<commit_message>
Criacao do Documento de Gerencia de Configuracao
</commit_message>
<xml_diff>
--- a/academicci_documentacao/gerencia_config/Academicci_PGC_PlanoGerenciaConfig.docx
+++ b/academicci_documentacao/gerencia_config/Academicci_PGC_PlanoGerenciaConfig.docx
@@ -28,12 +28,14 @@
         </w:rPr>
         <w:fldChar w:fldCharType="separate"/>
       </w:r>
-      <w:r>
-        <w:rPr>
-          <w:lang w:val="pt-BR"/>
-        </w:rPr>
-        <w:t>&lt;Nome do Projeto&gt;</w:t>
-      </w:r>
+      <w:proofErr w:type="spellStart"/>
+      <w:r>
+        <w:rPr>
+          <w:lang w:val="pt-BR"/>
+        </w:rPr>
+        <w:t>Academicci</w:t>
+      </w:r>
+      <w:proofErr w:type="spellEnd"/>
       <w:r>
         <w:rPr>
           <w:lang w:val="pt-BR"/>
@@ -342,31 +344,7 @@
               <w:rPr>
                 <w:lang w:val="pt-BR"/>
               </w:rPr>
-              <w:t>30</w:t>
-            </w:r>
-            <w:r>
-              <w:rPr>
-                <w:lang w:val="pt-BR"/>
-              </w:rPr>
-              <w:t>/</w:t>
-            </w:r>
-            <w:r>
-              <w:rPr>
-                <w:lang w:val="pt-BR"/>
-              </w:rPr>
-              <w:t>01</w:t>
-            </w:r>
-            <w:r>
-              <w:rPr>
-                <w:lang w:val="pt-BR"/>
-              </w:rPr>
-              <w:t>/</w:t>
-            </w:r>
-            <w:r>
-              <w:rPr>
-                <w:lang w:val="pt-BR"/>
-              </w:rPr>
-              <w:t>2018</w:t>
+              <w:t>28/02/18</w:t>
             </w:r>
           </w:p>
         </w:tc>
@@ -699,7 +677,7 @@
         <w:rPr>
           <w:noProof/>
         </w:rPr>
-        <w:instrText xml:space="preserve"> PAGEREF _Toc505112094 \h </w:instrText>
+        <w:instrText xml:space="preserve"> PAGEREF _Toc507590812 \h </w:instrText>
       </w:r>
       <w:r>
         <w:rPr>
@@ -777,7 +755,7 @@
         <w:rPr>
           <w:noProof/>
         </w:rPr>
-        <w:instrText xml:space="preserve"> PAGEREF _Toc505112095 \h </w:instrText>
+        <w:instrText xml:space="preserve"> PAGEREF _Toc507590813 \h </w:instrText>
       </w:r>
       <w:r>
         <w:rPr>
@@ -855,7 +833,7 @@
         <w:rPr>
           <w:noProof/>
         </w:rPr>
-        <w:instrText xml:space="preserve"> PAGEREF _Toc505112096 \h </w:instrText>
+        <w:instrText xml:space="preserve"> PAGEREF _Toc507590814 \h </w:instrText>
       </w:r>
       <w:r>
         <w:rPr>
@@ -933,7 +911,7 @@
         <w:rPr>
           <w:noProof/>
         </w:rPr>
-        <w:instrText xml:space="preserve"> PAGEREF _Toc505112097 \h </w:instrText>
+        <w:instrText xml:space="preserve"> PAGEREF _Toc507590815 \h </w:instrText>
       </w:r>
       <w:r>
         <w:rPr>
@@ -1011,7 +989,7 @@
         <w:rPr>
           <w:noProof/>
         </w:rPr>
-        <w:instrText xml:space="preserve"> PAGEREF _Toc505112098 \h </w:instrText>
+        <w:instrText xml:space="preserve"> PAGEREF _Toc507590816 \h </w:instrText>
       </w:r>
       <w:r>
         <w:rPr>
@@ -1089,7 +1067,7 @@
         <w:rPr>
           <w:noProof/>
         </w:rPr>
-        <w:instrText xml:space="preserve"> PAGEREF _Toc505112099 \h </w:instrText>
+        <w:instrText xml:space="preserve"> PAGEREF _Toc507590817 \h </w:instrText>
       </w:r>
       <w:r>
         <w:rPr>
@@ -1167,7 +1145,7 @@
         <w:rPr>
           <w:noProof/>
         </w:rPr>
-        <w:instrText xml:space="preserve"> PAGEREF _Toc505112100 \h </w:instrText>
+        <w:instrText xml:space="preserve"> PAGEREF _Toc507590818 \h </w:instrText>
       </w:r>
       <w:r>
         <w:rPr>
@@ -1245,7 +1223,7 @@
         <w:rPr>
           <w:noProof/>
         </w:rPr>
-        <w:instrText xml:space="preserve"> PAGEREF _Toc505112101 \h </w:instrText>
+        <w:instrText xml:space="preserve"> PAGEREF _Toc507590819 \h </w:instrText>
       </w:r>
       <w:r>
         <w:rPr>
@@ -1307,7 +1285,7 @@
         <w:fldChar w:fldCharType="begin"/>
       </w:r>
       <w:r>
-        <w:instrText xml:space="preserve"> PAGEREF _Toc505112102 \h </w:instrText>
+        <w:instrText xml:space="preserve"> PAGEREF _Toc507590820 \h </w:instrText>
       </w:r>
       <w:r>
         <w:fldChar w:fldCharType="separate"/>
@@ -1355,7 +1333,7 @@
         <w:fldChar w:fldCharType="begin"/>
       </w:r>
       <w:r>
-        <w:instrText xml:space="preserve"> PAGEREF _Toc505112103 \h </w:instrText>
+        <w:instrText xml:space="preserve"> PAGEREF _Toc507590821 \h </w:instrText>
       </w:r>
       <w:r>
         <w:fldChar w:fldCharType="separate"/>
@@ -1405,7 +1383,7 @@
         <w:fldChar w:fldCharType="begin"/>
       </w:r>
       <w:r>
-        <w:instrText xml:space="preserve"> PAGEREF _Toc505112104 \h </w:instrText>
+        <w:instrText xml:space="preserve"> PAGEREF _Toc507590822 \h </w:instrText>
       </w:r>
       <w:r>
         <w:fldChar w:fldCharType="separate"/>
@@ -1469,7 +1447,7 @@
         <w:rPr>
           <w:noProof/>
         </w:rPr>
-        <w:instrText xml:space="preserve"> PAGEREF _Toc505112105 \h </w:instrText>
+        <w:instrText xml:space="preserve"> PAGEREF _Toc507590823 \h </w:instrText>
       </w:r>
       <w:r>
         <w:rPr>
@@ -1547,7 +1525,7 @@
         <w:rPr>
           <w:noProof/>
         </w:rPr>
-        <w:instrText xml:space="preserve"> PAGEREF _Toc505112106 \h </w:instrText>
+        <w:instrText xml:space="preserve"> PAGEREF _Toc507590824 \h </w:instrText>
       </w:r>
       <w:r>
         <w:rPr>
@@ -1609,7 +1587,7 @@
         <w:fldChar w:fldCharType="begin"/>
       </w:r>
       <w:r>
-        <w:instrText xml:space="preserve"> PAGEREF _Toc505112107 \h </w:instrText>
+        <w:instrText xml:space="preserve"> PAGEREF _Toc507590825 \h </w:instrText>
       </w:r>
       <w:r>
         <w:fldChar w:fldCharType="separate"/>
@@ -1657,7 +1635,7 @@
         <w:fldChar w:fldCharType="begin"/>
       </w:r>
       <w:r>
-        <w:instrText xml:space="preserve"> PAGEREF _Toc505112108 \h </w:instrText>
+        <w:instrText xml:space="preserve"> PAGEREF _Toc507590826 \h </w:instrText>
       </w:r>
       <w:r>
         <w:fldChar w:fldCharType="separate"/>
@@ -1705,7 +1683,7 @@
         <w:fldChar w:fldCharType="begin"/>
       </w:r>
       <w:r>
-        <w:instrText xml:space="preserve"> PAGEREF _Toc505112109 \h </w:instrText>
+        <w:instrText xml:space="preserve"> PAGEREF _Toc507590827 \h </w:instrText>
       </w:r>
       <w:r>
         <w:fldChar w:fldCharType="separate"/>
@@ -1753,7 +1731,7 @@
         <w:fldChar w:fldCharType="begin"/>
       </w:r>
       <w:r>
-        <w:instrText xml:space="preserve"> PAGEREF _Toc505112110 \h </w:instrText>
+        <w:instrText xml:space="preserve"> PAGEREF _Toc507590828 \h </w:instrText>
       </w:r>
       <w:r>
         <w:fldChar w:fldCharType="separate"/>
@@ -1817,7 +1795,7 @@
         <w:rPr>
           <w:noProof/>
         </w:rPr>
-        <w:instrText xml:space="preserve"> PAGEREF _Toc505112111 \h </w:instrText>
+        <w:instrText xml:space="preserve"> PAGEREF _Toc507590829 \h </w:instrText>
       </w:r>
       <w:r>
         <w:rPr>
@@ -1879,7 +1857,7 @@
         <w:fldChar w:fldCharType="begin"/>
       </w:r>
       <w:r>
-        <w:instrText xml:space="preserve"> PAGEREF _Toc505112112 \h </w:instrText>
+        <w:instrText xml:space="preserve"> PAGEREF _Toc507590830 \h </w:instrText>
       </w:r>
       <w:r>
         <w:fldChar w:fldCharType="separate"/>
@@ -1927,7 +1905,7 @@
         <w:fldChar w:fldCharType="begin"/>
       </w:r>
       <w:r>
-        <w:instrText xml:space="preserve"> PAGEREF _Toc505112113 \h </w:instrText>
+        <w:instrText xml:space="preserve"> PAGEREF _Toc507590831 \h </w:instrText>
       </w:r>
       <w:r>
         <w:fldChar w:fldCharType="separate"/>
@@ -1991,7 +1969,7 @@
         <w:rPr>
           <w:noProof/>
         </w:rPr>
-        <w:instrText xml:space="preserve"> PAGEREF _Toc505112114 \h </w:instrText>
+        <w:instrText xml:space="preserve"> PAGEREF _Toc507590832 \h </w:instrText>
       </w:r>
       <w:r>
         <w:rPr>
@@ -2053,7 +2031,7 @@
         <w:fldChar w:fldCharType="begin"/>
       </w:r>
       <w:r>
-        <w:instrText xml:space="preserve"> PAGEREF _Toc505112115 \h </w:instrText>
+        <w:instrText xml:space="preserve"> PAGEREF _Toc507590833 \h </w:instrText>
       </w:r>
       <w:r>
         <w:fldChar w:fldCharType="separate"/>
@@ -2117,7 +2095,7 @@
         <w:rPr>
           <w:noProof/>
         </w:rPr>
-        <w:instrText xml:space="preserve"> PAGEREF _Toc505112116 \h </w:instrText>
+        <w:instrText xml:space="preserve"> PAGEREF _Toc507590834 \h </w:instrText>
       </w:r>
       <w:r>
         <w:rPr>
@@ -2195,7 +2173,7 @@
         <w:rPr>
           <w:noProof/>
         </w:rPr>
-        <w:instrText xml:space="preserve"> PAGEREF _Toc505112117 \h </w:instrText>
+        <w:instrText xml:space="preserve"> PAGEREF _Toc507590835 \h </w:instrText>
       </w:r>
       <w:r>
         <w:rPr>
@@ -2273,7 +2251,7 @@
         <w:rPr>
           <w:noProof/>
         </w:rPr>
-        <w:instrText xml:space="preserve"> PAGEREF _Toc505112118 \h </w:instrText>
+        <w:instrText xml:space="preserve"> PAGEREF _Toc507590836 \h </w:instrText>
       </w:r>
       <w:r>
         <w:rPr>
@@ -2369,7 +2347,7 @@
         </w:rPr>
       </w:pPr>
       <w:bookmarkStart w:id="5" w:name="1.__________________Introduction"/>
-      <w:bookmarkStart w:id="6" w:name="_Toc505112094"/>
+      <w:bookmarkStart w:id="6" w:name="_Toc507590812"/>
       <w:r>
         <w:rPr>
           <w:lang w:val="pt-BR"/>
@@ -2387,7 +2365,7 @@
           <w:lang w:val="pt-BR"/>
         </w:rPr>
       </w:pPr>
-      <w:bookmarkStart w:id="7" w:name="_Toc505112095"/>
+      <w:bookmarkStart w:id="7" w:name="_Toc507590813"/>
       <w:r>
         <w:rPr>
           <w:lang w:val="pt-BR"/>
@@ -2437,7 +2415,7 @@
           <w:lang w:val="pt-BR"/>
         </w:rPr>
       </w:pPr>
-      <w:bookmarkStart w:id="8" w:name="_Toc505112096"/>
+      <w:bookmarkStart w:id="8" w:name="_Toc507590814"/>
       <w:r>
         <w:rPr>
           <w:lang w:val="pt-BR"/>
@@ -2478,16 +2456,17 @@
           <w:dataBinding w:prefixMappings="xmlns:ns0='http://purl.org/dc/elements/1.1/' xmlns:ns1='http://schemas.openxmlformats.org/package/2006/metadata/core-properties' " w:xpath="/ns1:coreProperties[1]/ns0:subject[1]" w:storeItemID="{6C3C8BC8-F283-45AE-878A-BAB7291924A1}"/>
           <w:text/>
         </w:sdtPr>
-        <w:sdtEndPr/>
         <w:sdtContent>
+          <w:proofErr w:type="spellStart"/>
           <w:r>
             <w:rPr>
               <w:rFonts w:ascii="Arial" w:hAnsi="Arial" w:cs="Arial"/>
               <w:b/>
               <w:lang w:val="pt-BR"/>
             </w:rPr>
-            <w:t>&lt;Nome do Projeto&gt;</w:t>
+            <w:t>Academicci</w:t>
           </w:r>
+          <w:proofErr w:type="spellEnd"/>
         </w:sdtContent>
       </w:sdt>
       <w:r>
@@ -2520,16 +2499,17 @@
           <w:dataBinding w:prefixMappings="xmlns:ns0='http://purl.org/dc/elements/1.1/' xmlns:ns1='http://schemas.openxmlformats.org/package/2006/metadata/core-properties' " w:xpath="/ns1:coreProperties[1]/ns0:subject[1]" w:storeItemID="{6C3C8BC8-F283-45AE-878A-BAB7291924A1}"/>
           <w:text/>
         </w:sdtPr>
-        <w:sdtEndPr/>
         <w:sdtContent>
+          <w:proofErr w:type="spellStart"/>
           <w:r>
             <w:rPr>
               <w:rFonts w:ascii="Arial" w:hAnsi="Arial" w:cs="Arial"/>
               <w:b/>
               <w:lang w:val="pt-BR"/>
             </w:rPr>
-            <w:t>&lt;Nome do Projeto&gt;</w:t>
+            <w:t>Academicci</w:t>
           </w:r>
+          <w:proofErr w:type="spellEnd"/>
         </w:sdtContent>
       </w:sdt>
       <w:r>
@@ -2548,7 +2528,7 @@
           <w:lang w:val="pt-BR"/>
         </w:rPr>
       </w:pPr>
-      <w:bookmarkStart w:id="9" w:name="_Toc505112097"/>
+      <w:bookmarkStart w:id="9" w:name="_Toc507590815"/>
       <w:r>
         <w:rPr>
           <w:lang w:val="pt-BR"/>
@@ -2615,8 +2595,16 @@
         <w:rPr>
           <w:lang w:val="pt-BR"/>
         </w:rPr>
-        <w:t xml:space="preserve">Documento de Glossário </w:t>
-      </w:r>
+        <w:t>Documento de Glossário</w:t>
+      </w:r>
+      <w:r>
+        <w:rPr>
+          <w:lang w:val="pt-BR"/>
+        </w:rPr>
+        <w:t>. Disponível em</w:t>
+      </w:r>
+      <w:bookmarkStart w:id="10" w:name="_GoBack"/>
+      <w:bookmarkEnd w:id="10"/>
     </w:p>
     <w:p>
       <w:pPr>
@@ -2698,14 +2686,14 @@
           <w:lang w:val="pt-BR"/>
         </w:rPr>
       </w:pPr>
-      <w:bookmarkStart w:id="10" w:name="_Toc505112098"/>
+      <w:bookmarkStart w:id="11" w:name="_Toc507590816"/>
       <w:r>
         <w:rPr>
           <w:lang w:val="pt-BR"/>
         </w:rPr>
         <w:t>Visão Geral</w:t>
       </w:r>
-      <w:bookmarkEnd w:id="10"/>
+      <w:bookmarkEnd w:id="11"/>
     </w:p>
     <w:p>
       <w:pPr>
@@ -2732,14 +2720,14 @@
           <w:lang w:val="pt-BR"/>
         </w:rPr>
       </w:pPr>
-      <w:bookmarkStart w:id="11" w:name="_Toc505112099"/>
+      <w:bookmarkStart w:id="12" w:name="_Toc507590817"/>
       <w:r>
         <w:rPr>
           <w:lang w:val="pt-BR"/>
         </w:rPr>
         <w:t>Gerência de Configuração de Software</w:t>
       </w:r>
-      <w:bookmarkEnd w:id="11"/>
+      <w:bookmarkEnd w:id="12"/>
     </w:p>
     <w:p>
       <w:pPr>
@@ -2749,14 +2737,14 @@
           <w:lang w:val="pt-BR"/>
         </w:rPr>
       </w:pPr>
-      <w:bookmarkStart w:id="12" w:name="_Toc505112100"/>
+      <w:bookmarkStart w:id="13" w:name="_Toc507590818"/>
       <w:r>
         <w:rPr>
           <w:lang w:val="pt-BR"/>
         </w:rPr>
         <w:t>Organização, Responsabilidades e Interfaces</w:t>
       </w:r>
-      <w:bookmarkEnd w:id="12"/>
+      <w:bookmarkEnd w:id="13"/>
     </w:p>
     <w:tbl>
       <w:tblPr>
@@ -3034,7 +3022,7 @@
           <w:lang w:val="pt-BR"/>
         </w:rPr>
       </w:pPr>
-      <w:bookmarkStart w:id="13" w:name="_Toc505112101"/>
+      <w:bookmarkStart w:id="14" w:name="_Toc507590819"/>
       <w:r>
         <w:rPr>
           <w:lang w:val="pt-BR"/>
@@ -3089,7 +3077,7 @@
         </w:rPr>
         <w:t>a</w:t>
       </w:r>
-      <w:bookmarkEnd w:id="13"/>
+      <w:bookmarkEnd w:id="14"/>
     </w:p>
     <w:p>
       <w:pPr>
@@ -3212,14 +3200,14 @@
           <w:lang w:val="pt-BR"/>
         </w:rPr>
       </w:pPr>
-      <w:bookmarkStart w:id="14" w:name="_Toc505112102"/>
+      <w:bookmarkStart w:id="15" w:name="_Toc507590820"/>
       <w:r>
         <w:rPr>
           <w:lang w:val="pt-BR"/>
         </w:rPr>
         <w:t>Ferramentas</w:t>
       </w:r>
-      <w:bookmarkEnd w:id="14"/>
+      <w:bookmarkEnd w:id="15"/>
     </w:p>
     <w:tbl>
       <w:tblPr>
@@ -4288,14 +4276,14 @@
           <w:lang w:val="pt-BR"/>
         </w:rPr>
       </w:pPr>
-      <w:bookmarkStart w:id="15" w:name="_Toc505112103"/>
+      <w:bookmarkStart w:id="16" w:name="_Toc507590821"/>
       <w:r>
         <w:rPr>
           <w:lang w:val="pt-BR"/>
         </w:rPr>
         <w:t>Ambiente</w:t>
       </w:r>
-      <w:bookmarkEnd w:id="15"/>
+      <w:bookmarkEnd w:id="16"/>
     </w:p>
     <w:p>
       <w:pPr>
@@ -4475,7 +4463,7 @@
           <w:lang w:val="pt-BR"/>
         </w:rPr>
       </w:pPr>
-      <w:bookmarkStart w:id="16" w:name="_Toc505112104"/>
+      <w:bookmarkStart w:id="17" w:name="_Toc507590822"/>
       <w:r>
         <w:rPr>
           <w:color w:val="FF0000"/>
@@ -4483,7 +4471,7 @@
         </w:rPr>
         <w:t>Infraestrutura</w:t>
       </w:r>
-      <w:bookmarkEnd w:id="16"/>
+      <w:bookmarkEnd w:id="17"/>
     </w:p>
     <w:p>
       <w:pPr>
@@ -4499,14 +4487,14 @@
           <w:lang w:val="pt-BR"/>
         </w:rPr>
       </w:pPr>
-      <w:bookmarkStart w:id="17" w:name="_Toc505112105"/>
+      <w:bookmarkStart w:id="18" w:name="_Toc507590823"/>
       <w:r>
         <w:rPr>
           <w:lang w:val="pt-BR"/>
         </w:rPr>
         <w:t>O Programa de Gerenciamento de Configuração</w:t>
       </w:r>
-      <w:bookmarkEnd w:id="17"/>
+      <w:bookmarkEnd w:id="18"/>
     </w:p>
     <w:p>
       <w:pPr>
@@ -4516,14 +4504,14 @@
           <w:lang w:val="pt-BR"/>
         </w:rPr>
       </w:pPr>
-      <w:bookmarkStart w:id="18" w:name="_Toc505112106"/>
+      <w:bookmarkStart w:id="19" w:name="_Toc507590824"/>
       <w:r>
         <w:rPr>
           <w:lang w:val="pt-BR"/>
         </w:rPr>
         <w:t>Identificação da Configuração</w:t>
       </w:r>
-      <w:bookmarkEnd w:id="18"/>
+      <w:bookmarkEnd w:id="19"/>
     </w:p>
     <w:p>
       <w:pPr>
@@ -4533,14 +4521,14 @@
           <w:lang w:val="pt-BR"/>
         </w:rPr>
       </w:pPr>
-      <w:bookmarkStart w:id="19" w:name="_Toc505112107"/>
+      <w:bookmarkStart w:id="20" w:name="_Toc507590825"/>
       <w:r>
         <w:rPr>
           <w:lang w:val="pt-BR"/>
         </w:rPr>
         <w:t>Métodos de Identificação</w:t>
       </w:r>
-      <w:bookmarkEnd w:id="19"/>
+      <w:bookmarkEnd w:id="20"/>
     </w:p>
     <w:p>
       <w:pPr>
@@ -6185,14 +6173,14 @@
           <w:lang w:val="pt-BR"/>
         </w:rPr>
       </w:pPr>
-      <w:bookmarkStart w:id="20" w:name="_Toc505112108"/>
+      <w:bookmarkStart w:id="21" w:name="_Toc507590826"/>
       <w:r>
         <w:rPr>
           <w:lang w:val="pt-BR"/>
         </w:rPr>
         <w:t>Métodos de Versionamento</w:t>
       </w:r>
-      <w:bookmarkEnd w:id="20"/>
+      <w:bookmarkEnd w:id="21"/>
     </w:p>
     <w:p>
       <w:pPr>
@@ -6627,7 +6615,7 @@
           <w:lang w:val="pt-BR"/>
         </w:rPr>
       </w:pPr>
-      <w:bookmarkStart w:id="21" w:name="_Toc505112109"/>
+      <w:bookmarkStart w:id="22" w:name="_Toc507590827"/>
       <w:proofErr w:type="spellStart"/>
       <w:r>
         <w:rPr>
@@ -6642,7 +6630,7 @@
         </w:rPr>
         <w:t xml:space="preserve"> do Projeto</w:t>
       </w:r>
-      <w:bookmarkEnd w:id="21"/>
+      <w:bookmarkEnd w:id="22"/>
     </w:p>
     <w:p>
       <w:pPr>
@@ -6743,14 +6731,14 @@
           <w:lang w:val="pt-BR"/>
         </w:rPr>
       </w:pPr>
-      <w:bookmarkStart w:id="22" w:name="_Toc505112110"/>
+      <w:bookmarkStart w:id="23" w:name="_Toc507590828"/>
       <w:r>
         <w:rPr>
           <w:lang w:val="pt-BR"/>
         </w:rPr>
         <w:t>Estrutura do Repositório</w:t>
       </w:r>
-      <w:bookmarkEnd w:id="22"/>
+      <w:bookmarkEnd w:id="23"/>
     </w:p>
     <w:p>
       <w:pPr>
@@ -6793,15 +6781,16 @@
           <w:dataBinding w:prefixMappings="xmlns:ns0='http://purl.org/dc/elements/1.1/' xmlns:ns1='http://schemas.openxmlformats.org/package/2006/metadata/core-properties' " w:xpath="/ns1:coreProperties[1]/ns0:subject[1]" w:storeItemID="{6C3C8BC8-F283-45AE-878A-BAB7291924A1}"/>
           <w:text/>
         </w:sdtPr>
-        <w:sdtEndPr/>
         <w:sdtContent>
+          <w:proofErr w:type="spellStart"/>
           <w:r>
             <w:rPr>
               <w:b/>
               <w:lang w:val="pt-BR"/>
             </w:rPr>
-            <w:t>&lt;Nome do Projeto&gt;</w:t>
+            <w:t>Academicci</w:t>
           </w:r>
+          <w:proofErr w:type="spellEnd"/>
         </w:sdtContent>
       </w:sdt>
       <w:r>
@@ -6830,15 +6819,7 @@
           <w:lang w:val="pt-BR"/>
         </w:rPr>
         <w:lastRenderedPageBreak/>
-        <w:t>A organização do diretório</w:t>
-      </w:r>
-      <w:bookmarkStart w:id="23" w:name="_GoBack"/>
-      <w:bookmarkEnd w:id="23"/>
-      <w:r>
-        <w:rPr>
-          <w:lang w:val="pt-BR"/>
-        </w:rPr>
-        <w:t xml:space="preserve"> da documentação segue a estrutura de disciplinas do framework open </w:t>
+        <w:t xml:space="preserve">A organização do diretório da documentação segue a estrutura de disciplinas do framework open </w:t>
       </w:r>
       <w:proofErr w:type="spellStart"/>
       <w:r>
@@ -7587,7 +7568,7 @@
           <w:lang w:val="pt-BR"/>
         </w:rPr>
       </w:pPr>
-      <w:bookmarkStart w:id="24" w:name="_Toc505112111"/>
+      <w:bookmarkStart w:id="24" w:name="_Toc507590829"/>
       <w:r>
         <w:rPr>
           <w:lang w:val="pt-BR"/>
@@ -7603,7 +7584,7 @@
           <w:lang w:val="pt-BR"/>
         </w:rPr>
       </w:pPr>
-      <w:bookmarkStart w:id="25" w:name="_Toc505112112"/>
+      <w:bookmarkStart w:id="25" w:name="_Toc507590830"/>
       <w:r>
         <w:rPr>
           <w:lang w:val="pt-BR"/>
@@ -7773,7 +7754,7 @@
           <w:lang w:val="pt-BR"/>
         </w:rPr>
       </w:pPr>
-      <w:bookmarkStart w:id="26" w:name="_Toc505112113"/>
+      <w:bookmarkStart w:id="26" w:name="_Toc507590831"/>
       <w:r>
         <w:rPr>
           <w:lang w:val="pt-BR"/>
@@ -7885,7 +7866,7 @@
           <w:lang w:val="pt-BR"/>
         </w:rPr>
       </w:pPr>
-      <w:bookmarkStart w:id="27" w:name="_Toc505112114"/>
+      <w:bookmarkStart w:id="27" w:name="_Toc507590832"/>
       <w:r>
         <w:rPr>
           <w:lang w:val="pt-BR"/>
@@ -7902,7 +7883,7 @@
           <w:lang w:val="pt-BR"/>
         </w:rPr>
       </w:pPr>
-      <w:bookmarkStart w:id="28" w:name="_Toc505112115"/>
+      <w:bookmarkStart w:id="28" w:name="_Toc507590833"/>
       <w:r>
         <w:rPr>
           <w:lang w:val="pt-BR"/>
@@ -7941,7 +7922,7 @@
           <w:lang w:val="pt-BR"/>
         </w:rPr>
       </w:pPr>
-      <w:bookmarkStart w:id="29" w:name="_Toc505112116"/>
+      <w:bookmarkStart w:id="29" w:name="_Toc507590834"/>
       <w:r>
         <w:rPr>
           <w:lang w:val="pt-BR"/>
@@ -8000,7 +7981,7 @@
           <w:lang w:val="pt-BR"/>
         </w:rPr>
       </w:pPr>
-      <w:bookmarkStart w:id="30" w:name="_Toc505112117"/>
+      <w:bookmarkStart w:id="30" w:name="_Toc507590835"/>
       <w:r>
         <w:rPr>
           <w:lang w:val="pt-BR"/>
@@ -8037,7 +8018,7 @@
           <w:lang w:val="pt-BR"/>
         </w:rPr>
       </w:pPr>
-      <w:bookmarkStart w:id="31" w:name="_Toc505112118"/>
+      <w:bookmarkStart w:id="31" w:name="_Toc507590836"/>
       <w:r>
         <w:rPr>
           <w:lang w:val="pt-BR"/>
@@ -8719,12 +8700,14 @@
             </w:rPr>
             <w:fldChar w:fldCharType="separate"/>
           </w:r>
+          <w:proofErr w:type="spellStart"/>
           <w:r>
             <w:rPr>
               <w:lang w:val="pt-BR"/>
             </w:rPr>
-            <w:t>&lt;Nome do Projeto&gt;</w:t>
+            <w:t>Academicci</w:t>
           </w:r>
+          <w:proofErr w:type="spellEnd"/>
           <w:r>
             <w:rPr>
               <w:lang w:val="pt-BR"/>
@@ -8745,10 +8728,7 @@
             <w:t>Versão</w:t>
           </w:r>
           <w:r>
-            <w:t xml:space="preserve"> 0.00</w:t>
-          </w:r>
-          <w:r>
-            <w:t>0</w:t>
+            <w:t xml:space="preserve"> 0.000</w:t>
           </w:r>
         </w:p>
       </w:tc>
@@ -8818,7 +8798,25 @@
             <w:rPr>
               <w:lang w:val="pt-BR"/>
             </w:rPr>
-            <w:t>30/01/2018</w:t>
+            <w:t>28</w:t>
+          </w:r>
+          <w:r>
+            <w:rPr>
+              <w:lang w:val="pt-BR"/>
+            </w:rPr>
+            <w:t>/0</w:t>
+          </w:r>
+          <w:r>
+            <w:rPr>
+              <w:lang w:val="pt-BR"/>
+            </w:rPr>
+            <w:t>2</w:t>
+          </w:r>
+          <w:r>
+            <w:rPr>
+              <w:lang w:val="pt-BR"/>
+            </w:rPr>
+            <w:t>/2018</w:t>
           </w:r>
         </w:p>
       </w:tc>
@@ -8859,7 +8857,7 @@
               <w:noProof/>
               <w:lang w:val="pt-BR"/>
             </w:rPr>
-            <w:t>MEUPROJETO_PGC_PLANOGERENCIACONFIG</w:t>
+            <w:t>ACADEMICCI_PGC_PLANOGERENCIACONFIG</w:t>
           </w:r>
           <w:r>
             <w:rPr>
@@ -11389,6 +11387,7 @@
   </w:compat>
   <w:rsids>
     <w:rsidRoot w:val="00E22CDF"/>
+    <w:rsid w:val="00195A26"/>
     <w:rsid w:val="0031030D"/>
     <w:rsid w:val="00CD5227"/>
     <w:rsid w:val="00E22CDF"/>
@@ -12163,7 +12162,7 @@
 </file>
 
 <file path=customXml/itemProps1.xml><?xml version="1.0" encoding="utf-8"?>
-<ds:datastoreItem xmlns:ds="http://schemas.openxmlformats.org/officeDocument/2006/customXml" ds:itemID="{DA78CB95-7B9F-4A23-9F67-F343848CD8DF}">
+<ds:datastoreItem xmlns:ds="http://schemas.openxmlformats.org/officeDocument/2006/customXml" ds:itemID="{C33D13A2-780C-4C4D-B911-6D2EF166E3CA}">
   <ds:schemaRefs>
     <ds:schemaRef ds:uri="http://schemas.openxmlformats.org/officeDocument/2006/bibliography"/>
   </ds:schemaRefs>

</xml_diff>

<commit_message>
Atualizacao Documento de Gerencia de Configuracao
</commit_message>
<xml_diff>
--- a/academicci_documentacao/gerencia_config/Academicci_PGC_PlanoGerenciaConfig.docx
+++ b/academicci_documentacao/gerencia_config/Academicci_PGC_PlanoGerenciaConfig.docx
@@ -28,12 +28,14 @@
         </w:rPr>
         <w:fldChar w:fldCharType="separate"/>
       </w:r>
-      <w:r>
-        <w:rPr>
-          <w:lang w:val="pt-BR"/>
-        </w:rPr>
-        <w:t>&lt;Nome do Projeto&gt;</w:t>
-      </w:r>
+      <w:proofErr w:type="spellStart"/>
+      <w:r>
+        <w:rPr>
+          <w:lang w:val="pt-BR"/>
+        </w:rPr>
+        <w:t>Academicci</w:t>
+      </w:r>
+      <w:proofErr w:type="spellEnd"/>
       <w:r>
         <w:rPr>
           <w:lang w:val="pt-BR"/>
@@ -342,31 +344,7 @@
               <w:rPr>
                 <w:lang w:val="pt-BR"/>
               </w:rPr>
-              <w:t>30</w:t>
-            </w:r>
-            <w:r>
-              <w:rPr>
-                <w:lang w:val="pt-BR"/>
-              </w:rPr>
-              <w:t>/</w:t>
-            </w:r>
-            <w:r>
-              <w:rPr>
-                <w:lang w:val="pt-BR"/>
-              </w:rPr>
-              <w:t>01</w:t>
-            </w:r>
-            <w:r>
-              <w:rPr>
-                <w:lang w:val="pt-BR"/>
-              </w:rPr>
-              <w:t>/</w:t>
-            </w:r>
-            <w:r>
-              <w:rPr>
-                <w:lang w:val="pt-BR"/>
-              </w:rPr>
-              <w:t>2018</w:t>
+              <w:t>28/02/18</w:t>
             </w:r>
           </w:p>
         </w:tc>
@@ -699,7 +677,7 @@
         <w:rPr>
           <w:noProof/>
         </w:rPr>
-        <w:instrText xml:space="preserve"> PAGEREF _Toc505112094 \h </w:instrText>
+        <w:instrText xml:space="preserve"> PAGEREF _Toc507590812 \h </w:instrText>
       </w:r>
       <w:r>
         <w:rPr>
@@ -777,7 +755,7 @@
         <w:rPr>
           <w:noProof/>
         </w:rPr>
-        <w:instrText xml:space="preserve"> PAGEREF _Toc505112095 \h </w:instrText>
+        <w:instrText xml:space="preserve"> PAGEREF _Toc507590813 \h </w:instrText>
       </w:r>
       <w:r>
         <w:rPr>
@@ -855,7 +833,7 @@
         <w:rPr>
           <w:noProof/>
         </w:rPr>
-        <w:instrText xml:space="preserve"> PAGEREF _Toc505112096 \h </w:instrText>
+        <w:instrText xml:space="preserve"> PAGEREF _Toc507590814 \h </w:instrText>
       </w:r>
       <w:r>
         <w:rPr>
@@ -933,7 +911,7 @@
         <w:rPr>
           <w:noProof/>
         </w:rPr>
-        <w:instrText xml:space="preserve"> PAGEREF _Toc505112097 \h </w:instrText>
+        <w:instrText xml:space="preserve"> PAGEREF _Toc507590815 \h </w:instrText>
       </w:r>
       <w:r>
         <w:rPr>
@@ -1011,7 +989,7 @@
         <w:rPr>
           <w:noProof/>
         </w:rPr>
-        <w:instrText xml:space="preserve"> PAGEREF _Toc505112098 \h </w:instrText>
+        <w:instrText xml:space="preserve"> PAGEREF _Toc507590816 \h </w:instrText>
       </w:r>
       <w:r>
         <w:rPr>
@@ -1089,7 +1067,7 @@
         <w:rPr>
           <w:noProof/>
         </w:rPr>
-        <w:instrText xml:space="preserve"> PAGEREF _Toc505112099 \h </w:instrText>
+        <w:instrText xml:space="preserve"> PAGEREF _Toc507590817 \h </w:instrText>
       </w:r>
       <w:r>
         <w:rPr>
@@ -1167,7 +1145,7 @@
         <w:rPr>
           <w:noProof/>
         </w:rPr>
-        <w:instrText xml:space="preserve"> PAGEREF _Toc505112100 \h </w:instrText>
+        <w:instrText xml:space="preserve"> PAGEREF _Toc507590818 \h </w:instrText>
       </w:r>
       <w:r>
         <w:rPr>
@@ -1245,7 +1223,7 @@
         <w:rPr>
           <w:noProof/>
         </w:rPr>
-        <w:instrText xml:space="preserve"> PAGEREF _Toc505112101 \h </w:instrText>
+        <w:instrText xml:space="preserve"> PAGEREF _Toc507590819 \h </w:instrText>
       </w:r>
       <w:r>
         <w:rPr>
@@ -1307,7 +1285,7 @@
         <w:fldChar w:fldCharType="begin"/>
       </w:r>
       <w:r>
-        <w:instrText xml:space="preserve"> PAGEREF _Toc505112102 \h </w:instrText>
+        <w:instrText xml:space="preserve"> PAGEREF _Toc507590820 \h </w:instrText>
       </w:r>
       <w:r>
         <w:fldChar w:fldCharType="separate"/>
@@ -1355,7 +1333,7 @@
         <w:fldChar w:fldCharType="begin"/>
       </w:r>
       <w:r>
-        <w:instrText xml:space="preserve"> PAGEREF _Toc505112103 \h </w:instrText>
+        <w:instrText xml:space="preserve"> PAGEREF _Toc507590821 \h </w:instrText>
       </w:r>
       <w:r>
         <w:fldChar w:fldCharType="separate"/>
@@ -1405,7 +1383,7 @@
         <w:fldChar w:fldCharType="begin"/>
       </w:r>
       <w:r>
-        <w:instrText xml:space="preserve"> PAGEREF _Toc505112104 \h </w:instrText>
+        <w:instrText xml:space="preserve"> PAGEREF _Toc507590822 \h </w:instrText>
       </w:r>
       <w:r>
         <w:fldChar w:fldCharType="separate"/>
@@ -1469,7 +1447,7 @@
         <w:rPr>
           <w:noProof/>
         </w:rPr>
-        <w:instrText xml:space="preserve"> PAGEREF _Toc505112105 \h </w:instrText>
+        <w:instrText xml:space="preserve"> PAGEREF _Toc507590823 \h </w:instrText>
       </w:r>
       <w:r>
         <w:rPr>
@@ -1547,7 +1525,7 @@
         <w:rPr>
           <w:noProof/>
         </w:rPr>
-        <w:instrText xml:space="preserve"> PAGEREF _Toc505112106 \h </w:instrText>
+        <w:instrText xml:space="preserve"> PAGEREF _Toc507590824 \h </w:instrText>
       </w:r>
       <w:r>
         <w:rPr>
@@ -1609,7 +1587,7 @@
         <w:fldChar w:fldCharType="begin"/>
       </w:r>
       <w:r>
-        <w:instrText xml:space="preserve"> PAGEREF _Toc505112107 \h </w:instrText>
+        <w:instrText xml:space="preserve"> PAGEREF _Toc507590825 \h </w:instrText>
       </w:r>
       <w:r>
         <w:fldChar w:fldCharType="separate"/>
@@ -1657,7 +1635,7 @@
         <w:fldChar w:fldCharType="begin"/>
       </w:r>
       <w:r>
-        <w:instrText xml:space="preserve"> PAGEREF _Toc505112108 \h </w:instrText>
+        <w:instrText xml:space="preserve"> PAGEREF _Toc507590826 \h </w:instrText>
       </w:r>
       <w:r>
         <w:fldChar w:fldCharType="separate"/>
@@ -1705,7 +1683,7 @@
         <w:fldChar w:fldCharType="begin"/>
       </w:r>
       <w:r>
-        <w:instrText xml:space="preserve"> PAGEREF _Toc505112109 \h </w:instrText>
+        <w:instrText xml:space="preserve"> PAGEREF _Toc507590827 \h </w:instrText>
       </w:r>
       <w:r>
         <w:fldChar w:fldCharType="separate"/>
@@ -1753,7 +1731,7 @@
         <w:fldChar w:fldCharType="begin"/>
       </w:r>
       <w:r>
-        <w:instrText xml:space="preserve"> PAGEREF _Toc505112110 \h </w:instrText>
+        <w:instrText xml:space="preserve"> PAGEREF _Toc507590828 \h </w:instrText>
       </w:r>
       <w:r>
         <w:fldChar w:fldCharType="separate"/>
@@ -1817,7 +1795,7 @@
         <w:rPr>
           <w:noProof/>
         </w:rPr>
-        <w:instrText xml:space="preserve"> PAGEREF _Toc505112111 \h </w:instrText>
+        <w:instrText xml:space="preserve"> PAGEREF _Toc507590829 \h </w:instrText>
       </w:r>
       <w:r>
         <w:rPr>
@@ -1879,7 +1857,7 @@
         <w:fldChar w:fldCharType="begin"/>
       </w:r>
       <w:r>
-        <w:instrText xml:space="preserve"> PAGEREF _Toc505112112 \h </w:instrText>
+        <w:instrText xml:space="preserve"> PAGEREF _Toc507590830 \h </w:instrText>
       </w:r>
       <w:r>
         <w:fldChar w:fldCharType="separate"/>
@@ -1927,7 +1905,7 @@
         <w:fldChar w:fldCharType="begin"/>
       </w:r>
       <w:r>
-        <w:instrText xml:space="preserve"> PAGEREF _Toc505112113 \h </w:instrText>
+        <w:instrText xml:space="preserve"> PAGEREF _Toc507590831 \h </w:instrText>
       </w:r>
       <w:r>
         <w:fldChar w:fldCharType="separate"/>
@@ -1991,7 +1969,7 @@
         <w:rPr>
           <w:noProof/>
         </w:rPr>
-        <w:instrText xml:space="preserve"> PAGEREF _Toc505112114 \h </w:instrText>
+        <w:instrText xml:space="preserve"> PAGEREF _Toc507590832 \h </w:instrText>
       </w:r>
       <w:r>
         <w:rPr>
@@ -2053,7 +2031,7 @@
         <w:fldChar w:fldCharType="begin"/>
       </w:r>
       <w:r>
-        <w:instrText xml:space="preserve"> PAGEREF _Toc505112115 \h </w:instrText>
+        <w:instrText xml:space="preserve"> PAGEREF _Toc507590833 \h </w:instrText>
       </w:r>
       <w:r>
         <w:fldChar w:fldCharType="separate"/>
@@ -2117,7 +2095,7 @@
         <w:rPr>
           <w:noProof/>
         </w:rPr>
-        <w:instrText xml:space="preserve"> PAGEREF _Toc505112116 \h </w:instrText>
+        <w:instrText xml:space="preserve"> PAGEREF _Toc507590834 \h </w:instrText>
       </w:r>
       <w:r>
         <w:rPr>
@@ -2195,7 +2173,7 @@
         <w:rPr>
           <w:noProof/>
         </w:rPr>
-        <w:instrText xml:space="preserve"> PAGEREF _Toc505112117 \h </w:instrText>
+        <w:instrText xml:space="preserve"> PAGEREF _Toc507590835 \h </w:instrText>
       </w:r>
       <w:r>
         <w:rPr>
@@ -2273,7 +2251,7 @@
         <w:rPr>
           <w:noProof/>
         </w:rPr>
-        <w:instrText xml:space="preserve"> PAGEREF _Toc505112118 \h </w:instrText>
+        <w:instrText xml:space="preserve"> PAGEREF _Toc507590836 \h </w:instrText>
       </w:r>
       <w:r>
         <w:rPr>
@@ -2369,7 +2347,7 @@
         </w:rPr>
       </w:pPr>
       <w:bookmarkStart w:id="5" w:name="1.__________________Introduction"/>
-      <w:bookmarkStart w:id="6" w:name="_Toc505112094"/>
+      <w:bookmarkStart w:id="6" w:name="_Toc507590812"/>
       <w:r>
         <w:rPr>
           <w:lang w:val="pt-BR"/>
@@ -2387,7 +2365,7 @@
           <w:lang w:val="pt-BR"/>
         </w:rPr>
       </w:pPr>
-      <w:bookmarkStart w:id="7" w:name="_Toc505112095"/>
+      <w:bookmarkStart w:id="7" w:name="_Toc507590813"/>
       <w:r>
         <w:rPr>
           <w:lang w:val="pt-BR"/>
@@ -2437,7 +2415,7 @@
           <w:lang w:val="pt-BR"/>
         </w:rPr>
       </w:pPr>
-      <w:bookmarkStart w:id="8" w:name="_Toc505112096"/>
+      <w:bookmarkStart w:id="8" w:name="_Toc507590814"/>
       <w:r>
         <w:rPr>
           <w:lang w:val="pt-BR"/>
@@ -2478,16 +2456,17 @@
           <w:dataBinding w:prefixMappings="xmlns:ns0='http://purl.org/dc/elements/1.1/' xmlns:ns1='http://schemas.openxmlformats.org/package/2006/metadata/core-properties' " w:xpath="/ns1:coreProperties[1]/ns0:subject[1]" w:storeItemID="{6C3C8BC8-F283-45AE-878A-BAB7291924A1}"/>
           <w:text/>
         </w:sdtPr>
-        <w:sdtEndPr/>
         <w:sdtContent>
+          <w:proofErr w:type="spellStart"/>
           <w:r>
             <w:rPr>
               <w:rFonts w:ascii="Arial" w:hAnsi="Arial" w:cs="Arial"/>
               <w:b/>
               <w:lang w:val="pt-BR"/>
             </w:rPr>
-            <w:t>&lt;Nome do Projeto&gt;</w:t>
+            <w:t>Academicci</w:t>
           </w:r>
+          <w:proofErr w:type="spellEnd"/>
         </w:sdtContent>
       </w:sdt>
       <w:r>
@@ -2520,16 +2499,17 @@
           <w:dataBinding w:prefixMappings="xmlns:ns0='http://purl.org/dc/elements/1.1/' xmlns:ns1='http://schemas.openxmlformats.org/package/2006/metadata/core-properties' " w:xpath="/ns1:coreProperties[1]/ns0:subject[1]" w:storeItemID="{6C3C8BC8-F283-45AE-878A-BAB7291924A1}"/>
           <w:text/>
         </w:sdtPr>
-        <w:sdtEndPr/>
         <w:sdtContent>
+          <w:proofErr w:type="spellStart"/>
           <w:r>
             <w:rPr>
               <w:rFonts w:ascii="Arial" w:hAnsi="Arial" w:cs="Arial"/>
               <w:b/>
               <w:lang w:val="pt-BR"/>
             </w:rPr>
-            <w:t>&lt;Nome do Projeto&gt;</w:t>
+            <w:t>Academicci</w:t>
           </w:r>
+          <w:proofErr w:type="spellEnd"/>
         </w:sdtContent>
       </w:sdt>
       <w:r>
@@ -2548,7 +2528,7 @@
           <w:lang w:val="pt-BR"/>
         </w:rPr>
       </w:pPr>
-      <w:bookmarkStart w:id="9" w:name="_Toc505112097"/>
+      <w:bookmarkStart w:id="9" w:name="_Toc507590815"/>
       <w:r>
         <w:rPr>
           <w:lang w:val="pt-BR"/>
@@ -2615,8 +2595,16 @@
         <w:rPr>
           <w:lang w:val="pt-BR"/>
         </w:rPr>
-        <w:t xml:space="preserve">Documento de Glossário </w:t>
-      </w:r>
+        <w:t>Documento de Glossário</w:t>
+      </w:r>
+      <w:r>
+        <w:rPr>
+          <w:lang w:val="pt-BR"/>
+        </w:rPr>
+        <w:t>. Disponível em</w:t>
+      </w:r>
+      <w:bookmarkStart w:id="10" w:name="_GoBack"/>
+      <w:bookmarkEnd w:id="10"/>
     </w:p>
     <w:p>
       <w:pPr>
@@ -2698,14 +2686,14 @@
           <w:lang w:val="pt-BR"/>
         </w:rPr>
       </w:pPr>
-      <w:bookmarkStart w:id="10" w:name="_Toc505112098"/>
+      <w:bookmarkStart w:id="11" w:name="_Toc507590816"/>
       <w:r>
         <w:rPr>
           <w:lang w:val="pt-BR"/>
         </w:rPr>
         <w:t>Visão Geral</w:t>
       </w:r>
-      <w:bookmarkEnd w:id="10"/>
+      <w:bookmarkEnd w:id="11"/>
     </w:p>
     <w:p>
       <w:pPr>
@@ -2732,14 +2720,14 @@
           <w:lang w:val="pt-BR"/>
         </w:rPr>
       </w:pPr>
-      <w:bookmarkStart w:id="11" w:name="_Toc505112099"/>
+      <w:bookmarkStart w:id="12" w:name="_Toc507590817"/>
       <w:r>
         <w:rPr>
           <w:lang w:val="pt-BR"/>
         </w:rPr>
         <w:t>Gerência de Configuração de Software</w:t>
       </w:r>
-      <w:bookmarkEnd w:id="11"/>
+      <w:bookmarkEnd w:id="12"/>
     </w:p>
     <w:p>
       <w:pPr>
@@ -2749,14 +2737,14 @@
           <w:lang w:val="pt-BR"/>
         </w:rPr>
       </w:pPr>
-      <w:bookmarkStart w:id="12" w:name="_Toc505112100"/>
+      <w:bookmarkStart w:id="13" w:name="_Toc507590818"/>
       <w:r>
         <w:rPr>
           <w:lang w:val="pt-BR"/>
         </w:rPr>
         <w:t>Organização, Responsabilidades e Interfaces</w:t>
       </w:r>
-      <w:bookmarkEnd w:id="12"/>
+      <w:bookmarkEnd w:id="13"/>
     </w:p>
     <w:tbl>
       <w:tblPr>
@@ -3034,7 +3022,7 @@
           <w:lang w:val="pt-BR"/>
         </w:rPr>
       </w:pPr>
-      <w:bookmarkStart w:id="13" w:name="_Toc505112101"/>
+      <w:bookmarkStart w:id="14" w:name="_Toc507590819"/>
       <w:r>
         <w:rPr>
           <w:lang w:val="pt-BR"/>
@@ -3089,7 +3077,7 @@
         </w:rPr>
         <w:t>a</w:t>
       </w:r>
-      <w:bookmarkEnd w:id="13"/>
+      <w:bookmarkEnd w:id="14"/>
     </w:p>
     <w:p>
       <w:pPr>
@@ -3212,14 +3200,14 @@
           <w:lang w:val="pt-BR"/>
         </w:rPr>
       </w:pPr>
-      <w:bookmarkStart w:id="14" w:name="_Toc505112102"/>
+      <w:bookmarkStart w:id="15" w:name="_Toc507590820"/>
       <w:r>
         <w:rPr>
           <w:lang w:val="pt-BR"/>
         </w:rPr>
         <w:t>Ferramentas</w:t>
       </w:r>
-      <w:bookmarkEnd w:id="14"/>
+      <w:bookmarkEnd w:id="15"/>
     </w:p>
     <w:tbl>
       <w:tblPr>
@@ -4288,14 +4276,14 @@
           <w:lang w:val="pt-BR"/>
         </w:rPr>
       </w:pPr>
-      <w:bookmarkStart w:id="15" w:name="_Toc505112103"/>
+      <w:bookmarkStart w:id="16" w:name="_Toc507590821"/>
       <w:r>
         <w:rPr>
           <w:lang w:val="pt-BR"/>
         </w:rPr>
         <w:t>Ambiente</w:t>
       </w:r>
-      <w:bookmarkEnd w:id="15"/>
+      <w:bookmarkEnd w:id="16"/>
     </w:p>
     <w:p>
       <w:pPr>
@@ -4475,7 +4463,7 @@
           <w:lang w:val="pt-BR"/>
         </w:rPr>
       </w:pPr>
-      <w:bookmarkStart w:id="16" w:name="_Toc505112104"/>
+      <w:bookmarkStart w:id="17" w:name="_Toc507590822"/>
       <w:r>
         <w:rPr>
           <w:color w:val="FF0000"/>
@@ -4483,7 +4471,7 @@
         </w:rPr>
         <w:t>Infraestrutura</w:t>
       </w:r>
-      <w:bookmarkEnd w:id="16"/>
+      <w:bookmarkEnd w:id="17"/>
     </w:p>
     <w:p>
       <w:pPr>
@@ -4499,14 +4487,14 @@
           <w:lang w:val="pt-BR"/>
         </w:rPr>
       </w:pPr>
-      <w:bookmarkStart w:id="17" w:name="_Toc505112105"/>
+      <w:bookmarkStart w:id="18" w:name="_Toc507590823"/>
       <w:r>
         <w:rPr>
           <w:lang w:val="pt-BR"/>
         </w:rPr>
         <w:t>O Programa de Gerenciamento de Configuração</w:t>
       </w:r>
-      <w:bookmarkEnd w:id="17"/>
+      <w:bookmarkEnd w:id="18"/>
     </w:p>
     <w:p>
       <w:pPr>
@@ -4516,14 +4504,14 @@
           <w:lang w:val="pt-BR"/>
         </w:rPr>
       </w:pPr>
-      <w:bookmarkStart w:id="18" w:name="_Toc505112106"/>
+      <w:bookmarkStart w:id="19" w:name="_Toc507590824"/>
       <w:r>
         <w:rPr>
           <w:lang w:val="pt-BR"/>
         </w:rPr>
         <w:t>Identificação da Configuração</w:t>
       </w:r>
-      <w:bookmarkEnd w:id="18"/>
+      <w:bookmarkEnd w:id="19"/>
     </w:p>
     <w:p>
       <w:pPr>
@@ -4533,14 +4521,14 @@
           <w:lang w:val="pt-BR"/>
         </w:rPr>
       </w:pPr>
-      <w:bookmarkStart w:id="19" w:name="_Toc505112107"/>
+      <w:bookmarkStart w:id="20" w:name="_Toc507590825"/>
       <w:r>
         <w:rPr>
           <w:lang w:val="pt-BR"/>
         </w:rPr>
         <w:t>Métodos de Identificação</w:t>
       </w:r>
-      <w:bookmarkEnd w:id="19"/>
+      <w:bookmarkEnd w:id="20"/>
     </w:p>
     <w:p>
       <w:pPr>
@@ -6185,14 +6173,14 @@
           <w:lang w:val="pt-BR"/>
         </w:rPr>
       </w:pPr>
-      <w:bookmarkStart w:id="20" w:name="_Toc505112108"/>
+      <w:bookmarkStart w:id="21" w:name="_Toc507590826"/>
       <w:r>
         <w:rPr>
           <w:lang w:val="pt-BR"/>
         </w:rPr>
         <w:t>Métodos de Versionamento</w:t>
       </w:r>
-      <w:bookmarkEnd w:id="20"/>
+      <w:bookmarkEnd w:id="21"/>
     </w:p>
     <w:p>
       <w:pPr>
@@ -6627,7 +6615,7 @@
           <w:lang w:val="pt-BR"/>
         </w:rPr>
       </w:pPr>
-      <w:bookmarkStart w:id="21" w:name="_Toc505112109"/>
+      <w:bookmarkStart w:id="22" w:name="_Toc507590827"/>
       <w:proofErr w:type="spellStart"/>
       <w:r>
         <w:rPr>
@@ -6642,7 +6630,7 @@
         </w:rPr>
         <w:t xml:space="preserve"> do Projeto</w:t>
       </w:r>
-      <w:bookmarkEnd w:id="21"/>
+      <w:bookmarkEnd w:id="22"/>
     </w:p>
     <w:p>
       <w:pPr>
@@ -6743,14 +6731,14 @@
           <w:lang w:val="pt-BR"/>
         </w:rPr>
       </w:pPr>
-      <w:bookmarkStart w:id="22" w:name="_Toc505112110"/>
+      <w:bookmarkStart w:id="23" w:name="_Toc507590828"/>
       <w:r>
         <w:rPr>
           <w:lang w:val="pt-BR"/>
         </w:rPr>
         <w:t>Estrutura do Repositório</w:t>
       </w:r>
-      <w:bookmarkEnd w:id="22"/>
+      <w:bookmarkEnd w:id="23"/>
     </w:p>
     <w:p>
       <w:pPr>
@@ -6793,15 +6781,16 @@
           <w:dataBinding w:prefixMappings="xmlns:ns0='http://purl.org/dc/elements/1.1/' xmlns:ns1='http://schemas.openxmlformats.org/package/2006/metadata/core-properties' " w:xpath="/ns1:coreProperties[1]/ns0:subject[1]" w:storeItemID="{6C3C8BC8-F283-45AE-878A-BAB7291924A1}"/>
           <w:text/>
         </w:sdtPr>
-        <w:sdtEndPr/>
         <w:sdtContent>
+          <w:proofErr w:type="spellStart"/>
           <w:r>
             <w:rPr>
               <w:b/>
               <w:lang w:val="pt-BR"/>
             </w:rPr>
-            <w:t>&lt;Nome do Projeto&gt;</w:t>
+            <w:t>Academicci</w:t>
           </w:r>
+          <w:proofErr w:type="spellEnd"/>
         </w:sdtContent>
       </w:sdt>
       <w:r>
@@ -6830,15 +6819,7 @@
           <w:lang w:val="pt-BR"/>
         </w:rPr>
         <w:lastRenderedPageBreak/>
-        <w:t>A organização do diretório</w:t>
-      </w:r>
-      <w:bookmarkStart w:id="23" w:name="_GoBack"/>
-      <w:bookmarkEnd w:id="23"/>
-      <w:r>
-        <w:rPr>
-          <w:lang w:val="pt-BR"/>
-        </w:rPr>
-        <w:t xml:space="preserve"> da documentação segue a estrutura de disciplinas do framework open </w:t>
+        <w:t xml:space="preserve">A organização do diretório da documentação segue a estrutura de disciplinas do framework open </w:t>
       </w:r>
       <w:proofErr w:type="spellStart"/>
       <w:r>
@@ -7587,7 +7568,7 @@
           <w:lang w:val="pt-BR"/>
         </w:rPr>
       </w:pPr>
-      <w:bookmarkStart w:id="24" w:name="_Toc505112111"/>
+      <w:bookmarkStart w:id="24" w:name="_Toc507590829"/>
       <w:r>
         <w:rPr>
           <w:lang w:val="pt-BR"/>
@@ -7603,7 +7584,7 @@
           <w:lang w:val="pt-BR"/>
         </w:rPr>
       </w:pPr>
-      <w:bookmarkStart w:id="25" w:name="_Toc505112112"/>
+      <w:bookmarkStart w:id="25" w:name="_Toc507590830"/>
       <w:r>
         <w:rPr>
           <w:lang w:val="pt-BR"/>
@@ -7773,7 +7754,7 @@
           <w:lang w:val="pt-BR"/>
         </w:rPr>
       </w:pPr>
-      <w:bookmarkStart w:id="26" w:name="_Toc505112113"/>
+      <w:bookmarkStart w:id="26" w:name="_Toc507590831"/>
       <w:r>
         <w:rPr>
           <w:lang w:val="pt-BR"/>
@@ -7885,7 +7866,7 @@
           <w:lang w:val="pt-BR"/>
         </w:rPr>
       </w:pPr>
-      <w:bookmarkStart w:id="27" w:name="_Toc505112114"/>
+      <w:bookmarkStart w:id="27" w:name="_Toc507590832"/>
       <w:r>
         <w:rPr>
           <w:lang w:val="pt-BR"/>
@@ -7902,7 +7883,7 @@
           <w:lang w:val="pt-BR"/>
         </w:rPr>
       </w:pPr>
-      <w:bookmarkStart w:id="28" w:name="_Toc505112115"/>
+      <w:bookmarkStart w:id="28" w:name="_Toc507590833"/>
       <w:r>
         <w:rPr>
           <w:lang w:val="pt-BR"/>
@@ -7941,7 +7922,7 @@
           <w:lang w:val="pt-BR"/>
         </w:rPr>
       </w:pPr>
-      <w:bookmarkStart w:id="29" w:name="_Toc505112116"/>
+      <w:bookmarkStart w:id="29" w:name="_Toc507590834"/>
       <w:r>
         <w:rPr>
           <w:lang w:val="pt-BR"/>
@@ -8000,7 +7981,7 @@
           <w:lang w:val="pt-BR"/>
         </w:rPr>
       </w:pPr>
-      <w:bookmarkStart w:id="30" w:name="_Toc505112117"/>
+      <w:bookmarkStart w:id="30" w:name="_Toc507590835"/>
       <w:r>
         <w:rPr>
           <w:lang w:val="pt-BR"/>
@@ -8037,7 +8018,7 @@
           <w:lang w:val="pt-BR"/>
         </w:rPr>
       </w:pPr>
-      <w:bookmarkStart w:id="31" w:name="_Toc505112118"/>
+      <w:bookmarkStart w:id="31" w:name="_Toc507590836"/>
       <w:r>
         <w:rPr>
           <w:lang w:val="pt-BR"/>
@@ -8719,12 +8700,14 @@
             </w:rPr>
             <w:fldChar w:fldCharType="separate"/>
           </w:r>
+          <w:proofErr w:type="spellStart"/>
           <w:r>
             <w:rPr>
               <w:lang w:val="pt-BR"/>
             </w:rPr>
-            <w:t>&lt;Nome do Projeto&gt;</w:t>
+            <w:t>Academicci</w:t>
           </w:r>
+          <w:proofErr w:type="spellEnd"/>
           <w:r>
             <w:rPr>
               <w:lang w:val="pt-BR"/>
@@ -8745,10 +8728,7 @@
             <w:t>Versão</w:t>
           </w:r>
           <w:r>
-            <w:t xml:space="preserve"> 0.00</w:t>
-          </w:r>
-          <w:r>
-            <w:t>0</w:t>
+            <w:t xml:space="preserve"> 0.000</w:t>
           </w:r>
         </w:p>
       </w:tc>
@@ -8818,7 +8798,25 @@
             <w:rPr>
               <w:lang w:val="pt-BR"/>
             </w:rPr>
-            <w:t>30/01/2018</w:t>
+            <w:t>28</w:t>
+          </w:r>
+          <w:r>
+            <w:rPr>
+              <w:lang w:val="pt-BR"/>
+            </w:rPr>
+            <w:t>/0</w:t>
+          </w:r>
+          <w:r>
+            <w:rPr>
+              <w:lang w:val="pt-BR"/>
+            </w:rPr>
+            <w:t>2</w:t>
+          </w:r>
+          <w:r>
+            <w:rPr>
+              <w:lang w:val="pt-BR"/>
+            </w:rPr>
+            <w:t>/2018</w:t>
           </w:r>
         </w:p>
       </w:tc>
@@ -8859,7 +8857,7 @@
               <w:noProof/>
               <w:lang w:val="pt-BR"/>
             </w:rPr>
-            <w:t>MEUPROJETO_PGC_PLANOGERENCIACONFIG</w:t>
+            <w:t>ACADEMICCI_PGC_PLANOGERENCIACONFIG</w:t>
           </w:r>
           <w:r>
             <w:rPr>
@@ -11389,6 +11387,7 @@
   </w:compat>
   <w:rsids>
     <w:rsidRoot w:val="00E22CDF"/>
+    <w:rsid w:val="00195A26"/>
     <w:rsid w:val="0031030D"/>
     <w:rsid w:val="00CD5227"/>
     <w:rsid w:val="00E22CDF"/>
@@ -12163,7 +12162,7 @@
 </file>
 
 <file path=customXml/itemProps1.xml><?xml version="1.0" encoding="utf-8"?>
-<ds:datastoreItem xmlns:ds="http://schemas.openxmlformats.org/officeDocument/2006/customXml" ds:itemID="{DA78CB95-7B9F-4A23-9F67-F343848CD8DF}">
+<ds:datastoreItem xmlns:ds="http://schemas.openxmlformats.org/officeDocument/2006/customXml" ds:itemID="{C33D13A2-780C-4C4D-B911-6D2EF166E3CA}">
   <ds:schemaRefs>
     <ds:schemaRef ds:uri="http://schemas.openxmlformats.org/officeDocument/2006/bibliography"/>
   </ds:schemaRefs>

</xml_diff>

<commit_message>
Versao 0.001 - PGC
</commit_message>
<xml_diff>
--- a/academicci_documentacao/gerencia_config/Academicci_PGC_PlanoGerenciaConfig.docx
+++ b/academicci_documentacao/gerencia_config/Academicci_PGC_PlanoGerenciaConfig.docx
@@ -152,7 +152,7 @@
           <w:sz w:val="28"/>
           <w:lang w:val="pt-BR"/>
         </w:rPr>
-        <w:t>0</w:t>
+        <w:t>1</w:t>
       </w:r>
     </w:p>
     <w:bookmarkEnd w:id="2"/>
@@ -217,6 +217,8 @@
         <w:lastRenderedPageBreak/>
         <w:t>Histórico de Revisão</w:t>
       </w:r>
+      <w:bookmarkStart w:id="3" w:name="_GoBack"/>
+      <w:bookmarkEnd w:id="3"/>
     </w:p>
     <w:tbl>
       <w:tblPr>
@@ -417,10 +419,17 @@
           <w:p>
             <w:pPr>
               <w:pStyle w:val="Tabletext"/>
-              <w:rPr>
-                <w:lang w:val="pt-BR"/>
-              </w:rPr>
-            </w:pPr>
+              <w:jc w:val="center"/>
+              <w:rPr>
+                <w:lang w:val="pt-BR"/>
+              </w:rPr>
+            </w:pPr>
+            <w:r>
+              <w:rPr>
+                <w:lang w:val="pt-BR"/>
+              </w:rPr>
+              <w:t>01/03/18</w:t>
+            </w:r>
           </w:p>
         </w:tc>
         <w:tc>
@@ -430,10 +439,17 @@
           <w:p>
             <w:pPr>
               <w:pStyle w:val="Tabletext"/>
-              <w:rPr>
-                <w:lang w:val="pt-BR"/>
-              </w:rPr>
-            </w:pPr>
+              <w:jc w:val="center"/>
+              <w:rPr>
+                <w:lang w:val="pt-BR"/>
+              </w:rPr>
+            </w:pPr>
+            <w:r>
+              <w:rPr>
+                <w:lang w:val="pt-BR"/>
+              </w:rPr>
+              <w:t>0.001</w:t>
+            </w:r>
           </w:p>
         </w:tc>
         <w:tc>
@@ -443,10 +459,17 @@
           <w:p>
             <w:pPr>
               <w:pStyle w:val="Tabletext"/>
-              <w:rPr>
-                <w:lang w:val="pt-BR"/>
-              </w:rPr>
-            </w:pPr>
+              <w:jc w:val="center"/>
+              <w:rPr>
+                <w:lang w:val="pt-BR"/>
+              </w:rPr>
+            </w:pPr>
+            <w:r>
+              <w:rPr>
+                <w:lang w:val="pt-BR"/>
+              </w:rPr>
+              <w:t>Atualização do documento</w:t>
+            </w:r>
           </w:p>
         </w:tc>
         <w:tc>
@@ -456,10 +479,17 @@
           <w:p>
             <w:pPr>
               <w:pStyle w:val="Tabletext"/>
-              <w:rPr>
-                <w:lang w:val="pt-BR"/>
-              </w:rPr>
-            </w:pPr>
+              <w:jc w:val="center"/>
+              <w:rPr>
+                <w:lang w:val="pt-BR"/>
+              </w:rPr>
+            </w:pPr>
+            <w:r>
+              <w:rPr>
+                <w:lang w:val="pt-BR"/>
+              </w:rPr>
+              <w:t>Raphael Guedes</w:t>
+            </w:r>
           </w:p>
         </w:tc>
       </w:tr>
@@ -677,7 +707,7 @@
         <w:rPr>
           <w:noProof/>
         </w:rPr>
-        <w:instrText xml:space="preserve"> PAGEREF _Toc507590812 \h </w:instrText>
+        <w:instrText xml:space="preserve"> PAGEREF _Toc507707819 \h </w:instrText>
       </w:r>
       <w:r>
         <w:rPr>
@@ -755,7 +785,7 @@
         <w:rPr>
           <w:noProof/>
         </w:rPr>
-        <w:instrText xml:space="preserve"> PAGEREF _Toc507590813 \h </w:instrText>
+        <w:instrText xml:space="preserve"> PAGEREF _Toc507707820 \h </w:instrText>
       </w:r>
       <w:r>
         <w:rPr>
@@ -833,7 +863,7 @@
         <w:rPr>
           <w:noProof/>
         </w:rPr>
-        <w:instrText xml:space="preserve"> PAGEREF _Toc507590814 \h </w:instrText>
+        <w:instrText xml:space="preserve"> PAGEREF _Toc507707821 \h </w:instrText>
       </w:r>
       <w:r>
         <w:rPr>
@@ -911,7 +941,7 @@
         <w:rPr>
           <w:noProof/>
         </w:rPr>
-        <w:instrText xml:space="preserve"> PAGEREF _Toc507590815 \h </w:instrText>
+        <w:instrText xml:space="preserve"> PAGEREF _Toc507707822 \h </w:instrText>
       </w:r>
       <w:r>
         <w:rPr>
@@ -989,7 +1019,7 @@
         <w:rPr>
           <w:noProof/>
         </w:rPr>
-        <w:instrText xml:space="preserve"> PAGEREF _Toc507590816 \h </w:instrText>
+        <w:instrText xml:space="preserve"> PAGEREF _Toc507707823 \h </w:instrText>
       </w:r>
       <w:r>
         <w:rPr>
@@ -1067,7 +1097,7 @@
         <w:rPr>
           <w:noProof/>
         </w:rPr>
-        <w:instrText xml:space="preserve"> PAGEREF _Toc507590817 \h </w:instrText>
+        <w:instrText xml:space="preserve"> PAGEREF _Toc507707824 \h </w:instrText>
       </w:r>
       <w:r>
         <w:rPr>
@@ -1145,7 +1175,7 @@
         <w:rPr>
           <w:noProof/>
         </w:rPr>
-        <w:instrText xml:space="preserve"> PAGEREF _Toc507590818 \h </w:instrText>
+        <w:instrText xml:space="preserve"> PAGEREF _Toc507707825 \h </w:instrText>
       </w:r>
       <w:r>
         <w:rPr>
@@ -1223,7 +1253,7 @@
         <w:rPr>
           <w:noProof/>
         </w:rPr>
-        <w:instrText xml:space="preserve"> PAGEREF _Toc507590819 \h </w:instrText>
+        <w:instrText xml:space="preserve"> PAGEREF _Toc507707826 \h </w:instrText>
       </w:r>
       <w:r>
         <w:rPr>
@@ -1285,7 +1315,7 @@
         <w:fldChar w:fldCharType="begin"/>
       </w:r>
       <w:r>
-        <w:instrText xml:space="preserve"> PAGEREF _Toc507590820 \h </w:instrText>
+        <w:instrText xml:space="preserve"> PAGEREF _Toc507707827 \h </w:instrText>
       </w:r>
       <w:r>
         <w:fldChar w:fldCharType="separate"/>
@@ -1333,57 +1363,7 @@
         <w:fldChar w:fldCharType="begin"/>
       </w:r>
       <w:r>
-        <w:instrText xml:space="preserve"> PAGEREF _Toc507590821 \h </w:instrText>
-      </w:r>
-      <w:r>
-        <w:fldChar w:fldCharType="separate"/>
-      </w:r>
-      <w:r>
-        <w:t>5</w:t>
-      </w:r>
-      <w:r>
-        <w:fldChar w:fldCharType="end"/>
-      </w:r>
-    </w:p>
-    <w:p>
-      <w:pPr>
-        <w:pStyle w:val="Sumrio3"/>
-        <w:rPr>
-          <w:rFonts w:asciiTheme="minorHAnsi" w:eastAsiaTheme="minorEastAsia" w:hAnsiTheme="minorHAnsi" w:cstheme="minorBidi"/>
-          <w:szCs w:val="22"/>
-          <w:lang w:val="pt-BR" w:eastAsia="pt-BR"/>
-        </w:rPr>
-      </w:pPr>
-      <w:r>
-        <w:rPr>
-          <w:color w:val="FF0000"/>
-          <w:lang w:val="pt-BR"/>
-        </w:rPr>
-        <w:t>2.2.3</w:t>
-      </w:r>
-      <w:r>
-        <w:rPr>
-          <w:rFonts w:asciiTheme="minorHAnsi" w:eastAsiaTheme="minorEastAsia" w:hAnsiTheme="minorHAnsi" w:cstheme="minorBidi"/>
-          <w:szCs w:val="22"/>
-          <w:lang w:val="pt-BR" w:eastAsia="pt-BR"/>
-        </w:rPr>
-        <w:tab/>
-      </w:r>
-      <w:r>
-        <w:rPr>
-          <w:color w:val="FF0000"/>
-          <w:lang w:val="pt-BR"/>
-        </w:rPr>
-        <w:t>Infraestrutura</w:t>
-      </w:r>
-      <w:r>
-        <w:tab/>
-      </w:r>
-      <w:r>
-        <w:fldChar w:fldCharType="begin"/>
-      </w:r>
-      <w:r>
-        <w:instrText xml:space="preserve"> PAGEREF _Toc507590822 \h </w:instrText>
+        <w:instrText xml:space="preserve"> PAGEREF _Toc507707828 \h </w:instrText>
       </w:r>
       <w:r>
         <w:fldChar w:fldCharType="separate"/>
@@ -1447,7 +1427,7 @@
         <w:rPr>
           <w:noProof/>
         </w:rPr>
-        <w:instrText xml:space="preserve"> PAGEREF _Toc507590823 \h </w:instrText>
+        <w:instrText xml:space="preserve"> PAGEREF _Toc507707829 \h </w:instrText>
       </w:r>
       <w:r>
         <w:rPr>
@@ -1525,7 +1505,7 @@
         <w:rPr>
           <w:noProof/>
         </w:rPr>
-        <w:instrText xml:space="preserve"> PAGEREF _Toc507590824 \h </w:instrText>
+        <w:instrText xml:space="preserve"> PAGEREF _Toc507707830 \h </w:instrText>
       </w:r>
       <w:r>
         <w:rPr>
@@ -1587,7 +1567,7 @@
         <w:fldChar w:fldCharType="begin"/>
       </w:r>
       <w:r>
-        <w:instrText xml:space="preserve"> PAGEREF _Toc507590825 \h </w:instrText>
+        <w:instrText xml:space="preserve"> PAGEREF _Toc507707831 \h </w:instrText>
       </w:r>
       <w:r>
         <w:fldChar w:fldCharType="separate"/>
@@ -1635,7 +1615,7 @@
         <w:fldChar w:fldCharType="begin"/>
       </w:r>
       <w:r>
-        <w:instrText xml:space="preserve"> PAGEREF _Toc507590826 \h </w:instrText>
+        <w:instrText xml:space="preserve"> PAGEREF _Toc507707832 \h </w:instrText>
       </w:r>
       <w:r>
         <w:fldChar w:fldCharType="separate"/>
@@ -1683,7 +1663,7 @@
         <w:fldChar w:fldCharType="begin"/>
       </w:r>
       <w:r>
-        <w:instrText xml:space="preserve"> PAGEREF _Toc507590827 \h </w:instrText>
+        <w:instrText xml:space="preserve"> PAGEREF _Toc507707833 \h </w:instrText>
       </w:r>
       <w:r>
         <w:fldChar w:fldCharType="separate"/>
@@ -1731,7 +1711,7 @@
         <w:fldChar w:fldCharType="begin"/>
       </w:r>
       <w:r>
-        <w:instrText xml:space="preserve"> PAGEREF _Toc507590828 \h </w:instrText>
+        <w:instrText xml:space="preserve"> PAGEREF _Toc507707834 \h </w:instrText>
       </w:r>
       <w:r>
         <w:fldChar w:fldCharType="separate"/>
@@ -1795,7 +1775,7 @@
         <w:rPr>
           <w:noProof/>
         </w:rPr>
-        <w:instrText xml:space="preserve"> PAGEREF _Toc507590829 \h </w:instrText>
+        <w:instrText xml:space="preserve"> PAGEREF _Toc507707835 \h </w:instrText>
       </w:r>
       <w:r>
         <w:rPr>
@@ -1857,7 +1837,7 @@
         <w:fldChar w:fldCharType="begin"/>
       </w:r>
       <w:r>
-        <w:instrText xml:space="preserve"> PAGEREF _Toc507590830 \h </w:instrText>
+        <w:instrText xml:space="preserve"> PAGEREF _Toc507707836 \h </w:instrText>
       </w:r>
       <w:r>
         <w:fldChar w:fldCharType="separate"/>
@@ -1905,7 +1885,7 @@
         <w:fldChar w:fldCharType="begin"/>
       </w:r>
       <w:r>
-        <w:instrText xml:space="preserve"> PAGEREF _Toc507590831 \h </w:instrText>
+        <w:instrText xml:space="preserve"> PAGEREF _Toc507707837 \h </w:instrText>
       </w:r>
       <w:r>
         <w:fldChar w:fldCharType="separate"/>
@@ -1969,7 +1949,7 @@
         <w:rPr>
           <w:noProof/>
         </w:rPr>
-        <w:instrText xml:space="preserve"> PAGEREF _Toc507590832 \h </w:instrText>
+        <w:instrText xml:space="preserve"> PAGEREF _Toc507707838 \h </w:instrText>
       </w:r>
       <w:r>
         <w:rPr>
@@ -2031,7 +2011,7 @@
         <w:fldChar w:fldCharType="begin"/>
       </w:r>
       <w:r>
-        <w:instrText xml:space="preserve"> PAGEREF _Toc507590833 \h </w:instrText>
+        <w:instrText xml:space="preserve"> PAGEREF _Toc507707839 \h </w:instrText>
       </w:r>
       <w:r>
         <w:fldChar w:fldCharType="separate"/>
@@ -2095,7 +2075,7 @@
         <w:rPr>
           <w:noProof/>
         </w:rPr>
-        <w:instrText xml:space="preserve"> PAGEREF _Toc507590834 \h </w:instrText>
+        <w:instrText xml:space="preserve"> PAGEREF _Toc507707840 \h </w:instrText>
       </w:r>
       <w:r>
         <w:rPr>
@@ -2173,7 +2153,7 @@
         <w:rPr>
           <w:noProof/>
         </w:rPr>
-        <w:instrText xml:space="preserve"> PAGEREF _Toc507590835 \h </w:instrText>
+        <w:instrText xml:space="preserve"> PAGEREF _Toc507707841 \h </w:instrText>
       </w:r>
       <w:r>
         <w:rPr>
@@ -2251,7 +2231,7 @@
         <w:rPr>
           <w:noProof/>
         </w:rPr>
-        <w:instrText xml:space="preserve"> PAGEREF _Toc507590836 \h </w:instrText>
+        <w:instrText xml:space="preserve"> PAGEREF _Toc507707842 \h </w:instrText>
       </w:r>
       <w:r>
         <w:rPr>
@@ -2327,16 +2307,16 @@
         </w:rPr>
         <w:fldChar w:fldCharType="end"/>
       </w:r>
-      <w:bookmarkStart w:id="3" w:name="_Toc388081625"/>
-      <w:bookmarkStart w:id="4" w:name="_Toc389027946"/>
+      <w:bookmarkStart w:id="4" w:name="_Toc388081625"/>
+      <w:bookmarkStart w:id="5" w:name="_Toc389027946"/>
       <w:r>
         <w:rPr>
           <w:lang w:val="pt-BR"/>
         </w:rPr>
         <w:t xml:space="preserve"> </w:t>
       </w:r>
-      <w:bookmarkEnd w:id="3"/>
       <w:bookmarkEnd w:id="4"/>
+      <w:bookmarkEnd w:id="5"/>
     </w:p>
     <w:p>
       <w:pPr>
@@ -2346,16 +2326,16 @@
           <w:lang w:val="pt-BR"/>
         </w:rPr>
       </w:pPr>
-      <w:bookmarkStart w:id="5" w:name="1.__________________Introduction"/>
-      <w:bookmarkStart w:id="6" w:name="_Toc507590812"/>
+      <w:bookmarkStart w:id="6" w:name="1.__________________Introduction"/>
+      <w:bookmarkStart w:id="7" w:name="_Toc507707819"/>
       <w:r>
         <w:rPr>
           <w:lang w:val="pt-BR"/>
         </w:rPr>
         <w:t>Introdução</w:t>
       </w:r>
-      <w:bookmarkEnd w:id="5"/>
       <w:bookmarkEnd w:id="6"/>
+      <w:bookmarkEnd w:id="7"/>
     </w:p>
     <w:p>
       <w:pPr>
@@ -2365,14 +2345,14 @@
           <w:lang w:val="pt-BR"/>
         </w:rPr>
       </w:pPr>
-      <w:bookmarkStart w:id="7" w:name="_Toc507590813"/>
+      <w:bookmarkStart w:id="8" w:name="_Toc507707820"/>
       <w:r>
         <w:rPr>
           <w:lang w:val="pt-BR"/>
         </w:rPr>
         <w:t>Finalidade</w:t>
       </w:r>
-      <w:bookmarkEnd w:id="7"/>
+      <w:bookmarkEnd w:id="8"/>
     </w:p>
     <w:p>
       <w:pPr>
@@ -2415,14 +2395,14 @@
           <w:lang w:val="pt-BR"/>
         </w:rPr>
       </w:pPr>
-      <w:bookmarkStart w:id="8" w:name="_Toc507590814"/>
+      <w:bookmarkStart w:id="9" w:name="_Toc507707821"/>
       <w:r>
         <w:rPr>
           <w:lang w:val="pt-BR"/>
         </w:rPr>
         <w:t>Escopo</w:t>
       </w:r>
-      <w:bookmarkEnd w:id="8"/>
+      <w:bookmarkEnd w:id="9"/>
     </w:p>
     <w:p>
       <w:pPr>
@@ -2528,14 +2508,14 @@
           <w:lang w:val="pt-BR"/>
         </w:rPr>
       </w:pPr>
-      <w:bookmarkStart w:id="9" w:name="_Toc507590815"/>
+      <w:bookmarkStart w:id="10" w:name="_Toc507707822"/>
       <w:r>
         <w:rPr>
           <w:lang w:val="pt-BR"/>
         </w:rPr>
         <w:t>Referências</w:t>
       </w:r>
-      <w:bookmarkEnd w:id="9"/>
+      <w:bookmarkEnd w:id="10"/>
     </w:p>
     <w:p>
       <w:pPr>
@@ -2603,8 +2583,27 @@
         </w:rPr>
         <w:t>. Disponível em</w:t>
       </w:r>
-      <w:bookmarkStart w:id="10" w:name="_GoBack"/>
-      <w:bookmarkEnd w:id="10"/>
+      <w:r>
+        <w:rPr>
+          <w:lang w:val="pt-BR"/>
+        </w:rPr>
+        <w:t xml:space="preserve">: </w:t>
+      </w:r>
+      <w:hyperlink r:id="rId11" w:history="1">
+        <w:r>
+          <w:rPr>
+            <w:rStyle w:val="Hyperlink"/>
+            <w:lang w:val="pt-BR"/>
+          </w:rPr>
+          <w:t>https://github.com/Fabrica-de-Software/Academicci_II/wiki/Documento-de-Gloss%C3%A1rio</w:t>
+        </w:r>
+      </w:hyperlink>
+      <w:r>
+        <w:rPr>
+          <w:lang w:val="pt-BR"/>
+        </w:rPr>
+        <w:t xml:space="preserve"> </w:t>
+      </w:r>
     </w:p>
     <w:p>
       <w:pPr>
@@ -2668,7 +2667,7 @@
         </w:rPr>
         <w:t xml:space="preserve">Sistema de Versionamento SEMVER. Disponível em: </w:t>
       </w:r>
-      <w:hyperlink r:id="rId11" w:history="1">
+      <w:hyperlink r:id="rId12" w:history="1">
         <w:r>
           <w:rPr>
             <w:rStyle w:val="Hyperlink"/>
@@ -2686,7 +2685,7 @@
           <w:lang w:val="pt-BR"/>
         </w:rPr>
       </w:pPr>
-      <w:bookmarkStart w:id="11" w:name="_Toc507590816"/>
+      <w:bookmarkStart w:id="11" w:name="_Toc507707823"/>
       <w:r>
         <w:rPr>
           <w:lang w:val="pt-BR"/>
@@ -2720,7 +2719,7 @@
           <w:lang w:val="pt-BR"/>
         </w:rPr>
       </w:pPr>
-      <w:bookmarkStart w:id="12" w:name="_Toc507590817"/>
+      <w:bookmarkStart w:id="12" w:name="_Toc507707824"/>
       <w:r>
         <w:rPr>
           <w:lang w:val="pt-BR"/>
@@ -2737,7 +2736,7 @@
           <w:lang w:val="pt-BR"/>
         </w:rPr>
       </w:pPr>
-      <w:bookmarkStart w:id="13" w:name="_Toc507590818"/>
+      <w:bookmarkStart w:id="13" w:name="_Toc507707825"/>
       <w:r>
         <w:rPr>
           <w:lang w:val="pt-BR"/>
@@ -2988,7 +2987,13 @@
               <w:rPr>
                 <w:lang w:val="pt-BR"/>
               </w:rPr>
-              <w:t xml:space="preserve">; </w:t>
+              <w:t>.</w:t>
+            </w:r>
+            <w:r>
+              <w:rPr>
+                <w:lang w:val="pt-BR"/>
+              </w:rPr>
+              <w:t xml:space="preserve"> </w:t>
             </w:r>
           </w:p>
           <w:p>
@@ -3010,6 +3015,62 @@
               </w:rPr>
               <w:t>Controlar a estrutura do diretório, garantindo sua devida organização</w:t>
             </w:r>
+            <w:r>
+              <w:rPr>
+                <w:lang w:val="pt-BR"/>
+              </w:rPr>
+              <w:t>.</w:t>
+            </w:r>
+          </w:p>
+        </w:tc>
+      </w:tr>
+      <w:tr>
+        <w:trPr>
+          <w:jc w:val="center"/>
+        </w:trPr>
+        <w:tc>
+          <w:tcPr>
+            <w:tcW w:w="2470" w:type="pct"/>
+          </w:tcPr>
+          <w:p>
+            <w:pPr>
+              <w:pStyle w:val="Corpodetexto"/>
+              <w:ind w:left="0"/>
+              <w:rPr>
+                <w:lang w:val="pt-BR"/>
+              </w:rPr>
+            </w:pPr>
+            <w:r>
+              <w:rPr>
+                <w:lang w:val="pt-BR"/>
+              </w:rPr>
+              <w:t>Time de Desenvolvimento</w:t>
+            </w:r>
+          </w:p>
+        </w:tc>
+        <w:tc>
+          <w:tcPr>
+            <w:tcW w:w="2530" w:type="pct"/>
+          </w:tcPr>
+          <w:p>
+            <w:pPr>
+              <w:pStyle w:val="Corpodetexto"/>
+              <w:numPr>
+                <w:ilvl w:val="0"/>
+                <w:numId w:val="31"/>
+              </w:numPr>
+              <w:spacing w:after="0" w:line="240" w:lineRule="auto"/>
+              <w:ind w:left="357" w:hanging="357"/>
+              <w:rPr>
+                <w:lang w:val="pt-BR"/>
+              </w:rPr>
+            </w:pPr>
+            <w:r>
+              <w:rPr>
+                <w:lang w:val="pt-BR"/>
+              </w:rPr>
+              <w:t>Controlar a estrutura do diretório, garantindo sua devida organização.</w:t>
+            </w:r>
           </w:p>
         </w:tc>
       </w:tr>
@@ -3022,7 +3083,7 @@
           <w:lang w:val="pt-BR"/>
         </w:rPr>
       </w:pPr>
-      <w:bookmarkStart w:id="14" w:name="_Toc507590819"/>
+      <w:bookmarkStart w:id="14" w:name="_Toc507707826"/>
       <w:r>
         <w:rPr>
           <w:lang w:val="pt-BR"/>
@@ -3081,115 +3142,81 @@
     </w:p>
     <w:p>
       <w:pPr>
-        <w:pStyle w:val="InfoBlue"/>
-        <w:rPr>
-          <w:lang w:val="pt-BR"/>
-        </w:rPr>
-      </w:pPr>
-      <w:proofErr w:type="gramStart"/>
-      <w:r>
-        <w:rPr>
-          <w:iCs/>
-          <w:lang w:val="pt-BR"/>
-        </w:rPr>
-        <w:t>[Descreva</w:t>
-      </w:r>
-      <w:proofErr w:type="gramEnd"/>
-      <w:r>
-        <w:rPr>
-          <w:iCs/>
-          <w:lang w:val="pt-BR"/>
-        </w:rPr>
-        <w:t xml:space="preserve"> o ambiente de computação e as ferramentas de software a serem utilizadas para desempenhar as funções de CM em todo o ciclo de vida do projeto ou produto.</w:t>
-      </w:r>
+        <w:pStyle w:val="Body"/>
+        <w:ind w:left="510"/>
+        <w:rPr>
+          <w:rFonts w:ascii="Arial" w:hAnsi="Arial" w:cs="Arial"/>
+          <w:lang w:val="pt-BR"/>
+        </w:rPr>
+      </w:pPr>
+      <w:r>
+        <w:rPr>
+          <w:rFonts w:ascii="Arial" w:hAnsi="Arial" w:cs="Arial"/>
+          <w:lang w:val="pt-BR"/>
+        </w:rPr>
+        <w:t xml:space="preserve">O repositório de armazenamento do projeto será o </w:t>
+      </w:r>
+      <w:proofErr w:type="spellStart"/>
+      <w:r>
+        <w:rPr>
+          <w:rFonts w:ascii="Arial" w:hAnsi="Arial" w:cs="Arial"/>
+          <w:lang w:val="pt-BR"/>
+        </w:rPr>
+        <w:t>Github</w:t>
+      </w:r>
+      <w:proofErr w:type="spellEnd"/>
+      <w:r>
+        <w:rPr>
+          <w:rFonts w:ascii="Arial" w:hAnsi="Arial" w:cs="Arial"/>
+          <w:lang w:val="pt-BR"/>
+        </w:rPr>
+        <w:t xml:space="preserve"> que possui integração com a ferramenta de controle de versão: </w:t>
+      </w:r>
+      <w:proofErr w:type="spellStart"/>
+      <w:r>
+        <w:rPr>
+          <w:rFonts w:ascii="Arial" w:hAnsi="Arial" w:cs="Arial"/>
+          <w:lang w:val="pt-BR"/>
+        </w:rPr>
+        <w:t>Git</w:t>
+      </w:r>
+      <w:proofErr w:type="spellEnd"/>
+      <w:r>
+        <w:rPr>
+          <w:rFonts w:ascii="Arial" w:hAnsi="Arial" w:cs="Arial"/>
+          <w:lang w:val="pt-BR"/>
+        </w:rPr>
+        <w:t xml:space="preserve">. </w:t>
+      </w:r>
+    </w:p>
+    <w:p>
+      <w:pPr>
+        <w:pStyle w:val="Corpodetexto"/>
+        <w:rPr>
+          <w:lang w:val="pt-BR"/>
+        </w:rPr>
+      </w:pPr>
+      <w:r>
+        <w:rPr>
+          <w:lang w:val="pt-BR"/>
+        </w:rPr>
+        <w:lastRenderedPageBreak/>
+        <w:t xml:space="preserve">O repositório está disponível no seguinte endereço: </w:t>
+      </w:r>
+      <w:hyperlink r:id="rId13" w:history="1">
+        <w:r>
+          <w:rPr>
+            <w:rStyle w:val="Hyperlink"/>
+            <w:lang w:val="pt-BR"/>
+          </w:rPr>
+          <w:t>https://github.com/Fabrica-de-Software/Academicci_II</w:t>
+        </w:r>
+      </w:hyperlink>
       <w:r>
         <w:rPr>
           <w:lang w:val="pt-BR"/>
         </w:rPr>
         <w:t xml:space="preserve"> </w:t>
-      </w:r>
-    </w:p>
-    <w:p>
-      <w:pPr>
-        <w:pStyle w:val="InfoBlue"/>
-        <w:rPr>
-          <w:lang w:val="pt-BR"/>
-        </w:rPr>
-      </w:pPr>
-      <w:r>
-        <w:rPr>
-          <w:lang w:val="pt-BR"/>
-        </w:rPr>
-        <w:t>Descreva as ferramentas e os procedimentos necessários utilizados para o controle de versão dos itens de configuração gerados no ciclo de vida do projeto ou produto.</w:t>
-      </w:r>
-    </w:p>
-    <w:p>
-      <w:pPr>
-        <w:pStyle w:val="InfoBlue"/>
-        <w:rPr>
-          <w:lang w:val="pt-BR"/>
-        </w:rPr>
-      </w:pPr>
-      <w:r>
-        <w:rPr>
-          <w:lang w:val="pt-BR"/>
-        </w:rPr>
-        <w:lastRenderedPageBreak/>
-        <w:t>As questões envolvidas na configuração do ambiente de CM incluem:</w:t>
-      </w:r>
-    </w:p>
-    <w:p>
-      <w:pPr>
-        <w:pStyle w:val="InfoBlue"/>
-        <w:numPr>
-          <w:ilvl w:val="0"/>
-          <w:numId w:val="22"/>
-        </w:numPr>
-        <w:rPr>
-          <w:lang w:val="pt-BR"/>
-        </w:rPr>
-      </w:pPr>
-      <w:r>
-        <w:rPr>
-          <w:lang w:val="pt-BR"/>
-        </w:rPr>
-        <w:t>tamanho previsto dos dados do produto</w:t>
-      </w:r>
-    </w:p>
-    <w:p>
-      <w:pPr>
-        <w:pStyle w:val="InfoBlue"/>
-        <w:numPr>
-          <w:ilvl w:val="0"/>
-          <w:numId w:val="22"/>
-        </w:numPr>
-        <w:rPr>
-          <w:lang w:val="pt-BR"/>
-        </w:rPr>
-      </w:pPr>
-      <w:r>
-        <w:rPr>
-          <w:lang w:val="pt-BR"/>
-        </w:rPr>
-        <w:t>distribuição da equipe do produto</w:t>
-      </w:r>
-    </w:p>
-    <w:p>
-      <w:pPr>
-        <w:pStyle w:val="InfoBlue"/>
-        <w:numPr>
-          <w:ilvl w:val="0"/>
-          <w:numId w:val="22"/>
-        </w:numPr>
-        <w:rPr>
-          <w:lang w:val="pt-BR"/>
-        </w:rPr>
-      </w:pPr>
-      <w:r>
-        <w:rPr>
-          <w:lang w:val="pt-BR"/>
-        </w:rPr>
-        <w:t>localização física dos servidores e clientes]</w:t>
       </w:r>
     </w:p>
     <w:p>
@@ -3200,7 +3227,7 @@
           <w:lang w:val="pt-BR"/>
         </w:rPr>
       </w:pPr>
-      <w:bookmarkStart w:id="15" w:name="_Toc507590820"/>
+      <w:bookmarkStart w:id="15" w:name="_Toc507707827"/>
       <w:r>
         <w:rPr>
           <w:lang w:val="pt-BR"/>
@@ -3302,6 +3329,7 @@
         <w:tc>
           <w:tcPr>
             <w:tcW w:w="1217" w:type="pct"/>
+            <w:vAlign w:val="center"/>
           </w:tcPr>
           <w:p>
             <w:pPr>
@@ -3311,53 +3339,51 @@
                 <w:lang w:val="pt-BR"/>
               </w:rPr>
             </w:pPr>
-            <w:proofErr w:type="spellStart"/>
-            <w:r>
-              <w:rPr>
-                <w:lang w:val="pt-BR"/>
-              </w:rPr>
-              <w:t>Astah</w:t>
-            </w:r>
-            <w:proofErr w:type="spellEnd"/>
-            <w:r>
-              <w:rPr>
-                <w:lang w:val="pt-BR"/>
-              </w:rPr>
-              <w:t xml:space="preserve"> </w:t>
-            </w:r>
-            <w:proofErr w:type="spellStart"/>
-            <w:r>
-              <w:rPr>
-                <w:lang w:val="pt-BR"/>
-              </w:rPr>
-              <w:t>Community</w:t>
-            </w:r>
-            <w:proofErr w:type="spellEnd"/>
+            <w:hyperlink r:id="rId14" w:history="1">
+              <w:proofErr w:type="spellStart"/>
+              <w:r>
+                <w:rPr>
+                  <w:rStyle w:val="Hyperlink"/>
+                  <w:lang w:val="pt-BR"/>
+                </w:rPr>
+                <w:t>Astah</w:t>
+              </w:r>
+              <w:proofErr w:type="spellEnd"/>
+              <w:r>
+                <w:rPr>
+                  <w:rStyle w:val="Hyperlink"/>
+                  <w:lang w:val="pt-BR"/>
+                </w:rPr>
+                <w:t xml:space="preserve"> </w:t>
+              </w:r>
+              <w:proofErr w:type="spellStart"/>
+              <w:r>
+                <w:rPr>
+                  <w:rStyle w:val="Hyperlink"/>
+                  <w:lang w:val="pt-BR"/>
+                </w:rPr>
+                <w:t>Community</w:t>
+              </w:r>
+              <w:proofErr w:type="spellEnd"/>
+            </w:hyperlink>
           </w:p>
         </w:tc>
         <w:tc>
           <w:tcPr>
             <w:tcW w:w="1921" w:type="pct"/>
-          </w:tcPr>
-          <w:p>
-            <w:pPr>
-              <w:rPr>
-                <w:rFonts w:ascii="Times New Roman" w:hAnsi="Times New Roman"/>
-                <w:i/>
-                <w:iCs/>
-                <w:color w:val="0000FF"/>
-                <w:lang w:val="pt-BR"/>
-              </w:rPr>
-            </w:pPr>
-            <w:r>
-              <w:rPr>
-                <w:rFonts w:ascii="Times New Roman" w:hAnsi="Times New Roman"/>
-                <w:i/>
-                <w:iCs/>
-                <w:color w:val="0000FF"/>
-                <w:lang w:val="pt-BR"/>
-              </w:rPr>
-              <w:t>Versão da ferramenta utilizada no desenvolvimento</w:t>
+            <w:vAlign w:val="center"/>
+          </w:tcPr>
+          <w:p>
+            <w:pPr>
+              <w:rPr>
+                <w:lang w:val="pt-BR"/>
+              </w:rPr>
+            </w:pPr>
+            <w:r>
+              <w:rPr>
+                <w:lang w:val="pt-BR"/>
+              </w:rPr>
+              <w:t>7.2.0</w:t>
             </w:r>
           </w:p>
         </w:tc>
@@ -3389,6 +3415,7 @@
         <w:tc>
           <w:tcPr>
             <w:tcW w:w="1217" w:type="pct"/>
+            <w:vAlign w:val="center"/>
           </w:tcPr>
           <w:p>
             <w:pPr>
@@ -3398,47 +3425,44 @@
                 <w:lang w:val="pt-BR"/>
               </w:rPr>
             </w:pPr>
-            <w:proofErr w:type="spellStart"/>
-            <w:proofErr w:type="gramStart"/>
-            <w:r>
-              <w:rPr>
-                <w:lang w:val="pt-BR"/>
-              </w:rPr>
-              <w:t>Astah</w:t>
-            </w:r>
-            <w:proofErr w:type="spellEnd"/>
-            <w:r>
-              <w:rPr>
-                <w:lang w:val="pt-BR"/>
-              </w:rPr>
-              <w:t xml:space="preserve"> Professional</w:t>
-            </w:r>
-            <w:proofErr w:type="gramEnd"/>
+            <w:hyperlink r:id="rId15" w:history="1">
+              <w:proofErr w:type="spellStart"/>
+              <w:proofErr w:type="gramStart"/>
+              <w:r>
+                <w:rPr>
+                  <w:rStyle w:val="Hyperlink"/>
+                  <w:lang w:val="pt-BR"/>
+                </w:rPr>
+                <w:t>Astah</w:t>
+              </w:r>
+              <w:proofErr w:type="spellEnd"/>
+              <w:r>
+                <w:rPr>
+                  <w:rStyle w:val="Hyperlink"/>
+                  <w:lang w:val="pt-BR"/>
+                </w:rPr>
+                <w:t xml:space="preserve"> Professional</w:t>
+              </w:r>
+              <w:proofErr w:type="gramEnd"/>
+            </w:hyperlink>
           </w:p>
         </w:tc>
         <w:tc>
           <w:tcPr>
             <w:tcW w:w="1921" w:type="pct"/>
-          </w:tcPr>
-          <w:p>
-            <w:pPr>
-              <w:rPr>
-                <w:rFonts w:ascii="Times New Roman" w:hAnsi="Times New Roman"/>
-                <w:i/>
-                <w:iCs/>
-                <w:color w:val="0000FF"/>
-                <w:lang w:val="pt-BR"/>
-              </w:rPr>
-            </w:pPr>
-            <w:r>
-              <w:rPr>
-                <w:rFonts w:ascii="Times New Roman" w:hAnsi="Times New Roman"/>
-                <w:i/>
-                <w:iCs/>
-                <w:color w:val="0000FF"/>
-                <w:lang w:val="pt-BR"/>
-              </w:rPr>
-              <w:t>Versão da ferramenta utilizada no desenvolvimento</w:t>
+            <w:vAlign w:val="center"/>
+          </w:tcPr>
+          <w:p>
+            <w:pPr>
+              <w:rPr>
+                <w:lang w:val="pt-BR"/>
+              </w:rPr>
+            </w:pPr>
+            <w:r>
+              <w:rPr>
+                <w:lang w:val="pt-BR"/>
+              </w:rPr>
+              <w:t>7.2.0</w:t>
             </w:r>
           </w:p>
         </w:tc>
@@ -3470,6 +3494,7 @@
         <w:tc>
           <w:tcPr>
             <w:tcW w:w="1217" w:type="pct"/>
+            <w:vAlign w:val="center"/>
           </w:tcPr>
           <w:p>
             <w:pPr>
@@ -3490,26 +3515,19 @@
         <w:tc>
           <w:tcPr>
             <w:tcW w:w="1921" w:type="pct"/>
-          </w:tcPr>
-          <w:p>
-            <w:pPr>
-              <w:rPr>
-                <w:rFonts w:ascii="Times New Roman" w:hAnsi="Times New Roman"/>
-                <w:i/>
-                <w:iCs/>
-                <w:color w:val="0000FF"/>
-                <w:lang w:val="pt-BR"/>
-              </w:rPr>
-            </w:pPr>
-            <w:r>
-              <w:rPr>
-                <w:rFonts w:ascii="Times New Roman" w:hAnsi="Times New Roman"/>
-                <w:i/>
-                <w:iCs/>
-                <w:color w:val="0000FF"/>
-                <w:lang w:val="pt-BR"/>
-              </w:rPr>
-              <w:t>Versão da ferramenta utilizada no desenvolvimento</w:t>
+            <w:vAlign w:val="center"/>
+          </w:tcPr>
+          <w:p>
+            <w:pPr>
+              <w:rPr>
+                <w:lang w:val="pt-BR"/>
+              </w:rPr>
+            </w:pPr>
+            <w:r>
+              <w:rPr>
+                <w:lang w:val="pt-BR"/>
+              </w:rPr>
+              <w:t>X17</w:t>
             </w:r>
           </w:p>
         </w:tc>
@@ -3541,6 +3559,7 @@
         <w:tc>
           <w:tcPr>
             <w:tcW w:w="1217" w:type="pct"/>
+            <w:vAlign w:val="center"/>
           </w:tcPr>
           <w:p>
             <w:pPr>
@@ -3550,39 +3569,35 @@
                 <w:lang w:val="pt-BR"/>
               </w:rPr>
             </w:pPr>
-            <w:proofErr w:type="spellStart"/>
-            <w:r>
-              <w:rPr>
-                <w:lang w:val="pt-BR"/>
-              </w:rPr>
-              <w:t>Git</w:t>
-            </w:r>
-            <w:proofErr w:type="spellEnd"/>
+            <w:hyperlink r:id="rId16" w:history="1">
+              <w:proofErr w:type="spellStart"/>
+              <w:r>
+                <w:rPr>
+                  <w:rStyle w:val="Hyperlink"/>
+                  <w:lang w:val="pt-BR"/>
+                </w:rPr>
+                <w:t>Git</w:t>
+              </w:r>
+              <w:proofErr w:type="spellEnd"/>
+            </w:hyperlink>
           </w:p>
         </w:tc>
         <w:tc>
           <w:tcPr>
             <w:tcW w:w="1921" w:type="pct"/>
-          </w:tcPr>
-          <w:p>
-            <w:pPr>
-              <w:rPr>
-                <w:rFonts w:ascii="Times New Roman" w:hAnsi="Times New Roman"/>
-                <w:i/>
-                <w:iCs/>
-                <w:color w:val="0000FF"/>
-                <w:lang w:val="pt-BR"/>
-              </w:rPr>
-            </w:pPr>
-            <w:r>
-              <w:rPr>
-                <w:rFonts w:ascii="Times New Roman" w:hAnsi="Times New Roman"/>
-                <w:i/>
-                <w:iCs/>
-                <w:color w:val="0000FF"/>
-                <w:lang w:val="pt-BR"/>
-              </w:rPr>
-              <w:t>Versão da ferramenta utilizada no desenvolvimento</w:t>
+            <w:vAlign w:val="center"/>
+          </w:tcPr>
+          <w:p>
+            <w:pPr>
+              <w:rPr>
+                <w:lang w:val="pt-BR"/>
+              </w:rPr>
+            </w:pPr>
+            <w:r>
+              <w:rPr>
+                <w:lang w:val="pt-BR"/>
+              </w:rPr>
+              <w:t>2.16.2</w:t>
             </w:r>
           </w:p>
         </w:tc>
@@ -3598,6 +3613,12 @@
                 <w:lang w:val="pt-BR"/>
               </w:rPr>
             </w:pPr>
+            <w:r>
+              <w:rPr>
+                <w:lang w:val="pt-BR"/>
+              </w:rPr>
+              <w:t xml:space="preserve">Ferramenta de </w:t>
+            </w:r>
             <w:r>
               <w:rPr>
                 <w:lang w:val="pt-BR"/>
@@ -3614,6 +3635,7 @@
         <w:tc>
           <w:tcPr>
             <w:tcW w:w="1217" w:type="pct"/>
+            <w:vAlign w:val="center"/>
           </w:tcPr>
           <w:p>
             <w:pPr>
@@ -3638,6 +3660,7 @@
         <w:tc>
           <w:tcPr>
             <w:tcW w:w="1921" w:type="pct"/>
+            <w:vAlign w:val="center"/>
           </w:tcPr>
           <w:p>
             <w:pPr>
@@ -3645,7 +3668,7 @@
                 <w:rFonts w:ascii="Times New Roman" w:hAnsi="Times New Roman"/>
                 <w:i/>
                 <w:iCs/>
-                <w:color w:val="0000FF"/>
+                <w:color w:val="FF0000"/>
                 <w:lang w:val="pt-BR"/>
               </w:rPr>
             </w:pPr>
@@ -3654,7 +3677,7 @@
                 <w:rFonts w:ascii="Times New Roman" w:hAnsi="Times New Roman"/>
                 <w:i/>
                 <w:iCs/>
-                <w:color w:val="0000FF"/>
+                <w:color w:val="FF0000"/>
                 <w:lang w:val="pt-BR"/>
               </w:rPr>
               <w:t>Versão da ferramenta utilizada no desenvolvimento</w:t>
@@ -3670,9 +3693,17 @@
               <w:pStyle w:val="Corpodetexto"/>
               <w:ind w:left="0"/>
               <w:rPr>
-                <w:lang w:val="pt-BR"/>
-              </w:rPr>
-            </w:pPr>
+                <w:color w:val="FF0000"/>
+                <w:lang w:val="pt-BR"/>
+              </w:rPr>
+            </w:pPr>
+            <w:r>
+              <w:rPr>
+                <w:color w:val="FF0000"/>
+                <w:lang w:val="pt-BR"/>
+              </w:rPr>
+              <w:t>Ferramenta de Codificação</w:t>
+            </w:r>
           </w:p>
         </w:tc>
       </w:tr>
@@ -3683,17 +3714,20 @@
         <w:tc>
           <w:tcPr>
             <w:tcW w:w="1217" w:type="pct"/>
+            <w:vAlign w:val="center"/>
           </w:tcPr>
           <w:p>
             <w:pPr>
               <w:pStyle w:val="Corpodetexto"/>
               <w:ind w:left="0"/>
               <w:rPr>
-                <w:lang w:val="pt-BR"/>
-              </w:rPr>
-            </w:pPr>
-            <w:r>
-              <w:rPr>
+                <w:color w:val="FF0000"/>
+                <w:lang w:val="pt-BR"/>
+              </w:rPr>
+            </w:pPr>
+            <w:r>
+              <w:rPr>
+                <w:color w:val="FF0000"/>
                 <w:lang w:val="pt-BR"/>
               </w:rPr>
               <w:t xml:space="preserve">Java SE </w:t>
@@ -3701,6 +3735,7 @@
             <w:proofErr w:type="spellStart"/>
             <w:r>
               <w:rPr>
+                <w:color w:val="FF0000"/>
                 <w:lang w:val="pt-BR"/>
               </w:rPr>
               <w:t>Development</w:t>
@@ -3708,6 +3743,7 @@
             <w:proofErr w:type="spellEnd"/>
             <w:r>
               <w:rPr>
+                <w:color w:val="FF0000"/>
                 <w:lang w:val="pt-BR"/>
               </w:rPr>
               <w:t xml:space="preserve"> Kit</w:t>
@@ -3717,26 +3753,29 @@
         <w:tc>
           <w:tcPr>
             <w:tcW w:w="1921" w:type="pct"/>
+            <w:vAlign w:val="center"/>
           </w:tcPr>
           <w:p>
             <w:pPr>
               <w:rPr>
                 <w:rFonts w:ascii="Times New Roman" w:hAnsi="Times New Roman"/>
+                <w:b/>
                 <w:i/>
                 <w:iCs/>
-                <w:color w:val="0000FF"/>
+                <w:color w:val="FF0000"/>
                 <w:lang w:val="pt-BR"/>
               </w:rPr>
             </w:pPr>
             <w:r>
               <w:rPr>
                 <w:rFonts w:ascii="Times New Roman" w:hAnsi="Times New Roman"/>
+                <w:b/>
                 <w:i/>
                 <w:iCs/>
-                <w:color w:val="0000FF"/>
-                <w:lang w:val="pt-BR"/>
-              </w:rPr>
-              <w:t>Versão da ferramenta utilizada no desenvolvimento</w:t>
+                <w:color w:val="FF0000"/>
+                <w:lang w:val="pt-BR"/>
+              </w:rPr>
+              <w:t>DEFINIR</w:t>
             </w:r>
           </w:p>
         </w:tc>
@@ -3749,11 +3788,13 @@
               <w:pStyle w:val="Corpodetexto"/>
               <w:ind w:left="0"/>
               <w:rPr>
-                <w:lang w:val="pt-BR"/>
-              </w:rPr>
-            </w:pPr>
-            <w:r>
-              <w:rPr>
+                <w:color w:val="FF0000"/>
+                <w:lang w:val="pt-BR"/>
+              </w:rPr>
+            </w:pPr>
+            <w:r>
+              <w:rPr>
+                <w:color w:val="FF0000"/>
                 <w:lang w:val="pt-BR"/>
               </w:rPr>
               <w:t>Ambiente de Desenvolvimento da Aplicação</w:t>
@@ -3768,6 +3809,7 @@
         <w:tc>
           <w:tcPr>
             <w:tcW w:w="1217" w:type="pct"/>
+            <w:vAlign w:val="center"/>
           </w:tcPr>
           <w:p>
             <w:pPr>
@@ -3788,26 +3830,19 @@
         <w:tc>
           <w:tcPr>
             <w:tcW w:w="1921" w:type="pct"/>
-          </w:tcPr>
-          <w:p>
-            <w:pPr>
-              <w:rPr>
-                <w:rFonts w:ascii="Times New Roman" w:hAnsi="Times New Roman"/>
-                <w:i/>
-                <w:iCs/>
-                <w:color w:val="0000FF"/>
-                <w:lang w:val="pt-BR"/>
-              </w:rPr>
-            </w:pPr>
-            <w:r>
-              <w:rPr>
-                <w:rFonts w:ascii="Times New Roman" w:hAnsi="Times New Roman"/>
-                <w:i/>
-                <w:iCs/>
-                <w:color w:val="0000FF"/>
-                <w:lang w:val="pt-BR"/>
-              </w:rPr>
-              <w:t>Versão da ferramenta utilizada no desenvolvimento</w:t>
+            <w:vAlign w:val="center"/>
+          </w:tcPr>
+          <w:p>
+            <w:pPr>
+              <w:rPr>
+                <w:lang w:val="pt-BR"/>
+              </w:rPr>
+            </w:pPr>
+            <w:r>
+              <w:rPr>
+                <w:lang w:val="pt-BR"/>
+              </w:rPr>
+              <w:t>2017+</w:t>
             </w:r>
           </w:p>
         </w:tc>
@@ -3839,6 +3874,7 @@
         <w:tc>
           <w:tcPr>
             <w:tcW w:w="1217" w:type="pct"/>
+            <w:vAlign w:val="center"/>
           </w:tcPr>
           <w:p>
             <w:pPr>
@@ -3848,7 +3884,79 @@
                 <w:lang w:val="pt-BR"/>
               </w:rPr>
             </w:pPr>
-            <w:hyperlink r:id="rId12" w:history="1">
+            <w:hyperlink r:id="rId17" w:history="1">
+              <w:proofErr w:type="spellStart"/>
+              <w:r>
+                <w:rPr>
+                  <w:rStyle w:val="Hyperlink"/>
+                  <w:lang w:val="pt-BR"/>
+                </w:rPr>
+                <w:t>Pencil</w:t>
+              </w:r>
+              <w:proofErr w:type="spellEnd"/>
+            </w:hyperlink>
+          </w:p>
+        </w:tc>
+        <w:tc>
+          <w:tcPr>
+            <w:tcW w:w="1921" w:type="pct"/>
+            <w:vAlign w:val="center"/>
+          </w:tcPr>
+          <w:p>
+            <w:pPr>
+              <w:pStyle w:val="Corpodetexto"/>
+              <w:ind w:left="0"/>
+              <w:rPr>
+                <w:lang w:val="pt-BR"/>
+              </w:rPr>
+            </w:pPr>
+            <w:r>
+              <w:rPr>
+                <w:lang w:val="pt-BR"/>
+              </w:rPr>
+              <w:t>3.0.4</w:t>
+            </w:r>
+          </w:p>
+        </w:tc>
+        <w:tc>
+          <w:tcPr>
+            <w:tcW w:w="1863" w:type="pct"/>
+          </w:tcPr>
+          <w:p>
+            <w:pPr>
+              <w:pStyle w:val="Corpodetexto"/>
+              <w:ind w:left="0"/>
+              <w:rPr>
+                <w:lang w:val="pt-BR"/>
+              </w:rPr>
+            </w:pPr>
+            <w:r>
+              <w:rPr>
+                <w:lang w:val="pt-BR"/>
+              </w:rPr>
+              <w:t>Ferramenta para prototipação de interfaces</w:t>
+            </w:r>
+          </w:p>
+        </w:tc>
+      </w:tr>
+      <w:tr>
+        <w:trPr>
+          <w:jc w:val="center"/>
+        </w:trPr>
+        <w:tc>
+          <w:tcPr>
+            <w:tcW w:w="1217" w:type="pct"/>
+            <w:vAlign w:val="center"/>
+          </w:tcPr>
+          <w:p>
+            <w:pPr>
+              <w:pStyle w:val="Corpodetexto"/>
+              <w:ind w:left="0"/>
+              <w:rPr>
+                <w:lang w:val="pt-BR"/>
+              </w:rPr>
+            </w:pPr>
+            <w:hyperlink r:id="rId18" w:history="1">
               <w:r>
                 <w:rPr>
                   <w:rStyle w:val="Hyperlink"/>
@@ -3862,26 +3970,19 @@
         <w:tc>
           <w:tcPr>
             <w:tcW w:w="1921" w:type="pct"/>
-          </w:tcPr>
-          <w:p>
-            <w:pPr>
-              <w:rPr>
-                <w:rFonts w:ascii="Times New Roman" w:hAnsi="Times New Roman"/>
-                <w:i/>
-                <w:iCs/>
-                <w:color w:val="0000FF"/>
-                <w:lang w:val="pt-BR"/>
-              </w:rPr>
-            </w:pPr>
-            <w:r>
-              <w:rPr>
-                <w:rFonts w:ascii="Times New Roman" w:hAnsi="Times New Roman"/>
-                <w:i/>
-                <w:iCs/>
-                <w:color w:val="0000FF"/>
-                <w:lang w:val="pt-BR"/>
-              </w:rPr>
-              <w:t>CC 2017</w:t>
+            <w:vAlign w:val="center"/>
+          </w:tcPr>
+          <w:p>
+            <w:pPr>
+              <w:rPr>
+                <w:lang w:val="pt-BR"/>
+              </w:rPr>
+            </w:pPr>
+            <w:r>
+              <w:rPr>
+                <w:lang w:val="pt-BR"/>
+              </w:rPr>
+              <w:t>CC 2017+</w:t>
             </w:r>
           </w:p>
         </w:tc>
@@ -3913,35 +4014,39 @@
         <w:tc>
           <w:tcPr>
             <w:tcW w:w="1217" w:type="pct"/>
+            <w:vAlign w:val="center"/>
           </w:tcPr>
           <w:p>
             <w:pPr>
               <w:pStyle w:val="Corpodetexto"/>
               <w:ind w:left="0"/>
               <w:rPr>
-                <w:i/>
-                <w:color w:val="FF0000"/>
-                <w:lang w:val="pt-BR"/>
-              </w:rPr>
-            </w:pPr>
-            <w:r>
-              <w:rPr>
-                <w:i/>
-                <w:color w:val="FF0000"/>
-                <w:lang w:val="pt-BR"/>
-              </w:rPr>
-              <w:t>Servidor de Aplicação</w:t>
-            </w:r>
+                <w:lang w:val="pt-BR"/>
+              </w:rPr>
+            </w:pPr>
+            <w:hyperlink r:id="rId19" w:history="1">
+              <w:proofErr w:type="spellStart"/>
+              <w:r>
+                <w:rPr>
+                  <w:rStyle w:val="Hyperlink"/>
+                  <w:lang w:val="pt-BR"/>
+                </w:rPr>
+                <w:t>PostgreSQL</w:t>
+              </w:r>
+              <w:proofErr w:type="spellEnd"/>
+            </w:hyperlink>
           </w:p>
         </w:tc>
         <w:tc>
           <w:tcPr>
             <w:tcW w:w="1921" w:type="pct"/>
+            <w:vAlign w:val="center"/>
           </w:tcPr>
           <w:p>
             <w:pPr>
               <w:rPr>
                 <w:rFonts w:ascii="Times New Roman" w:hAnsi="Times New Roman"/>
+                <w:b/>
                 <w:i/>
                 <w:iCs/>
                 <w:color w:val="0000FF"/>
@@ -3950,13 +4055,9 @@
             </w:pPr>
             <w:r>
               <w:rPr>
-                <w:rFonts w:ascii="Times New Roman" w:hAnsi="Times New Roman"/>
-                <w:i/>
-                <w:iCs/>
-                <w:color w:val="0000FF"/>
-                <w:lang w:val="pt-BR"/>
-              </w:rPr>
-              <w:t>Versão da ferramenta utilizada no desenvolvimento</w:t>
+                <w:lang w:val="pt-BR"/>
+              </w:rPr>
+              <w:t>10.3</w:t>
             </w:r>
           </w:p>
         </w:tc>
@@ -3972,6 +4073,12 @@
                 <w:lang w:val="pt-BR"/>
               </w:rPr>
             </w:pPr>
+            <w:r>
+              <w:rPr>
+                <w:lang w:val="pt-BR"/>
+              </w:rPr>
+              <w:t>Sistema Gerenciador de Banco de Dados</w:t>
+            </w:r>
           </w:p>
         </w:tc>
       </w:tr>
@@ -3982,16 +4089,89 @@
         <w:tc>
           <w:tcPr>
             <w:tcW w:w="1217" w:type="pct"/>
+            <w:vAlign w:val="center"/>
           </w:tcPr>
           <w:p>
             <w:pPr>
               <w:pStyle w:val="Corpodetexto"/>
               <w:ind w:left="0"/>
               <w:rPr>
-                <w:lang w:val="pt-BR"/>
-              </w:rPr>
-            </w:pPr>
-            <w:hyperlink r:id="rId13" w:history="1">
+                <w:i/>
+                <w:color w:val="FF0000"/>
+                <w:lang w:val="pt-BR"/>
+              </w:rPr>
+            </w:pPr>
+            <w:r>
+              <w:rPr>
+                <w:i/>
+                <w:color w:val="FF0000"/>
+                <w:lang w:val="pt-BR"/>
+              </w:rPr>
+              <w:t>Servidor de Aplicação</w:t>
+            </w:r>
+          </w:p>
+        </w:tc>
+        <w:tc>
+          <w:tcPr>
+            <w:tcW w:w="1921" w:type="pct"/>
+            <w:vAlign w:val="center"/>
+          </w:tcPr>
+          <w:p>
+            <w:pPr>
+              <w:rPr>
+                <w:rFonts w:ascii="Times New Roman" w:hAnsi="Times New Roman"/>
+                <w:i/>
+                <w:iCs/>
+                <w:color w:val="FF0000"/>
+                <w:lang w:val="pt-BR"/>
+              </w:rPr>
+            </w:pPr>
+            <w:r>
+              <w:rPr>
+                <w:rFonts w:ascii="Times New Roman" w:hAnsi="Times New Roman"/>
+                <w:i/>
+                <w:iCs/>
+                <w:color w:val="FF0000"/>
+                <w:lang w:val="pt-BR"/>
+              </w:rPr>
+              <w:t>Versão da ferramenta utilizada no desenvolvimento</w:t>
+            </w:r>
+          </w:p>
+        </w:tc>
+        <w:tc>
+          <w:tcPr>
+            <w:tcW w:w="1863" w:type="pct"/>
+          </w:tcPr>
+          <w:p>
+            <w:pPr>
+              <w:pStyle w:val="Corpodetexto"/>
+              <w:ind w:left="0"/>
+              <w:rPr>
+                <w:color w:val="FF0000"/>
+                <w:lang w:val="pt-BR"/>
+              </w:rPr>
+            </w:pPr>
+          </w:p>
+        </w:tc>
+      </w:tr>
+      <w:tr>
+        <w:trPr>
+          <w:jc w:val="center"/>
+        </w:trPr>
+        <w:tc>
+          <w:tcPr>
+            <w:tcW w:w="1217" w:type="pct"/>
+            <w:vAlign w:val="center"/>
+          </w:tcPr>
+          <w:p>
+            <w:pPr>
+              <w:pStyle w:val="Corpodetexto"/>
+              <w:ind w:left="0"/>
+              <w:rPr>
+                <w:lang w:val="pt-BR"/>
+              </w:rPr>
+            </w:pPr>
+            <w:hyperlink r:id="rId20" w:history="1">
               <w:r>
                 <w:rPr>
                   <w:rStyle w:val="Hyperlink"/>
@@ -4014,6 +4194,7 @@
         <w:tc>
           <w:tcPr>
             <w:tcW w:w="1921" w:type="pct"/>
+            <w:vAlign w:val="center"/>
           </w:tcPr>
           <w:p>
             <w:pPr>
@@ -4029,7 +4210,7 @@
               <w:rPr>
                 <w:lang w:val="pt-BR"/>
               </w:rPr>
-              <w:t>Mais recente</w:t>
+              <w:t>3.12.6.38500</w:t>
             </w:r>
           </w:p>
         </w:tc>
@@ -4061,6 +4242,7 @@
         <w:tc>
           <w:tcPr>
             <w:tcW w:w="1217" w:type="pct"/>
+            <w:vAlign w:val="center"/>
           </w:tcPr>
           <w:p>
             <w:pPr>
@@ -4070,7 +4252,7 @@
                 <w:lang w:val="pt-BR"/>
               </w:rPr>
             </w:pPr>
-            <w:hyperlink r:id="rId14" w:history="1">
+            <w:hyperlink r:id="rId21" w:history="1">
               <w:r>
                 <w:rPr>
                   <w:rStyle w:val="Hyperlink"/>
@@ -4084,6 +4266,7 @@
         <w:tc>
           <w:tcPr>
             <w:tcW w:w="1921" w:type="pct"/>
+            <w:vAlign w:val="center"/>
           </w:tcPr>
           <w:p>
             <w:pPr>
@@ -4139,6 +4322,7 @@
         <w:tc>
           <w:tcPr>
             <w:tcW w:w="1217" w:type="pct"/>
+            <w:vAlign w:val="center"/>
           </w:tcPr>
           <w:p>
             <w:pPr>
@@ -4159,6 +4343,7 @@
         <w:tc>
           <w:tcPr>
             <w:tcW w:w="1921" w:type="pct"/>
+            <w:vAlign w:val="center"/>
           </w:tcPr>
           <w:p>
             <w:pPr>
@@ -4174,7 +4359,7 @@
               <w:rPr>
                 <w:lang w:val="pt-BR"/>
               </w:rPr>
-              <w:t>10 Pro</w:t>
+              <w:t>Windows 7+</w:t>
             </w:r>
           </w:p>
         </w:tc>
@@ -4199,67 +4384,6 @@
           </w:p>
         </w:tc>
       </w:tr>
-      <w:tr>
-        <w:trPr>
-          <w:jc w:val="center"/>
-        </w:trPr>
-        <w:tc>
-          <w:tcPr>
-            <w:tcW w:w="1217" w:type="pct"/>
-          </w:tcPr>
-          <w:p>
-            <w:pPr>
-              <w:pStyle w:val="Corpodetexto"/>
-              <w:ind w:left="0"/>
-              <w:rPr>
-                <w:lang w:val="pt-BR"/>
-              </w:rPr>
-            </w:pPr>
-            <w:proofErr w:type="spellStart"/>
-            <w:r>
-              <w:rPr>
-                <w:lang w:val="pt-BR"/>
-              </w:rPr>
-              <w:t>Pencil</w:t>
-            </w:r>
-            <w:proofErr w:type="spellEnd"/>
-          </w:p>
-        </w:tc>
-        <w:tc>
-          <w:tcPr>
-            <w:tcW w:w="1921" w:type="pct"/>
-          </w:tcPr>
-          <w:p>
-            <w:pPr>
-              <w:pStyle w:val="Corpodetexto"/>
-              <w:ind w:left="0"/>
-              <w:rPr>
-                <w:lang w:val="pt-BR"/>
-              </w:rPr>
-            </w:pPr>
-          </w:p>
-        </w:tc>
-        <w:tc>
-          <w:tcPr>
-            <w:tcW w:w="1863" w:type="pct"/>
-          </w:tcPr>
-          <w:p>
-            <w:pPr>
-              <w:pStyle w:val="Corpodetexto"/>
-              <w:ind w:left="0"/>
-              <w:rPr>
-                <w:lang w:val="pt-BR"/>
-              </w:rPr>
-            </w:pPr>
-            <w:r>
-              <w:rPr>
-                <w:lang w:val="pt-BR"/>
-              </w:rPr>
-              <w:t>Ferramenta para prototipação de interfaces</w:t>
-            </w:r>
-          </w:p>
-        </w:tc>
-      </w:tr>
     </w:tbl>
     <w:p>
       <w:pPr>
@@ -4276,7 +4400,7 @@
           <w:lang w:val="pt-BR"/>
         </w:rPr>
       </w:pPr>
-      <w:bookmarkStart w:id="16" w:name="_Toc507590821"/>
+      <w:bookmarkStart w:id="16" w:name="_Toc507707828"/>
       <w:r>
         <w:rPr>
           <w:lang w:val="pt-BR"/>
@@ -4337,7 +4461,13 @@
         <w:rPr>
           <w:lang w:val="pt-BR"/>
         </w:rPr>
-        <w:t>20 GB de espaço livre em disco.</w:t>
+        <w:t>10</w:t>
+      </w:r>
+      <w:r>
+        <w:rPr>
+          <w:lang w:val="pt-BR"/>
+        </w:rPr>
+        <w:t xml:space="preserve"> GB de espaço livre em disco.</w:t>
       </w:r>
     </w:p>
     <w:p>
@@ -4442,6 +4572,7 @@
           <w:ilvl w:val="0"/>
           <w:numId w:val="22"/>
         </w:numPr>
+        <w:spacing w:after="120"/>
         <w:ind w:left="867" w:hanging="357"/>
         <w:rPr>
           <w:lang w:val="pt-BR"/>
@@ -4453,82 +4584,73 @@
         </w:rPr>
         <w:t>Conexão com internet.</w:t>
       </w:r>
+    </w:p>
+    <w:p>
+      <w:pPr>
+        <w:spacing w:after="120"/>
+        <w:rPr>
+          <w:lang w:val="pt-BR"/>
+        </w:rPr>
+      </w:pPr>
+    </w:p>
+    <w:p>
+      <w:pPr>
+        <w:spacing w:after="120"/>
+        <w:rPr>
+          <w:lang w:val="pt-BR"/>
+        </w:rPr>
+      </w:pPr>
+    </w:p>
+    <w:p>
+      <w:pPr>
+        <w:pStyle w:val="Ttulo1"/>
+        <w:rPr>
+          <w:lang w:val="pt-BR"/>
+        </w:rPr>
+      </w:pPr>
+      <w:bookmarkStart w:id="17" w:name="_Toc507707829"/>
+      <w:r>
+        <w:rPr>
+          <w:lang w:val="pt-BR"/>
+        </w:rPr>
+        <w:lastRenderedPageBreak/>
+        <w:t>O Programa de Gerenciamento de Configuração</w:t>
+      </w:r>
+      <w:bookmarkEnd w:id="17"/>
+    </w:p>
+    <w:p>
+      <w:pPr>
+        <w:pStyle w:val="Ttulo2"/>
+        <w:keepNext w:val="0"/>
+        <w:rPr>
+          <w:lang w:val="pt-BR"/>
+        </w:rPr>
+      </w:pPr>
+      <w:bookmarkStart w:id="18" w:name="_Toc507707830"/>
+      <w:r>
+        <w:rPr>
+          <w:lang w:val="pt-BR"/>
+        </w:rPr>
+        <w:t>Identificação da Configuração</w:t>
+      </w:r>
+      <w:bookmarkEnd w:id="18"/>
     </w:p>
     <w:p>
       <w:pPr>
         <w:pStyle w:val="Ttulo3"/>
         <w:keepNext w:val="0"/>
         <w:rPr>
-          <w:color w:val="FF0000"/>
-          <w:lang w:val="pt-BR"/>
-        </w:rPr>
-      </w:pPr>
-      <w:bookmarkStart w:id="17" w:name="_Toc507590822"/>
-      <w:r>
-        <w:rPr>
-          <w:color w:val="FF0000"/>
-          <w:lang w:val="pt-BR"/>
-        </w:rPr>
-        <w:t>Infraestrutura</w:t>
-      </w:r>
-      <w:bookmarkEnd w:id="17"/>
-    </w:p>
-    <w:p>
-      <w:pPr>
-        <w:rPr>
-          <w:lang w:val="pt-BR"/>
-        </w:rPr>
-      </w:pPr>
-    </w:p>
-    <w:p>
-      <w:pPr>
-        <w:pStyle w:val="Ttulo1"/>
-        <w:rPr>
-          <w:lang w:val="pt-BR"/>
-        </w:rPr>
-      </w:pPr>
-      <w:bookmarkStart w:id="18" w:name="_Toc507590823"/>
-      <w:r>
-        <w:rPr>
-          <w:lang w:val="pt-BR"/>
-        </w:rPr>
-        <w:t>O Programa de Gerenciamento de Configuração</w:t>
-      </w:r>
-      <w:bookmarkEnd w:id="18"/>
-    </w:p>
-    <w:p>
-      <w:pPr>
-        <w:pStyle w:val="Ttulo2"/>
-        <w:keepNext w:val="0"/>
-        <w:rPr>
-          <w:lang w:val="pt-BR"/>
-        </w:rPr>
-      </w:pPr>
-      <w:bookmarkStart w:id="19" w:name="_Toc507590824"/>
-      <w:r>
-        <w:rPr>
-          <w:lang w:val="pt-BR"/>
-        </w:rPr>
-        <w:t>Identificação da Configuração</w:t>
+          <w:lang w:val="pt-BR"/>
+        </w:rPr>
+      </w:pPr>
+      <w:bookmarkStart w:id="19" w:name="_Toc507707831"/>
+      <w:r>
+        <w:rPr>
+          <w:lang w:val="pt-BR"/>
+        </w:rPr>
+        <w:t>Métodos de Identificação</w:t>
       </w:r>
       <w:bookmarkEnd w:id="19"/>
-    </w:p>
-    <w:p>
-      <w:pPr>
-        <w:pStyle w:val="Ttulo3"/>
-        <w:keepNext w:val="0"/>
-        <w:rPr>
-          <w:lang w:val="pt-BR"/>
-        </w:rPr>
-      </w:pPr>
-      <w:bookmarkStart w:id="20" w:name="_Toc507590825"/>
-      <w:r>
-        <w:rPr>
-          <w:lang w:val="pt-BR"/>
-        </w:rPr>
-        <w:t>Métodos de Identificação</w:t>
-      </w:r>
-      <w:bookmarkEnd w:id="20"/>
     </w:p>
     <w:p>
       <w:pPr>
@@ -5786,7 +5908,6 @@
               <w:rPr>
                 <w:lang w:val="pt-BR"/>
               </w:rPr>
-              <w:lastRenderedPageBreak/>
               <w:t xml:space="preserve">Gráfico </w:t>
             </w:r>
             <w:proofErr w:type="spellStart"/>
@@ -5846,6 +5967,7 @@
               <w:rPr>
                 <w:lang w:val="pt-BR"/>
               </w:rPr>
+              <w:lastRenderedPageBreak/>
               <w:t>Lista de Riscos</w:t>
             </w:r>
           </w:p>
@@ -6173,14 +6295,14 @@
           <w:lang w:val="pt-BR"/>
         </w:rPr>
       </w:pPr>
-      <w:bookmarkStart w:id="21" w:name="_Toc507590826"/>
+      <w:bookmarkStart w:id="20" w:name="_Toc507707832"/>
       <w:r>
         <w:rPr>
           <w:lang w:val="pt-BR"/>
         </w:rPr>
         <w:t>Métodos de Versionamento</w:t>
       </w:r>
-      <w:bookmarkEnd w:id="21"/>
+      <w:bookmarkEnd w:id="20"/>
     </w:p>
     <w:p>
       <w:pPr>
@@ -6511,6 +6633,7 @@
       <w:proofErr w:type="spellStart"/>
       <w:r>
         <w:rPr>
+          <w:i/>
           <w:lang w:val="pt-BR"/>
         </w:rPr>
         <w:t>baseline</w:t>
@@ -6579,7 +6702,22 @@
         <w:rPr>
           <w:lang w:val="pt-BR"/>
         </w:rPr>
-        <w:t xml:space="preserve"> SEMVER (Item </w:t>
+        <w:t xml:space="preserve"> </w:t>
+      </w:r>
+      <w:hyperlink r:id="rId22" w:history="1">
+        <w:r>
+          <w:rPr>
+            <w:rStyle w:val="Hyperlink"/>
+            <w:lang w:val="pt-BR"/>
+          </w:rPr>
+          <w:t>SEMVER</w:t>
+        </w:r>
+      </w:hyperlink>
+      <w:r>
+        <w:rPr>
+          <w:lang w:val="pt-BR"/>
+        </w:rPr>
+        <w:t xml:space="preserve"> (Item </w:t>
       </w:r>
       <w:r>
         <w:rPr>
@@ -6615,7 +6753,7 @@
           <w:lang w:val="pt-BR"/>
         </w:rPr>
       </w:pPr>
-      <w:bookmarkStart w:id="22" w:name="_Toc507590827"/>
+      <w:bookmarkStart w:id="21" w:name="_Toc507707833"/>
       <w:proofErr w:type="spellStart"/>
       <w:r>
         <w:rPr>
@@ -6630,7 +6768,7 @@
         </w:rPr>
         <w:t xml:space="preserve"> do Projeto</w:t>
       </w:r>
-      <w:bookmarkEnd w:id="22"/>
+      <w:bookmarkEnd w:id="21"/>
     </w:p>
     <w:p>
       <w:pPr>
@@ -6721,7 +6859,13 @@
         <w:rPr>
           <w:lang w:val="pt-BR"/>
         </w:rPr>
-        <w:t xml:space="preserve"> conterá uma imagem da versão corrente do sistema, definida no momento de sua criação;</w:t>
+        <w:t xml:space="preserve"> conterá uma imagem da versão corrente do sistema, definida no momento de sua criação</w:t>
+      </w:r>
+      <w:r>
+        <w:rPr>
+          <w:lang w:val="pt-BR"/>
+        </w:rPr>
+        <w:t>.</w:t>
       </w:r>
     </w:p>
     <w:p>
@@ -6731,14 +6875,14 @@
           <w:lang w:val="pt-BR"/>
         </w:rPr>
       </w:pPr>
-      <w:bookmarkStart w:id="23" w:name="_Toc507590828"/>
+      <w:bookmarkStart w:id="22" w:name="_Toc507707834"/>
       <w:r>
         <w:rPr>
           <w:lang w:val="pt-BR"/>
         </w:rPr>
         <w:t>Estrutura do Repositório</w:t>
       </w:r>
-      <w:bookmarkEnd w:id="23"/>
+      <w:bookmarkEnd w:id="22"/>
     </w:p>
     <w:p>
       <w:pPr>
@@ -6818,7 +6962,6 @@
         <w:rPr>
           <w:lang w:val="pt-BR"/>
         </w:rPr>
-        <w:lastRenderedPageBreak/>
         <w:t xml:space="preserve">A organização do diretório da documentação segue a estrutura de disciplinas do framework open </w:t>
       </w:r>
       <w:proofErr w:type="spellStart"/>
@@ -6860,13 +7003,13 @@
     <w:tbl>
       <w:tblPr>
         <w:tblStyle w:val="Tabelacomgrade"/>
-        <w:tblW w:w="5000" w:type="pct"/>
+        <w:tblW w:w="0" w:type="auto"/>
         <w:jc w:val="center"/>
         <w:tblLook w:val="04A0" w:firstRow="1" w:lastRow="0" w:firstColumn="1" w:lastColumn="0" w:noHBand="0" w:noVBand="1"/>
       </w:tblPr>
       <w:tblGrid>
-        <w:gridCol w:w="3163"/>
-        <w:gridCol w:w="6187"/>
+        <w:gridCol w:w="4297"/>
+        <w:gridCol w:w="5053"/>
       </w:tblGrid>
       <w:tr>
         <w:trPr>
@@ -6874,7 +7017,7 @@
         </w:trPr>
         <w:tc>
           <w:tcPr>
-            <w:tcW w:w="1691" w:type="pct"/>
+            <w:tcW w:w="0" w:type="auto"/>
             <w:shd w:val="clear" w:color="auto" w:fill="E7E6E6" w:themeFill="background2"/>
           </w:tcPr>
           <w:p>
@@ -6904,7 +7047,7 @@
         </w:tc>
         <w:tc>
           <w:tcPr>
-            <w:tcW w:w="3309" w:type="pct"/>
+            <w:tcW w:w="0" w:type="auto"/>
             <w:shd w:val="clear" w:color="auto" w:fill="E7E6E6" w:themeFill="background2"/>
           </w:tcPr>
           <w:p>
@@ -6932,7 +7075,7 @@
         </w:trPr>
         <w:tc>
           <w:tcPr>
-            <w:tcW w:w="1691" w:type="pct"/>
+            <w:tcW w:w="0" w:type="auto"/>
             <w:vAlign w:val="center"/>
           </w:tcPr>
           <w:p>
@@ -6955,7 +7098,7 @@
         </w:tc>
         <w:tc>
           <w:tcPr>
-            <w:tcW w:w="3309" w:type="pct"/>
+            <w:tcW w:w="0" w:type="auto"/>
           </w:tcPr>
           <w:p>
             <w:pPr>
@@ -6988,7 +7131,7 @@
         </w:trPr>
         <w:tc>
           <w:tcPr>
-            <w:tcW w:w="1691" w:type="pct"/>
+            <w:tcW w:w="0" w:type="auto"/>
             <w:vAlign w:val="center"/>
           </w:tcPr>
           <w:p>
@@ -7000,6 +7143,7 @@
                 <w:lang w:val="pt-BR"/>
               </w:rPr>
             </w:pPr>
+            <w:proofErr w:type="gramStart"/>
             <w:r>
               <w:rPr>
                 <w:b/>
@@ -7009,36 +7153,24 @@
             </w:r>
             <w:r>
               <w:rPr>
-                <w:b/>
-                <w:lang w:val="pt-BR"/>
-              </w:rPr>
-              <w:t xml:space="preserve"> </w:t>
-            </w:r>
-            <w:r>
-              <w:rPr>
-                <w:lang w:val="pt-BR"/>
-              </w:rPr>
-              <w:t>/&lt;</w:t>
+                <w:lang w:val="pt-BR"/>
+              </w:rPr>
+              <w:t>/</w:t>
             </w:r>
             <w:proofErr w:type="spellStart"/>
-            <w:r>
-              <w:rPr>
-                <w:lang w:val="pt-BR"/>
-              </w:rPr>
-              <w:t>Nome_Projeto</w:t>
+            <w:proofErr w:type="gramEnd"/>
+            <w:r>
+              <w:rPr>
+                <w:lang w:val="pt-BR"/>
+              </w:rPr>
+              <w:t>academicci_source</w:t>
             </w:r>
             <w:proofErr w:type="spellEnd"/>
-            <w:r>
-              <w:rPr>
-                <w:lang w:val="pt-BR"/>
-              </w:rPr>
-              <w:t>&gt;</w:t>
-            </w:r>
-          </w:p>
-        </w:tc>
-        <w:tc>
-          <w:tcPr>
-            <w:tcW w:w="3309" w:type="pct"/>
+          </w:p>
+        </w:tc>
+        <w:tc>
+          <w:tcPr>
+            <w:tcW w:w="0" w:type="auto"/>
           </w:tcPr>
           <w:p>
             <w:pPr>
@@ -7063,7 +7195,7 @@
         </w:trPr>
         <w:tc>
           <w:tcPr>
-            <w:tcW w:w="1691" w:type="pct"/>
+            <w:tcW w:w="0" w:type="auto"/>
             <w:vAlign w:val="center"/>
           </w:tcPr>
           <w:p>
@@ -7074,6 +7206,7 @@
                 <w:lang w:val="pt-BR"/>
               </w:rPr>
             </w:pPr>
+            <w:proofErr w:type="gramStart"/>
             <w:r>
               <w:rPr>
                 <w:b/>
@@ -7083,28 +7216,30 @@
             </w:r>
             <w:r>
               <w:rPr>
-                <w:b/>
-                <w:lang w:val="pt-BR"/>
-              </w:rPr>
-              <w:t xml:space="preserve"> </w:t>
-            </w:r>
-            <w:r>
-              <w:rPr>
                 <w:lang w:val="pt-BR"/>
               </w:rPr>
               <w:t>/</w:t>
             </w:r>
+            <w:proofErr w:type="spellStart"/>
+            <w:proofErr w:type="gramEnd"/>
+            <w:r>
+              <w:rPr>
+                <w:lang w:val="pt-BR"/>
+              </w:rPr>
+              <w:t>academicci_</w:t>
+            </w:r>
             <w:r>
               <w:rPr>
                 <w:lang w:val="pt-BR"/>
               </w:rPr>
               <w:t>documentacao</w:t>
             </w:r>
-          </w:p>
-        </w:tc>
-        <w:tc>
-          <w:tcPr>
-            <w:tcW w:w="3309" w:type="pct"/>
+            <w:proofErr w:type="spellEnd"/>
+          </w:p>
+        </w:tc>
+        <w:tc>
+          <w:tcPr>
+            <w:tcW w:w="0" w:type="auto"/>
           </w:tcPr>
           <w:p>
             <w:pPr>
@@ -7129,7 +7264,7 @@
         </w:trPr>
         <w:tc>
           <w:tcPr>
-            <w:tcW w:w="1691" w:type="pct"/>
+            <w:tcW w:w="0" w:type="auto"/>
             <w:vAlign w:val="center"/>
           </w:tcPr>
           <w:p>
@@ -7140,6 +7275,7 @@
                 <w:lang w:val="pt-BR"/>
               </w:rPr>
             </w:pPr>
+            <w:proofErr w:type="gramStart"/>
             <w:r>
               <w:rPr>
                 <w:b/>
@@ -7149,28 +7285,30 @@
             </w:r>
             <w:r>
               <w:rPr>
-                <w:b/>
-                <w:lang w:val="pt-BR"/>
-              </w:rPr>
-              <w:t xml:space="preserve"> </w:t>
-            </w:r>
-            <w:r>
-              <w:rPr>
                 <w:lang w:val="pt-BR"/>
               </w:rPr>
               <w:t>/</w:t>
             </w:r>
-            <w:r>
-              <w:rPr>
-                <w:lang w:val="pt-BR"/>
-              </w:rPr>
-              <w:t>documentacao/arquitetura</w:t>
-            </w:r>
-          </w:p>
-        </w:tc>
-        <w:tc>
-          <w:tcPr>
-            <w:tcW w:w="3309" w:type="pct"/>
+            <w:proofErr w:type="spellStart"/>
+            <w:proofErr w:type="gramEnd"/>
+            <w:r>
+              <w:rPr>
+                <w:lang w:val="pt-BR"/>
+              </w:rPr>
+              <w:t>academicci_documentacao</w:t>
+            </w:r>
+            <w:proofErr w:type="spellEnd"/>
+            <w:r>
+              <w:rPr>
+                <w:lang w:val="pt-BR"/>
+              </w:rPr>
+              <w:t>/arquitetura</w:t>
+            </w:r>
+          </w:p>
+        </w:tc>
+        <w:tc>
+          <w:tcPr>
+            <w:tcW w:w="0" w:type="auto"/>
           </w:tcPr>
           <w:p>
             <w:pPr>
@@ -7195,7 +7333,7 @@
         </w:trPr>
         <w:tc>
           <w:tcPr>
-            <w:tcW w:w="1691" w:type="pct"/>
+            <w:tcW w:w="0" w:type="auto"/>
             <w:vAlign w:val="center"/>
           </w:tcPr>
           <w:p>
@@ -7206,6 +7344,7 @@
                 <w:lang w:val="pt-BR"/>
               </w:rPr>
             </w:pPr>
+            <w:proofErr w:type="gramStart"/>
             <w:r>
               <w:rPr>
                 <w:b/>
@@ -7215,23 +7354,17 @@
             </w:r>
             <w:r>
               <w:rPr>
-                <w:b/>
-                <w:lang w:val="pt-BR"/>
-              </w:rPr>
-              <w:t> </w:t>
-            </w:r>
-            <w:r>
-              <w:rPr>
                 <w:lang w:val="pt-BR"/>
               </w:rPr>
               <w:t>/</w:t>
             </w:r>
             <w:proofErr w:type="spellStart"/>
-            <w:r>
-              <w:rPr>
-                <w:lang w:val="pt-BR"/>
-              </w:rPr>
-              <w:t>documentacao</w:t>
+            <w:proofErr w:type="gramEnd"/>
+            <w:r>
+              <w:rPr>
+                <w:lang w:val="pt-BR"/>
+              </w:rPr>
+              <w:t>academicci_documentacao</w:t>
             </w:r>
             <w:proofErr w:type="spellEnd"/>
             <w:r>
@@ -7252,7 +7385,7 @@
         </w:tc>
         <w:tc>
           <w:tcPr>
-            <w:tcW w:w="3309" w:type="pct"/>
+            <w:tcW w:w="0" w:type="auto"/>
           </w:tcPr>
           <w:p>
             <w:pPr>
@@ -7277,7 +7410,7 @@
         </w:trPr>
         <w:tc>
           <w:tcPr>
-            <w:tcW w:w="1691" w:type="pct"/>
+            <w:tcW w:w="0" w:type="auto"/>
             <w:vAlign w:val="center"/>
           </w:tcPr>
           <w:p>
@@ -7288,6 +7421,7 @@
                 <w:lang w:val="pt-BR"/>
               </w:rPr>
             </w:pPr>
+            <w:proofErr w:type="gramStart"/>
             <w:r>
               <w:rPr>
                 <w:b/>
@@ -7297,28 +7431,38 @@
             </w:r>
             <w:r>
               <w:rPr>
-                <w:b/>
-                <w:lang w:val="pt-BR"/>
-              </w:rPr>
-              <w:t xml:space="preserve"> </w:t>
-            </w:r>
-            <w:r>
-              <w:rPr>
                 <w:lang w:val="pt-BR"/>
               </w:rPr>
               <w:t>/</w:t>
             </w:r>
-            <w:r>
-              <w:rPr>
-                <w:lang w:val="pt-BR"/>
-              </w:rPr>
-              <w:t>documentacao/processo</w:t>
-            </w:r>
-          </w:p>
-        </w:tc>
-        <w:tc>
-          <w:tcPr>
-            <w:tcW w:w="3309" w:type="pct"/>
+            <w:proofErr w:type="spellStart"/>
+            <w:proofErr w:type="gramEnd"/>
+            <w:r>
+              <w:rPr>
+                <w:lang w:val="pt-BR"/>
+              </w:rPr>
+              <w:t>academicci_documentacao</w:t>
+            </w:r>
+            <w:proofErr w:type="spellEnd"/>
+            <w:r>
+              <w:rPr>
+                <w:lang w:val="pt-BR"/>
+              </w:rPr>
+              <w:t>/</w:t>
+            </w:r>
+            <w:proofErr w:type="spellStart"/>
+            <w:r>
+              <w:rPr>
+                <w:lang w:val="pt-BR"/>
+              </w:rPr>
+              <w:t>gerencia_projeto</w:t>
+            </w:r>
+            <w:proofErr w:type="spellEnd"/>
+          </w:p>
+        </w:tc>
+        <w:tc>
+          <w:tcPr>
+            <w:tcW w:w="0" w:type="auto"/>
           </w:tcPr>
           <w:p>
             <w:pPr>
@@ -7343,7 +7487,7 @@
         </w:trPr>
         <w:tc>
           <w:tcPr>
-            <w:tcW w:w="1691" w:type="pct"/>
+            <w:tcW w:w="0" w:type="auto"/>
             <w:vAlign w:val="center"/>
           </w:tcPr>
           <w:p>
@@ -7354,6 +7498,7 @@
                 <w:lang w:val="pt-BR"/>
               </w:rPr>
             </w:pPr>
+            <w:proofErr w:type="gramStart"/>
             <w:r>
               <w:rPr>
                 <w:b/>
@@ -7363,28 +7508,30 @@
             </w:r>
             <w:r>
               <w:rPr>
-                <w:b/>
-                <w:lang w:val="pt-BR"/>
-              </w:rPr>
-              <w:t xml:space="preserve"> </w:t>
-            </w:r>
-            <w:r>
-              <w:rPr>
                 <w:lang w:val="pt-BR"/>
               </w:rPr>
               <w:t>/</w:t>
             </w:r>
-            <w:r>
-              <w:rPr>
-                <w:lang w:val="pt-BR"/>
-              </w:rPr>
-              <w:t>documentacao/requisitos</w:t>
-            </w:r>
-          </w:p>
-        </w:tc>
-        <w:tc>
-          <w:tcPr>
-            <w:tcW w:w="3309" w:type="pct"/>
+            <w:proofErr w:type="spellStart"/>
+            <w:proofErr w:type="gramEnd"/>
+            <w:r>
+              <w:rPr>
+                <w:lang w:val="pt-BR"/>
+              </w:rPr>
+              <w:t>academicci_documentacao</w:t>
+            </w:r>
+            <w:proofErr w:type="spellEnd"/>
+            <w:r>
+              <w:rPr>
+                <w:lang w:val="pt-BR"/>
+              </w:rPr>
+              <w:t>/requisitos</w:t>
+            </w:r>
+          </w:p>
+        </w:tc>
+        <w:tc>
+          <w:tcPr>
+            <w:tcW w:w="0" w:type="auto"/>
           </w:tcPr>
           <w:p>
             <w:pPr>
@@ -7409,7 +7556,7 @@
         </w:trPr>
         <w:tc>
           <w:tcPr>
-            <w:tcW w:w="1691" w:type="pct"/>
+            <w:tcW w:w="0" w:type="auto"/>
             <w:vAlign w:val="center"/>
           </w:tcPr>
           <w:p>
@@ -7420,6 +7567,7 @@
                 <w:lang w:val="pt-BR"/>
               </w:rPr>
             </w:pPr>
+            <w:proofErr w:type="gramStart"/>
             <w:r>
               <w:rPr>
                 <w:b/>
@@ -7429,23 +7577,17 @@
             </w:r>
             <w:r>
               <w:rPr>
-                <w:b/>
-                <w:lang w:val="pt-BR"/>
-              </w:rPr>
-              <w:t xml:space="preserve"> </w:t>
-            </w:r>
-            <w:r>
-              <w:rPr>
                 <w:lang w:val="pt-BR"/>
               </w:rPr>
               <w:t>/</w:t>
             </w:r>
             <w:proofErr w:type="spellStart"/>
-            <w:r>
-              <w:rPr>
-                <w:lang w:val="pt-BR"/>
-              </w:rPr>
-              <w:t>documentacao</w:t>
+            <w:proofErr w:type="gramEnd"/>
+            <w:r>
+              <w:rPr>
+                <w:lang w:val="pt-BR"/>
+              </w:rPr>
+              <w:t>academicci_documentacao</w:t>
             </w:r>
             <w:proofErr w:type="spellEnd"/>
             <w:r>
@@ -7466,7 +7608,7 @@
         </w:tc>
         <w:tc>
           <w:tcPr>
-            <w:tcW w:w="3309" w:type="pct"/>
+            <w:tcW w:w="0" w:type="auto"/>
           </w:tcPr>
           <w:p>
             <w:pPr>
@@ -7491,7 +7633,7 @@
         </w:trPr>
         <w:tc>
           <w:tcPr>
-            <w:tcW w:w="1691" w:type="pct"/>
+            <w:tcW w:w="0" w:type="auto"/>
             <w:vAlign w:val="center"/>
           </w:tcPr>
           <w:p>
@@ -7502,6 +7644,7 @@
                 <w:lang w:val="pt-BR"/>
               </w:rPr>
             </w:pPr>
+            <w:proofErr w:type="gramStart"/>
             <w:r>
               <w:rPr>
                 <w:b/>
@@ -7511,28 +7654,30 @@
             </w:r>
             <w:r>
               <w:rPr>
-                <w:b/>
-                <w:lang w:val="pt-BR"/>
-              </w:rPr>
-              <w:t xml:space="preserve"> </w:t>
-            </w:r>
-            <w:r>
-              <w:rPr>
                 <w:lang w:val="pt-BR"/>
               </w:rPr>
               <w:t>/</w:t>
             </w:r>
-            <w:r>
-              <w:rPr>
-                <w:lang w:val="pt-BR"/>
-              </w:rPr>
-              <w:t>documentacao/teste</w:t>
-            </w:r>
-          </w:p>
-        </w:tc>
-        <w:tc>
-          <w:tcPr>
-            <w:tcW w:w="3309" w:type="pct"/>
+            <w:proofErr w:type="spellStart"/>
+            <w:proofErr w:type="gramEnd"/>
+            <w:r>
+              <w:rPr>
+                <w:lang w:val="pt-BR"/>
+              </w:rPr>
+              <w:t>academicci_documentacao</w:t>
+            </w:r>
+            <w:proofErr w:type="spellEnd"/>
+            <w:r>
+              <w:rPr>
+                <w:lang w:val="pt-BR"/>
+              </w:rPr>
+              <w:t>/teste</w:t>
+            </w:r>
+          </w:p>
+        </w:tc>
+        <w:tc>
+          <w:tcPr>
+            <w:tcW w:w="0" w:type="auto"/>
           </w:tcPr>
           <w:p>
             <w:pPr>
@@ -7568,30 +7713,30 @@
           <w:lang w:val="pt-BR"/>
         </w:rPr>
       </w:pPr>
-      <w:bookmarkStart w:id="24" w:name="_Toc507590829"/>
+      <w:bookmarkStart w:id="23" w:name="_Toc507707835"/>
       <w:r>
         <w:rPr>
           <w:lang w:val="pt-BR"/>
         </w:rPr>
         <w:t>Controle de Configuração e Mudança</w:t>
       </w:r>
+      <w:bookmarkEnd w:id="23"/>
+    </w:p>
+    <w:p>
+      <w:pPr>
+        <w:pStyle w:val="Ttulo3"/>
+        <w:rPr>
+          <w:lang w:val="pt-BR"/>
+        </w:rPr>
+      </w:pPr>
+      <w:bookmarkStart w:id="24" w:name="_Toc507707836"/>
+      <w:r>
+        <w:rPr>
+          <w:lang w:val="pt-BR"/>
+        </w:rPr>
+        <w:t>Processamento e Aprovação de Solicitações de Mudança</w:t>
+      </w:r>
       <w:bookmarkEnd w:id="24"/>
-    </w:p>
-    <w:p>
-      <w:pPr>
-        <w:pStyle w:val="Ttulo3"/>
-        <w:rPr>
-          <w:lang w:val="pt-BR"/>
-        </w:rPr>
-      </w:pPr>
-      <w:bookmarkStart w:id="25" w:name="_Toc507590830"/>
-      <w:r>
-        <w:rPr>
-          <w:lang w:val="pt-BR"/>
-        </w:rPr>
-        <w:t>Processamento e Aprovação de Solicitações de Mudança</w:t>
-      </w:r>
-      <w:bookmarkEnd w:id="25"/>
     </w:p>
     <w:p>
       <w:pPr>
@@ -7754,14 +7899,14 @@
           <w:lang w:val="pt-BR"/>
         </w:rPr>
       </w:pPr>
-      <w:bookmarkStart w:id="26" w:name="_Toc507590831"/>
+      <w:bookmarkStart w:id="25" w:name="_Toc507707837"/>
       <w:r>
         <w:rPr>
           <w:lang w:val="pt-BR"/>
         </w:rPr>
         <w:t>Comitê de Controle de Mudança (CCB)</w:t>
       </w:r>
-      <w:bookmarkEnd w:id="26"/>
+      <w:bookmarkEnd w:id="25"/>
     </w:p>
     <w:p>
       <w:pPr>
@@ -7866,7 +8011,7 @@
           <w:lang w:val="pt-BR"/>
         </w:rPr>
       </w:pPr>
-      <w:bookmarkStart w:id="27" w:name="_Toc507590832"/>
+      <w:bookmarkStart w:id="26" w:name="_Toc507707838"/>
       <w:r>
         <w:rPr>
           <w:lang w:val="pt-BR"/>
@@ -7874,23 +8019,23 @@
         <w:lastRenderedPageBreak/>
         <w:t>Estimativa de Status da Configuração</w:t>
       </w:r>
+      <w:bookmarkEnd w:id="26"/>
+    </w:p>
+    <w:p>
+      <w:pPr>
+        <w:pStyle w:val="Ttulo3"/>
+        <w:rPr>
+          <w:lang w:val="pt-BR"/>
+        </w:rPr>
+      </w:pPr>
+      <w:bookmarkStart w:id="27" w:name="_Toc507707839"/>
+      <w:r>
+        <w:rPr>
+          <w:lang w:val="pt-BR"/>
+        </w:rPr>
+        <w:t>Processo de Armazenamento de Mídia e Liberação do Projeto</w:t>
+      </w:r>
       <w:bookmarkEnd w:id="27"/>
-    </w:p>
-    <w:p>
-      <w:pPr>
-        <w:pStyle w:val="Ttulo3"/>
-        <w:rPr>
-          <w:lang w:val="pt-BR"/>
-        </w:rPr>
-      </w:pPr>
-      <w:bookmarkStart w:id="28" w:name="_Toc507590833"/>
-      <w:r>
-        <w:rPr>
-          <w:lang w:val="pt-BR"/>
-        </w:rPr>
-        <w:t>Processo de Armazenamento de Mídia e Liberação do Projeto</w:t>
-      </w:r>
-      <w:bookmarkEnd w:id="28"/>
     </w:p>
     <w:p>
       <w:pPr>
@@ -7910,7 +8055,31 @@
         <w:rPr>
           <w:lang w:val="pt-BR"/>
         </w:rPr>
-        <w:t>mantido em nuvem através do GitHub e uma cópia atualizada estará disponível para consulta em uma pasta compartilhada no Google Drive</w:t>
+        <w:t>mantido em nuvem através do GitHub e uma cópia atualizada</w:t>
+      </w:r>
+      <w:r>
+        <w:rPr>
+          <w:lang w:val="pt-BR"/>
+        </w:rPr>
+        <w:t>,</w:t>
+      </w:r>
+      <w:r>
+        <w:rPr>
+          <w:lang w:val="pt-BR"/>
+        </w:rPr>
+        <w:t xml:space="preserve"> </w:t>
+      </w:r>
+      <w:r>
+        <w:rPr>
+          <w:lang w:val="pt-BR"/>
+        </w:rPr>
+        <w:t xml:space="preserve">semanalmente na sexta-feira, </w:t>
+      </w:r>
+      <w:r>
+        <w:rPr>
+          <w:lang w:val="pt-BR"/>
+        </w:rPr>
+        <w:t>estará disponível para consulta em uma pasta compartilhada no Google Drive</w:t>
       </w:r>
     </w:p>
     <w:p>
@@ -7922,14 +8091,14 @@
           <w:lang w:val="pt-BR"/>
         </w:rPr>
       </w:pPr>
-      <w:bookmarkStart w:id="29" w:name="_Toc507590834"/>
+      <w:bookmarkStart w:id="28" w:name="_Toc507707840"/>
       <w:r>
         <w:rPr>
           <w:lang w:val="pt-BR"/>
         </w:rPr>
         <w:t>Marcos</w:t>
       </w:r>
-      <w:bookmarkEnd w:id="29"/>
+      <w:bookmarkEnd w:id="28"/>
     </w:p>
     <w:p>
       <w:pPr>
@@ -7981,14 +8150,14 @@
           <w:lang w:val="pt-BR"/>
         </w:rPr>
       </w:pPr>
-      <w:bookmarkStart w:id="30" w:name="_Toc507590835"/>
+      <w:bookmarkStart w:id="29" w:name="_Toc507707841"/>
       <w:r>
         <w:rPr>
           <w:lang w:val="pt-BR"/>
         </w:rPr>
         <w:t>Alteração do Plano de Gerência de Configuração</w:t>
       </w:r>
-      <w:bookmarkEnd w:id="30"/>
+      <w:bookmarkEnd w:id="29"/>
       <w:r>
         <w:rPr>
           <w:lang w:val="pt-BR"/>
@@ -8018,14 +8187,14 @@
           <w:lang w:val="pt-BR"/>
         </w:rPr>
       </w:pPr>
-      <w:bookmarkStart w:id="31" w:name="_Toc507590836"/>
+      <w:bookmarkStart w:id="30" w:name="_Toc507707842"/>
       <w:r>
         <w:rPr>
           <w:lang w:val="pt-BR"/>
         </w:rPr>
         <w:t>Treinamento e Recursos</w:t>
       </w:r>
-      <w:bookmarkEnd w:id="31"/>
+      <w:bookmarkEnd w:id="30"/>
     </w:p>
     <w:p>
       <w:pPr>
@@ -8045,253 +8214,624 @@
         <w:rPr>
           <w:lang w:val="pt-BR"/>
         </w:rPr>
-        <w:t xml:space="preserve"> o bom aproveitamento do trabalho de Gerência de Configuração é necessário que toda a equipe saiba: </w:t>
-      </w:r>
-    </w:p>
+        <w:t xml:space="preserve"> o bom aproveitamento do trabalho de Gerência de Configuração</w:t>
+      </w:r>
+      <w:r>
+        <w:rPr>
+          <w:lang w:val="pt-BR"/>
+        </w:rPr>
+        <w:t>,</w:t>
+      </w:r>
+      <w:r>
+        <w:rPr>
+          <w:lang w:val="pt-BR"/>
+        </w:rPr>
+        <w:t xml:space="preserve"> </w:t>
+      </w:r>
+      <w:r>
+        <w:rPr>
+          <w:lang w:val="pt-BR"/>
+        </w:rPr>
+        <w:t>são</w:t>
+      </w:r>
+      <w:r>
+        <w:rPr>
+          <w:lang w:val="pt-BR"/>
+        </w:rPr>
+        <w:t xml:space="preserve"> </w:t>
+      </w:r>
+      <w:r>
+        <w:rPr>
+          <w:lang w:val="pt-BR"/>
+        </w:rPr>
+        <w:t>necessários os seguintes conhecimentos</w:t>
+      </w:r>
+      <w:r>
+        <w:rPr>
+          <w:lang w:val="pt-BR"/>
+        </w:rPr>
+        <w:t xml:space="preserve"> para a equipe</w:t>
+      </w:r>
+      <w:r>
+        <w:rPr>
+          <w:lang w:val="pt-BR"/>
+        </w:rPr>
+        <w:t xml:space="preserve">: </w:t>
+      </w:r>
+    </w:p>
+    <w:tbl>
+      <w:tblPr>
+        <w:tblStyle w:val="Tabelacomgrade"/>
+        <w:tblW w:w="0" w:type="auto"/>
+        <w:jc w:val="center"/>
+        <w:tblLook w:val="04A0" w:firstRow="1" w:lastRow="0" w:firstColumn="1" w:lastColumn="0" w:noHBand="0" w:noVBand="1"/>
+      </w:tblPr>
+      <w:tblGrid>
+        <w:gridCol w:w="1157"/>
+        <w:gridCol w:w="8193"/>
+      </w:tblGrid>
+      <w:tr>
+        <w:trPr>
+          <w:jc w:val="center"/>
+        </w:trPr>
+        <w:tc>
+          <w:tcPr>
+            <w:tcW w:w="0" w:type="auto"/>
+            <w:shd w:val="clear" w:color="auto" w:fill="E7E6E6" w:themeFill="background2"/>
+          </w:tcPr>
+          <w:p>
+            <w:pPr>
+              <w:pStyle w:val="Tabletext"/>
+              <w:jc w:val="center"/>
+              <w:rPr>
+                <w:b/>
+                <w:lang w:val="pt-BR"/>
+              </w:rPr>
+            </w:pPr>
+            <w:r>
+              <w:rPr>
+                <w:b/>
+                <w:lang w:val="pt-BR"/>
+              </w:rPr>
+              <w:t>Equipe</w:t>
+            </w:r>
+          </w:p>
+        </w:tc>
+        <w:tc>
+          <w:tcPr>
+            <w:tcW w:w="0" w:type="auto"/>
+            <w:shd w:val="clear" w:color="auto" w:fill="E7E6E6" w:themeFill="background2"/>
+          </w:tcPr>
+          <w:p>
+            <w:pPr>
+              <w:pStyle w:val="Tabletext"/>
+              <w:jc w:val="center"/>
+              <w:rPr>
+                <w:b/>
+                <w:lang w:val="pt-BR"/>
+              </w:rPr>
+            </w:pPr>
+            <w:r>
+              <w:rPr>
+                <w:b/>
+                <w:lang w:val="pt-BR"/>
+              </w:rPr>
+              <w:t>Descrição</w:t>
+            </w:r>
+          </w:p>
+        </w:tc>
+      </w:tr>
+      <w:tr>
+        <w:trPr>
+          <w:jc w:val="center"/>
+        </w:trPr>
+        <w:tc>
+          <w:tcPr>
+            <w:tcW w:w="0" w:type="auto"/>
+            <w:vAlign w:val="center"/>
+          </w:tcPr>
+          <w:p>
+            <w:pPr>
+              <w:pStyle w:val="Corpodetexto"/>
+              <w:ind w:left="0"/>
+              <w:rPr>
+                <w:b/>
+                <w:lang w:val="pt-BR"/>
+              </w:rPr>
+            </w:pPr>
+            <w:r>
+              <w:rPr>
+                <w:b/>
+                <w:lang w:val="pt-BR"/>
+              </w:rPr>
+              <w:t>Toda a Equipe</w:t>
+            </w:r>
+          </w:p>
+        </w:tc>
+        <w:tc>
+          <w:tcPr>
+            <w:tcW w:w="0" w:type="auto"/>
+          </w:tcPr>
+          <w:p>
+            <w:pPr>
+              <w:pStyle w:val="Corpodetexto"/>
+              <w:numPr>
+                <w:ilvl w:val="0"/>
+                <w:numId w:val="31"/>
+              </w:numPr>
+              <w:rPr>
+                <w:lang w:val="pt-BR"/>
+              </w:rPr>
+            </w:pPr>
+            <w:r>
+              <w:rPr>
+                <w:lang w:val="pt-BR"/>
+              </w:rPr>
+              <w:t xml:space="preserve">Os fundamentos do controle de versão de itens de configuração de software. </w:t>
+            </w:r>
+          </w:p>
+          <w:p>
+            <w:pPr>
+              <w:pStyle w:val="Corpodetexto"/>
+              <w:numPr>
+                <w:ilvl w:val="1"/>
+                <w:numId w:val="31"/>
+              </w:numPr>
+              <w:ind w:left="641" w:hanging="357"/>
+              <w:rPr>
+                <w:lang w:val="pt-BR"/>
+              </w:rPr>
+            </w:pPr>
+            <w:r>
+              <w:rPr>
+                <w:lang w:val="pt-BR"/>
+              </w:rPr>
+              <w:t>Disponível em: PRESSMAN, Roger S. Engenharia de Software: uma abordagem profissional. 7. ed.</w:t>
+            </w:r>
+            <w:r>
+              <w:rPr>
+                <w:lang w:val="pt-BR"/>
+              </w:rPr>
+              <w:t xml:space="preserve"> </w:t>
+            </w:r>
+            <w:r>
+              <w:rPr>
+                <w:lang w:val="pt-BR"/>
+              </w:rPr>
+              <w:t>São Paulo: Pearson Makron Books, 2011.</w:t>
+            </w:r>
+          </w:p>
+          <w:p>
+            <w:pPr>
+              <w:pStyle w:val="Corpodetexto"/>
+              <w:numPr>
+                <w:ilvl w:val="0"/>
+                <w:numId w:val="31"/>
+              </w:numPr>
+              <w:rPr>
+                <w:lang w:val="pt-BR"/>
+              </w:rPr>
+            </w:pPr>
+            <w:r>
+              <w:rPr>
+                <w:lang w:val="pt-BR"/>
+              </w:rPr>
+              <w:t xml:space="preserve">Conhecimento do cliente de controle de versão </w:t>
+            </w:r>
+            <w:proofErr w:type="spellStart"/>
+            <w:r>
+              <w:rPr>
+                <w:lang w:val="pt-BR"/>
+              </w:rPr>
+              <w:t>Git</w:t>
+            </w:r>
+            <w:proofErr w:type="spellEnd"/>
+          </w:p>
+          <w:p>
+            <w:pPr>
+              <w:pStyle w:val="Corpodetexto"/>
+              <w:numPr>
+                <w:ilvl w:val="1"/>
+                <w:numId w:val="31"/>
+              </w:numPr>
+              <w:ind w:left="641" w:hanging="357"/>
+              <w:rPr>
+                <w:lang w:val="pt-BR"/>
+              </w:rPr>
+            </w:pPr>
+            <w:r>
+              <w:rPr>
+                <w:lang w:val="pt-BR"/>
+              </w:rPr>
+              <w:t xml:space="preserve">Documentação Disponível em: </w:t>
+            </w:r>
+            <w:hyperlink r:id="rId23" w:history="1">
+              <w:r>
+                <w:rPr>
+                  <w:rStyle w:val="Hyperlink"/>
+                  <w:lang w:val="pt-BR"/>
+                </w:rPr>
+                <w:t>https://git-scm.com/book/pt-br/v2</w:t>
+              </w:r>
+            </w:hyperlink>
+            <w:r>
+              <w:rPr>
+                <w:lang w:val="pt-BR"/>
+              </w:rPr>
+              <w:t xml:space="preserve"> </w:t>
+            </w:r>
+          </w:p>
+          <w:p>
+            <w:pPr>
+              <w:pStyle w:val="Corpodetexto"/>
+              <w:numPr>
+                <w:ilvl w:val="1"/>
+                <w:numId w:val="31"/>
+              </w:numPr>
+              <w:ind w:left="641" w:hanging="357"/>
+              <w:rPr>
+                <w:lang w:val="pt-BR"/>
+              </w:rPr>
+            </w:pPr>
+            <w:r>
+              <w:rPr>
+                <w:lang w:val="pt-BR"/>
+              </w:rPr>
+              <w:t xml:space="preserve">Curso de GitHub (Plataforma UDEMY): </w:t>
+            </w:r>
+          </w:p>
+          <w:p>
+            <w:pPr>
+              <w:pStyle w:val="Corpodetexto"/>
+              <w:numPr>
+                <w:ilvl w:val="2"/>
+                <w:numId w:val="31"/>
+              </w:numPr>
+              <w:ind w:left="1037" w:hanging="357"/>
+              <w:rPr>
+                <w:lang w:val="pt-BR"/>
+              </w:rPr>
+            </w:pPr>
+            <w:hyperlink r:id="rId24" w:history="1">
+              <w:r>
+                <w:rPr>
+                  <w:rStyle w:val="Hyperlink"/>
+                  <w:lang w:val="pt-BR"/>
+                </w:rPr>
+                <w:t>https://www.udemy.com/git-e-github-para-iniciantes/</w:t>
+              </w:r>
+            </w:hyperlink>
+            <w:r>
+              <w:rPr>
+                <w:lang w:val="pt-BR"/>
+              </w:rPr>
+              <w:t xml:space="preserve"> </w:t>
+            </w:r>
+          </w:p>
+          <w:p>
+            <w:pPr>
+              <w:pStyle w:val="Corpodetexto"/>
+              <w:numPr>
+                <w:ilvl w:val="2"/>
+                <w:numId w:val="31"/>
+              </w:numPr>
+              <w:ind w:left="1037" w:hanging="357"/>
+              <w:rPr>
+                <w:lang w:val="pt-BR"/>
+              </w:rPr>
+            </w:pPr>
+            <w:hyperlink r:id="rId25" w:history="1">
+              <w:r>
+                <w:rPr>
+                  <w:rStyle w:val="Hyperlink"/>
+                  <w:lang w:val="pt-BR"/>
+                </w:rPr>
+                <w:t>https://www.udemy.com/git-e-github/</w:t>
+              </w:r>
+            </w:hyperlink>
+            <w:r>
+              <w:rPr>
+                <w:lang w:val="pt-BR"/>
+              </w:rPr>
+              <w:t xml:space="preserve"> </w:t>
+            </w:r>
+          </w:p>
+          <w:p>
+            <w:pPr>
+              <w:pStyle w:val="Corpodetexto"/>
+              <w:numPr>
+                <w:ilvl w:val="0"/>
+                <w:numId w:val="31"/>
+              </w:numPr>
+              <w:rPr>
+                <w:lang w:val="pt-BR"/>
+              </w:rPr>
+            </w:pPr>
+            <w:r>
+              <w:rPr>
+                <w:lang w:val="pt-BR"/>
+              </w:rPr>
+              <w:t xml:space="preserve">Conhecimento da linguagem de marcação </w:t>
+            </w:r>
+            <w:proofErr w:type="spellStart"/>
+            <w:r>
+              <w:rPr>
+                <w:lang w:val="pt-BR"/>
+              </w:rPr>
+              <w:t>Markdown</w:t>
+            </w:r>
+            <w:proofErr w:type="spellEnd"/>
+            <w:r>
+              <w:rPr>
+                <w:lang w:val="pt-BR"/>
+              </w:rPr>
+              <w:t>;</w:t>
+            </w:r>
+          </w:p>
+          <w:p>
+            <w:pPr>
+              <w:pStyle w:val="Corpodetexto"/>
+              <w:numPr>
+                <w:ilvl w:val="1"/>
+                <w:numId w:val="31"/>
+              </w:numPr>
+              <w:ind w:left="641" w:hanging="357"/>
+              <w:rPr>
+                <w:lang w:val="pt-BR"/>
+              </w:rPr>
+            </w:pPr>
+            <w:r>
+              <w:rPr>
+                <w:lang w:val="pt-BR"/>
+              </w:rPr>
+              <w:t xml:space="preserve">Disponível em: </w:t>
+            </w:r>
+            <w:hyperlink r:id="rId26" w:history="1">
+              <w:r>
+                <w:rPr>
+                  <w:rStyle w:val="Hyperlink"/>
+                  <w:lang w:val="pt-BR"/>
+                </w:rPr>
+                <w:t>https://daringfireball.net/projects/markdown/</w:t>
+              </w:r>
+            </w:hyperlink>
+            <w:r>
+              <w:rPr>
+                <w:lang w:val="pt-BR"/>
+              </w:rPr>
+              <w:t xml:space="preserve"> </w:t>
+            </w:r>
+          </w:p>
+          <w:p>
+            <w:pPr>
+              <w:pStyle w:val="Corpodetexto"/>
+              <w:numPr>
+                <w:ilvl w:val="0"/>
+                <w:numId w:val="31"/>
+              </w:numPr>
+              <w:rPr>
+                <w:lang w:val="pt-BR"/>
+              </w:rPr>
+            </w:pPr>
+            <w:r>
+              <w:rPr>
+                <w:lang w:val="pt-BR"/>
+              </w:rPr>
+              <w:t>Fundamentos da utilização da ferramenta GitHub;</w:t>
+            </w:r>
+          </w:p>
+          <w:p>
+            <w:pPr>
+              <w:pStyle w:val="Corpodetexto"/>
+              <w:numPr>
+                <w:ilvl w:val="1"/>
+                <w:numId w:val="31"/>
+              </w:numPr>
+              <w:ind w:left="641" w:hanging="357"/>
+              <w:rPr>
+                <w:lang w:val="pt-BR"/>
+              </w:rPr>
+            </w:pPr>
+            <w:r>
+              <w:rPr>
+                <w:lang w:val="pt-BR"/>
+              </w:rPr>
+              <w:t xml:space="preserve">Disponível em: </w:t>
+            </w:r>
+            <w:hyperlink r:id="rId27" w:history="1">
+              <w:r>
+                <w:rPr>
+                  <w:rStyle w:val="Hyperlink"/>
+                  <w:lang w:val="pt-BR"/>
+                </w:rPr>
+                <w:t>https://guides.github.com/activities/hello-world/</w:t>
+              </w:r>
+            </w:hyperlink>
+            <w:r>
+              <w:rPr>
+                <w:lang w:val="pt-BR"/>
+              </w:rPr>
+              <w:t xml:space="preserve"> </w:t>
+            </w:r>
+          </w:p>
+        </w:tc>
+      </w:tr>
+      <w:tr>
+        <w:trPr>
+          <w:jc w:val="center"/>
+        </w:trPr>
+        <w:tc>
+          <w:tcPr>
+            <w:tcW w:w="0" w:type="auto"/>
+            <w:vAlign w:val="center"/>
+          </w:tcPr>
+          <w:p>
+            <w:pPr>
+              <w:pStyle w:val="Corpodetexto"/>
+              <w:ind w:left="0"/>
+              <w:rPr>
+                <w:b/>
+                <w:lang w:val="pt-BR"/>
+              </w:rPr>
+            </w:pPr>
+            <w:r>
+              <w:rPr>
+                <w:b/>
+                <w:lang w:val="pt-BR"/>
+              </w:rPr>
+              <w:t>Front-</w:t>
+            </w:r>
+            <w:proofErr w:type="spellStart"/>
+            <w:r>
+              <w:rPr>
+                <w:b/>
+                <w:lang w:val="pt-BR"/>
+              </w:rPr>
+              <w:t>End</w:t>
+            </w:r>
+            <w:proofErr w:type="spellEnd"/>
+          </w:p>
+        </w:tc>
+        <w:tc>
+          <w:tcPr>
+            <w:tcW w:w="0" w:type="auto"/>
+          </w:tcPr>
+          <w:p>
+            <w:pPr>
+              <w:pStyle w:val="Corpodetexto"/>
+              <w:numPr>
+                <w:ilvl w:val="0"/>
+                <w:numId w:val="31"/>
+              </w:numPr>
+              <w:rPr>
+                <w:lang w:val="pt-BR"/>
+              </w:rPr>
+            </w:pPr>
+            <w:r>
+              <w:rPr>
+                <w:lang w:val="pt-BR"/>
+              </w:rPr>
+              <w:t>Conhecimento da estrutura básica de HTML</w:t>
+            </w:r>
+          </w:p>
+          <w:p>
+            <w:pPr>
+              <w:pStyle w:val="Corpodetexto"/>
+              <w:numPr>
+                <w:ilvl w:val="1"/>
+                <w:numId w:val="31"/>
+              </w:numPr>
+              <w:ind w:left="641" w:hanging="357"/>
+              <w:rPr>
+                <w:lang w:val="pt-BR"/>
+              </w:rPr>
+            </w:pPr>
+            <w:r>
+              <w:rPr>
+                <w:lang w:val="pt-BR"/>
+              </w:rPr>
+              <w:t xml:space="preserve">Disponível em: </w:t>
+            </w:r>
+            <w:hyperlink r:id="rId28" w:history="1">
+              <w:r>
+                <w:rPr>
+                  <w:rStyle w:val="Hyperlink"/>
+                  <w:lang w:val="pt-BR"/>
+                </w:rPr>
+                <w:t>https://www.w3schools.com/html/default.asp</w:t>
+              </w:r>
+            </w:hyperlink>
+            <w:r>
+              <w:rPr>
+                <w:lang w:val="pt-BR"/>
+              </w:rPr>
+              <w:t xml:space="preserve"> </w:t>
+            </w:r>
+          </w:p>
+          <w:p>
+            <w:pPr>
+              <w:pStyle w:val="Corpodetexto"/>
+              <w:numPr>
+                <w:ilvl w:val="0"/>
+                <w:numId w:val="31"/>
+              </w:numPr>
+              <w:rPr>
+                <w:lang w:val="pt-BR"/>
+              </w:rPr>
+            </w:pPr>
+            <w:r>
+              <w:rPr>
+                <w:lang w:val="pt-BR"/>
+              </w:rPr>
+              <w:t xml:space="preserve">Conhecimento da estrutura básica de </w:t>
+            </w:r>
+            <w:r>
+              <w:rPr>
+                <w:lang w:val="pt-BR"/>
+              </w:rPr>
+              <w:t>CSS</w:t>
+            </w:r>
+          </w:p>
+          <w:p>
+            <w:pPr>
+              <w:pStyle w:val="Corpodetexto"/>
+              <w:numPr>
+                <w:ilvl w:val="1"/>
+                <w:numId w:val="31"/>
+              </w:numPr>
+              <w:ind w:left="641" w:hanging="357"/>
+              <w:rPr>
+                <w:lang w:val="pt-BR"/>
+              </w:rPr>
+            </w:pPr>
+            <w:r>
+              <w:rPr>
+                <w:lang w:val="pt-BR"/>
+              </w:rPr>
+              <w:t xml:space="preserve">Disponível em: </w:t>
+            </w:r>
+            <w:hyperlink r:id="rId29" w:history="1">
+              <w:r>
+                <w:rPr>
+                  <w:rStyle w:val="Hyperlink"/>
+                  <w:lang w:val="pt-BR"/>
+                </w:rPr>
+                <w:t>https://www.w3schools.com/css/default.asp</w:t>
+              </w:r>
+            </w:hyperlink>
+            <w:r>
+              <w:rPr>
+                <w:lang w:val="pt-BR"/>
+              </w:rPr>
+              <w:t xml:space="preserve"> </w:t>
+            </w:r>
+          </w:p>
+        </w:tc>
+      </w:tr>
+    </w:tbl>
     <w:p>
       <w:pPr>
         <w:pStyle w:val="Corpodetexto"/>
-        <w:numPr>
-          <w:ilvl w:val="0"/>
-          <w:numId w:val="31"/>
-        </w:numPr>
-        <w:ind w:left="867" w:hanging="357"/>
-        <w:rPr>
-          <w:lang w:val="pt-BR"/>
-        </w:rPr>
-      </w:pPr>
-      <w:r>
-        <w:rPr>
-          <w:lang w:val="pt-BR"/>
-        </w:rPr>
-        <w:t xml:space="preserve">Os fundamentos do controle de versão de itens de configuração de </w:t>
-      </w:r>
-      <w:r>
-        <w:rPr>
-          <w:lang w:val="pt-BR"/>
-        </w:rPr>
-        <w:t>software</w:t>
-      </w:r>
-      <w:r>
-        <w:rPr>
-          <w:lang w:val="pt-BR"/>
-        </w:rPr>
-        <w:t xml:space="preserve">. </w:t>
-      </w:r>
+        <w:ind w:left="510"/>
+        <w:rPr>
+          <w:lang w:val="pt-BR"/>
+        </w:rPr>
+      </w:pPr>
     </w:p>
     <w:p>
       <w:pPr>
         <w:pStyle w:val="Corpodetexto"/>
-        <w:numPr>
-          <w:ilvl w:val="1"/>
-          <w:numId w:val="31"/>
-        </w:numPr>
-        <w:rPr>
-          <w:lang w:val="pt-BR"/>
-        </w:rPr>
-      </w:pPr>
-      <w:r>
-        <w:rPr>
-          <w:lang w:val="pt-BR"/>
-        </w:rPr>
-        <w:t>Disponível em: PRESSMAN, Roger S. Engenharia de Software: uma abordagem profissional. 7. ed.</w:t>
-      </w:r>
-      <w:r>
-        <w:rPr>
-          <w:lang w:val="pt-BR"/>
-        </w:rPr>
-        <w:t xml:space="preserve"> </w:t>
-      </w:r>
-      <w:r>
-        <w:rPr>
-          <w:lang w:val="pt-BR"/>
-        </w:rPr>
-        <w:t>São Paulo: Pearson Makron Books, 2011.</w:t>
-      </w:r>
-    </w:p>
-    <w:p>
-      <w:pPr>
-        <w:pStyle w:val="Corpodetexto"/>
-        <w:numPr>
-          <w:ilvl w:val="0"/>
-          <w:numId w:val="31"/>
-        </w:numPr>
-        <w:ind w:left="867" w:hanging="357"/>
-        <w:rPr>
-          <w:lang w:val="pt-BR"/>
-        </w:rPr>
-      </w:pPr>
-      <w:r>
-        <w:rPr>
-          <w:lang w:val="pt-BR"/>
-        </w:rPr>
-        <w:t xml:space="preserve">Conhecimento do cliente de controle de versão </w:t>
-      </w:r>
-      <w:proofErr w:type="spellStart"/>
-      <w:r>
-        <w:rPr>
-          <w:lang w:val="pt-BR"/>
-        </w:rPr>
-        <w:t>Git</w:t>
-      </w:r>
-      <w:proofErr w:type="spellEnd"/>
-    </w:p>
-    <w:p>
-      <w:pPr>
-        <w:pStyle w:val="Corpodetexto"/>
-        <w:numPr>
-          <w:ilvl w:val="1"/>
-          <w:numId w:val="31"/>
-        </w:numPr>
-        <w:rPr>
-          <w:lang w:val="pt-BR"/>
-        </w:rPr>
-      </w:pPr>
-      <w:r>
-        <w:rPr>
-          <w:lang w:val="pt-BR"/>
-        </w:rPr>
-        <w:t xml:space="preserve">Disponível em: </w:t>
-      </w:r>
-      <w:hyperlink r:id="rId15" w:history="1">
-        <w:r>
-          <w:rPr>
-            <w:rStyle w:val="Hyperlink"/>
-            <w:lang w:val="pt-BR"/>
-          </w:rPr>
-          <w:t>https://git-scm.com/book/pt-br/v2</w:t>
-        </w:r>
-      </w:hyperlink>
-      <w:r>
-        <w:rPr>
-          <w:lang w:val="pt-BR"/>
-        </w:rPr>
-        <w:t xml:space="preserve"> </w:t>
-      </w:r>
-    </w:p>
-    <w:p>
-      <w:pPr>
-        <w:pStyle w:val="Corpodetexto"/>
-        <w:numPr>
-          <w:ilvl w:val="0"/>
-          <w:numId w:val="31"/>
-        </w:numPr>
-        <w:ind w:left="867" w:hanging="357"/>
-        <w:rPr>
-          <w:lang w:val="pt-BR"/>
-        </w:rPr>
-      </w:pPr>
-      <w:r>
-        <w:rPr>
-          <w:lang w:val="pt-BR"/>
-        </w:rPr>
-        <w:t xml:space="preserve">Conhecimento da linguagem de marcação </w:t>
-      </w:r>
-      <w:proofErr w:type="spellStart"/>
-      <w:r>
-        <w:rPr>
-          <w:lang w:val="pt-BR"/>
-        </w:rPr>
-        <w:t>Markdown</w:t>
-      </w:r>
-      <w:proofErr w:type="spellEnd"/>
-      <w:r>
-        <w:rPr>
-          <w:lang w:val="pt-BR"/>
-        </w:rPr>
-        <w:t>;</w:t>
-      </w:r>
-    </w:p>
-    <w:p>
-      <w:pPr>
-        <w:pStyle w:val="Corpodetexto"/>
-        <w:numPr>
-          <w:ilvl w:val="1"/>
-          <w:numId w:val="31"/>
-        </w:numPr>
-        <w:rPr>
-          <w:lang w:val="pt-BR"/>
-        </w:rPr>
-      </w:pPr>
-      <w:r>
-        <w:rPr>
-          <w:lang w:val="pt-BR"/>
-        </w:rPr>
-        <w:t xml:space="preserve">Disponível em: </w:t>
-      </w:r>
-      <w:hyperlink r:id="rId16" w:history="1">
-        <w:r>
-          <w:rPr>
-            <w:rStyle w:val="Hyperlink"/>
-            <w:lang w:val="pt-BR"/>
-          </w:rPr>
-          <w:t>https://daringfireball.net/projects/markdown/</w:t>
-        </w:r>
-      </w:hyperlink>
-      <w:r>
-        <w:rPr>
-          <w:lang w:val="pt-BR"/>
-        </w:rPr>
-        <w:t xml:space="preserve"> </w:t>
-      </w:r>
-    </w:p>
-    <w:p>
-      <w:pPr>
-        <w:pStyle w:val="Corpodetexto"/>
-        <w:numPr>
-          <w:ilvl w:val="0"/>
-          <w:numId w:val="31"/>
-        </w:numPr>
-        <w:ind w:left="867" w:hanging="357"/>
-        <w:rPr>
-          <w:lang w:val="pt-BR"/>
-        </w:rPr>
-      </w:pPr>
-      <w:r>
-        <w:rPr>
-          <w:lang w:val="pt-BR"/>
-        </w:rPr>
-        <w:t>Fundamentos da utilização da ferramenta GitHub;</w:t>
-      </w:r>
-    </w:p>
-    <w:p>
-      <w:pPr>
-        <w:pStyle w:val="Corpodetexto"/>
-        <w:numPr>
-          <w:ilvl w:val="1"/>
-          <w:numId w:val="31"/>
-        </w:numPr>
-        <w:rPr>
-          <w:lang w:val="pt-BR"/>
-        </w:rPr>
-      </w:pPr>
-      <w:r>
-        <w:rPr>
-          <w:lang w:val="pt-BR"/>
-        </w:rPr>
-        <w:t xml:space="preserve">Disponível em: </w:t>
-      </w:r>
-      <w:hyperlink r:id="rId17" w:history="1">
-        <w:r>
-          <w:rPr>
-            <w:rStyle w:val="Hyperlink"/>
-            <w:lang w:val="pt-BR"/>
-          </w:rPr>
-          <w:t>https://guides.github.com/activities/hello-world/</w:t>
-        </w:r>
-      </w:hyperlink>
-      <w:r>
-        <w:rPr>
-          <w:lang w:val="pt-BR"/>
-        </w:rPr>
-        <w:t xml:space="preserve"> </w:t>
-      </w:r>
+        <w:ind w:left="867"/>
+        <w:rPr>
+          <w:lang w:val="pt-BR"/>
+        </w:rPr>
+      </w:pPr>
     </w:p>
     <w:sectPr>
-      <w:headerReference w:type="default" r:id="rId18"/>
-      <w:footerReference w:type="default" r:id="rId19"/>
-      <w:headerReference w:type="first" r:id="rId20"/>
-      <w:footerReference w:type="first" r:id="rId21"/>
+      <w:headerReference w:type="default" r:id="rId30"/>
+      <w:footerReference w:type="default" r:id="rId31"/>
+      <w:headerReference w:type="first" r:id="rId32"/>
+      <w:footerReference w:type="first" r:id="rId33"/>
       <w:pgSz w:w="12240" w:h="15840" w:code="1"/>
       <w:pgMar w:top="1440" w:right="1440" w:bottom="1440" w:left="1440" w:header="720" w:footer="720" w:gutter="0"/>
       <w:cols w:space="720"/>
@@ -8448,7 +8988,7 @@
               <w:noProof/>
               <w:lang w:val="pt-BR"/>
             </w:rPr>
-            <w:t>9</w:t>
+            <w:t>8</w:t>
           </w:r>
           <w:r>
             <w:rPr>
@@ -8798,7 +9338,7 @@
             <w:rPr>
               <w:lang w:val="pt-BR"/>
             </w:rPr>
-            <w:t>28</w:t>
+            <w:t>01</w:t>
           </w:r>
           <w:r>
             <w:rPr>
@@ -8810,7 +9350,7 @@
             <w:rPr>
               <w:lang w:val="pt-BR"/>
             </w:rPr>
-            <w:t>2</w:t>
+            <w:t>3</w:t>
           </w:r>
           <w:r>
             <w:rPr>
@@ -11389,6 +11929,7 @@
     <w:rsidRoot w:val="00E22CDF"/>
     <w:rsid w:val="00195A26"/>
     <w:rsid w:val="0031030D"/>
+    <w:rsid w:val="003151E7"/>
     <w:rsid w:val="00CD5227"/>
     <w:rsid w:val="00E22CDF"/>
   </w:rsids>
@@ -12162,7 +12703,7 @@
 </file>
 
 <file path=customXml/itemProps1.xml><?xml version="1.0" encoding="utf-8"?>
-<ds:datastoreItem xmlns:ds="http://schemas.openxmlformats.org/officeDocument/2006/customXml" ds:itemID="{C33D13A2-780C-4C4D-B911-6D2EF166E3CA}">
+<ds:datastoreItem xmlns:ds="http://schemas.openxmlformats.org/officeDocument/2006/customXml" ds:itemID="{518AF6A0-6DC7-4270-B34E-BC2E3A1D7957}">
   <ds:schemaRefs>
     <ds:schemaRef ds:uri="http://schemas.openxmlformats.org/officeDocument/2006/bibliography"/>
   </ds:schemaRefs>

</xml_diff>

<commit_message>
Versao 0.002 Documento de Gerencia de Configuracao
</commit_message>
<xml_diff>
--- a/academicci_documentacao/gerencia_config/Academicci_PGC_PlanoGerenciaConfig.docx
+++ b/academicci_documentacao/gerencia_config/Academicci_PGC_PlanoGerenciaConfig.docx
@@ -152,8 +152,10 @@
           <w:sz w:val="28"/>
           <w:lang w:val="pt-BR"/>
         </w:rPr>
-        <w:t>1</w:t>
-      </w:r>
+        <w:t>2</w:t>
+      </w:r>
+      <w:bookmarkStart w:id="3" w:name="_GoBack"/>
+      <w:bookmarkEnd w:id="3"/>
     </w:p>
     <w:bookmarkEnd w:id="2"/>
     <w:p>
@@ -328,9 +330,13 @@
         </w:tc>
       </w:tr>
       <w:tr>
+        <w:trPr>
+          <w:trHeight w:val="273"/>
+        </w:trPr>
         <w:tc>
           <w:tcPr>
             <w:tcW w:w="1212" w:type="pct"/>
+            <w:vAlign w:val="center"/>
           </w:tcPr>
           <w:p>
             <w:pPr>
@@ -351,6 +357,7 @@
         <w:tc>
           <w:tcPr>
             <w:tcW w:w="606" w:type="pct"/>
+            <w:vAlign w:val="center"/>
           </w:tcPr>
           <w:p>
             <w:pPr>
@@ -371,6 +378,27 @@
         <w:tc>
           <w:tcPr>
             <w:tcW w:w="1970" w:type="pct"/>
+            <w:vAlign w:val="center"/>
+          </w:tcPr>
+          <w:p>
+            <w:pPr>
+              <w:pStyle w:val="Tabletext"/>
+              <w:rPr>
+                <w:lang w:val="pt-BR"/>
+              </w:rPr>
+            </w:pPr>
+            <w:r>
+              <w:rPr>
+                <w:lang w:val="pt-BR"/>
+              </w:rPr>
+              <w:t>Criação do Documento.</w:t>
+            </w:r>
+          </w:p>
+        </w:tc>
+        <w:tc>
+          <w:tcPr>
+            <w:tcW w:w="1212" w:type="pct"/>
+            <w:vAlign w:val="center"/>
           </w:tcPr>
           <w:p>
             <w:pPr>
@@ -384,13 +412,16 @@
               <w:rPr>
                 <w:lang w:val="pt-BR"/>
               </w:rPr>
-              <w:t>Criação do Documento.</w:t>
-            </w:r>
-          </w:p>
-        </w:tc>
+              <w:t>Raphael Guedes</w:t>
+            </w:r>
+          </w:p>
+        </w:tc>
+      </w:tr>
+      <w:tr>
         <w:tc>
           <w:tcPr>
             <w:tcW w:w="1212" w:type="pct"/>
+            <w:vAlign w:val="center"/>
           </w:tcPr>
           <w:p>
             <w:pPr>
@@ -404,6 +435,68 @@
               <w:rPr>
                 <w:lang w:val="pt-BR"/>
               </w:rPr>
+              <w:t>01/03/18</w:t>
+            </w:r>
+          </w:p>
+        </w:tc>
+        <w:tc>
+          <w:tcPr>
+            <w:tcW w:w="606" w:type="pct"/>
+            <w:vAlign w:val="center"/>
+          </w:tcPr>
+          <w:p>
+            <w:pPr>
+              <w:pStyle w:val="Tabletext"/>
+              <w:jc w:val="center"/>
+              <w:rPr>
+                <w:lang w:val="pt-BR"/>
+              </w:rPr>
+            </w:pPr>
+            <w:r>
+              <w:rPr>
+                <w:lang w:val="pt-BR"/>
+              </w:rPr>
+              <w:t>0.001</w:t>
+            </w:r>
+          </w:p>
+        </w:tc>
+        <w:tc>
+          <w:tcPr>
+            <w:tcW w:w="1970" w:type="pct"/>
+            <w:vAlign w:val="center"/>
+          </w:tcPr>
+          <w:p>
+            <w:pPr>
+              <w:pStyle w:val="Tabletext"/>
+              <w:rPr>
+                <w:lang w:val="pt-BR"/>
+              </w:rPr>
+            </w:pPr>
+            <w:r>
+              <w:rPr>
+                <w:lang w:val="pt-BR"/>
+              </w:rPr>
+              <w:t>Atualização do documento</w:t>
+            </w:r>
+          </w:p>
+        </w:tc>
+        <w:tc>
+          <w:tcPr>
+            <w:tcW w:w="1212" w:type="pct"/>
+            <w:vAlign w:val="center"/>
+          </w:tcPr>
+          <w:p>
+            <w:pPr>
+              <w:pStyle w:val="Tabletext"/>
+              <w:jc w:val="center"/>
+              <w:rPr>
+                <w:lang w:val="pt-BR"/>
+              </w:rPr>
+            </w:pPr>
+            <w:r>
+              <w:rPr>
+                <w:lang w:val="pt-BR"/>
+              </w:rPr>
               <w:t>Raphael Guedes</w:t>
             </w:r>
           </w:p>
@@ -413,6 +506,7 @@
         <w:tc>
           <w:tcPr>
             <w:tcW w:w="1212" w:type="pct"/>
+            <w:vAlign w:val="center"/>
           </w:tcPr>
           <w:p>
             <w:pPr>
@@ -426,13 +520,14 @@
               <w:rPr>
                 <w:lang w:val="pt-BR"/>
               </w:rPr>
-              <w:t>01/03/18</w:t>
+              <w:t>04/03/18</w:t>
             </w:r>
           </w:p>
         </w:tc>
         <w:tc>
           <w:tcPr>
             <w:tcW w:w="606" w:type="pct"/>
+            <w:vAlign w:val="center"/>
           </w:tcPr>
           <w:p>
             <w:pPr>
@@ -446,13 +541,48 @@
               <w:rPr>
                 <w:lang w:val="pt-BR"/>
               </w:rPr>
-              <w:t>0.001</w:t>
+              <w:t>0.002</w:t>
             </w:r>
           </w:p>
         </w:tc>
         <w:tc>
           <w:tcPr>
             <w:tcW w:w="1970" w:type="pct"/>
+            <w:vAlign w:val="center"/>
+          </w:tcPr>
+          <w:p>
+            <w:pPr>
+              <w:pStyle w:val="Tabletext"/>
+              <w:rPr>
+                <w:lang w:val="pt-BR"/>
+              </w:rPr>
+            </w:pPr>
+            <w:r>
+              <w:rPr>
+                <w:lang w:val="pt-BR"/>
+              </w:rPr>
+              <w:t>Ajuste das ferramentas.</w:t>
+            </w:r>
+          </w:p>
+          <w:p>
+            <w:pPr>
+              <w:pStyle w:val="Tabletext"/>
+              <w:rPr>
+                <w:lang w:val="pt-BR"/>
+              </w:rPr>
+            </w:pPr>
+            <w:r>
+              <w:rPr>
+                <w:lang w:val="pt-BR"/>
+              </w:rPr>
+              <w:t>Atualização item Treinamentos</w:t>
+            </w:r>
+          </w:p>
+        </w:tc>
+        <w:tc>
+          <w:tcPr>
+            <w:tcW w:w="1212" w:type="pct"/>
+            <w:vAlign w:val="center"/>
           </w:tcPr>
           <w:p>
             <w:pPr>
@@ -466,26 +596,6 @@
               <w:rPr>
                 <w:lang w:val="pt-BR"/>
               </w:rPr>
-              <w:t>Atualização do documento</w:t>
-            </w:r>
-          </w:p>
-        </w:tc>
-        <w:tc>
-          <w:tcPr>
-            <w:tcW w:w="1212" w:type="pct"/>
-          </w:tcPr>
-          <w:p>
-            <w:pPr>
-              <w:pStyle w:val="Tabletext"/>
-              <w:jc w:val="center"/>
-              <w:rPr>
-                <w:lang w:val="pt-BR"/>
-              </w:rPr>
-            </w:pPr>
-            <w:r>
-              <w:rPr>
-                <w:lang w:val="pt-BR"/>
-              </w:rPr>
               <w:t>Raphael Guedes</w:t>
             </w:r>
           </w:p>
@@ -545,60 +655,6 @@
           </w:p>
         </w:tc>
       </w:tr>
-      <w:tr>
-        <w:tc>
-          <w:tcPr>
-            <w:tcW w:w="1212" w:type="pct"/>
-          </w:tcPr>
-          <w:p>
-            <w:pPr>
-              <w:pStyle w:val="Tabletext"/>
-              <w:rPr>
-                <w:lang w:val="pt-BR"/>
-              </w:rPr>
-            </w:pPr>
-          </w:p>
-        </w:tc>
-        <w:tc>
-          <w:tcPr>
-            <w:tcW w:w="606" w:type="pct"/>
-          </w:tcPr>
-          <w:p>
-            <w:pPr>
-              <w:pStyle w:val="Tabletext"/>
-              <w:rPr>
-                <w:lang w:val="pt-BR"/>
-              </w:rPr>
-            </w:pPr>
-          </w:p>
-        </w:tc>
-        <w:tc>
-          <w:tcPr>
-            <w:tcW w:w="1970" w:type="pct"/>
-          </w:tcPr>
-          <w:p>
-            <w:pPr>
-              <w:pStyle w:val="Tabletext"/>
-              <w:rPr>
-                <w:lang w:val="pt-BR"/>
-              </w:rPr>
-            </w:pPr>
-          </w:p>
-        </w:tc>
-        <w:tc>
-          <w:tcPr>
-            <w:tcW w:w="1212" w:type="pct"/>
-          </w:tcPr>
-          <w:p>
-            <w:pPr>
-              <w:pStyle w:val="Tabletext"/>
-              <w:rPr>
-                <w:lang w:val="pt-BR"/>
-              </w:rPr>
-            </w:pPr>
-          </w:p>
-        </w:tc>
-      </w:tr>
     </w:tbl>
     <w:p>
       <w:pPr>
@@ -621,7 +677,6 @@
           <w:lang w:val="pt-BR"/>
         </w:rPr>
       </w:pPr>
-      <w:bookmarkStart w:id="3" w:name="_GoBack"/>
       <w:r>
         <w:rPr>
           <w:lang w:val="pt-BR"/>
@@ -636,7 +691,6 @@
         <w:t>Sumário</w:t>
       </w:r>
     </w:p>
-    <w:bookmarkEnd w:id="3"/>
     <w:p>
       <w:pPr>
         <w:pStyle w:val="Sumrio1"/>
@@ -647,7 +701,7 @@
           <w:rFonts w:asciiTheme="minorHAnsi" w:eastAsiaTheme="minorEastAsia" w:hAnsiTheme="minorHAnsi" w:cstheme="minorBidi"/>
           <w:noProof/>
           <w:szCs w:val="22"/>
-          <w:lang w:val="pt-BR" w:eastAsia="pt-BR"/>
+          <w:lang w:val="pt-BR" w:eastAsia="fr-FR"/>
         </w:rPr>
       </w:pPr>
       <w:r>
@@ -680,7 +734,7 @@
           <w:rFonts w:asciiTheme="minorHAnsi" w:eastAsiaTheme="minorEastAsia" w:hAnsiTheme="minorHAnsi" w:cstheme="minorBidi"/>
           <w:noProof/>
           <w:szCs w:val="22"/>
-          <w:lang w:val="pt-BR" w:eastAsia="pt-BR"/>
+          <w:lang w:val="pt-BR" w:eastAsia="fr-FR"/>
         </w:rPr>
         <w:tab/>
       </w:r>
@@ -707,7 +761,7 @@
         <w:rPr>
           <w:noProof/>
         </w:rPr>
-        <w:instrText xml:space="preserve"> PAGEREF _Toc507707819 \h </w:instrText>
+        <w:instrText xml:space="preserve"> PAGEREF _Toc507962659 \h </w:instrText>
       </w:r>
       <w:r>
         <w:rPr>
@@ -743,7 +797,7 @@
           <w:rFonts w:asciiTheme="minorHAnsi" w:eastAsiaTheme="minorEastAsia" w:hAnsiTheme="minorHAnsi" w:cstheme="minorBidi"/>
           <w:noProof/>
           <w:szCs w:val="22"/>
-          <w:lang w:val="pt-BR" w:eastAsia="pt-BR"/>
+          <w:lang w:val="pt-BR" w:eastAsia="fr-FR"/>
         </w:rPr>
       </w:pPr>
       <w:r>
@@ -758,7 +812,7 @@
           <w:rFonts w:asciiTheme="minorHAnsi" w:eastAsiaTheme="minorEastAsia" w:hAnsiTheme="minorHAnsi" w:cstheme="minorBidi"/>
           <w:noProof/>
           <w:szCs w:val="22"/>
-          <w:lang w:val="pt-BR" w:eastAsia="pt-BR"/>
+          <w:lang w:val="pt-BR" w:eastAsia="fr-FR"/>
         </w:rPr>
         <w:tab/>
       </w:r>
@@ -785,7 +839,7 @@
         <w:rPr>
           <w:noProof/>
         </w:rPr>
-        <w:instrText xml:space="preserve"> PAGEREF _Toc507707820 \h </w:instrText>
+        <w:instrText xml:space="preserve"> PAGEREF _Toc507962660 \h </w:instrText>
       </w:r>
       <w:r>
         <w:rPr>
@@ -821,7 +875,7 @@
           <w:rFonts w:asciiTheme="minorHAnsi" w:eastAsiaTheme="minorEastAsia" w:hAnsiTheme="minorHAnsi" w:cstheme="minorBidi"/>
           <w:noProof/>
           <w:szCs w:val="22"/>
-          <w:lang w:val="pt-BR" w:eastAsia="pt-BR"/>
+          <w:lang w:val="pt-BR" w:eastAsia="fr-FR"/>
         </w:rPr>
       </w:pPr>
       <w:r>
@@ -836,7 +890,7 @@
           <w:rFonts w:asciiTheme="minorHAnsi" w:eastAsiaTheme="minorEastAsia" w:hAnsiTheme="minorHAnsi" w:cstheme="minorBidi"/>
           <w:noProof/>
           <w:szCs w:val="22"/>
-          <w:lang w:val="pt-BR" w:eastAsia="pt-BR"/>
+          <w:lang w:val="pt-BR" w:eastAsia="fr-FR"/>
         </w:rPr>
         <w:tab/>
       </w:r>
@@ -863,7 +917,7 @@
         <w:rPr>
           <w:noProof/>
         </w:rPr>
-        <w:instrText xml:space="preserve"> PAGEREF _Toc507707821 \h </w:instrText>
+        <w:instrText xml:space="preserve"> PAGEREF _Toc507962661 \h </w:instrText>
       </w:r>
       <w:r>
         <w:rPr>
@@ -899,7 +953,7 @@
           <w:rFonts w:asciiTheme="minorHAnsi" w:eastAsiaTheme="minorEastAsia" w:hAnsiTheme="minorHAnsi" w:cstheme="minorBidi"/>
           <w:noProof/>
           <w:szCs w:val="22"/>
-          <w:lang w:val="pt-BR" w:eastAsia="pt-BR"/>
+          <w:lang w:val="pt-BR" w:eastAsia="fr-FR"/>
         </w:rPr>
       </w:pPr>
       <w:r>
@@ -914,7 +968,7 @@
           <w:rFonts w:asciiTheme="minorHAnsi" w:eastAsiaTheme="minorEastAsia" w:hAnsiTheme="minorHAnsi" w:cstheme="minorBidi"/>
           <w:noProof/>
           <w:szCs w:val="22"/>
-          <w:lang w:val="pt-BR" w:eastAsia="pt-BR"/>
+          <w:lang w:val="pt-BR" w:eastAsia="fr-FR"/>
         </w:rPr>
         <w:tab/>
       </w:r>
@@ -941,7 +995,7 @@
         <w:rPr>
           <w:noProof/>
         </w:rPr>
-        <w:instrText xml:space="preserve"> PAGEREF _Toc507707822 \h </w:instrText>
+        <w:instrText xml:space="preserve"> PAGEREF _Toc507962662 \h </w:instrText>
       </w:r>
       <w:r>
         <w:rPr>
@@ -977,7 +1031,7 @@
           <w:rFonts w:asciiTheme="minorHAnsi" w:eastAsiaTheme="minorEastAsia" w:hAnsiTheme="minorHAnsi" w:cstheme="minorBidi"/>
           <w:noProof/>
           <w:szCs w:val="22"/>
-          <w:lang w:val="pt-BR" w:eastAsia="pt-BR"/>
+          <w:lang w:val="pt-BR" w:eastAsia="fr-FR"/>
         </w:rPr>
       </w:pPr>
       <w:r>
@@ -992,7 +1046,7 @@
           <w:rFonts w:asciiTheme="minorHAnsi" w:eastAsiaTheme="minorEastAsia" w:hAnsiTheme="minorHAnsi" w:cstheme="minorBidi"/>
           <w:noProof/>
           <w:szCs w:val="22"/>
-          <w:lang w:val="pt-BR" w:eastAsia="pt-BR"/>
+          <w:lang w:val="pt-BR" w:eastAsia="fr-FR"/>
         </w:rPr>
         <w:tab/>
       </w:r>
@@ -1019,7 +1073,7 @@
         <w:rPr>
           <w:noProof/>
         </w:rPr>
-        <w:instrText xml:space="preserve"> PAGEREF _Toc507707823 \h </w:instrText>
+        <w:instrText xml:space="preserve"> PAGEREF _Toc507962663 \h </w:instrText>
       </w:r>
       <w:r>
         <w:rPr>
@@ -1055,7 +1109,7 @@
           <w:rFonts w:asciiTheme="minorHAnsi" w:eastAsiaTheme="minorEastAsia" w:hAnsiTheme="minorHAnsi" w:cstheme="minorBidi"/>
           <w:noProof/>
           <w:szCs w:val="22"/>
-          <w:lang w:val="pt-BR" w:eastAsia="pt-BR"/>
+          <w:lang w:val="pt-BR" w:eastAsia="fr-FR"/>
         </w:rPr>
       </w:pPr>
       <w:r>
@@ -1070,7 +1124,7 @@
           <w:rFonts w:asciiTheme="minorHAnsi" w:eastAsiaTheme="minorEastAsia" w:hAnsiTheme="minorHAnsi" w:cstheme="minorBidi"/>
           <w:noProof/>
           <w:szCs w:val="22"/>
-          <w:lang w:val="pt-BR" w:eastAsia="pt-BR"/>
+          <w:lang w:val="pt-BR" w:eastAsia="fr-FR"/>
         </w:rPr>
         <w:tab/>
       </w:r>
@@ -1097,7 +1151,7 @@
         <w:rPr>
           <w:noProof/>
         </w:rPr>
-        <w:instrText xml:space="preserve"> PAGEREF _Toc507707824 \h </w:instrText>
+        <w:instrText xml:space="preserve"> PAGEREF _Toc507962664 \h </w:instrText>
       </w:r>
       <w:r>
         <w:rPr>
@@ -1133,7 +1187,7 @@
           <w:rFonts w:asciiTheme="minorHAnsi" w:eastAsiaTheme="minorEastAsia" w:hAnsiTheme="minorHAnsi" w:cstheme="minorBidi"/>
           <w:noProof/>
           <w:szCs w:val="22"/>
-          <w:lang w:val="pt-BR" w:eastAsia="pt-BR"/>
+          <w:lang w:val="pt-BR" w:eastAsia="fr-FR"/>
         </w:rPr>
       </w:pPr>
       <w:r>
@@ -1148,7 +1202,7 @@
           <w:rFonts w:asciiTheme="minorHAnsi" w:eastAsiaTheme="minorEastAsia" w:hAnsiTheme="minorHAnsi" w:cstheme="minorBidi"/>
           <w:noProof/>
           <w:szCs w:val="22"/>
-          <w:lang w:val="pt-BR" w:eastAsia="pt-BR"/>
+          <w:lang w:val="pt-BR" w:eastAsia="fr-FR"/>
         </w:rPr>
         <w:tab/>
       </w:r>
@@ -1175,7 +1229,7 @@
         <w:rPr>
           <w:noProof/>
         </w:rPr>
-        <w:instrText xml:space="preserve"> PAGEREF _Toc507707825 \h </w:instrText>
+        <w:instrText xml:space="preserve"> PAGEREF _Toc507962665 \h </w:instrText>
       </w:r>
       <w:r>
         <w:rPr>
@@ -1211,7 +1265,7 @@
           <w:rFonts w:asciiTheme="minorHAnsi" w:eastAsiaTheme="minorEastAsia" w:hAnsiTheme="minorHAnsi" w:cstheme="minorBidi"/>
           <w:noProof/>
           <w:szCs w:val="22"/>
-          <w:lang w:val="pt-BR" w:eastAsia="pt-BR"/>
+          <w:lang w:val="pt-BR" w:eastAsia="fr-FR"/>
         </w:rPr>
       </w:pPr>
       <w:r>
@@ -1226,7 +1280,7 @@
           <w:rFonts w:asciiTheme="minorHAnsi" w:eastAsiaTheme="minorEastAsia" w:hAnsiTheme="minorHAnsi" w:cstheme="minorBidi"/>
           <w:noProof/>
           <w:szCs w:val="22"/>
-          <w:lang w:val="pt-BR" w:eastAsia="pt-BR"/>
+          <w:lang w:val="pt-BR" w:eastAsia="fr-FR"/>
         </w:rPr>
         <w:tab/>
       </w:r>
@@ -1253,7 +1307,7 @@
         <w:rPr>
           <w:noProof/>
         </w:rPr>
-        <w:instrText xml:space="preserve"> PAGEREF _Toc507707826 \h </w:instrText>
+        <w:instrText xml:space="preserve"> PAGEREF _Toc507962666 \h </w:instrText>
       </w:r>
       <w:r>
         <w:rPr>
@@ -1285,7 +1339,7 @@
         <w:rPr>
           <w:rFonts w:asciiTheme="minorHAnsi" w:eastAsiaTheme="minorEastAsia" w:hAnsiTheme="minorHAnsi" w:cstheme="minorBidi"/>
           <w:szCs w:val="22"/>
-          <w:lang w:val="pt-BR" w:eastAsia="pt-BR"/>
+          <w:lang w:val="pt-BR" w:eastAsia="fr-FR"/>
         </w:rPr>
       </w:pPr>
       <w:r>
@@ -1298,7 +1352,7 @@
         <w:rPr>
           <w:rFonts w:asciiTheme="minorHAnsi" w:eastAsiaTheme="minorEastAsia" w:hAnsiTheme="minorHAnsi" w:cstheme="minorBidi"/>
           <w:szCs w:val="22"/>
-          <w:lang w:val="pt-BR" w:eastAsia="pt-BR"/>
+          <w:lang w:val="pt-BR" w:eastAsia="fr-FR"/>
         </w:rPr>
         <w:tab/>
       </w:r>
@@ -1315,7 +1369,7 @@
         <w:fldChar w:fldCharType="begin"/>
       </w:r>
       <w:r>
-        <w:instrText xml:space="preserve"> PAGEREF _Toc507707827 \h </w:instrText>
+        <w:instrText xml:space="preserve"> PAGEREF _Toc507962667 \h </w:instrText>
       </w:r>
       <w:r>
         <w:fldChar w:fldCharType="separate"/>
@@ -1333,7 +1387,7 @@
         <w:rPr>
           <w:rFonts w:asciiTheme="minorHAnsi" w:eastAsiaTheme="minorEastAsia" w:hAnsiTheme="minorHAnsi" w:cstheme="minorBidi"/>
           <w:szCs w:val="22"/>
-          <w:lang w:val="pt-BR" w:eastAsia="pt-BR"/>
+          <w:lang w:val="pt-BR" w:eastAsia="fr-FR"/>
         </w:rPr>
       </w:pPr>
       <w:r>
@@ -1346,7 +1400,7 @@
         <w:rPr>
           <w:rFonts w:asciiTheme="minorHAnsi" w:eastAsiaTheme="minorEastAsia" w:hAnsiTheme="minorHAnsi" w:cstheme="minorBidi"/>
           <w:szCs w:val="22"/>
-          <w:lang w:val="pt-BR" w:eastAsia="pt-BR"/>
+          <w:lang w:val="pt-BR" w:eastAsia="fr-FR"/>
         </w:rPr>
         <w:tab/>
       </w:r>
@@ -1363,7 +1417,7 @@
         <w:fldChar w:fldCharType="begin"/>
       </w:r>
       <w:r>
-        <w:instrText xml:space="preserve"> PAGEREF _Toc507707828 \h </w:instrText>
+        <w:instrText xml:space="preserve"> PAGEREF _Toc507962668 \h </w:instrText>
       </w:r>
       <w:r>
         <w:fldChar w:fldCharType="separate"/>
@@ -1385,7 +1439,7 @@
           <w:rFonts w:asciiTheme="minorHAnsi" w:eastAsiaTheme="minorEastAsia" w:hAnsiTheme="minorHAnsi" w:cstheme="minorBidi"/>
           <w:noProof/>
           <w:szCs w:val="22"/>
-          <w:lang w:val="pt-BR" w:eastAsia="pt-BR"/>
+          <w:lang w:val="pt-BR" w:eastAsia="fr-FR"/>
         </w:rPr>
       </w:pPr>
       <w:r>
@@ -1400,7 +1454,7 @@
           <w:rFonts w:asciiTheme="minorHAnsi" w:eastAsiaTheme="minorEastAsia" w:hAnsiTheme="minorHAnsi" w:cstheme="minorBidi"/>
           <w:noProof/>
           <w:szCs w:val="22"/>
-          <w:lang w:val="pt-BR" w:eastAsia="pt-BR"/>
+          <w:lang w:val="pt-BR" w:eastAsia="fr-FR"/>
         </w:rPr>
         <w:tab/>
       </w:r>
@@ -1427,7 +1481,7 @@
         <w:rPr>
           <w:noProof/>
         </w:rPr>
-        <w:instrText xml:space="preserve"> PAGEREF _Toc507707829 \h </w:instrText>
+        <w:instrText xml:space="preserve"> PAGEREF _Toc507962669 \h </w:instrText>
       </w:r>
       <w:r>
         <w:rPr>
@@ -1463,7 +1517,7 @@
           <w:rFonts w:asciiTheme="minorHAnsi" w:eastAsiaTheme="minorEastAsia" w:hAnsiTheme="minorHAnsi" w:cstheme="minorBidi"/>
           <w:noProof/>
           <w:szCs w:val="22"/>
-          <w:lang w:val="pt-BR" w:eastAsia="pt-BR"/>
+          <w:lang w:val="pt-BR" w:eastAsia="fr-FR"/>
         </w:rPr>
       </w:pPr>
       <w:r>
@@ -1478,7 +1532,7 @@
           <w:rFonts w:asciiTheme="minorHAnsi" w:eastAsiaTheme="minorEastAsia" w:hAnsiTheme="minorHAnsi" w:cstheme="minorBidi"/>
           <w:noProof/>
           <w:szCs w:val="22"/>
-          <w:lang w:val="pt-BR" w:eastAsia="pt-BR"/>
+          <w:lang w:val="pt-BR" w:eastAsia="fr-FR"/>
         </w:rPr>
         <w:tab/>
       </w:r>
@@ -1505,7 +1559,7 @@
         <w:rPr>
           <w:noProof/>
         </w:rPr>
-        <w:instrText xml:space="preserve"> PAGEREF _Toc507707830 \h </w:instrText>
+        <w:instrText xml:space="preserve"> PAGEREF _Toc507962670 \h </w:instrText>
       </w:r>
       <w:r>
         <w:rPr>
@@ -1537,7 +1591,7 @@
         <w:rPr>
           <w:rFonts w:asciiTheme="minorHAnsi" w:eastAsiaTheme="minorEastAsia" w:hAnsiTheme="minorHAnsi" w:cstheme="minorBidi"/>
           <w:szCs w:val="22"/>
-          <w:lang w:val="pt-BR" w:eastAsia="pt-BR"/>
+          <w:lang w:val="pt-BR" w:eastAsia="fr-FR"/>
         </w:rPr>
       </w:pPr>
       <w:r>
@@ -1550,7 +1604,7 @@
         <w:rPr>
           <w:rFonts w:asciiTheme="minorHAnsi" w:eastAsiaTheme="minorEastAsia" w:hAnsiTheme="minorHAnsi" w:cstheme="minorBidi"/>
           <w:szCs w:val="22"/>
-          <w:lang w:val="pt-BR" w:eastAsia="pt-BR"/>
+          <w:lang w:val="pt-BR" w:eastAsia="fr-FR"/>
         </w:rPr>
         <w:tab/>
       </w:r>
@@ -1567,7 +1621,7 @@
         <w:fldChar w:fldCharType="begin"/>
       </w:r>
       <w:r>
-        <w:instrText xml:space="preserve"> PAGEREF _Toc507707831 \h </w:instrText>
+        <w:instrText xml:space="preserve"> PAGEREF _Toc507962671 \h </w:instrText>
       </w:r>
       <w:r>
         <w:fldChar w:fldCharType="separate"/>
@@ -1585,7 +1639,7 @@
         <w:rPr>
           <w:rFonts w:asciiTheme="minorHAnsi" w:eastAsiaTheme="minorEastAsia" w:hAnsiTheme="minorHAnsi" w:cstheme="minorBidi"/>
           <w:szCs w:val="22"/>
-          <w:lang w:val="pt-BR" w:eastAsia="pt-BR"/>
+          <w:lang w:val="pt-BR" w:eastAsia="fr-FR"/>
         </w:rPr>
       </w:pPr>
       <w:r>
@@ -1598,7 +1652,7 @@
         <w:rPr>
           <w:rFonts w:asciiTheme="minorHAnsi" w:eastAsiaTheme="minorEastAsia" w:hAnsiTheme="minorHAnsi" w:cstheme="minorBidi"/>
           <w:szCs w:val="22"/>
-          <w:lang w:val="pt-BR" w:eastAsia="pt-BR"/>
+          <w:lang w:val="pt-BR" w:eastAsia="fr-FR"/>
         </w:rPr>
         <w:tab/>
       </w:r>
@@ -1615,7 +1669,7 @@
         <w:fldChar w:fldCharType="begin"/>
       </w:r>
       <w:r>
-        <w:instrText xml:space="preserve"> PAGEREF _Toc507707832 \h </w:instrText>
+        <w:instrText xml:space="preserve"> PAGEREF _Toc507962672 \h </w:instrText>
       </w:r>
       <w:r>
         <w:fldChar w:fldCharType="separate"/>
@@ -1633,7 +1687,7 @@
         <w:rPr>
           <w:rFonts w:asciiTheme="minorHAnsi" w:eastAsiaTheme="minorEastAsia" w:hAnsiTheme="minorHAnsi" w:cstheme="minorBidi"/>
           <w:szCs w:val="22"/>
-          <w:lang w:val="pt-BR" w:eastAsia="pt-BR"/>
+          <w:lang w:val="pt-BR" w:eastAsia="fr-FR"/>
         </w:rPr>
       </w:pPr>
       <w:r>
@@ -1646,7 +1700,7 @@
         <w:rPr>
           <w:rFonts w:asciiTheme="minorHAnsi" w:eastAsiaTheme="minorEastAsia" w:hAnsiTheme="minorHAnsi" w:cstheme="minorBidi"/>
           <w:szCs w:val="22"/>
-          <w:lang w:val="pt-BR" w:eastAsia="pt-BR"/>
+          <w:lang w:val="pt-BR" w:eastAsia="fr-FR"/>
         </w:rPr>
         <w:tab/>
       </w:r>
@@ -1663,7 +1717,7 @@
         <w:fldChar w:fldCharType="begin"/>
       </w:r>
       <w:r>
-        <w:instrText xml:space="preserve"> PAGEREF _Toc507707833 \h </w:instrText>
+        <w:instrText xml:space="preserve"> PAGEREF _Toc507962673 \h </w:instrText>
       </w:r>
       <w:r>
         <w:fldChar w:fldCharType="separate"/>
@@ -1681,7 +1735,7 @@
         <w:rPr>
           <w:rFonts w:asciiTheme="minorHAnsi" w:eastAsiaTheme="minorEastAsia" w:hAnsiTheme="minorHAnsi" w:cstheme="minorBidi"/>
           <w:szCs w:val="22"/>
-          <w:lang w:val="pt-BR" w:eastAsia="pt-BR"/>
+          <w:lang w:val="pt-BR" w:eastAsia="fr-FR"/>
         </w:rPr>
       </w:pPr>
       <w:r>
@@ -1694,7 +1748,7 @@
         <w:rPr>
           <w:rFonts w:asciiTheme="minorHAnsi" w:eastAsiaTheme="minorEastAsia" w:hAnsiTheme="minorHAnsi" w:cstheme="minorBidi"/>
           <w:szCs w:val="22"/>
-          <w:lang w:val="pt-BR" w:eastAsia="pt-BR"/>
+          <w:lang w:val="pt-BR" w:eastAsia="fr-FR"/>
         </w:rPr>
         <w:tab/>
       </w:r>
@@ -1711,13 +1765,13 @@
         <w:fldChar w:fldCharType="begin"/>
       </w:r>
       <w:r>
-        <w:instrText xml:space="preserve"> PAGEREF _Toc507707834 \h </w:instrText>
+        <w:instrText xml:space="preserve"> PAGEREF _Toc507962674 \h </w:instrText>
       </w:r>
       <w:r>
         <w:fldChar w:fldCharType="separate"/>
       </w:r>
       <w:r>
-        <w:t>7</w:t>
+        <w:t>8</w:t>
       </w:r>
       <w:r>
         <w:fldChar w:fldCharType="end"/>
@@ -1733,7 +1787,7 @@
           <w:rFonts w:asciiTheme="minorHAnsi" w:eastAsiaTheme="minorEastAsia" w:hAnsiTheme="minorHAnsi" w:cstheme="minorBidi"/>
           <w:noProof/>
           <w:szCs w:val="22"/>
-          <w:lang w:val="pt-BR" w:eastAsia="pt-BR"/>
+          <w:lang w:val="pt-BR" w:eastAsia="fr-FR"/>
         </w:rPr>
       </w:pPr>
       <w:r>
@@ -1748,7 +1802,7 @@
           <w:rFonts w:asciiTheme="minorHAnsi" w:eastAsiaTheme="minorEastAsia" w:hAnsiTheme="minorHAnsi" w:cstheme="minorBidi"/>
           <w:noProof/>
           <w:szCs w:val="22"/>
-          <w:lang w:val="pt-BR" w:eastAsia="pt-BR"/>
+          <w:lang w:val="pt-BR" w:eastAsia="fr-FR"/>
         </w:rPr>
         <w:tab/>
       </w:r>
@@ -1775,7 +1829,7 @@
         <w:rPr>
           <w:noProof/>
         </w:rPr>
-        <w:instrText xml:space="preserve"> PAGEREF _Toc507707835 \h </w:instrText>
+        <w:instrText xml:space="preserve"> PAGEREF _Toc507962675 \h </w:instrText>
       </w:r>
       <w:r>
         <w:rPr>
@@ -1807,7 +1861,7 @@
         <w:rPr>
           <w:rFonts w:asciiTheme="minorHAnsi" w:eastAsiaTheme="minorEastAsia" w:hAnsiTheme="minorHAnsi" w:cstheme="minorBidi"/>
           <w:szCs w:val="22"/>
-          <w:lang w:val="pt-BR" w:eastAsia="pt-BR"/>
+          <w:lang w:val="pt-BR" w:eastAsia="fr-FR"/>
         </w:rPr>
       </w:pPr>
       <w:r>
@@ -1820,7 +1874,7 @@
         <w:rPr>
           <w:rFonts w:asciiTheme="minorHAnsi" w:eastAsiaTheme="minorEastAsia" w:hAnsiTheme="minorHAnsi" w:cstheme="minorBidi"/>
           <w:szCs w:val="22"/>
-          <w:lang w:val="pt-BR" w:eastAsia="pt-BR"/>
+          <w:lang w:val="pt-BR" w:eastAsia="fr-FR"/>
         </w:rPr>
         <w:tab/>
       </w:r>
@@ -1837,7 +1891,7 @@
         <w:fldChar w:fldCharType="begin"/>
       </w:r>
       <w:r>
-        <w:instrText xml:space="preserve"> PAGEREF _Toc507707836 \h </w:instrText>
+        <w:instrText xml:space="preserve"> PAGEREF _Toc507962676 \h </w:instrText>
       </w:r>
       <w:r>
         <w:fldChar w:fldCharType="separate"/>
@@ -1855,7 +1909,7 @@
         <w:rPr>
           <w:rFonts w:asciiTheme="minorHAnsi" w:eastAsiaTheme="minorEastAsia" w:hAnsiTheme="minorHAnsi" w:cstheme="minorBidi"/>
           <w:szCs w:val="22"/>
-          <w:lang w:val="pt-BR" w:eastAsia="pt-BR"/>
+          <w:lang w:val="pt-BR" w:eastAsia="fr-FR"/>
         </w:rPr>
       </w:pPr>
       <w:r>
@@ -1868,7 +1922,7 @@
         <w:rPr>
           <w:rFonts w:asciiTheme="minorHAnsi" w:eastAsiaTheme="minorEastAsia" w:hAnsiTheme="minorHAnsi" w:cstheme="minorBidi"/>
           <w:szCs w:val="22"/>
-          <w:lang w:val="pt-BR" w:eastAsia="pt-BR"/>
+          <w:lang w:val="pt-BR" w:eastAsia="fr-FR"/>
         </w:rPr>
         <w:tab/>
       </w:r>
@@ -1885,7 +1939,7 @@
         <w:fldChar w:fldCharType="begin"/>
       </w:r>
       <w:r>
-        <w:instrText xml:space="preserve"> PAGEREF _Toc507707837 \h </w:instrText>
+        <w:instrText xml:space="preserve"> PAGEREF _Toc507962677 \h </w:instrText>
       </w:r>
       <w:r>
         <w:fldChar w:fldCharType="separate"/>
@@ -1907,7 +1961,7 @@
           <w:rFonts w:asciiTheme="minorHAnsi" w:eastAsiaTheme="minorEastAsia" w:hAnsiTheme="minorHAnsi" w:cstheme="minorBidi"/>
           <w:noProof/>
           <w:szCs w:val="22"/>
-          <w:lang w:val="pt-BR" w:eastAsia="pt-BR"/>
+          <w:lang w:val="pt-BR" w:eastAsia="fr-FR"/>
         </w:rPr>
       </w:pPr>
       <w:r>
@@ -1922,7 +1976,7 @@
           <w:rFonts w:asciiTheme="minorHAnsi" w:eastAsiaTheme="minorEastAsia" w:hAnsiTheme="minorHAnsi" w:cstheme="minorBidi"/>
           <w:noProof/>
           <w:szCs w:val="22"/>
-          <w:lang w:val="pt-BR" w:eastAsia="pt-BR"/>
+          <w:lang w:val="pt-BR" w:eastAsia="fr-FR"/>
         </w:rPr>
         <w:tab/>
       </w:r>
@@ -1949,7 +2003,7 @@
         <w:rPr>
           <w:noProof/>
         </w:rPr>
-        <w:instrText xml:space="preserve"> PAGEREF _Toc507707838 \h </w:instrText>
+        <w:instrText xml:space="preserve"> PAGEREF _Toc507962678 \h </w:instrText>
       </w:r>
       <w:r>
         <w:rPr>
@@ -1981,7 +2035,7 @@
         <w:rPr>
           <w:rFonts w:asciiTheme="minorHAnsi" w:eastAsiaTheme="minorEastAsia" w:hAnsiTheme="minorHAnsi" w:cstheme="minorBidi"/>
           <w:szCs w:val="22"/>
-          <w:lang w:val="pt-BR" w:eastAsia="pt-BR"/>
+          <w:lang w:val="pt-BR" w:eastAsia="fr-FR"/>
         </w:rPr>
       </w:pPr>
       <w:r>
@@ -1994,7 +2048,7 @@
         <w:rPr>
           <w:rFonts w:asciiTheme="minorHAnsi" w:eastAsiaTheme="minorEastAsia" w:hAnsiTheme="minorHAnsi" w:cstheme="minorBidi"/>
           <w:szCs w:val="22"/>
-          <w:lang w:val="pt-BR" w:eastAsia="pt-BR"/>
+          <w:lang w:val="pt-BR" w:eastAsia="fr-FR"/>
         </w:rPr>
         <w:tab/>
       </w:r>
@@ -2011,7 +2065,7 @@
         <w:fldChar w:fldCharType="begin"/>
       </w:r>
       <w:r>
-        <w:instrText xml:space="preserve"> PAGEREF _Toc507707839 \h </w:instrText>
+        <w:instrText xml:space="preserve"> PAGEREF _Toc507962679 \h </w:instrText>
       </w:r>
       <w:r>
         <w:fldChar w:fldCharType="separate"/>
@@ -2033,7 +2087,7 @@
           <w:rFonts w:asciiTheme="minorHAnsi" w:eastAsiaTheme="minorEastAsia" w:hAnsiTheme="minorHAnsi" w:cstheme="minorBidi"/>
           <w:noProof/>
           <w:szCs w:val="22"/>
-          <w:lang w:val="pt-BR" w:eastAsia="pt-BR"/>
+          <w:lang w:val="pt-BR" w:eastAsia="fr-FR"/>
         </w:rPr>
       </w:pPr>
       <w:r>
@@ -2048,7 +2102,7 @@
           <w:rFonts w:asciiTheme="minorHAnsi" w:eastAsiaTheme="minorEastAsia" w:hAnsiTheme="minorHAnsi" w:cstheme="minorBidi"/>
           <w:noProof/>
           <w:szCs w:val="22"/>
-          <w:lang w:val="pt-BR" w:eastAsia="pt-BR"/>
+          <w:lang w:val="pt-BR" w:eastAsia="fr-FR"/>
         </w:rPr>
         <w:tab/>
       </w:r>
@@ -2075,7 +2129,7 @@
         <w:rPr>
           <w:noProof/>
         </w:rPr>
-        <w:instrText xml:space="preserve"> PAGEREF _Toc507707840 \h </w:instrText>
+        <w:instrText xml:space="preserve"> PAGEREF _Toc507962680 \h </w:instrText>
       </w:r>
       <w:r>
         <w:rPr>
@@ -2111,7 +2165,7 @@
           <w:rFonts w:asciiTheme="minorHAnsi" w:eastAsiaTheme="minorEastAsia" w:hAnsiTheme="minorHAnsi" w:cstheme="minorBidi"/>
           <w:noProof/>
           <w:szCs w:val="22"/>
-          <w:lang w:val="pt-BR" w:eastAsia="pt-BR"/>
+          <w:lang w:val="pt-BR" w:eastAsia="fr-FR"/>
         </w:rPr>
       </w:pPr>
       <w:r>
@@ -2126,7 +2180,7 @@
           <w:rFonts w:asciiTheme="minorHAnsi" w:eastAsiaTheme="minorEastAsia" w:hAnsiTheme="minorHAnsi" w:cstheme="minorBidi"/>
           <w:noProof/>
           <w:szCs w:val="22"/>
-          <w:lang w:val="pt-BR" w:eastAsia="pt-BR"/>
+          <w:lang w:val="pt-BR" w:eastAsia="fr-FR"/>
         </w:rPr>
         <w:tab/>
       </w:r>
@@ -2153,7 +2207,7 @@
         <w:rPr>
           <w:noProof/>
         </w:rPr>
-        <w:instrText xml:space="preserve"> PAGEREF _Toc507707841 \h </w:instrText>
+        <w:instrText xml:space="preserve"> PAGEREF _Toc507962681 \h </w:instrText>
       </w:r>
       <w:r>
         <w:rPr>
@@ -2189,7 +2243,7 @@
           <w:rFonts w:asciiTheme="minorHAnsi" w:eastAsiaTheme="minorEastAsia" w:hAnsiTheme="minorHAnsi" w:cstheme="minorBidi"/>
           <w:noProof/>
           <w:szCs w:val="22"/>
-          <w:lang w:val="pt-BR" w:eastAsia="pt-BR"/>
+          <w:lang w:val="fr-FR" w:eastAsia="fr-FR"/>
         </w:rPr>
       </w:pPr>
       <w:r>
@@ -2204,7 +2258,7 @@
           <w:rFonts w:asciiTheme="minorHAnsi" w:eastAsiaTheme="minorEastAsia" w:hAnsiTheme="minorHAnsi" w:cstheme="minorBidi"/>
           <w:noProof/>
           <w:szCs w:val="22"/>
-          <w:lang w:val="pt-BR" w:eastAsia="pt-BR"/>
+          <w:lang w:val="fr-FR" w:eastAsia="fr-FR"/>
         </w:rPr>
         <w:tab/>
       </w:r>
@@ -2231,7 +2285,7 @@
         <w:rPr>
           <w:noProof/>
         </w:rPr>
-        <w:instrText xml:space="preserve"> PAGEREF _Toc507707842 \h </w:instrText>
+        <w:instrText xml:space="preserve"> PAGEREF _Toc507962682 \h </w:instrText>
       </w:r>
       <w:r>
         <w:rPr>
@@ -2327,7 +2381,7 @@
         </w:rPr>
       </w:pPr>
       <w:bookmarkStart w:id="6" w:name="1.__________________Introduction"/>
-      <w:bookmarkStart w:id="7" w:name="_Toc507707819"/>
+      <w:bookmarkStart w:id="7" w:name="_Toc507962659"/>
       <w:r>
         <w:rPr>
           <w:lang w:val="pt-BR"/>
@@ -2345,7 +2399,7 @@
           <w:lang w:val="pt-BR"/>
         </w:rPr>
       </w:pPr>
-      <w:bookmarkStart w:id="8" w:name="_Toc507707820"/>
+      <w:bookmarkStart w:id="8" w:name="_Toc507962660"/>
       <w:r>
         <w:rPr>
           <w:lang w:val="pt-BR"/>
@@ -2395,7 +2449,7 @@
           <w:lang w:val="pt-BR"/>
         </w:rPr>
       </w:pPr>
-      <w:bookmarkStart w:id="9" w:name="_Toc507707821"/>
+      <w:bookmarkStart w:id="9" w:name="_Toc507962661"/>
       <w:r>
         <w:rPr>
           <w:lang w:val="pt-BR"/>
@@ -2510,7 +2564,7 @@
           <w:lang w:val="pt-BR"/>
         </w:rPr>
       </w:pPr>
-      <w:bookmarkStart w:id="10" w:name="_Toc507707822"/>
+      <w:bookmarkStart w:id="10" w:name="_Toc507962662"/>
       <w:r>
         <w:rPr>
           <w:lang w:val="pt-BR"/>
@@ -2687,7 +2741,7 @@
           <w:lang w:val="pt-BR"/>
         </w:rPr>
       </w:pPr>
-      <w:bookmarkStart w:id="11" w:name="_Toc507707823"/>
+      <w:bookmarkStart w:id="11" w:name="_Toc507962663"/>
       <w:r>
         <w:rPr>
           <w:lang w:val="pt-BR"/>
@@ -2721,7 +2775,7 @@
           <w:lang w:val="pt-BR"/>
         </w:rPr>
       </w:pPr>
-      <w:bookmarkStart w:id="12" w:name="_Toc507707824"/>
+      <w:bookmarkStart w:id="12" w:name="_Toc507962664"/>
       <w:r>
         <w:rPr>
           <w:lang w:val="pt-BR"/>
@@ -2738,7 +2792,7 @@
           <w:lang w:val="pt-BR"/>
         </w:rPr>
       </w:pPr>
-      <w:bookmarkStart w:id="13" w:name="_Toc507707825"/>
+      <w:bookmarkStart w:id="13" w:name="_Toc507962665"/>
       <w:r>
         <w:rPr>
           <w:lang w:val="pt-BR"/>
@@ -2826,19 +2880,11 @@
                 <w:lang w:val="pt-BR"/>
               </w:rPr>
             </w:pPr>
-            <w:proofErr w:type="spellStart"/>
-            <w:r>
-              <w:rPr>
-                <w:lang w:val="pt-BR"/>
-              </w:rPr>
-              <w:t>Scrum</w:t>
-            </w:r>
-            <w:proofErr w:type="spellEnd"/>
-            <w:r>
-              <w:rPr>
-                <w:lang w:val="pt-BR"/>
-              </w:rPr>
-              <w:t xml:space="preserve"> Master (Gerente de Projeto)</w:t>
+            <w:r>
+              <w:rPr>
+                <w:lang w:val="pt-BR"/>
+              </w:rPr>
+              <w:t>Scrum Master (Gerente de Projeto)</w:t>
             </w:r>
           </w:p>
         </w:tc>
@@ -3085,7 +3131,7 @@
           <w:lang w:val="pt-BR"/>
         </w:rPr>
       </w:pPr>
-      <w:bookmarkStart w:id="14" w:name="_Toc507707826"/>
+      <w:bookmarkStart w:id="14" w:name="_Toc507962666"/>
       <w:r>
         <w:rPr>
           <w:lang w:val="pt-BR"/>
@@ -3229,7 +3275,7 @@
           <w:lang w:val="pt-BR"/>
         </w:rPr>
       </w:pPr>
-      <w:bookmarkStart w:id="15" w:name="_Toc507707827"/>
+      <w:bookmarkStart w:id="15" w:name="_Toc507962667"/>
       <w:r>
         <w:rPr>
           <w:lang w:val="pt-BR"/>
@@ -3356,17 +3402,8 @@
                   <w:rStyle w:val="Hyperlink"/>
                   <w:lang w:val="pt-BR"/>
                 </w:rPr>
-                <w:t xml:space="preserve"> </w:t>
+                <w:t xml:space="preserve"> Community</w:t>
               </w:r>
-              <w:proofErr w:type="spellStart"/>
-              <w:r>
-                <w:rPr>
-                  <w:rStyle w:val="Hyperlink"/>
-                  <w:lang w:val="pt-BR"/>
-                </w:rPr>
-                <w:t>Community</w:t>
-              </w:r>
-              <w:proofErr w:type="spellEnd"/>
             </w:hyperlink>
           </w:p>
         </w:tc>
@@ -3643,20 +3680,17 @@
             <w:pPr>
               <w:pStyle w:val="Corpodetexto"/>
               <w:ind w:left="0"/>
-              <w:rPr>
-                <w:i/>
-                <w:color w:val="FF0000"/>
-                <w:lang w:val="pt-BR"/>
-              </w:rPr>
-            </w:pPr>
-            <w:r>
-              <w:rPr>
-                <w:i/>
-                <w:color w:val="FF0000"/>
-                <w:lang w:val="pt-BR"/>
-              </w:rPr>
-              <w:t>IDE de desenvolvimento</w:t>
-            </w:r>
+            </w:pPr>
+            <w:hyperlink r:id="rId17" w:history="1">
+              <w:proofErr w:type="spellStart"/>
+              <w:r>
+                <w:rPr>
+                  <w:rStyle w:val="Hyperlink"/>
+                </w:rPr>
+                <w:t>GitKraken</w:t>
+              </w:r>
+              <w:proofErr w:type="spellEnd"/>
+            </w:hyperlink>
           </w:p>
         </w:tc>
         <w:tc>
@@ -3667,22 +3701,14 @@
           <w:p>
             <w:pPr>
               <w:rPr>
-                <w:rFonts w:ascii="Times New Roman" w:hAnsi="Times New Roman"/>
-                <w:i/>
-                <w:iCs/>
-                <w:color w:val="FF0000"/>
-                <w:lang w:val="pt-BR"/>
-              </w:rPr>
-            </w:pPr>
-            <w:r>
-              <w:rPr>
-                <w:rFonts w:ascii="Times New Roman" w:hAnsi="Times New Roman"/>
-                <w:i/>
-                <w:iCs/>
-                <w:color w:val="FF0000"/>
-                <w:lang w:val="pt-BR"/>
-              </w:rPr>
-              <w:t>Versão da ferramenta utilizada no desenvolvimento</w:t>
+                <w:lang w:val="pt-BR"/>
+              </w:rPr>
+            </w:pPr>
+            <w:r>
+              <w:rPr>
+                <w:lang w:val="pt-BR"/>
+              </w:rPr>
+              <w:t>3.3.4+</w:t>
             </w:r>
           </w:p>
         </w:tc>
@@ -3695,17 +3721,23 @@
               <w:pStyle w:val="Corpodetexto"/>
               <w:ind w:left="0"/>
               <w:rPr>
-                <w:color w:val="FF0000"/>
-                <w:lang w:val="pt-BR"/>
-              </w:rPr>
-            </w:pPr>
-            <w:r>
-              <w:rPr>
-                <w:color w:val="FF0000"/>
-                <w:lang w:val="pt-BR"/>
-              </w:rPr>
-              <w:t>Ferramenta de Codificação</w:t>
-            </w:r>
+                <w:lang w:val="pt-BR"/>
+              </w:rPr>
+            </w:pPr>
+            <w:r>
+              <w:rPr>
+                <w:lang w:val="pt-BR"/>
+              </w:rPr>
+              <w:t xml:space="preserve">Cliente Gráfico </w:t>
+            </w:r>
+            <w:proofErr w:type="spellStart"/>
+            <w:r>
+              <w:rPr>
+                <w:lang w:val="pt-BR"/>
+              </w:rPr>
+              <w:t>Git</w:t>
+            </w:r>
+            <w:proofErr w:type="spellEnd"/>
           </w:p>
         </w:tc>
       </w:tr>
@@ -3722,34 +3754,189 @@
             <w:pPr>
               <w:pStyle w:val="Corpodetexto"/>
               <w:ind w:left="0"/>
-              <w:rPr>
+            </w:pPr>
+            <w:hyperlink r:id="rId18" w:history="1">
+              <w:proofErr w:type="spellStart"/>
+              <w:r>
+                <w:rPr>
+                  <w:rStyle w:val="Hyperlink"/>
+                </w:rPr>
+                <w:t>GitEye</w:t>
+              </w:r>
+              <w:proofErr w:type="spellEnd"/>
+            </w:hyperlink>
+          </w:p>
+        </w:tc>
+        <w:tc>
+          <w:tcPr>
+            <w:tcW w:w="1921" w:type="pct"/>
+            <w:vAlign w:val="center"/>
+          </w:tcPr>
+          <w:p>
+            <w:pPr>
+              <w:rPr>
+                <w:lang w:val="pt-BR"/>
+              </w:rPr>
+            </w:pPr>
+            <w:r>
+              <w:rPr>
+                <w:lang w:val="pt-BR"/>
+              </w:rPr>
+              <w:t>2.0.0</w:t>
+            </w:r>
+          </w:p>
+        </w:tc>
+        <w:tc>
+          <w:tcPr>
+            <w:tcW w:w="1863" w:type="pct"/>
+          </w:tcPr>
+          <w:p>
+            <w:pPr>
+              <w:pStyle w:val="Corpodetexto"/>
+              <w:ind w:left="0"/>
+              <w:rPr>
+                <w:lang w:val="pt-BR"/>
+              </w:rPr>
+            </w:pPr>
+            <w:r>
+              <w:rPr>
+                <w:lang w:val="pt-BR"/>
+              </w:rPr>
+              <w:t xml:space="preserve">Cliente Gráfico </w:t>
+            </w:r>
+            <w:proofErr w:type="spellStart"/>
+            <w:r>
+              <w:rPr>
+                <w:lang w:val="pt-BR"/>
+              </w:rPr>
+              <w:t>Git</w:t>
+            </w:r>
+            <w:proofErr w:type="spellEnd"/>
+          </w:p>
+        </w:tc>
+      </w:tr>
+      <w:tr>
+        <w:trPr>
+          <w:jc w:val="center"/>
+        </w:trPr>
+        <w:tc>
+          <w:tcPr>
+            <w:tcW w:w="1217" w:type="pct"/>
+            <w:vAlign w:val="center"/>
+          </w:tcPr>
+          <w:p>
+            <w:pPr>
+              <w:pStyle w:val="Corpodetexto"/>
+              <w:ind w:left="0"/>
+              <w:rPr>
+                <w:i/>
                 <w:color w:val="FF0000"/>
                 <w:lang w:val="pt-BR"/>
               </w:rPr>
             </w:pPr>
             <w:r>
               <w:rPr>
+                <w:i/>
                 <w:color w:val="FF0000"/>
                 <w:lang w:val="pt-BR"/>
               </w:rPr>
-              <w:t xml:space="preserve">Java SE </w:t>
-            </w:r>
-            <w:proofErr w:type="spellStart"/>
-            <w:r>
-              <w:rPr>
+              <w:t>IDE de desenvolvimento</w:t>
+            </w:r>
+          </w:p>
+        </w:tc>
+        <w:tc>
+          <w:tcPr>
+            <w:tcW w:w="1921" w:type="pct"/>
+            <w:vAlign w:val="center"/>
+          </w:tcPr>
+          <w:p>
+            <w:pPr>
+              <w:rPr>
+                <w:rFonts w:ascii="Times New Roman" w:hAnsi="Times New Roman"/>
+                <w:i/>
+                <w:iCs/>
                 <w:color w:val="FF0000"/>
                 <w:lang w:val="pt-BR"/>
               </w:rPr>
-              <w:t>Development</w:t>
-            </w:r>
-            <w:proofErr w:type="spellEnd"/>
-            <w:r>
-              <w:rPr>
+            </w:pPr>
+            <w:r>
+              <w:rPr>
+                <w:rFonts w:ascii="Times New Roman" w:hAnsi="Times New Roman"/>
+                <w:i/>
+                <w:iCs/>
                 <w:color w:val="FF0000"/>
                 <w:lang w:val="pt-BR"/>
               </w:rPr>
-              <w:t xml:space="preserve"> Kit</w:t>
-            </w:r>
+              <w:t>Versão da ferramenta utilizada no desenvolvimento</w:t>
+            </w:r>
+          </w:p>
+        </w:tc>
+        <w:tc>
+          <w:tcPr>
+            <w:tcW w:w="1863" w:type="pct"/>
+          </w:tcPr>
+          <w:p>
+            <w:pPr>
+              <w:pStyle w:val="Corpodetexto"/>
+              <w:ind w:left="0"/>
+              <w:rPr>
+                <w:color w:val="FF0000"/>
+                <w:lang w:val="pt-BR"/>
+              </w:rPr>
+            </w:pPr>
+            <w:r>
+              <w:rPr>
+                <w:color w:val="FF0000"/>
+                <w:lang w:val="pt-BR"/>
+              </w:rPr>
+              <w:t>Ferramenta de Codificação</w:t>
+            </w:r>
+          </w:p>
+        </w:tc>
+      </w:tr>
+      <w:tr>
+        <w:trPr>
+          <w:jc w:val="center"/>
+        </w:trPr>
+        <w:tc>
+          <w:tcPr>
+            <w:tcW w:w="1217" w:type="pct"/>
+            <w:vAlign w:val="center"/>
+          </w:tcPr>
+          <w:p>
+            <w:pPr>
+              <w:pStyle w:val="Corpodetexto"/>
+              <w:ind w:left="0"/>
+              <w:rPr>
+                <w:color w:val="FF0000"/>
+                <w:lang w:val="pt-BR"/>
+              </w:rPr>
+            </w:pPr>
+            <w:hyperlink r:id="rId19" w:history="1">
+              <w:r>
+                <w:rPr>
+                  <w:rStyle w:val="Hyperlink"/>
+                  <w:lang w:val="pt-BR"/>
+                </w:rPr>
+                <w:t xml:space="preserve">Java SE </w:t>
+              </w:r>
+              <w:proofErr w:type="spellStart"/>
+              <w:r>
+                <w:rPr>
+                  <w:rStyle w:val="Hyperlink"/>
+                  <w:lang w:val="pt-BR"/>
+                </w:rPr>
+                <w:t>Development</w:t>
+              </w:r>
+              <w:proofErr w:type="spellEnd"/>
+              <w:r>
+                <w:rPr>
+                  <w:rStyle w:val="Hyperlink"/>
+                  <w:lang w:val="pt-BR"/>
+                </w:rPr>
+                <w:t xml:space="preserve"> Kit</w:t>
+              </w:r>
+            </w:hyperlink>
           </w:p>
         </w:tc>
         <w:tc>
@@ -3770,14 +3957,9 @@
             </w:pPr>
             <w:r>
               <w:rPr>
-                <w:rFonts w:ascii="Times New Roman" w:hAnsi="Times New Roman"/>
-                <w:b/>
-                <w:i/>
-                <w:iCs/>
-                <w:color w:val="FF0000"/>
-                <w:lang w:val="pt-BR"/>
-              </w:rPr>
-              <w:t>DEFINIR</w:t>
+                <w:lang w:val="pt-BR"/>
+              </w:rPr>
+              <w:t>8u161</w:t>
             </w:r>
           </w:p>
         </w:tc>
@@ -3796,10 +3978,21 @@
             </w:pPr>
             <w:r>
               <w:rPr>
-                <w:color w:val="FF0000"/>
-                <w:lang w:val="pt-BR"/>
-              </w:rPr>
-              <w:t>Ambiente de Desenvolvimento da Aplicação</w:t>
+                <w:lang w:val="pt-BR"/>
+              </w:rPr>
+              <w:t>Plataforma</w:t>
+            </w:r>
+            <w:r>
+              <w:rPr>
+                <w:lang w:val="pt-BR"/>
+              </w:rPr>
+              <w:t xml:space="preserve"> de Desenvolvimento da </w:t>
+            </w:r>
+            <w:r>
+              <w:rPr>
+                <w:lang w:val="pt-BR"/>
+              </w:rPr>
+              <w:t>Java</w:t>
             </w:r>
           </w:p>
         </w:tc>
@@ -3886,7 +4079,7 @@
                 <w:lang w:val="pt-BR"/>
               </w:rPr>
             </w:pPr>
-            <w:hyperlink r:id="rId17" w:history="1">
+            <w:hyperlink r:id="rId20" w:history="1">
               <w:proofErr w:type="spellStart"/>
               <w:r>
                 <w:rPr>
@@ -3958,7 +4151,7 @@
                 <w:lang w:val="pt-BR"/>
               </w:rPr>
             </w:pPr>
-            <w:hyperlink r:id="rId18" w:history="1">
+            <w:hyperlink r:id="rId21" w:history="1">
               <w:r>
                 <w:rPr>
                   <w:rStyle w:val="Hyperlink"/>
@@ -4026,8 +4219,7 @@
                 <w:lang w:val="pt-BR"/>
               </w:rPr>
             </w:pPr>
-            <w:hyperlink r:id="rId19" w:history="1">
-              <w:proofErr w:type="spellStart"/>
+            <w:hyperlink r:id="rId22" w:history="1">
               <w:r>
                 <w:rPr>
                   <w:rStyle w:val="Hyperlink"/>
@@ -4035,7 +4227,6 @@
                 </w:rPr>
                 <w:t>PostgreSQL</w:t>
               </w:r>
-              <w:proofErr w:type="spellEnd"/>
             </w:hyperlink>
           </w:p>
         </w:tc>
@@ -4173,7 +4364,7 @@
                 <w:lang w:val="pt-BR"/>
               </w:rPr>
             </w:pPr>
-            <w:hyperlink r:id="rId20" w:history="1">
+            <w:hyperlink r:id="rId23" w:history="1">
               <w:r>
                 <w:rPr>
                   <w:rStyle w:val="Hyperlink"/>
@@ -4254,7 +4445,7 @@
                 <w:lang w:val="pt-BR"/>
               </w:rPr>
             </w:pPr>
-            <w:hyperlink r:id="rId21" w:history="1">
+            <w:hyperlink r:id="rId24" w:history="1">
               <w:r>
                 <w:rPr>
                   <w:rStyle w:val="Hyperlink"/>
@@ -4280,19 +4471,11 @@
                 <w:lang w:val="pt-BR"/>
               </w:rPr>
             </w:pPr>
-            <w:proofErr w:type="spellStart"/>
-            <w:r>
-              <w:rPr>
-                <w:lang w:val="pt-BR"/>
-              </w:rPr>
-              <w:t>Android</w:t>
-            </w:r>
-            <w:proofErr w:type="spellEnd"/>
-            <w:r>
-              <w:rPr>
-                <w:lang w:val="pt-BR"/>
-              </w:rPr>
-              <w:t xml:space="preserve"> 5.0+</w:t>
+            <w:r>
+              <w:rPr>
+                <w:lang w:val="pt-BR"/>
+              </w:rPr>
+              <w:t>Android 5.0+</w:t>
             </w:r>
           </w:p>
         </w:tc>
@@ -4402,7 +4585,7 @@
           <w:lang w:val="pt-BR"/>
         </w:rPr>
       </w:pPr>
-      <w:bookmarkStart w:id="16" w:name="_Toc507707828"/>
+      <w:bookmarkStart w:id="16" w:name="_Toc507962668"/>
       <w:r>
         <w:rPr>
           <w:lang w:val="pt-BR"/>
@@ -4610,12 +4793,11 @@
           <w:lang w:val="pt-BR"/>
         </w:rPr>
       </w:pPr>
-      <w:bookmarkStart w:id="17" w:name="_Toc507707829"/>
-      <w:r>
-        <w:rPr>
-          <w:lang w:val="pt-BR"/>
-        </w:rPr>
-        <w:lastRenderedPageBreak/>
+      <w:bookmarkStart w:id="17" w:name="_Toc507962669"/>
+      <w:r>
+        <w:rPr>
+          <w:lang w:val="pt-BR"/>
+        </w:rPr>
         <w:t>O Programa de Gerenciamento de Configuração</w:t>
       </w:r>
       <w:bookmarkEnd w:id="17"/>
@@ -4628,7 +4810,7 @@
           <w:lang w:val="pt-BR"/>
         </w:rPr>
       </w:pPr>
-      <w:bookmarkStart w:id="18" w:name="_Toc507707830"/>
+      <w:bookmarkStart w:id="18" w:name="_Toc507962670"/>
       <w:r>
         <w:rPr>
           <w:lang w:val="pt-BR"/>
@@ -4645,7 +4827,7 @@
           <w:lang w:val="pt-BR"/>
         </w:rPr>
       </w:pPr>
-      <w:bookmarkStart w:id="19" w:name="_Toc507707831"/>
+      <w:bookmarkStart w:id="19" w:name="_Toc507962671"/>
       <w:r>
         <w:rPr>
           <w:lang w:val="pt-BR"/>
@@ -4684,13 +4866,13 @@
         <w:jc w:val="center"/>
         <w:rPr>
           <w:rFonts w:ascii="Arial" w:hAnsi="Arial" w:cs="Arial"/>
-          <w:lang w:val="pt-BR"/>
+          <w:lang w:val="fr-FR"/>
         </w:rPr>
       </w:pPr>
       <w:r>
         <w:rPr>
           <w:rFonts w:ascii="Arial" w:hAnsi="Arial" w:cs="Arial"/>
-          <w:lang w:val="pt-BR"/>
+          <w:lang w:val="fr-FR"/>
         </w:rPr>
         <w:t>&lt;PROJECT&gt;_&lt;ARTEFACT_ID&gt;_&lt;</w:t>
       </w:r>
@@ -4698,7 +4880,7 @@
       <w:r>
         <w:rPr>
           <w:rFonts w:ascii="Arial" w:hAnsi="Arial" w:cs="Arial"/>
-          <w:lang w:val="pt-BR"/>
+          <w:lang w:val="fr-FR"/>
         </w:rPr>
         <w:t>Artefact_SubName</w:t>
       </w:r>
@@ -4707,14 +4889,14 @@
       <w:r>
         <w:rPr>
           <w:rFonts w:ascii="Arial" w:hAnsi="Arial" w:cs="Arial"/>
-          <w:lang w:val="pt-BR"/>
+          <w:lang w:val="fr-FR"/>
         </w:rPr>
         <w:t>&gt;</w:t>
       </w:r>
       <w:r>
         <w:rPr>
           <w:rFonts w:ascii="Arial" w:hAnsi="Arial" w:cs="Arial"/>
-          <w:lang w:val="pt-BR"/>
+          <w:lang w:val="fr-FR"/>
         </w:rPr>
         <w:t>.&lt;</w:t>
       </w:r>
@@ -4722,7 +4904,7 @@
       <w:r>
         <w:rPr>
           <w:rFonts w:ascii="Arial" w:hAnsi="Arial" w:cs="Arial"/>
-          <w:lang w:val="pt-BR"/>
+          <w:lang w:val="fr-FR"/>
         </w:rPr>
         <w:t>EXT&gt;</w:t>
       </w:r>
@@ -4774,6 +4956,7 @@
         </w:rPr>
         <w:t xml:space="preserve"> </w:t>
       </w:r>
+      <w:proofErr w:type="spellStart"/>
       <w:r>
         <w:rPr>
           <w:rFonts w:ascii="Arial" w:hAnsi="Arial" w:cs="Arial"/>
@@ -4809,6 +4992,7 @@
         </w:rPr>
         <w:t>DocumentoArquitetura</w:t>
       </w:r>
+      <w:proofErr w:type="spellEnd"/>
     </w:p>
     <w:p>
       <w:pPr>
@@ -5240,28 +5424,12 @@
                 <w:lang w:val="pt-BR"/>
               </w:rPr>
             </w:pPr>
-            <w:proofErr w:type="spellStart"/>
-            <w:r>
-              <w:rPr>
-                <w:lang w:val="pt-BR"/>
-              </w:rPr>
-              <w:t>Checklist</w:t>
-            </w:r>
-            <w:proofErr w:type="spellEnd"/>
-            <w:r>
-              <w:rPr>
-                <w:lang w:val="pt-BR"/>
-              </w:rPr>
-              <w:t xml:space="preserve"> </w:t>
-            </w:r>
-            <w:proofErr w:type="spellStart"/>
-            <w:r>
-              <w:rPr>
-                <w:lang w:val="pt-BR"/>
-              </w:rPr>
-              <w:t>Scrum</w:t>
-            </w:r>
-            <w:proofErr w:type="spellEnd"/>
+            <w:r>
+              <w:rPr>
+                <w:lang w:val="pt-BR"/>
+              </w:rPr>
+              <w:t>Checklist Scrum</w:t>
+            </w:r>
           </w:p>
         </w:tc>
         <w:tc>
@@ -5851,6 +6019,7 @@
               <w:rPr>
                 <w:lang w:val="pt-BR"/>
               </w:rPr>
+              <w:lastRenderedPageBreak/>
               <w:t>Fluxo</w:t>
             </w:r>
             <w:r>
@@ -5961,7 +6130,6 @@
               <w:rPr>
                 <w:lang w:val="pt-BR"/>
               </w:rPr>
-              <w:lastRenderedPageBreak/>
               <w:t xml:space="preserve">Gráfico </w:t>
             </w:r>
             <w:proofErr w:type="spellStart"/>
@@ -6348,7 +6516,7 @@
           <w:lang w:val="pt-BR"/>
         </w:rPr>
       </w:pPr>
-      <w:bookmarkStart w:id="20" w:name="_Toc507707832"/>
+      <w:bookmarkStart w:id="20" w:name="_Toc507962672"/>
       <w:r>
         <w:rPr>
           <w:lang w:val="pt-BR"/>
@@ -6523,21 +6691,7 @@
         <w:rPr>
           <w:lang w:val="pt-BR"/>
         </w:rPr>
-        <w:t xml:space="preserve">da </w:t>
-      </w:r>
-      <w:proofErr w:type="spellStart"/>
-      <w:r>
-        <w:rPr>
-          <w:lang w:val="pt-BR"/>
-        </w:rPr>
-        <w:t>baseline</w:t>
-      </w:r>
-      <w:proofErr w:type="spellEnd"/>
-      <w:r>
-        <w:rPr>
-          <w:lang w:val="pt-BR"/>
-        </w:rPr>
-        <w:t xml:space="preserve"> atual do sistema;</w:t>
+        <w:t>da baseline atual do sistema;</w:t>
       </w:r>
     </w:p>
     <w:p>
@@ -6683,7 +6837,6 @@
         </w:rPr>
         <w:t xml:space="preserve">Após cada </w:t>
       </w:r>
-      <w:proofErr w:type="spellStart"/>
       <w:r>
         <w:rPr>
           <w:i/>
@@ -6691,7 +6844,6 @@
         </w:rPr>
         <w:t>baseline</w:t>
       </w:r>
-      <w:proofErr w:type="spellEnd"/>
       <w:r>
         <w:rPr>
           <w:lang w:val="pt-BR"/>
@@ -6757,7 +6909,7 @@
         </w:rPr>
         <w:t xml:space="preserve"> </w:t>
       </w:r>
-      <w:hyperlink r:id="rId22" w:history="1">
+      <w:hyperlink r:id="rId25" w:history="1">
         <w:r>
           <w:rPr>
             <w:rStyle w:val="Hyperlink"/>
@@ -6806,15 +6958,13 @@
           <w:lang w:val="pt-BR"/>
         </w:rPr>
       </w:pPr>
-      <w:bookmarkStart w:id="21" w:name="_Toc507707833"/>
-      <w:proofErr w:type="spellStart"/>
+      <w:bookmarkStart w:id="21" w:name="_Toc507962673"/>
       <w:r>
         <w:rPr>
           <w:lang w:val="pt-BR"/>
         </w:rPr>
         <w:t>Baselines</w:t>
       </w:r>
-      <w:proofErr w:type="spellEnd"/>
       <w:r>
         <w:rPr>
           <w:lang w:val="pt-BR"/>
@@ -6835,41 +6985,13 @@
         <w:rPr>
           <w:lang w:val="pt-BR"/>
         </w:rPr>
-        <w:t xml:space="preserve">As </w:t>
-      </w:r>
-      <w:proofErr w:type="spellStart"/>
-      <w:r>
-        <w:rPr>
-          <w:lang w:val="pt-BR"/>
-        </w:rPr>
-        <w:t>Baselines</w:t>
-      </w:r>
-      <w:proofErr w:type="spellEnd"/>
-      <w:r>
-        <w:rPr>
-          <w:lang w:val="pt-BR"/>
-        </w:rPr>
-        <w:t xml:space="preserve"> do projeto serão definidas ao término de cada Sprint. </w:t>
-      </w:r>
-      <w:r>
-        <w:rPr>
-          <w:lang w:val="pt-BR"/>
-        </w:rPr>
-        <w:t xml:space="preserve">A fim de garantir o acompanhamento do progresso de desenvolvimento do projeto. As </w:t>
-      </w:r>
-      <w:proofErr w:type="spellStart"/>
-      <w:r>
-        <w:rPr>
-          <w:lang w:val="pt-BR"/>
-        </w:rPr>
-        <w:t>baselines</w:t>
-      </w:r>
-      <w:proofErr w:type="spellEnd"/>
-      <w:r>
-        <w:rPr>
-          <w:lang w:val="pt-BR"/>
-        </w:rPr>
-        <w:t xml:space="preserve"> do projeto estarão disponíveis na plataforma de compartilhamento de código Open </w:t>
+        <w:t xml:space="preserve">As Baselines do projeto serão definidas ao término de cada Sprint. </w:t>
+      </w:r>
+      <w:r>
+        <w:rPr>
+          <w:lang w:val="pt-BR"/>
+        </w:rPr>
+        <w:t xml:space="preserve">A fim de garantir o acompanhamento do progresso de desenvolvimento do projeto. As baselines do projeto estarão disponíveis na plataforma de compartilhamento de código Open </w:t>
       </w:r>
       <w:proofErr w:type="spellStart"/>
       <w:r>
@@ -6898,21 +7020,7 @@
         <w:rPr>
           <w:lang w:val="pt-BR"/>
         </w:rPr>
-        <w:t xml:space="preserve">Cada </w:t>
-      </w:r>
-      <w:proofErr w:type="spellStart"/>
-      <w:r>
-        <w:rPr>
-          <w:lang w:val="pt-BR"/>
-        </w:rPr>
-        <w:t>baseline</w:t>
-      </w:r>
-      <w:proofErr w:type="spellEnd"/>
-      <w:r>
-        <w:rPr>
-          <w:lang w:val="pt-BR"/>
-        </w:rPr>
-        <w:t xml:space="preserve"> conterá uma imagem da versão corrente do sistema, definida no momento de sua criação</w:t>
+        <w:t>Cada baseline conterá uma imagem da versão corrente do sistema, definida no momento de sua criação</w:t>
       </w:r>
       <w:r>
         <w:rPr>
@@ -6928,11 +7036,12 @@
           <w:lang w:val="pt-BR"/>
         </w:rPr>
       </w:pPr>
-      <w:bookmarkStart w:id="22" w:name="_Toc507707834"/>
-      <w:r>
-        <w:rPr>
-          <w:lang w:val="pt-BR"/>
-        </w:rPr>
+      <w:bookmarkStart w:id="22" w:name="_Toc507962674"/>
+      <w:r>
+        <w:rPr>
+          <w:lang w:val="pt-BR"/>
+        </w:rPr>
+        <w:lastRenderedPageBreak/>
         <w:t>Estrutura do Repositório</w:t>
       </w:r>
       <w:bookmarkEnd w:id="22"/>
@@ -7016,7 +7125,6 @@
         <w:rPr>
           <w:lang w:val="pt-BR"/>
         </w:rPr>
-        <w:lastRenderedPageBreak/>
         <w:t xml:space="preserve">A organização do diretório da documentação segue a estrutura de disciplinas do framework open </w:t>
       </w:r>
       <w:proofErr w:type="spellStart"/>
@@ -7768,7 +7876,7 @@
           <w:lang w:val="pt-BR"/>
         </w:rPr>
       </w:pPr>
-      <w:bookmarkStart w:id="23" w:name="_Toc507707835"/>
+      <w:bookmarkStart w:id="23" w:name="_Toc507962675"/>
       <w:r>
         <w:rPr>
           <w:lang w:val="pt-BR"/>
@@ -7784,7 +7892,7 @@
           <w:lang w:val="pt-BR"/>
         </w:rPr>
       </w:pPr>
-      <w:bookmarkStart w:id="24" w:name="_Toc507707836"/>
+      <w:bookmarkStart w:id="24" w:name="_Toc507962676"/>
       <w:r>
         <w:rPr>
           <w:lang w:val="pt-BR"/>
@@ -7954,7 +8062,7 @@
           <w:lang w:val="pt-BR"/>
         </w:rPr>
       </w:pPr>
-      <w:bookmarkStart w:id="25" w:name="_Toc507707837"/>
+      <w:bookmarkStart w:id="25" w:name="_Toc507962677"/>
       <w:r>
         <w:rPr>
           <w:lang w:val="pt-BR"/>
@@ -7977,21 +8085,12 @@
         </w:rPr>
         <w:t xml:space="preserve">O CCB será formado pelo </w:t>
       </w:r>
-      <w:proofErr w:type="spellStart"/>
       <w:r>
         <w:rPr>
           <w:b/>
           <w:lang w:val="pt-BR"/>
         </w:rPr>
-        <w:t>Scrum</w:t>
-      </w:r>
-      <w:proofErr w:type="spellEnd"/>
-      <w:r>
-        <w:rPr>
-          <w:b/>
-          <w:lang w:val="pt-BR"/>
-        </w:rPr>
-        <w:t xml:space="preserve"> Master</w:t>
+        <w:t>Scrum Master</w:t>
       </w:r>
       <w:r>
         <w:rPr>
@@ -8066,7 +8165,7 @@
           <w:lang w:val="pt-BR"/>
         </w:rPr>
       </w:pPr>
-      <w:bookmarkStart w:id="26" w:name="_Toc507707838"/>
+      <w:bookmarkStart w:id="26" w:name="_Toc507962678"/>
       <w:r>
         <w:rPr>
           <w:lang w:val="pt-BR"/>
@@ -8083,7 +8182,7 @@
           <w:lang w:val="pt-BR"/>
         </w:rPr>
       </w:pPr>
-      <w:bookmarkStart w:id="27" w:name="_Toc507707839"/>
+      <w:bookmarkStart w:id="27" w:name="_Toc507962679"/>
       <w:r>
         <w:rPr>
           <w:lang w:val="pt-BR"/>
@@ -8146,7 +8245,7 @@
           <w:lang w:val="pt-BR"/>
         </w:rPr>
       </w:pPr>
-      <w:bookmarkStart w:id="28" w:name="_Toc507707840"/>
+      <w:bookmarkStart w:id="28" w:name="_Toc507962680"/>
       <w:r>
         <w:rPr>
           <w:lang w:val="pt-BR"/>
@@ -8167,35 +8266,7 @@
         <w:rPr>
           <w:lang w:val="pt-BR"/>
         </w:rPr>
-        <w:t xml:space="preserve">Os marcos do projeto estão definidos como a finalização dos </w:t>
-      </w:r>
-      <w:proofErr w:type="spellStart"/>
-      <w:r>
-        <w:rPr>
-          <w:lang w:val="pt-BR"/>
-        </w:rPr>
-        <w:t>sprints</w:t>
-      </w:r>
-      <w:proofErr w:type="spellEnd"/>
-      <w:r>
-        <w:rPr>
-          <w:lang w:val="pt-BR"/>
-        </w:rPr>
-        <w:t xml:space="preserve">, no qual é criada uma nova </w:t>
-      </w:r>
-      <w:proofErr w:type="spellStart"/>
-      <w:r>
-        <w:rPr>
-          <w:lang w:val="pt-BR"/>
-        </w:rPr>
-        <w:t>baseline</w:t>
-      </w:r>
-      <w:proofErr w:type="spellEnd"/>
-      <w:r>
-        <w:rPr>
-          <w:lang w:val="pt-BR"/>
-        </w:rPr>
-        <w:t xml:space="preserve">. </w:t>
+        <w:t xml:space="preserve">Os marcos do projeto estão definidos como a finalização dos sprints, no qual é criada uma nova baseline. </w:t>
       </w:r>
     </w:p>
     <w:p>
@@ -8205,7 +8276,7 @@
           <w:lang w:val="pt-BR"/>
         </w:rPr>
       </w:pPr>
-      <w:bookmarkStart w:id="29" w:name="_Toc507707841"/>
+      <w:bookmarkStart w:id="29" w:name="_Toc507962681"/>
       <w:r>
         <w:rPr>
           <w:lang w:val="pt-BR"/>
@@ -8242,7 +8313,7 @@
           <w:lang w:val="pt-BR"/>
         </w:rPr>
       </w:pPr>
-      <w:bookmarkStart w:id="30" w:name="_Toc507707842"/>
+      <w:bookmarkStart w:id="30" w:name="_Toc507962682"/>
       <w:r>
         <w:rPr>
           <w:lang w:val="pt-BR"/>
@@ -8322,8 +8393,8 @@
         <w:tblLook w:val="04A0" w:firstRow="1" w:lastRow="0" w:firstColumn="1" w:lastColumn="0" w:noHBand="0" w:noVBand="1"/>
       </w:tblPr>
       <w:tblGrid>
-        <w:gridCol w:w="1157"/>
-        <w:gridCol w:w="8193"/>
+        <w:gridCol w:w="1160"/>
+        <w:gridCol w:w="8190"/>
       </w:tblGrid>
       <w:tr>
         <w:trPr>
@@ -8500,7 +8571,7 @@
               </w:rPr>
               <w:t xml:space="preserve">Documentação Disponível em: </w:t>
             </w:r>
-            <w:hyperlink r:id="rId23" w:history="1">
+            <w:hyperlink r:id="rId26" w:history="1">
               <w:r>
                 <w:rPr>
                   <w:rStyle w:val="Hyperlink"/>
@@ -8547,7 +8618,7 @@
                 <w:lang w:val="pt-BR"/>
               </w:rPr>
             </w:pPr>
-            <w:hyperlink r:id="rId24" w:history="1">
+            <w:hyperlink r:id="rId27" w:history="1">
               <w:r>
                 <w:rPr>
                   <w:rStyle w:val="Hyperlink"/>
@@ -8575,7 +8646,7 @@
                 <w:lang w:val="pt-BR"/>
               </w:rPr>
             </w:pPr>
-            <w:hyperlink r:id="rId25" w:history="1">
+            <w:hyperlink r:id="rId28" w:history="1">
               <w:r>
                 <w:rPr>
                   <w:rStyle w:val="Hyperlink"/>
@@ -8641,7 +8712,7 @@
               </w:rPr>
               <w:t xml:space="preserve">Disponível em: </w:t>
             </w:r>
-            <w:hyperlink r:id="rId26" w:history="1">
+            <w:hyperlink r:id="rId29" w:history="1">
               <w:r>
                 <w:rPr>
                   <w:rStyle w:val="Hyperlink"/>
@@ -8693,7 +8764,7 @@
               </w:rPr>
               <w:t xml:space="preserve">Disponível em: </w:t>
             </w:r>
-            <w:hyperlink r:id="rId27" w:history="1">
+            <w:hyperlink r:id="rId30" w:history="1">
               <w:r>
                 <w:rPr>
                   <w:rStyle w:val="Hyperlink"/>
@@ -8711,152 +8782,6 @@
           </w:p>
         </w:tc>
       </w:tr>
-      <w:tr>
-        <w:trPr>
-          <w:jc w:val="center"/>
-        </w:trPr>
-        <w:tc>
-          <w:tcPr>
-            <w:tcW w:w="0" w:type="auto"/>
-            <w:vAlign w:val="center"/>
-          </w:tcPr>
-          <w:p>
-            <w:pPr>
-              <w:pStyle w:val="Corpodetexto"/>
-              <w:ind w:left="0"/>
-              <w:rPr>
-                <w:b/>
-                <w:lang w:val="pt-BR"/>
-              </w:rPr>
-            </w:pPr>
-            <w:r>
-              <w:rPr>
-                <w:b/>
-                <w:lang w:val="pt-BR"/>
-              </w:rPr>
-              <w:t>Front-</w:t>
-            </w:r>
-            <w:proofErr w:type="spellStart"/>
-            <w:r>
-              <w:rPr>
-                <w:b/>
-                <w:lang w:val="pt-BR"/>
-              </w:rPr>
-              <w:t>End</w:t>
-            </w:r>
-            <w:proofErr w:type="spellEnd"/>
-          </w:p>
-        </w:tc>
-        <w:tc>
-          <w:tcPr>
-            <w:tcW w:w="0" w:type="auto"/>
-          </w:tcPr>
-          <w:p>
-            <w:pPr>
-              <w:pStyle w:val="Corpodetexto"/>
-              <w:numPr>
-                <w:ilvl w:val="0"/>
-                <w:numId w:val="31"/>
-              </w:numPr>
-              <w:rPr>
-                <w:lang w:val="pt-BR"/>
-              </w:rPr>
-            </w:pPr>
-            <w:r>
-              <w:rPr>
-                <w:lang w:val="pt-BR"/>
-              </w:rPr>
-              <w:t>Conhecimento da estrutura básica de HTML</w:t>
-            </w:r>
-          </w:p>
-          <w:p>
-            <w:pPr>
-              <w:pStyle w:val="Corpodetexto"/>
-              <w:numPr>
-                <w:ilvl w:val="1"/>
-                <w:numId w:val="31"/>
-              </w:numPr>
-              <w:ind w:left="641" w:hanging="357"/>
-              <w:rPr>
-                <w:lang w:val="pt-BR"/>
-              </w:rPr>
-            </w:pPr>
-            <w:r>
-              <w:rPr>
-                <w:lang w:val="pt-BR"/>
-              </w:rPr>
-              <w:t xml:space="preserve">Disponível em: </w:t>
-            </w:r>
-            <w:hyperlink r:id="rId28" w:history="1">
-              <w:r>
-                <w:rPr>
-                  <w:rStyle w:val="Hyperlink"/>
-                  <w:lang w:val="pt-BR"/>
-                </w:rPr>
-                <w:t>https://www.w3schools.com/html/default.asp</w:t>
-              </w:r>
-            </w:hyperlink>
-            <w:r>
-              <w:rPr>
-                <w:lang w:val="pt-BR"/>
-              </w:rPr>
-              <w:t xml:space="preserve"> </w:t>
-            </w:r>
-          </w:p>
-          <w:p>
-            <w:pPr>
-              <w:pStyle w:val="Corpodetexto"/>
-              <w:numPr>
-                <w:ilvl w:val="0"/>
-                <w:numId w:val="31"/>
-              </w:numPr>
-              <w:rPr>
-                <w:lang w:val="pt-BR"/>
-              </w:rPr>
-            </w:pPr>
-            <w:r>
-              <w:rPr>
-                <w:lang w:val="pt-BR"/>
-              </w:rPr>
-              <w:t>Conhecimento da estrutura básica de CSS</w:t>
-            </w:r>
-          </w:p>
-          <w:p>
-            <w:pPr>
-              <w:pStyle w:val="Corpodetexto"/>
-              <w:numPr>
-                <w:ilvl w:val="1"/>
-                <w:numId w:val="31"/>
-              </w:numPr>
-              <w:ind w:left="641" w:hanging="357"/>
-              <w:rPr>
-                <w:lang w:val="pt-BR"/>
-              </w:rPr>
-            </w:pPr>
-            <w:r>
-              <w:rPr>
-                <w:lang w:val="pt-BR"/>
-              </w:rPr>
-              <w:t xml:space="preserve">Disponível em: </w:t>
-            </w:r>
-            <w:hyperlink r:id="rId29" w:history="1">
-              <w:r>
-                <w:rPr>
-                  <w:rStyle w:val="Hyperlink"/>
-                  <w:lang w:val="pt-BR"/>
-                </w:rPr>
-                <w:t>https://www.w3schools.com/css/default.asp</w:t>
-              </w:r>
-            </w:hyperlink>
-            <w:r>
-              <w:rPr>
-                <w:lang w:val="pt-BR"/>
-              </w:rPr>
-              <w:t xml:space="preserve"> </w:t>
-            </w:r>
-          </w:p>
-        </w:tc>
-      </w:tr>
     </w:tbl>
     <w:p>
       <w:pPr>
@@ -8877,10 +8802,10 @@
       </w:pPr>
     </w:p>
     <w:sectPr>
-      <w:headerReference w:type="default" r:id="rId30"/>
-      <w:footerReference w:type="default" r:id="rId31"/>
-      <w:headerReference w:type="first" r:id="rId32"/>
-      <w:footerReference w:type="first" r:id="rId33"/>
+      <w:headerReference w:type="default" r:id="rId31"/>
+      <w:footerReference w:type="default" r:id="rId32"/>
+      <w:headerReference w:type="first" r:id="rId33"/>
+      <w:footerReference w:type="first" r:id="rId34"/>
       <w:pgSz w:w="12240" w:h="15840" w:code="1"/>
       <w:pgMar w:top="1440" w:right="1440" w:bottom="1440" w:left="1440" w:header="720" w:footer="720" w:gutter="0"/>
       <w:cols w:space="720"/>
@@ -9320,7 +9245,7 @@
             <w:t xml:space="preserve"> 0.00</w:t>
           </w:r>
           <w:r>
-            <w:t>1</w:t>
+            <w:t>2</w:t>
           </w:r>
         </w:p>
       </w:tc>
@@ -11985,6 +11910,7 @@
     <w:rsid w:val="00C34519"/>
     <w:rsid w:val="00CD5227"/>
     <w:rsid w:val="00E22CDF"/>
+    <w:rsid w:val="00ED1DA8"/>
   </w:rsids>
   <m:mathPr>
     <m:mathFont m:val="Cambria Math"/>
@@ -12756,7 +12682,7 @@
 </file>
 
 <file path=customXml/itemProps1.xml><?xml version="1.0" encoding="utf-8"?>
-<ds:datastoreItem xmlns:ds="http://schemas.openxmlformats.org/officeDocument/2006/customXml" ds:itemID="{19BCF93E-1F61-46AE-8F5E-060CBC527DEB}">
+<ds:datastoreItem xmlns:ds="http://schemas.openxmlformats.org/officeDocument/2006/customXml" ds:itemID="{042C1339-67E1-4419-AD74-30EBE262D652}">
   <ds:schemaRefs>
     <ds:schemaRef ds:uri="http://schemas.openxmlformats.org/officeDocument/2006/bibliography"/>
   </ds:schemaRefs>

</xml_diff>

<commit_message>
Atualizacao do plano de configuracao
</commit_message>
<xml_diff>
--- a/academicci_documentacao/gerencia_config/Academicci_PGC_PlanoGerenciaConfig.docx
+++ b/academicci_documentacao/gerencia_config/Academicci_PGC_PlanoGerenciaConfig.docx
@@ -1,6 +1,6 @@
 
 <file path=word/document.xml><?xml version="1.0" encoding="utf-8"?>
-<w:document xmlns:wpc="http://schemas.microsoft.com/office/word/2010/wordprocessingCanvas" xmlns:mc="http://schemas.openxmlformats.org/markup-compatibility/2006" xmlns:o="urn:schemas-microsoft-com:office:office" xmlns:r="http://schemas.openxmlformats.org/officeDocument/2006/relationships" xmlns:m="http://schemas.openxmlformats.org/officeDocument/2006/math" xmlns:v="urn:schemas-microsoft-com:vml" xmlns:wp14="http://schemas.microsoft.com/office/word/2010/wordprocessingDrawing" xmlns:wp="http://schemas.openxmlformats.org/drawingml/2006/wordprocessingDrawing" xmlns:w10="urn:schemas-microsoft-com:office:word" xmlns:w="http://schemas.openxmlformats.org/wordprocessingml/2006/main" xmlns:w14="http://schemas.microsoft.com/office/word/2010/wordml" xmlns:w15="http://schemas.microsoft.com/office/word/2012/wordml" xmlns:wpg="http://schemas.microsoft.com/office/word/2010/wordprocessingGroup" xmlns:wpi="http://schemas.microsoft.com/office/word/2010/wordprocessingInk" xmlns:wne="http://schemas.microsoft.com/office/word/2006/wordml" xmlns:wps="http://schemas.microsoft.com/office/word/2010/wordprocessingShape" mc:Ignorable="w14 w15 wp14">
+<w:document xmlns:wpc="http://schemas.microsoft.com/office/word/2010/wordprocessingCanvas" xmlns:cx="http://schemas.microsoft.com/office/drawing/2014/chartex" xmlns:cx1="http://schemas.microsoft.com/office/drawing/2015/9/8/chartex" xmlns:cx2="http://schemas.microsoft.com/office/drawing/2015/10/21/chartex" xmlns:cx3="http://schemas.microsoft.com/office/drawing/2016/5/9/chartex" xmlns:cx4="http://schemas.microsoft.com/office/drawing/2016/5/10/chartex" xmlns:cx5="http://schemas.microsoft.com/office/drawing/2016/5/11/chartex" xmlns:cx6="http://schemas.microsoft.com/office/drawing/2016/5/12/chartex" xmlns:cx7="http://schemas.microsoft.com/office/drawing/2016/5/13/chartex" xmlns:cx8="http://schemas.microsoft.com/office/drawing/2016/5/14/chartex" xmlns:mc="http://schemas.openxmlformats.org/markup-compatibility/2006" xmlns:aink="http://schemas.microsoft.com/office/drawing/2016/ink" xmlns:am3d="http://schemas.microsoft.com/office/drawing/2017/model3d" xmlns:o="urn:schemas-microsoft-com:office:office" xmlns:r="http://schemas.openxmlformats.org/officeDocument/2006/relationships" xmlns:m="http://schemas.openxmlformats.org/officeDocument/2006/math" xmlns:v="urn:schemas-microsoft-com:vml" xmlns:wp14="http://schemas.microsoft.com/office/word/2010/wordprocessingDrawing" xmlns:wp="http://schemas.openxmlformats.org/drawingml/2006/wordprocessingDrawing" xmlns:w10="urn:schemas-microsoft-com:office:word" xmlns:w="http://schemas.openxmlformats.org/wordprocessingml/2006/main" xmlns:w14="http://schemas.microsoft.com/office/word/2010/wordml" xmlns:w15="http://schemas.microsoft.com/office/word/2012/wordml" xmlns:w16cid="http://schemas.microsoft.com/office/word/2016/wordml/cid" xmlns:w16se="http://schemas.microsoft.com/office/word/2015/wordml/symex" xmlns:wpg="http://schemas.microsoft.com/office/word/2010/wordprocessingGroup" xmlns:wpi="http://schemas.microsoft.com/office/word/2010/wordprocessingInk" xmlns:wne="http://schemas.microsoft.com/office/word/2006/wordml" xmlns:wps="http://schemas.microsoft.com/office/word/2010/wordprocessingShape" mc:Ignorable="w14 w15 w16se w16cid wp14">
   <w:body>
     <w:p>
       <w:pPr>
@@ -605,10 +605,17 @@
           <w:p>
             <w:pPr>
               <w:pStyle w:val="Tabletext"/>
-              <w:rPr>
-                <w:lang w:val="pt-BR"/>
-              </w:rPr>
-            </w:pPr>
+              <w:jc w:val="center"/>
+              <w:rPr>
+                <w:lang w:val="pt-BR"/>
+              </w:rPr>
+            </w:pPr>
+            <w:r>
+              <w:rPr>
+                <w:lang w:val="pt-BR"/>
+              </w:rPr>
+              <w:t>10/03/18</w:t>
+            </w:r>
           </w:p>
         </w:tc>
         <w:tc>
@@ -618,10 +625,17 @@
           <w:p>
             <w:pPr>
               <w:pStyle w:val="Tabletext"/>
-              <w:rPr>
-                <w:lang w:val="pt-BR"/>
-              </w:rPr>
-            </w:pPr>
+              <w:jc w:val="center"/>
+              <w:rPr>
+                <w:lang w:val="pt-BR"/>
+              </w:rPr>
+            </w:pPr>
+            <w:r>
+              <w:rPr>
+                <w:lang w:val="pt-BR"/>
+              </w:rPr>
+              <w:t>0.002</w:t>
+            </w:r>
           </w:p>
         </w:tc>
         <w:tc>
@@ -631,10 +645,17 @@
           <w:p>
             <w:pPr>
               <w:pStyle w:val="Tabletext"/>
-              <w:rPr>
-                <w:lang w:val="pt-BR"/>
-              </w:rPr>
-            </w:pPr>
+              <w:jc w:val="center"/>
+              <w:rPr>
+                <w:lang w:val="pt-BR"/>
+              </w:rPr>
+            </w:pPr>
+            <w:r>
+              <w:rPr>
+                <w:lang w:val="pt-BR"/>
+              </w:rPr>
+              <w:t>Atualização de Ferramentas de Desenvolvimento</w:t>
+            </w:r>
           </w:p>
         </w:tc>
         <w:tc>
@@ -644,10 +665,19 @@
           <w:p>
             <w:pPr>
               <w:pStyle w:val="Tabletext"/>
-              <w:rPr>
-                <w:lang w:val="pt-BR"/>
-              </w:rPr>
-            </w:pPr>
+              <w:jc w:val="center"/>
+              <w:rPr>
+                <w:lang w:val="pt-BR"/>
+              </w:rPr>
+            </w:pPr>
+            <w:r>
+              <w:rPr>
+                <w:lang w:val="pt-BR"/>
+              </w:rPr>
+              <w:t>Thaís Tavares</w:t>
+            </w:r>
+            <w:bookmarkStart w:id="3" w:name="_GoBack"/>
+            <w:bookmarkEnd w:id="3"/>
           </w:p>
         </w:tc>
       </w:tr>
@@ -2465,16 +2495,16 @@
         </w:rPr>
         <w:fldChar w:fldCharType="end"/>
       </w:r>
-      <w:bookmarkStart w:id="3" w:name="_Toc388081625"/>
-      <w:bookmarkStart w:id="4" w:name="_Toc389027946"/>
+      <w:bookmarkStart w:id="4" w:name="_Toc388081625"/>
+      <w:bookmarkStart w:id="5" w:name="_Toc389027946"/>
       <w:r>
         <w:rPr>
           <w:lang w:val="pt-BR"/>
         </w:rPr>
         <w:t xml:space="preserve"> </w:t>
       </w:r>
-      <w:bookmarkEnd w:id="3"/>
       <w:bookmarkEnd w:id="4"/>
+      <w:bookmarkEnd w:id="5"/>
     </w:p>
     <w:p>
       <w:pPr>
@@ -2484,16 +2514,16 @@
           <w:lang w:val="pt-BR"/>
         </w:rPr>
       </w:pPr>
-      <w:bookmarkStart w:id="5" w:name="1.__________________Introduction"/>
-      <w:bookmarkStart w:id="6" w:name="_Toc507962659"/>
+      <w:bookmarkStart w:id="6" w:name="1.__________________Introduction"/>
+      <w:bookmarkStart w:id="7" w:name="_Toc507962659"/>
       <w:r>
         <w:rPr>
           <w:lang w:val="pt-BR"/>
         </w:rPr>
         <w:t>Introdução</w:t>
       </w:r>
-      <w:bookmarkEnd w:id="5"/>
       <w:bookmarkEnd w:id="6"/>
+      <w:bookmarkEnd w:id="7"/>
     </w:p>
     <w:p>
       <w:pPr>
@@ -2503,14 +2533,14 @@
           <w:lang w:val="pt-BR"/>
         </w:rPr>
       </w:pPr>
-      <w:bookmarkStart w:id="7" w:name="_Toc507962660"/>
+      <w:bookmarkStart w:id="8" w:name="_Toc507962660"/>
       <w:r>
         <w:rPr>
           <w:lang w:val="pt-BR"/>
         </w:rPr>
         <w:t>Finalidade</w:t>
       </w:r>
-      <w:bookmarkEnd w:id="7"/>
+      <w:bookmarkEnd w:id="8"/>
     </w:p>
     <w:p>
       <w:pPr>
@@ -2553,14 +2583,14 @@
           <w:lang w:val="pt-BR"/>
         </w:rPr>
       </w:pPr>
-      <w:bookmarkStart w:id="8" w:name="_Toc507962661"/>
+      <w:bookmarkStart w:id="9" w:name="_Toc507962661"/>
       <w:r>
         <w:rPr>
           <w:lang w:val="pt-BR"/>
         </w:rPr>
         <w:t>Escopo</w:t>
       </w:r>
-      <w:bookmarkEnd w:id="8"/>
+      <w:bookmarkEnd w:id="9"/>
     </w:p>
     <w:p>
       <w:pPr>
@@ -2664,14 +2694,14 @@
           <w:lang w:val="pt-BR"/>
         </w:rPr>
       </w:pPr>
-      <w:bookmarkStart w:id="9" w:name="_Toc507962662"/>
+      <w:bookmarkStart w:id="10" w:name="_Toc507962662"/>
       <w:r>
         <w:rPr>
           <w:lang w:val="pt-BR"/>
         </w:rPr>
         <w:t>Referências</w:t>
       </w:r>
-      <w:bookmarkEnd w:id="9"/>
+      <w:bookmarkEnd w:id="10"/>
     </w:p>
     <w:p>
       <w:pPr>
@@ -2689,7 +2719,21 @@
         <w:rPr>
           <w:lang w:val="pt-BR"/>
         </w:rPr>
-        <w:t xml:space="preserve">Disciplina de Gestão de Configuração e Mudanças OpenUP v 1.0. Disponível em: </w:t>
+        <w:t xml:space="preserve">Disciplina de Gestão de Configuração e Mudanças </w:t>
+      </w:r>
+      <w:proofErr w:type="spellStart"/>
+      <w:r>
+        <w:rPr>
+          <w:lang w:val="pt-BR"/>
+        </w:rPr>
+        <w:t>OpenUP</w:t>
+      </w:r>
+      <w:proofErr w:type="spellEnd"/>
+      <w:r>
+        <w:rPr>
+          <w:lang w:val="pt-BR"/>
+        </w:rPr>
+        <w:t xml:space="preserve"> v 1.0. Disponível em: </w:t>
       </w:r>
       <w:hyperlink r:id="rId10" w:history="1">
         <w:r>
@@ -2827,14 +2871,14 @@
           <w:lang w:val="pt-BR"/>
         </w:rPr>
       </w:pPr>
-      <w:bookmarkStart w:id="10" w:name="_Toc507962663"/>
+      <w:bookmarkStart w:id="11" w:name="_Toc507962663"/>
       <w:r>
         <w:rPr>
           <w:lang w:val="pt-BR"/>
         </w:rPr>
         <w:t>Visão Geral</w:t>
       </w:r>
-      <w:bookmarkEnd w:id="10"/>
+      <w:bookmarkEnd w:id="11"/>
     </w:p>
     <w:p>
       <w:pPr>
@@ -2861,14 +2905,14 @@
           <w:lang w:val="pt-BR"/>
         </w:rPr>
       </w:pPr>
-      <w:bookmarkStart w:id="11" w:name="_Toc507962664"/>
+      <w:bookmarkStart w:id="12" w:name="_Toc507962664"/>
       <w:r>
         <w:rPr>
           <w:lang w:val="pt-BR"/>
         </w:rPr>
         <w:t>Gerência de Configuração de Software</w:t>
       </w:r>
-      <w:bookmarkEnd w:id="11"/>
+      <w:bookmarkEnd w:id="12"/>
     </w:p>
     <w:p>
       <w:pPr>
@@ -2878,14 +2922,14 @@
           <w:lang w:val="pt-BR"/>
         </w:rPr>
       </w:pPr>
-      <w:bookmarkStart w:id="12" w:name="_Toc507962665"/>
+      <w:bookmarkStart w:id="13" w:name="_Toc507962665"/>
       <w:r>
         <w:rPr>
           <w:lang w:val="pt-BR"/>
         </w:rPr>
         <w:t>Organização, Responsabilidades e Interfaces</w:t>
       </w:r>
-      <w:bookmarkEnd w:id="12"/>
+      <w:bookmarkEnd w:id="13"/>
     </w:p>
     <w:tbl>
       <w:tblPr>
@@ -3062,8 +3106,16 @@
               <w:rPr>
                 <w:lang w:val="pt-BR"/>
               </w:rPr>
-              <w:t>Product Owner</w:t>
-            </w:r>
+              <w:t xml:space="preserve">Product </w:t>
+            </w:r>
+            <w:proofErr w:type="spellStart"/>
+            <w:r>
+              <w:rPr>
+                <w:lang w:val="pt-BR"/>
+              </w:rPr>
+              <w:t>Owner</w:t>
+            </w:r>
+            <w:proofErr w:type="spellEnd"/>
             <w:r>
               <w:rPr>
                 <w:lang w:val="pt-BR"/>
@@ -3201,7 +3253,7 @@
           <w:lang w:val="pt-BR"/>
         </w:rPr>
       </w:pPr>
-      <w:bookmarkStart w:id="13" w:name="_Toc507962666"/>
+      <w:bookmarkStart w:id="14" w:name="_Toc507962666"/>
       <w:r>
         <w:rPr>
           <w:lang w:val="pt-BR"/>
@@ -3256,7 +3308,7 @@
         </w:rPr>
         <w:t>a</w:t>
       </w:r>
-      <w:bookmarkEnd w:id="13"/>
+      <w:bookmarkEnd w:id="14"/>
     </w:p>
     <w:p>
       <w:pPr>
@@ -3313,14 +3365,14 @@
           <w:lang w:val="pt-BR"/>
         </w:rPr>
       </w:pPr>
-      <w:bookmarkStart w:id="14" w:name="_Toc507962667"/>
+      <w:bookmarkStart w:id="15" w:name="_Toc507962667"/>
       <w:r>
         <w:rPr>
           <w:lang w:val="pt-BR"/>
         </w:rPr>
         <w:t>Ferramentas</w:t>
       </w:r>
-      <w:bookmarkEnd w:id="14"/>
+      <w:bookmarkEnd w:id="15"/>
     </w:p>
     <w:tbl>
       <w:tblPr>
@@ -3494,6 +3546,7 @@
               </w:rPr>
             </w:pPr>
             <w:hyperlink r:id="rId15" w:history="1">
+              <w:proofErr w:type="gramStart"/>
               <w:r>
                 <w:rPr>
                   <w:rStyle w:val="Hyperlink"/>
@@ -3501,6 +3554,7 @@
                 </w:rPr>
                 <w:t>Astah Professional</w:t>
               </w:r>
+              <w:proofErr w:type="gramEnd"/>
             </w:hyperlink>
           </w:p>
         </w:tc>
@@ -3559,12 +3613,14 @@
               <w:ind w:left="0"/>
             </w:pPr>
             <w:hyperlink r:id="rId16" w:history="1">
+              <w:proofErr w:type="spellStart"/>
               <w:r>
                 <w:rPr>
                   <w:rStyle w:val="Hyperlink"/>
                 </w:rPr>
                 <w:t>BrModelo</w:t>
               </w:r>
+              <w:proofErr w:type="spellEnd"/>
             </w:hyperlink>
           </w:p>
         </w:tc>
@@ -3762,12 +3818,14 @@
               <w:ind w:left="0"/>
             </w:pPr>
             <w:hyperlink r:id="rId18" w:history="1">
+              <w:proofErr w:type="spellStart"/>
               <w:r>
                 <w:rPr>
                   <w:rStyle w:val="Hyperlink"/>
                 </w:rPr>
                 <w:t>GitKraken</w:t>
               </w:r>
+              <w:proofErr w:type="spellEnd"/>
             </w:hyperlink>
           </w:p>
         </w:tc>
@@ -3826,12 +3884,14 @@
               <w:ind w:left="0"/>
             </w:pPr>
             <w:hyperlink r:id="rId19" w:history="1">
+              <w:proofErr w:type="spellStart"/>
               <w:r>
                 <w:rPr>
                   <w:rStyle w:val="Hyperlink"/>
                 </w:rPr>
                 <w:t>GitEye</w:t>
               </w:r>
+              <w:proofErr w:type="spellEnd"/>
             </w:hyperlink>
           </w:p>
         </w:tc>
@@ -3898,8 +3958,17 @@
                   <w:rStyle w:val="Hyperlink"/>
                   <w:lang w:val="pt-BR"/>
                 </w:rPr>
-                <w:t>Git Bash</w:t>
+                <w:t xml:space="preserve">Git </w:t>
               </w:r>
+              <w:proofErr w:type="spellStart"/>
+              <w:r>
+                <w:rPr>
+                  <w:rStyle w:val="Hyperlink"/>
+                  <w:lang w:val="pt-BR"/>
+                </w:rPr>
+                <w:t>Bash</w:t>
+              </w:r>
+              <w:proofErr w:type="spellEnd"/>
             </w:hyperlink>
           </w:p>
         </w:tc>
@@ -3938,11 +4007,19 @@
                 <w:lang w:val="pt-BR"/>
               </w:rPr>
             </w:pPr>
-            <w:r>
-              <w:rPr>
-                <w:lang w:val="pt-BR"/>
-              </w:rPr>
-              <w:t>Prompt de Comando</w:t>
+            <w:proofErr w:type="spellStart"/>
+            <w:r>
+              <w:rPr>
+                <w:lang w:val="pt-BR"/>
+              </w:rPr>
+              <w:t>Prompt</w:t>
+            </w:r>
+            <w:proofErr w:type="spellEnd"/>
+            <w:r>
+              <w:rPr>
+                <w:lang w:val="pt-BR"/>
+              </w:rPr>
+              <w:t xml:space="preserve"> de Comando</w:t>
             </w:r>
           </w:p>
         </w:tc>
@@ -4191,6 +4268,7 @@
               </w:rPr>
             </w:pPr>
             <w:hyperlink r:id="rId23" w:history="1">
+              <w:proofErr w:type="spellStart"/>
               <w:r>
                 <w:rPr>
                   <w:rStyle w:val="Hyperlink"/>
@@ -4198,6 +4276,7 @@
                 </w:rPr>
                 <w:t>Pencil</w:t>
               </w:r>
+              <w:proofErr w:type="spellEnd"/>
             </w:hyperlink>
           </w:p>
         </w:tc>
@@ -4400,6 +4479,7 @@
               </w:rPr>
             </w:pPr>
             <w:hyperlink r:id="rId26" w:history="1">
+              <w:proofErr w:type="spellStart"/>
               <w:r>
                 <w:rPr>
                   <w:rStyle w:val="Hyperlink"/>
@@ -4407,6 +4487,7 @@
                 </w:rPr>
                 <w:t>GlashFish</w:t>
               </w:r>
+              <w:proofErr w:type="spellEnd"/>
             </w:hyperlink>
             <w:r>
               <w:rPr>
@@ -4471,12 +4552,14 @@
                 <w:lang w:val="pt-BR"/>
               </w:rPr>
             </w:pPr>
+            <w:proofErr w:type="spellStart"/>
             <w:r>
               <w:rPr>
                 <w:lang w:val="pt-BR"/>
               </w:rPr>
               <w:t>JavaServerFaces</w:t>
             </w:r>
+            <w:proofErr w:type="spellEnd"/>
           </w:p>
         </w:tc>
         <w:tc>
@@ -4513,11 +4596,19 @@
             <w:r>
               <w:t xml:space="preserve"> (</w:t>
             </w:r>
-            <w:r>
-              <w:t>Incluso na</w:t>
-            </w:r>
-            <w:bookmarkStart w:id="15" w:name="_GoBack"/>
-            <w:bookmarkEnd w:id="15"/>
+            <w:proofErr w:type="spellStart"/>
+            <w:r>
+              <w:t>Incluso</w:t>
+            </w:r>
+            <w:proofErr w:type="spellEnd"/>
+            <w:r>
+              <w:t xml:space="preserve"> </w:t>
+            </w:r>
+            <w:proofErr w:type="spellStart"/>
+            <w:r>
+              <w:t>na</w:t>
+            </w:r>
+            <w:proofErr w:type="spellEnd"/>
             <w:r>
               <w:t xml:space="preserve"> IDE)</w:t>
             </w:r>
@@ -5148,6 +5239,7 @@
         </w:rPr>
         <w:t xml:space="preserve"> </w:t>
       </w:r>
+      <w:proofErr w:type="spellStart"/>
       <w:r>
         <w:rPr>
           <w:rFonts w:ascii="Arial" w:hAnsi="Arial" w:cs="Arial"/>
@@ -5183,6 +5275,7 @@
         </w:rPr>
         <w:t>DocumentoArquitetura</w:t>
       </w:r>
+      <w:proofErr w:type="spellEnd"/>
     </w:p>
     <w:p>
       <w:pPr>
@@ -5379,7 +5472,23 @@
                 <w:rFonts w:cs="Arial"/>
                 <w:lang w:val="pt-BR"/>
               </w:rPr>
-              <w:t>&lt;Artefact_SubName&gt;</w:t>
+              <w:t>&lt;</w:t>
+            </w:r>
+            <w:proofErr w:type="spellStart"/>
+            <w:r>
+              <w:rPr>
+                <w:rFonts w:cs="Arial"/>
+                <w:lang w:val="pt-BR"/>
+              </w:rPr>
+              <w:t>Artefact_SubName</w:t>
+            </w:r>
+            <w:proofErr w:type="spellEnd"/>
+            <w:r>
+              <w:rPr>
+                <w:rFonts w:cs="Arial"/>
+                <w:lang w:val="pt-BR"/>
+              </w:rPr>
+              <w:t>&gt;</w:t>
             </w:r>
           </w:p>
         </w:tc>
@@ -5399,7 +5508,21 @@
               <w:rPr>
                 <w:lang w:val="pt-BR"/>
               </w:rPr>
-              <w:t>Nome do artefato em particular. Somente necessário caso haja um nome em específico, como no caso de UCEs. [opcional]</w:t>
+              <w:t xml:space="preserve">Nome do artefato em particular. Somente necessário caso haja um nome em específico, como no caso de </w:t>
+            </w:r>
+            <w:proofErr w:type="spellStart"/>
+            <w:r>
+              <w:rPr>
+                <w:lang w:val="pt-BR"/>
+              </w:rPr>
+              <w:t>UCEs</w:t>
+            </w:r>
+            <w:proofErr w:type="spellEnd"/>
+            <w:r>
+              <w:rPr>
+                <w:lang w:val="pt-BR"/>
+              </w:rPr>
+              <w:t>. [opcional]</w:t>
             </w:r>
           </w:p>
         </w:tc>
@@ -6231,7 +6354,21 @@
               <w:rPr>
                 <w:lang w:val="pt-BR"/>
               </w:rPr>
-              <w:t xml:space="preserve">Gráfico Burndown do Projeto </w:t>
+              <w:t xml:space="preserve">Gráfico </w:t>
+            </w:r>
+            <w:proofErr w:type="spellStart"/>
+            <w:r>
+              <w:rPr>
+                <w:lang w:val="pt-BR"/>
+              </w:rPr>
+              <w:t>Burndown</w:t>
+            </w:r>
+            <w:proofErr w:type="spellEnd"/>
+            <w:r>
+              <w:rPr>
+                <w:lang w:val="pt-BR"/>
+              </w:rPr>
+              <w:t xml:space="preserve"> do Projeto </w:t>
             </w:r>
           </w:p>
         </w:tc>
@@ -6276,7 +6413,21 @@
               <w:rPr>
                 <w:lang w:val="pt-BR"/>
               </w:rPr>
-              <w:t>Gráfico Burndown do Sprint</w:t>
+              <w:t xml:space="preserve">Gráfico </w:t>
+            </w:r>
+            <w:proofErr w:type="spellStart"/>
+            <w:r>
+              <w:rPr>
+                <w:lang w:val="pt-BR"/>
+              </w:rPr>
+              <w:t>Burndown</w:t>
+            </w:r>
+            <w:proofErr w:type="spellEnd"/>
+            <w:r>
+              <w:rPr>
+                <w:lang w:val="pt-BR"/>
+              </w:rPr>
+              <w:t xml:space="preserve"> do Sprint</w:t>
             </w:r>
           </w:p>
         </w:tc>
@@ -7216,7 +7367,21 @@
         <w:rPr>
           <w:lang w:val="pt-BR"/>
         </w:rPr>
-        <w:t>será o GitHub (Ver item 1.3 Referências) e toda os itens de configuração estarão disponíveis para consulta publicamente.</w:t>
+        <w:t xml:space="preserve">será o GitHub (Ver item 1.3 Referências) e </w:t>
+      </w:r>
+      <w:proofErr w:type="spellStart"/>
+      <w:r>
+        <w:rPr>
+          <w:lang w:val="pt-BR"/>
+        </w:rPr>
+        <w:t>toda</w:t>
+      </w:r>
+      <w:proofErr w:type="spellEnd"/>
+      <w:r>
+        <w:rPr>
+          <w:lang w:val="pt-BR"/>
+        </w:rPr>
+        <w:t xml:space="preserve"> os itens de configuração estarão disponíveis para consulta publicamente.</w:t>
       </w:r>
     </w:p>
     <w:p>
@@ -7231,7 +7396,35 @@
         <w:rPr>
           <w:lang w:val="pt-BR"/>
         </w:rPr>
-        <w:t>A organização do diretório da documentação segue a estrutura de disciplinas do framework open source OpenUP.</w:t>
+        <w:t xml:space="preserve">A organização do diretório da documentação segue a estrutura de disciplinas do framework open </w:t>
+      </w:r>
+      <w:proofErr w:type="spellStart"/>
+      <w:r>
+        <w:rPr>
+          <w:lang w:val="pt-BR"/>
+        </w:rPr>
+        <w:t>source</w:t>
+      </w:r>
+      <w:proofErr w:type="spellEnd"/>
+      <w:r>
+        <w:rPr>
+          <w:lang w:val="pt-BR"/>
+        </w:rPr>
+        <w:t xml:space="preserve"> </w:t>
+      </w:r>
+      <w:proofErr w:type="spellStart"/>
+      <w:r>
+        <w:rPr>
+          <w:lang w:val="pt-BR"/>
+        </w:rPr>
+        <w:t>OpenUP</w:t>
+      </w:r>
+      <w:proofErr w:type="spellEnd"/>
+      <w:r>
+        <w:rPr>
+          <w:lang w:val="pt-BR"/>
+        </w:rPr>
+        <w:t>.</w:t>
       </w:r>
     </w:p>
     <w:p>
@@ -7353,8 +7546,16 @@
               <w:rPr>
                 <w:lang w:val="pt-BR"/>
               </w:rPr>
-              <w:t>README do Projeto .</w:t>
-            </w:r>
+              <w:t xml:space="preserve">README do </w:t>
+            </w:r>
+            <w:proofErr w:type="gramStart"/>
+            <w:r>
+              <w:rPr>
+                <w:lang w:val="pt-BR"/>
+              </w:rPr>
+              <w:t>Projeto .</w:t>
+            </w:r>
+            <w:proofErr w:type="gramEnd"/>
           </w:p>
         </w:tc>
       </w:tr>
@@ -7376,6 +7577,7 @@
                 <w:lang w:val="pt-BR"/>
               </w:rPr>
             </w:pPr>
+            <w:proofErr w:type="gramStart"/>
             <w:r>
               <w:rPr>
                 <w:b/>
@@ -7389,12 +7591,15 @@
               </w:rPr>
               <w:t>/</w:t>
             </w:r>
+            <w:proofErr w:type="spellStart"/>
+            <w:proofErr w:type="gramEnd"/>
             <w:r>
               <w:rPr>
                 <w:lang w:val="pt-BR"/>
               </w:rPr>
               <w:t>academicci_source</w:t>
             </w:r>
+            <w:proofErr w:type="spellEnd"/>
           </w:p>
         </w:tc>
         <w:tc>
@@ -7435,6 +7640,7 @@
                 <w:lang w:val="pt-BR"/>
               </w:rPr>
             </w:pPr>
+            <w:proofErr w:type="gramStart"/>
             <w:r>
               <w:rPr>
                 <w:b/>
@@ -7448,6 +7654,8 @@
               </w:rPr>
               <w:t>/</w:t>
             </w:r>
+            <w:proofErr w:type="spellStart"/>
+            <w:proofErr w:type="gramEnd"/>
             <w:r>
               <w:rPr>
                 <w:lang w:val="pt-BR"/>
@@ -7460,6 +7668,7 @@
               </w:rPr>
               <w:t>documentacao</w:t>
             </w:r>
+            <w:proofErr w:type="spellEnd"/>
           </w:p>
         </w:tc>
         <w:tc>
@@ -7500,6 +7709,7 @@
                 <w:lang w:val="pt-BR"/>
               </w:rPr>
             </w:pPr>
+            <w:proofErr w:type="gramStart"/>
             <w:r>
               <w:rPr>
                 <w:b/>
@@ -7513,12 +7723,15 @@
               </w:rPr>
               <w:t>/</w:t>
             </w:r>
+            <w:proofErr w:type="spellStart"/>
+            <w:proofErr w:type="gramEnd"/>
             <w:r>
               <w:rPr>
                 <w:lang w:val="pt-BR"/>
               </w:rPr>
               <w:t>academicci_documentacao</w:t>
             </w:r>
+            <w:proofErr w:type="spellEnd"/>
             <w:r>
               <w:rPr>
                 <w:lang w:val="pt-BR"/>
@@ -7565,6 +7778,7 @@
                 <w:lang w:val="pt-BR"/>
               </w:rPr>
             </w:pPr>
+            <w:proofErr w:type="gramStart"/>
             <w:r>
               <w:rPr>
                 <w:b/>
@@ -7578,18 +7792,29 @@
               </w:rPr>
               <w:t>/</w:t>
             </w:r>
+            <w:proofErr w:type="spellStart"/>
+            <w:proofErr w:type="gramEnd"/>
             <w:r>
               <w:rPr>
                 <w:lang w:val="pt-BR"/>
               </w:rPr>
               <w:t>academicci_documentacao</w:t>
             </w:r>
-            <w:r>
-              <w:rPr>
-                <w:lang w:val="pt-BR"/>
-              </w:rPr>
-              <w:t>/gerencia_config</w:t>
-            </w:r>
+            <w:proofErr w:type="spellEnd"/>
+            <w:r>
+              <w:rPr>
+                <w:lang w:val="pt-BR"/>
+              </w:rPr>
+              <w:t>/</w:t>
+            </w:r>
+            <w:proofErr w:type="spellStart"/>
+            <w:r>
+              <w:rPr>
+                <w:lang w:val="pt-BR"/>
+              </w:rPr>
+              <w:t>gerencia_config</w:t>
+            </w:r>
+            <w:proofErr w:type="spellEnd"/>
           </w:p>
         </w:tc>
         <w:tc>
@@ -7630,6 +7855,7 @@
                 <w:lang w:val="pt-BR"/>
               </w:rPr>
             </w:pPr>
+            <w:proofErr w:type="gramStart"/>
             <w:r>
               <w:rPr>
                 <w:b/>
@@ -7643,24 +7869,29 @@
               </w:rPr>
               <w:t>/</w:t>
             </w:r>
+            <w:proofErr w:type="spellStart"/>
+            <w:proofErr w:type="gramEnd"/>
             <w:r>
               <w:rPr>
                 <w:lang w:val="pt-BR"/>
               </w:rPr>
               <w:t>academicci_documentacao</w:t>
             </w:r>
+            <w:proofErr w:type="spellEnd"/>
             <w:r>
               <w:rPr>
                 <w:lang w:val="pt-BR"/>
               </w:rPr>
               <w:t>/</w:t>
             </w:r>
+            <w:proofErr w:type="spellStart"/>
             <w:r>
               <w:rPr>
                 <w:lang w:val="pt-BR"/>
               </w:rPr>
               <w:t>gerencia_projeto</w:t>
             </w:r>
+            <w:proofErr w:type="spellEnd"/>
           </w:p>
         </w:tc>
         <w:tc>
@@ -7701,6 +7932,7 @@
                 <w:lang w:val="pt-BR"/>
               </w:rPr>
             </w:pPr>
+            <w:proofErr w:type="gramStart"/>
             <w:r>
               <w:rPr>
                 <w:b/>
@@ -7714,12 +7946,15 @@
               </w:rPr>
               <w:t>/</w:t>
             </w:r>
+            <w:proofErr w:type="spellStart"/>
+            <w:proofErr w:type="gramEnd"/>
             <w:r>
               <w:rPr>
                 <w:lang w:val="pt-BR"/>
               </w:rPr>
               <w:t>academicci_documentacao</w:t>
             </w:r>
+            <w:proofErr w:type="spellEnd"/>
             <w:r>
               <w:rPr>
                 <w:lang w:val="pt-BR"/>
@@ -7766,6 +8001,7 @@
                 <w:lang w:val="pt-BR"/>
               </w:rPr>
             </w:pPr>
+            <w:proofErr w:type="gramStart"/>
             <w:r>
               <w:rPr>
                 <w:b/>
@@ -7779,18 +8015,29 @@
               </w:rPr>
               <w:t>/</w:t>
             </w:r>
+            <w:proofErr w:type="spellStart"/>
+            <w:proofErr w:type="gramEnd"/>
             <w:r>
               <w:rPr>
                 <w:lang w:val="pt-BR"/>
               </w:rPr>
               <w:t>academicci_documentacao</w:t>
             </w:r>
-            <w:r>
-              <w:rPr>
-                <w:lang w:val="pt-BR"/>
-              </w:rPr>
-              <w:t>/templates</w:t>
-            </w:r>
+            <w:proofErr w:type="spellEnd"/>
+            <w:r>
+              <w:rPr>
+                <w:lang w:val="pt-BR"/>
+              </w:rPr>
+              <w:t>/</w:t>
+            </w:r>
+            <w:proofErr w:type="spellStart"/>
+            <w:r>
+              <w:rPr>
+                <w:lang w:val="pt-BR"/>
+              </w:rPr>
+              <w:t>templates</w:t>
+            </w:r>
+            <w:proofErr w:type="spellEnd"/>
           </w:p>
         </w:tc>
         <w:tc>
@@ -7831,6 +8078,7 @@
                 <w:lang w:val="pt-BR"/>
               </w:rPr>
             </w:pPr>
+            <w:proofErr w:type="gramStart"/>
             <w:r>
               <w:rPr>
                 <w:b/>
@@ -7844,12 +8092,15 @@
               </w:rPr>
               <w:t>/</w:t>
             </w:r>
+            <w:proofErr w:type="spellStart"/>
+            <w:proofErr w:type="gramEnd"/>
             <w:r>
               <w:rPr>
                 <w:lang w:val="pt-BR"/>
               </w:rPr>
               <w:t>academicci_documentacao</w:t>
             </w:r>
+            <w:proofErr w:type="spellEnd"/>
             <w:r>
               <w:rPr>
                 <w:lang w:val="pt-BR"/>
@@ -7967,7 +8218,21 @@
         <w:rPr>
           <w:lang w:val="pt-BR"/>
         </w:rPr>
-        <w:t>O membro do time abre uma issue no GitHub e atribui uma classificação;</w:t>
+        <w:t xml:space="preserve">O membro do time abre uma </w:t>
+      </w:r>
+      <w:proofErr w:type="spellStart"/>
+      <w:r>
+        <w:rPr>
+          <w:lang w:val="pt-BR"/>
+        </w:rPr>
+        <w:t>issue</w:t>
+      </w:r>
+      <w:proofErr w:type="spellEnd"/>
+      <w:r>
+        <w:rPr>
+          <w:lang w:val="pt-BR"/>
+        </w:rPr>
+        <w:t xml:space="preserve"> no GitHub e atribui uma classificação;</w:t>
       </w:r>
     </w:p>
     <w:p>
@@ -8110,8 +8375,17 @@
           <w:b/>
           <w:lang w:val="pt-BR"/>
         </w:rPr>
-        <w:t>Product Owner</w:t>
-      </w:r>
+        <w:t xml:space="preserve">Product </w:t>
+      </w:r>
+      <w:proofErr w:type="spellStart"/>
+      <w:r>
+        <w:rPr>
+          <w:b/>
+          <w:lang w:val="pt-BR"/>
+        </w:rPr>
+        <w:t>Owner</w:t>
+      </w:r>
+      <w:proofErr w:type="spellEnd"/>
       <w:r>
         <w:rPr>
           <w:lang w:val="pt-BR"/>
@@ -8657,7 +8931,21 @@
               <w:rPr>
                 <w:lang w:val="pt-BR"/>
               </w:rPr>
-              <w:t>Conhecimento da linguagem de marcação Markdown;</w:t>
+              <w:t xml:space="preserve">Conhecimento da linguagem de marcação </w:t>
+            </w:r>
+            <w:proofErr w:type="spellStart"/>
+            <w:r>
+              <w:rPr>
+                <w:lang w:val="pt-BR"/>
+              </w:rPr>
+              <w:t>Markdown</w:t>
+            </w:r>
+            <w:proofErr w:type="spellEnd"/>
+            <w:r>
+              <w:rPr>
+                <w:lang w:val="pt-BR"/>
+              </w:rPr>
+              <w:t>;</w:t>
             </w:r>
           </w:p>
           <w:p>
@@ -8781,7 +9069,7 @@
 </file>
 
 <file path=word/endnotes.xml><?xml version="1.0" encoding="utf-8"?>
-<w:endnotes xmlns:wpc="http://schemas.microsoft.com/office/word/2010/wordprocessingCanvas" xmlns:mc="http://schemas.openxmlformats.org/markup-compatibility/2006" xmlns:o="urn:schemas-microsoft-com:office:office" xmlns:r="http://schemas.openxmlformats.org/officeDocument/2006/relationships" xmlns:m="http://schemas.openxmlformats.org/officeDocument/2006/math" xmlns:v="urn:schemas-microsoft-com:vml" xmlns:wp14="http://schemas.microsoft.com/office/word/2010/wordprocessingDrawing" xmlns:wp="http://schemas.openxmlformats.org/drawingml/2006/wordprocessingDrawing" xmlns:w10="urn:schemas-microsoft-com:office:word" xmlns:w="http://schemas.openxmlformats.org/wordprocessingml/2006/main" xmlns:w14="http://schemas.microsoft.com/office/word/2010/wordml" xmlns:w15="http://schemas.microsoft.com/office/word/2012/wordml" xmlns:wpg="http://schemas.microsoft.com/office/word/2010/wordprocessingGroup" xmlns:wpi="http://schemas.microsoft.com/office/word/2010/wordprocessingInk" xmlns:wne="http://schemas.microsoft.com/office/word/2006/wordml" xmlns:wps="http://schemas.microsoft.com/office/word/2010/wordprocessingShape" mc:Ignorable="w14 w15 wp14">
+<w:endnotes xmlns:wpc="http://schemas.microsoft.com/office/word/2010/wordprocessingCanvas" xmlns:cx="http://schemas.microsoft.com/office/drawing/2014/chartex" xmlns:cx1="http://schemas.microsoft.com/office/drawing/2015/9/8/chartex" xmlns:cx2="http://schemas.microsoft.com/office/drawing/2015/10/21/chartex" xmlns:cx3="http://schemas.microsoft.com/office/drawing/2016/5/9/chartex" xmlns:cx4="http://schemas.microsoft.com/office/drawing/2016/5/10/chartex" xmlns:cx5="http://schemas.microsoft.com/office/drawing/2016/5/11/chartex" xmlns:cx6="http://schemas.microsoft.com/office/drawing/2016/5/12/chartex" xmlns:cx7="http://schemas.microsoft.com/office/drawing/2016/5/13/chartex" xmlns:cx8="http://schemas.microsoft.com/office/drawing/2016/5/14/chartex" xmlns:mc="http://schemas.openxmlformats.org/markup-compatibility/2006" xmlns:aink="http://schemas.microsoft.com/office/drawing/2016/ink" xmlns:am3d="http://schemas.microsoft.com/office/drawing/2017/model3d" xmlns:o="urn:schemas-microsoft-com:office:office" xmlns:r="http://schemas.openxmlformats.org/officeDocument/2006/relationships" xmlns:m="http://schemas.openxmlformats.org/officeDocument/2006/math" xmlns:v="urn:schemas-microsoft-com:vml" xmlns:wp14="http://schemas.microsoft.com/office/word/2010/wordprocessingDrawing" xmlns:wp="http://schemas.openxmlformats.org/drawingml/2006/wordprocessingDrawing" xmlns:w10="urn:schemas-microsoft-com:office:word" xmlns:w="http://schemas.openxmlformats.org/wordprocessingml/2006/main" xmlns:w14="http://schemas.microsoft.com/office/word/2010/wordml" xmlns:w15="http://schemas.microsoft.com/office/word/2012/wordml" xmlns:w16cid="http://schemas.microsoft.com/office/word/2016/wordml/cid" xmlns:w16se="http://schemas.microsoft.com/office/word/2015/wordml/symex" xmlns:wpg="http://schemas.microsoft.com/office/word/2010/wordprocessingGroup" xmlns:wpi="http://schemas.microsoft.com/office/word/2010/wordprocessingInk" xmlns:wne="http://schemas.microsoft.com/office/word/2006/wordml" xmlns:wps="http://schemas.microsoft.com/office/word/2010/wordprocessingShape" mc:Ignorable="w14 w15 w16se w16cid wp14">
   <w:endnote w:type="separator" w:id="-1">
     <w:p>
       <w:pPr>
@@ -8806,7 +9094,7 @@
 </file>
 
 <file path=word/footer1.xml><?xml version="1.0" encoding="utf-8"?>
-<w:ftr xmlns:wpc="http://schemas.microsoft.com/office/word/2010/wordprocessingCanvas" xmlns:mc="http://schemas.openxmlformats.org/markup-compatibility/2006" xmlns:o="urn:schemas-microsoft-com:office:office" xmlns:r="http://schemas.openxmlformats.org/officeDocument/2006/relationships" xmlns:m="http://schemas.openxmlformats.org/officeDocument/2006/math" xmlns:v="urn:schemas-microsoft-com:vml" xmlns:wp14="http://schemas.microsoft.com/office/word/2010/wordprocessingDrawing" xmlns:wp="http://schemas.openxmlformats.org/drawingml/2006/wordprocessingDrawing" xmlns:w10="urn:schemas-microsoft-com:office:word" xmlns:w="http://schemas.openxmlformats.org/wordprocessingml/2006/main" xmlns:w14="http://schemas.microsoft.com/office/word/2010/wordml" xmlns:w15="http://schemas.microsoft.com/office/word/2012/wordml" xmlns:wpg="http://schemas.microsoft.com/office/word/2010/wordprocessingGroup" xmlns:wpi="http://schemas.microsoft.com/office/word/2010/wordprocessingInk" xmlns:wne="http://schemas.microsoft.com/office/word/2006/wordml" xmlns:wps="http://schemas.microsoft.com/office/word/2010/wordprocessingShape" mc:Ignorable="w14 w15 wp14">
+<w:ftr xmlns:wpc="http://schemas.microsoft.com/office/word/2010/wordprocessingCanvas" xmlns:cx="http://schemas.microsoft.com/office/drawing/2014/chartex" xmlns:cx1="http://schemas.microsoft.com/office/drawing/2015/9/8/chartex" xmlns:cx2="http://schemas.microsoft.com/office/drawing/2015/10/21/chartex" xmlns:cx3="http://schemas.microsoft.com/office/drawing/2016/5/9/chartex" xmlns:cx4="http://schemas.microsoft.com/office/drawing/2016/5/10/chartex" xmlns:cx5="http://schemas.microsoft.com/office/drawing/2016/5/11/chartex" xmlns:cx6="http://schemas.microsoft.com/office/drawing/2016/5/12/chartex" xmlns:cx7="http://schemas.microsoft.com/office/drawing/2016/5/13/chartex" xmlns:cx8="http://schemas.microsoft.com/office/drawing/2016/5/14/chartex" xmlns:mc="http://schemas.openxmlformats.org/markup-compatibility/2006" xmlns:aink="http://schemas.microsoft.com/office/drawing/2016/ink" xmlns:am3d="http://schemas.microsoft.com/office/drawing/2017/model3d" xmlns:o="urn:schemas-microsoft-com:office:office" xmlns:r="http://schemas.openxmlformats.org/officeDocument/2006/relationships" xmlns:m="http://schemas.openxmlformats.org/officeDocument/2006/math" xmlns:v="urn:schemas-microsoft-com:vml" xmlns:wp14="http://schemas.microsoft.com/office/word/2010/wordprocessingDrawing" xmlns:wp="http://schemas.openxmlformats.org/drawingml/2006/wordprocessingDrawing" xmlns:w10="urn:schemas-microsoft-com:office:word" xmlns:w="http://schemas.openxmlformats.org/wordprocessingml/2006/main" xmlns:w14="http://schemas.microsoft.com/office/word/2010/wordml" xmlns:w15="http://schemas.microsoft.com/office/word/2012/wordml" xmlns:w16cid="http://schemas.microsoft.com/office/word/2016/wordml/cid" xmlns:w16se="http://schemas.microsoft.com/office/word/2015/wordml/symex" xmlns:wpg="http://schemas.microsoft.com/office/word/2010/wordprocessingGroup" xmlns:wpi="http://schemas.microsoft.com/office/word/2010/wordprocessingInk" xmlns:wne="http://schemas.microsoft.com/office/word/2006/wordml" xmlns:wps="http://schemas.microsoft.com/office/word/2010/wordprocessingShape" mc:Ignorable="w14 w15 w16se w16cid wp14">
   <w:p>
     <w:pPr>
       <w:pStyle w:val="Rodap"/>
@@ -8845,7 +9133,7 @@
 </file>
 
 <file path=word/footer2.xml><?xml version="1.0" encoding="utf-8"?>
-<w:ftr xmlns:wpc="http://schemas.microsoft.com/office/word/2010/wordprocessingCanvas" xmlns:mc="http://schemas.openxmlformats.org/markup-compatibility/2006" xmlns:o="urn:schemas-microsoft-com:office:office" xmlns:r="http://schemas.openxmlformats.org/officeDocument/2006/relationships" xmlns:m="http://schemas.openxmlformats.org/officeDocument/2006/math" xmlns:v="urn:schemas-microsoft-com:vml" xmlns:wp14="http://schemas.microsoft.com/office/word/2010/wordprocessingDrawing" xmlns:wp="http://schemas.openxmlformats.org/drawingml/2006/wordprocessingDrawing" xmlns:w10="urn:schemas-microsoft-com:office:word" xmlns:w="http://schemas.openxmlformats.org/wordprocessingml/2006/main" xmlns:w14="http://schemas.microsoft.com/office/word/2010/wordml" xmlns:w15="http://schemas.microsoft.com/office/word/2012/wordml" xmlns:wpg="http://schemas.microsoft.com/office/word/2010/wordprocessingGroup" xmlns:wpi="http://schemas.microsoft.com/office/word/2010/wordprocessingInk" xmlns:wne="http://schemas.microsoft.com/office/word/2006/wordml" xmlns:wps="http://schemas.microsoft.com/office/word/2010/wordprocessingShape" mc:Ignorable="w14 w15 wp14">
+<w:ftr xmlns:wpc="http://schemas.microsoft.com/office/word/2010/wordprocessingCanvas" xmlns:cx="http://schemas.microsoft.com/office/drawing/2014/chartex" xmlns:cx1="http://schemas.microsoft.com/office/drawing/2015/9/8/chartex" xmlns:cx2="http://schemas.microsoft.com/office/drawing/2015/10/21/chartex" xmlns:cx3="http://schemas.microsoft.com/office/drawing/2016/5/9/chartex" xmlns:cx4="http://schemas.microsoft.com/office/drawing/2016/5/10/chartex" xmlns:cx5="http://schemas.microsoft.com/office/drawing/2016/5/11/chartex" xmlns:cx6="http://schemas.microsoft.com/office/drawing/2016/5/12/chartex" xmlns:cx7="http://schemas.microsoft.com/office/drawing/2016/5/13/chartex" xmlns:cx8="http://schemas.microsoft.com/office/drawing/2016/5/14/chartex" xmlns:mc="http://schemas.openxmlformats.org/markup-compatibility/2006" xmlns:aink="http://schemas.microsoft.com/office/drawing/2016/ink" xmlns:am3d="http://schemas.microsoft.com/office/drawing/2017/model3d" xmlns:o="urn:schemas-microsoft-com:office:office" xmlns:r="http://schemas.openxmlformats.org/officeDocument/2006/relationships" xmlns:m="http://schemas.openxmlformats.org/officeDocument/2006/math" xmlns:v="urn:schemas-microsoft-com:vml" xmlns:wp14="http://schemas.microsoft.com/office/word/2010/wordprocessingDrawing" xmlns:wp="http://schemas.openxmlformats.org/drawingml/2006/wordprocessingDrawing" xmlns:w10="urn:schemas-microsoft-com:office:word" xmlns:w="http://schemas.openxmlformats.org/wordprocessingml/2006/main" xmlns:w14="http://schemas.microsoft.com/office/word/2010/wordml" xmlns:w15="http://schemas.microsoft.com/office/word/2012/wordml" xmlns:w16cid="http://schemas.microsoft.com/office/word/2016/wordml/cid" xmlns:w16se="http://schemas.microsoft.com/office/word/2015/wordml/symex" xmlns:wpg="http://schemas.microsoft.com/office/word/2010/wordprocessingGroup" xmlns:wpi="http://schemas.microsoft.com/office/word/2010/wordprocessingInk" xmlns:wne="http://schemas.microsoft.com/office/word/2006/wordml" xmlns:wps="http://schemas.microsoft.com/office/word/2010/wordprocessingShape" mc:Ignorable="w14 w15 w16se w16cid wp14">
   <w:tbl>
     <w:tblPr>
       <w:tblW w:w="0" w:type="auto"/>
@@ -8928,7 +9216,7 @@
               <w:noProof/>
               <w:lang w:val="pt-BR"/>
             </w:rPr>
-            <w:t>6</w:t>
+            <w:t>9</w:t>
           </w:r>
           <w:r>
             <w:rPr>
@@ -8995,7 +9283,7 @@
 </file>
 
 <file path=word/footer3.xml><?xml version="1.0" encoding="utf-8"?>
-<w:ftr xmlns:wpc="http://schemas.microsoft.com/office/word/2010/wordprocessingCanvas" xmlns:mc="http://schemas.openxmlformats.org/markup-compatibility/2006" xmlns:o="urn:schemas-microsoft-com:office:office" xmlns:r="http://schemas.openxmlformats.org/officeDocument/2006/relationships" xmlns:m="http://schemas.openxmlformats.org/officeDocument/2006/math" xmlns:v="urn:schemas-microsoft-com:vml" xmlns:wp14="http://schemas.microsoft.com/office/word/2010/wordprocessingDrawing" xmlns:wp="http://schemas.openxmlformats.org/drawingml/2006/wordprocessingDrawing" xmlns:w10="urn:schemas-microsoft-com:office:word" xmlns:w="http://schemas.openxmlformats.org/wordprocessingml/2006/main" xmlns:w14="http://schemas.microsoft.com/office/word/2010/wordml" xmlns:w15="http://schemas.microsoft.com/office/word/2012/wordml" xmlns:wpg="http://schemas.microsoft.com/office/word/2010/wordprocessingGroup" xmlns:wpi="http://schemas.microsoft.com/office/word/2010/wordprocessingInk" xmlns:wne="http://schemas.microsoft.com/office/word/2006/wordml" xmlns:wps="http://schemas.microsoft.com/office/word/2010/wordprocessingShape" mc:Ignorable="w14 w15 wp14">
+<w:ftr xmlns:wpc="http://schemas.microsoft.com/office/word/2010/wordprocessingCanvas" xmlns:cx="http://schemas.microsoft.com/office/drawing/2014/chartex" xmlns:cx1="http://schemas.microsoft.com/office/drawing/2015/9/8/chartex" xmlns:cx2="http://schemas.microsoft.com/office/drawing/2015/10/21/chartex" xmlns:cx3="http://schemas.microsoft.com/office/drawing/2016/5/9/chartex" xmlns:cx4="http://schemas.microsoft.com/office/drawing/2016/5/10/chartex" xmlns:cx5="http://schemas.microsoft.com/office/drawing/2016/5/11/chartex" xmlns:cx6="http://schemas.microsoft.com/office/drawing/2016/5/12/chartex" xmlns:cx7="http://schemas.microsoft.com/office/drawing/2016/5/13/chartex" xmlns:cx8="http://schemas.microsoft.com/office/drawing/2016/5/14/chartex" xmlns:mc="http://schemas.openxmlformats.org/markup-compatibility/2006" xmlns:aink="http://schemas.microsoft.com/office/drawing/2016/ink" xmlns:am3d="http://schemas.microsoft.com/office/drawing/2017/model3d" xmlns:o="urn:schemas-microsoft-com:office:office" xmlns:r="http://schemas.openxmlformats.org/officeDocument/2006/relationships" xmlns:m="http://schemas.openxmlformats.org/officeDocument/2006/math" xmlns:v="urn:schemas-microsoft-com:vml" xmlns:wp14="http://schemas.microsoft.com/office/word/2010/wordprocessingDrawing" xmlns:wp="http://schemas.openxmlformats.org/drawingml/2006/wordprocessingDrawing" xmlns:w10="urn:schemas-microsoft-com:office:word" xmlns:w="http://schemas.openxmlformats.org/wordprocessingml/2006/main" xmlns:w14="http://schemas.microsoft.com/office/word/2010/wordml" xmlns:w15="http://schemas.microsoft.com/office/word/2012/wordml" xmlns:w16cid="http://schemas.microsoft.com/office/word/2016/wordml/cid" xmlns:w16se="http://schemas.microsoft.com/office/word/2015/wordml/symex" xmlns:wpg="http://schemas.microsoft.com/office/word/2010/wordprocessingGroup" xmlns:wpi="http://schemas.microsoft.com/office/word/2010/wordprocessingInk" xmlns:wne="http://schemas.microsoft.com/office/word/2006/wordml" xmlns:wps="http://schemas.microsoft.com/office/word/2010/wordprocessingShape" mc:Ignorable="w14 w15 w16se w16cid wp14">
   <w:p>
     <w:pPr>
       <w:pStyle w:val="Rodap"/>
@@ -9005,7 +9293,7 @@
 </file>
 
 <file path=word/footnotes.xml><?xml version="1.0" encoding="utf-8"?>
-<w:footnotes xmlns:wpc="http://schemas.microsoft.com/office/word/2010/wordprocessingCanvas" xmlns:mc="http://schemas.openxmlformats.org/markup-compatibility/2006" xmlns:o="urn:schemas-microsoft-com:office:office" xmlns:r="http://schemas.openxmlformats.org/officeDocument/2006/relationships" xmlns:m="http://schemas.openxmlformats.org/officeDocument/2006/math" xmlns:v="urn:schemas-microsoft-com:vml" xmlns:wp14="http://schemas.microsoft.com/office/word/2010/wordprocessingDrawing" xmlns:wp="http://schemas.openxmlformats.org/drawingml/2006/wordprocessingDrawing" xmlns:w10="urn:schemas-microsoft-com:office:word" xmlns:w="http://schemas.openxmlformats.org/wordprocessingml/2006/main" xmlns:w14="http://schemas.microsoft.com/office/word/2010/wordml" xmlns:w15="http://schemas.microsoft.com/office/word/2012/wordml" xmlns:wpg="http://schemas.microsoft.com/office/word/2010/wordprocessingGroup" xmlns:wpi="http://schemas.microsoft.com/office/word/2010/wordprocessingInk" xmlns:wne="http://schemas.microsoft.com/office/word/2006/wordml" xmlns:wps="http://schemas.microsoft.com/office/word/2010/wordprocessingShape" mc:Ignorable="w14 w15 wp14">
+<w:footnotes xmlns:wpc="http://schemas.microsoft.com/office/word/2010/wordprocessingCanvas" xmlns:cx="http://schemas.microsoft.com/office/drawing/2014/chartex" xmlns:cx1="http://schemas.microsoft.com/office/drawing/2015/9/8/chartex" xmlns:cx2="http://schemas.microsoft.com/office/drawing/2015/10/21/chartex" xmlns:cx3="http://schemas.microsoft.com/office/drawing/2016/5/9/chartex" xmlns:cx4="http://schemas.microsoft.com/office/drawing/2016/5/10/chartex" xmlns:cx5="http://schemas.microsoft.com/office/drawing/2016/5/11/chartex" xmlns:cx6="http://schemas.microsoft.com/office/drawing/2016/5/12/chartex" xmlns:cx7="http://schemas.microsoft.com/office/drawing/2016/5/13/chartex" xmlns:cx8="http://schemas.microsoft.com/office/drawing/2016/5/14/chartex" xmlns:mc="http://schemas.openxmlformats.org/markup-compatibility/2006" xmlns:aink="http://schemas.microsoft.com/office/drawing/2016/ink" xmlns:am3d="http://schemas.microsoft.com/office/drawing/2017/model3d" xmlns:o="urn:schemas-microsoft-com:office:office" xmlns:r="http://schemas.openxmlformats.org/officeDocument/2006/relationships" xmlns:m="http://schemas.openxmlformats.org/officeDocument/2006/math" xmlns:v="urn:schemas-microsoft-com:vml" xmlns:wp14="http://schemas.microsoft.com/office/word/2010/wordprocessingDrawing" xmlns:wp="http://schemas.openxmlformats.org/drawingml/2006/wordprocessingDrawing" xmlns:w10="urn:schemas-microsoft-com:office:word" xmlns:w="http://schemas.openxmlformats.org/wordprocessingml/2006/main" xmlns:w14="http://schemas.microsoft.com/office/word/2010/wordml" xmlns:w15="http://schemas.microsoft.com/office/word/2012/wordml" xmlns:w16cid="http://schemas.microsoft.com/office/word/2016/wordml/cid" xmlns:w16se="http://schemas.microsoft.com/office/word/2015/wordml/symex" xmlns:wpg="http://schemas.microsoft.com/office/word/2010/wordprocessingGroup" xmlns:wpi="http://schemas.microsoft.com/office/word/2010/wordprocessingInk" xmlns:wne="http://schemas.microsoft.com/office/word/2006/wordml" xmlns:wps="http://schemas.microsoft.com/office/word/2010/wordprocessingShape" mc:Ignorable="w14 w15 w16se w16cid wp14">
   <w:footnote w:type="separator" w:id="-1">
     <w:p>
       <w:pPr>
@@ -9030,7 +9318,7 @@
 </file>
 
 <file path=word/header1.xml><?xml version="1.0" encoding="utf-8"?>
-<w:hdr xmlns:wpc="http://schemas.microsoft.com/office/word/2010/wordprocessingCanvas" xmlns:mc="http://schemas.openxmlformats.org/markup-compatibility/2006" xmlns:o="urn:schemas-microsoft-com:office:office" xmlns:r="http://schemas.openxmlformats.org/officeDocument/2006/relationships" xmlns:m="http://schemas.openxmlformats.org/officeDocument/2006/math" xmlns:v="urn:schemas-microsoft-com:vml" xmlns:wp14="http://schemas.microsoft.com/office/word/2010/wordprocessingDrawing" xmlns:wp="http://schemas.openxmlformats.org/drawingml/2006/wordprocessingDrawing" xmlns:w10="urn:schemas-microsoft-com:office:word" xmlns:w="http://schemas.openxmlformats.org/wordprocessingml/2006/main" xmlns:w14="http://schemas.microsoft.com/office/word/2010/wordml" xmlns:w15="http://schemas.microsoft.com/office/word/2012/wordml" xmlns:wpg="http://schemas.microsoft.com/office/word/2010/wordprocessingGroup" xmlns:wpi="http://schemas.microsoft.com/office/word/2010/wordprocessingInk" xmlns:wne="http://schemas.microsoft.com/office/word/2006/wordml" xmlns:wps="http://schemas.microsoft.com/office/word/2010/wordprocessingShape" mc:Ignorable="w14 w15 wp14">
+<w:hdr xmlns:wpc="http://schemas.microsoft.com/office/word/2010/wordprocessingCanvas" xmlns:cx="http://schemas.microsoft.com/office/drawing/2014/chartex" xmlns:cx1="http://schemas.microsoft.com/office/drawing/2015/9/8/chartex" xmlns:cx2="http://schemas.microsoft.com/office/drawing/2015/10/21/chartex" xmlns:cx3="http://schemas.microsoft.com/office/drawing/2016/5/9/chartex" xmlns:cx4="http://schemas.microsoft.com/office/drawing/2016/5/10/chartex" xmlns:cx5="http://schemas.microsoft.com/office/drawing/2016/5/11/chartex" xmlns:cx6="http://schemas.microsoft.com/office/drawing/2016/5/12/chartex" xmlns:cx7="http://schemas.microsoft.com/office/drawing/2016/5/13/chartex" xmlns:cx8="http://schemas.microsoft.com/office/drawing/2016/5/14/chartex" xmlns:mc="http://schemas.openxmlformats.org/markup-compatibility/2006" xmlns:aink="http://schemas.microsoft.com/office/drawing/2016/ink" xmlns:am3d="http://schemas.microsoft.com/office/drawing/2017/model3d" xmlns:o="urn:schemas-microsoft-com:office:office" xmlns:r="http://schemas.openxmlformats.org/officeDocument/2006/relationships" xmlns:m="http://schemas.openxmlformats.org/officeDocument/2006/math" xmlns:v="urn:schemas-microsoft-com:vml" xmlns:wp14="http://schemas.microsoft.com/office/word/2010/wordprocessingDrawing" xmlns:wp="http://schemas.openxmlformats.org/drawingml/2006/wordprocessingDrawing" xmlns:w10="urn:schemas-microsoft-com:office:word" xmlns:w="http://schemas.openxmlformats.org/wordprocessingml/2006/main" xmlns:w14="http://schemas.microsoft.com/office/word/2010/wordml" xmlns:w15="http://schemas.microsoft.com/office/word/2012/wordml" xmlns:w16cid="http://schemas.microsoft.com/office/word/2016/wordml/cid" xmlns:w16se="http://schemas.microsoft.com/office/word/2015/wordml/symex" xmlns:wpg="http://schemas.microsoft.com/office/word/2010/wordprocessingGroup" xmlns:wpi="http://schemas.microsoft.com/office/word/2010/wordprocessingInk" xmlns:wne="http://schemas.microsoft.com/office/word/2006/wordml" xmlns:wps="http://schemas.microsoft.com/office/word/2010/wordprocessingShape" mc:Ignorable="w14 w15 w16se w16cid wp14">
   <w:p>
     <w:pPr>
       <w:rPr>
@@ -9122,7 +9410,7 @@
 </file>
 
 <file path=word/header2.xml><?xml version="1.0" encoding="utf-8"?>
-<w:hdr xmlns:wpc="http://schemas.microsoft.com/office/word/2010/wordprocessingCanvas" xmlns:mc="http://schemas.openxmlformats.org/markup-compatibility/2006" xmlns:o="urn:schemas-microsoft-com:office:office" xmlns:r="http://schemas.openxmlformats.org/officeDocument/2006/relationships" xmlns:m="http://schemas.openxmlformats.org/officeDocument/2006/math" xmlns:v="urn:schemas-microsoft-com:vml" xmlns:wp14="http://schemas.microsoft.com/office/word/2010/wordprocessingDrawing" xmlns:wp="http://schemas.openxmlformats.org/drawingml/2006/wordprocessingDrawing" xmlns:w10="urn:schemas-microsoft-com:office:word" xmlns:w="http://schemas.openxmlformats.org/wordprocessingml/2006/main" xmlns:w14="http://schemas.microsoft.com/office/word/2010/wordml" xmlns:w15="http://schemas.microsoft.com/office/word/2012/wordml" xmlns:wpg="http://schemas.microsoft.com/office/word/2010/wordprocessingGroup" xmlns:wpi="http://schemas.microsoft.com/office/word/2010/wordprocessingInk" xmlns:wne="http://schemas.microsoft.com/office/word/2006/wordml" xmlns:wps="http://schemas.microsoft.com/office/word/2010/wordprocessingShape" mc:Ignorable="w14 w15 wp14">
+<w:hdr xmlns:wpc="http://schemas.microsoft.com/office/word/2010/wordprocessingCanvas" xmlns:cx="http://schemas.microsoft.com/office/drawing/2014/chartex" xmlns:cx1="http://schemas.microsoft.com/office/drawing/2015/9/8/chartex" xmlns:cx2="http://schemas.microsoft.com/office/drawing/2015/10/21/chartex" xmlns:cx3="http://schemas.microsoft.com/office/drawing/2016/5/9/chartex" xmlns:cx4="http://schemas.microsoft.com/office/drawing/2016/5/10/chartex" xmlns:cx5="http://schemas.microsoft.com/office/drawing/2016/5/11/chartex" xmlns:cx6="http://schemas.microsoft.com/office/drawing/2016/5/12/chartex" xmlns:cx7="http://schemas.microsoft.com/office/drawing/2016/5/13/chartex" xmlns:cx8="http://schemas.microsoft.com/office/drawing/2016/5/14/chartex" xmlns:mc="http://schemas.openxmlformats.org/markup-compatibility/2006" xmlns:aink="http://schemas.microsoft.com/office/drawing/2016/ink" xmlns:am3d="http://schemas.microsoft.com/office/drawing/2017/model3d" xmlns:o="urn:schemas-microsoft-com:office:office" xmlns:r="http://schemas.openxmlformats.org/officeDocument/2006/relationships" xmlns:m="http://schemas.openxmlformats.org/officeDocument/2006/math" xmlns:v="urn:schemas-microsoft-com:vml" xmlns:wp14="http://schemas.microsoft.com/office/word/2010/wordprocessingDrawing" xmlns:wp="http://schemas.openxmlformats.org/drawingml/2006/wordprocessingDrawing" xmlns:w10="urn:schemas-microsoft-com:office:word" xmlns:w="http://schemas.openxmlformats.org/wordprocessingml/2006/main" xmlns:w14="http://schemas.microsoft.com/office/word/2010/wordml" xmlns:w15="http://schemas.microsoft.com/office/word/2012/wordml" xmlns:w16cid="http://schemas.microsoft.com/office/word/2016/wordml/cid" xmlns:w16se="http://schemas.microsoft.com/office/word/2015/wordml/symex" xmlns:wpg="http://schemas.microsoft.com/office/word/2010/wordprocessingGroup" xmlns:wpi="http://schemas.microsoft.com/office/word/2010/wordprocessingInk" xmlns:wne="http://schemas.microsoft.com/office/word/2006/wordml" xmlns:wps="http://schemas.microsoft.com/office/word/2010/wordprocessingShape" mc:Ignorable="w14 w15 w16se w16cid wp14">
   <w:tbl>
     <w:tblPr>
       <w:tblW w:w="5000" w:type="pct"/>
@@ -9349,7 +9637,7 @@
 </file>
 
 <file path=word/header3.xml><?xml version="1.0" encoding="utf-8"?>
-<w:hdr xmlns:wpc="http://schemas.microsoft.com/office/word/2010/wordprocessingCanvas" xmlns:mc="http://schemas.openxmlformats.org/markup-compatibility/2006" xmlns:o="urn:schemas-microsoft-com:office:office" xmlns:r="http://schemas.openxmlformats.org/officeDocument/2006/relationships" xmlns:m="http://schemas.openxmlformats.org/officeDocument/2006/math" xmlns:v="urn:schemas-microsoft-com:vml" xmlns:wp14="http://schemas.microsoft.com/office/word/2010/wordprocessingDrawing" xmlns:wp="http://schemas.openxmlformats.org/drawingml/2006/wordprocessingDrawing" xmlns:w10="urn:schemas-microsoft-com:office:word" xmlns:w="http://schemas.openxmlformats.org/wordprocessingml/2006/main" xmlns:w14="http://schemas.microsoft.com/office/word/2010/wordml" xmlns:w15="http://schemas.microsoft.com/office/word/2012/wordml" xmlns:wpg="http://schemas.microsoft.com/office/word/2010/wordprocessingGroup" xmlns:wpi="http://schemas.microsoft.com/office/word/2010/wordprocessingInk" xmlns:wne="http://schemas.microsoft.com/office/word/2006/wordml" xmlns:wps="http://schemas.microsoft.com/office/word/2010/wordprocessingShape" mc:Ignorable="w14 w15 wp14">
+<w:hdr xmlns:wpc="http://schemas.microsoft.com/office/word/2010/wordprocessingCanvas" xmlns:cx="http://schemas.microsoft.com/office/drawing/2014/chartex" xmlns:cx1="http://schemas.microsoft.com/office/drawing/2015/9/8/chartex" xmlns:cx2="http://schemas.microsoft.com/office/drawing/2015/10/21/chartex" xmlns:cx3="http://schemas.microsoft.com/office/drawing/2016/5/9/chartex" xmlns:cx4="http://schemas.microsoft.com/office/drawing/2016/5/10/chartex" xmlns:cx5="http://schemas.microsoft.com/office/drawing/2016/5/11/chartex" xmlns:cx6="http://schemas.microsoft.com/office/drawing/2016/5/12/chartex" xmlns:cx7="http://schemas.microsoft.com/office/drawing/2016/5/13/chartex" xmlns:cx8="http://schemas.microsoft.com/office/drawing/2016/5/14/chartex" xmlns:mc="http://schemas.openxmlformats.org/markup-compatibility/2006" xmlns:aink="http://schemas.microsoft.com/office/drawing/2016/ink" xmlns:am3d="http://schemas.microsoft.com/office/drawing/2017/model3d" xmlns:o="urn:schemas-microsoft-com:office:office" xmlns:r="http://schemas.openxmlformats.org/officeDocument/2006/relationships" xmlns:m="http://schemas.openxmlformats.org/officeDocument/2006/math" xmlns:v="urn:schemas-microsoft-com:vml" xmlns:wp14="http://schemas.microsoft.com/office/word/2010/wordprocessingDrawing" xmlns:wp="http://schemas.openxmlformats.org/drawingml/2006/wordprocessingDrawing" xmlns:w10="urn:schemas-microsoft-com:office:word" xmlns:w="http://schemas.openxmlformats.org/wordprocessingml/2006/main" xmlns:w14="http://schemas.microsoft.com/office/word/2010/wordml" xmlns:w15="http://schemas.microsoft.com/office/word/2012/wordml" xmlns:w16cid="http://schemas.microsoft.com/office/word/2016/wordml/cid" xmlns:w16se="http://schemas.microsoft.com/office/word/2015/wordml/symex" xmlns:wpg="http://schemas.microsoft.com/office/word/2010/wordprocessingGroup" xmlns:wpi="http://schemas.microsoft.com/office/word/2010/wordprocessingInk" xmlns:wne="http://schemas.microsoft.com/office/word/2006/wordml" xmlns:wps="http://schemas.microsoft.com/office/word/2010/wordprocessingShape" mc:Ignorable="w14 w15 w16se w16cid wp14">
   <w:p>
     <w:pPr>
       <w:pStyle w:val="Cabealho"/>
@@ -9359,7 +9647,7 @@
 </file>
 
 <file path=word/numbering.xml><?xml version="1.0" encoding="utf-8"?>
-<w:numbering xmlns:wpc="http://schemas.microsoft.com/office/word/2010/wordprocessingCanvas" xmlns:mc="http://schemas.openxmlformats.org/markup-compatibility/2006" xmlns:o="urn:schemas-microsoft-com:office:office" xmlns:r="http://schemas.openxmlformats.org/officeDocument/2006/relationships" xmlns:m="http://schemas.openxmlformats.org/officeDocument/2006/math" xmlns:v="urn:schemas-microsoft-com:vml" xmlns:wp14="http://schemas.microsoft.com/office/word/2010/wordprocessingDrawing" xmlns:wp="http://schemas.openxmlformats.org/drawingml/2006/wordprocessingDrawing" xmlns:w10="urn:schemas-microsoft-com:office:word" xmlns:w="http://schemas.openxmlformats.org/wordprocessingml/2006/main" xmlns:w14="http://schemas.microsoft.com/office/word/2010/wordml" xmlns:w15="http://schemas.microsoft.com/office/word/2012/wordml" xmlns:wpg="http://schemas.microsoft.com/office/word/2010/wordprocessingGroup" xmlns:wpi="http://schemas.microsoft.com/office/word/2010/wordprocessingInk" xmlns:wne="http://schemas.microsoft.com/office/word/2006/wordml" xmlns:wps="http://schemas.microsoft.com/office/word/2010/wordprocessingShape" mc:Ignorable="w14 w15 wp14">
+<w:numbering xmlns:wpc="http://schemas.microsoft.com/office/word/2010/wordprocessingCanvas" xmlns:cx="http://schemas.microsoft.com/office/drawing/2014/chartex" xmlns:cx1="http://schemas.microsoft.com/office/drawing/2015/9/8/chartex" xmlns:cx2="http://schemas.microsoft.com/office/drawing/2015/10/21/chartex" xmlns:cx3="http://schemas.microsoft.com/office/drawing/2016/5/9/chartex" xmlns:cx4="http://schemas.microsoft.com/office/drawing/2016/5/10/chartex" xmlns:cx5="http://schemas.microsoft.com/office/drawing/2016/5/11/chartex" xmlns:cx6="http://schemas.microsoft.com/office/drawing/2016/5/12/chartex" xmlns:cx7="http://schemas.microsoft.com/office/drawing/2016/5/13/chartex" xmlns:cx8="http://schemas.microsoft.com/office/drawing/2016/5/14/chartex" xmlns:mc="http://schemas.openxmlformats.org/markup-compatibility/2006" xmlns:aink="http://schemas.microsoft.com/office/drawing/2016/ink" xmlns:am3d="http://schemas.microsoft.com/office/drawing/2017/model3d" xmlns:o="urn:schemas-microsoft-com:office:office" xmlns:r="http://schemas.openxmlformats.org/officeDocument/2006/relationships" xmlns:m="http://schemas.openxmlformats.org/officeDocument/2006/math" xmlns:v="urn:schemas-microsoft-com:vml" xmlns:wp14="http://schemas.microsoft.com/office/word/2010/wordprocessingDrawing" xmlns:wp="http://schemas.openxmlformats.org/drawingml/2006/wordprocessingDrawing" xmlns:w10="urn:schemas-microsoft-com:office:word" xmlns:w="http://schemas.openxmlformats.org/wordprocessingml/2006/main" xmlns:w14="http://schemas.microsoft.com/office/word/2010/wordml" xmlns:w15="http://schemas.microsoft.com/office/word/2012/wordml" xmlns:w16cid="http://schemas.microsoft.com/office/word/2016/wordml/cid" xmlns:w16se="http://schemas.microsoft.com/office/word/2015/wordml/symex" xmlns:wpg="http://schemas.microsoft.com/office/word/2010/wordprocessingGroup" xmlns:wpi="http://schemas.microsoft.com/office/word/2010/wordprocessingInk" xmlns:wne="http://schemas.microsoft.com/office/word/2006/wordml" xmlns:wps="http://schemas.microsoft.com/office/word/2010/wordprocessingShape" mc:Ignorable="w14 w15 w16se w16cid wp14">
   <w:abstractNum w:abstractNumId="0" w15:restartNumberingAfterBreak="0">
     <w:nsid w:val="FFFFFFFB"/>
     <w:multiLevelType w:val="multilevel"/>
@@ -10559,7 +10847,7 @@
 </file>
 
 <file path=word/styles.xml><?xml version="1.0" encoding="utf-8"?>
-<w:styles xmlns:mc="http://schemas.openxmlformats.org/markup-compatibility/2006" xmlns:r="http://schemas.openxmlformats.org/officeDocument/2006/relationships" xmlns:w="http://schemas.openxmlformats.org/wordprocessingml/2006/main" xmlns:w14="http://schemas.microsoft.com/office/word/2010/wordml" xmlns:w15="http://schemas.microsoft.com/office/word/2012/wordml" mc:Ignorable="w14 w15">
+<w:styles xmlns:mc="http://schemas.openxmlformats.org/markup-compatibility/2006" xmlns:r="http://schemas.openxmlformats.org/officeDocument/2006/relationships" xmlns:w="http://schemas.openxmlformats.org/wordprocessingml/2006/main" xmlns:w14="http://schemas.microsoft.com/office/word/2010/wordml" xmlns:w15="http://schemas.microsoft.com/office/word/2012/wordml" xmlns:w16cid="http://schemas.microsoft.com/office/word/2016/wordml/cid" xmlns:w16se="http://schemas.microsoft.com/office/word/2015/wordml/symex" mc:Ignorable="w14 w15 w16se w16cid">
   <w:docDefaults>
     <w:rPrDefault>
       <w:rPr>
@@ -10569,7 +10857,7 @@
     </w:rPrDefault>
     <w:pPrDefault/>
   </w:docDefaults>
-  <w:latentStyles w:defLockedState="0" w:defUIPriority="99" w:defSemiHidden="0" w:defUnhideWhenUsed="0" w:defQFormat="0" w:count="371">
+  <w:latentStyles w:defLockedState="0" w:defUIPriority="99" w:defSemiHidden="0" w:defUnhideWhenUsed="0" w:defQFormat="0" w:count="375">
     <w:lsdException w:name="Normal" w:uiPriority="0" w:qFormat="1"/>
     <w:lsdException w:name="heading 1" w:uiPriority="0" w:qFormat="1"/>
     <w:lsdException w:name="heading 2" w:uiPriority="9" w:qFormat="1"/>
@@ -10675,7 +10963,6 @@
     <w:lsdException w:name="HTML Sample" w:semiHidden="1" w:unhideWhenUsed="1"/>
     <w:lsdException w:name="HTML Typewriter" w:semiHidden="1" w:unhideWhenUsed="1"/>
     <w:lsdException w:name="HTML Variable" w:semiHidden="1" w:unhideWhenUsed="1"/>
-    <w:lsdException w:name="Normal Table" w:semiHidden="1" w:unhideWhenUsed="1"/>
     <w:lsdException w:name="annotation subject" w:semiHidden="1" w:unhideWhenUsed="1"/>
     <w:lsdException w:name="No List" w:semiHidden="1" w:unhideWhenUsed="1"/>
     <w:lsdException w:name="Outline List 1" w:semiHidden="1" w:unhideWhenUsed="1"/>
@@ -10719,10 +11006,8 @@
     <w:lsdException w:name="Table Elegant" w:semiHidden="1" w:unhideWhenUsed="1"/>
     <w:lsdException w:name="Table Professional" w:semiHidden="1" w:unhideWhenUsed="1"/>
     <w:lsdException w:name="Table Subtle 1" w:semiHidden="1" w:unhideWhenUsed="1"/>
-    <w:lsdException w:name="Table Subtle 2" w:semiHidden="1" w:unhideWhenUsed="1"/>
     <w:lsdException w:name="Table Web 1" w:semiHidden="1" w:unhideWhenUsed="1"/>
     <w:lsdException w:name="Table Web 2" w:semiHidden="1" w:unhideWhenUsed="1"/>
-    <w:lsdException w:name="Table Web 3" w:semiHidden="1" w:unhideWhenUsed="1"/>
     <w:lsdException w:name="Balloon Text" w:semiHidden="1" w:unhideWhenUsed="1"/>
     <w:lsdException w:name="Table Grid" w:uiPriority="39"/>
     <w:lsdException w:name="Table Theme" w:semiHidden="1" w:unhideWhenUsed="1"/>
@@ -10941,6 +11226,10 @@
     <w:lsdException w:name="List Table 5 Dark Accent 6" w:uiPriority="50"/>
     <w:lsdException w:name="List Table 6 Colorful Accent 6" w:uiPriority="51"/>
     <w:lsdException w:name="List Table 7 Colorful Accent 6" w:uiPriority="52"/>
+    <w:lsdException w:name="Mention" w:semiHidden="1" w:unhideWhenUsed="1"/>
+    <w:lsdException w:name="Smart Hyperlink" w:semiHidden="1" w:unhideWhenUsed="1"/>
+    <w:lsdException w:name="Hashtag" w:semiHidden="1" w:unhideWhenUsed="1"/>
+    <w:lsdException w:name="Unresolved Mention" w:semiHidden="1" w:unhideWhenUsed="1"/>
   </w:latentStyles>
   <w:style w:type="paragraph" w:default="1" w:styleId="Normal">
     <w:name w:val="Normal"/>
@@ -11575,8 +11864,8 @@
       <w:color w:val="808080"/>
     </w:rPr>
   </w:style>
-  <w:style w:type="character" w:customStyle="1" w:styleId="UnresolvedMention">
-    <w:name w:val="Unresolved Mention"/>
+  <w:style w:type="character" w:customStyle="1" w:styleId="MenoPendente1">
+    <w:name w:val="Menção Pendente1"/>
     <w:basedOn w:val="Fontepargpadro"/>
     <w:uiPriority w:val="99"/>
     <w:semiHidden/>
@@ -11770,7 +12059,7 @@
 </file>
 
 <file path=word/glossary/document.xml><?xml version="1.0" encoding="utf-8"?>
-<w:glossaryDocument xmlns:wpc="http://schemas.microsoft.com/office/word/2010/wordprocessingCanvas" xmlns:mc="http://schemas.openxmlformats.org/markup-compatibility/2006" xmlns:o="urn:schemas-microsoft-com:office:office" xmlns:r="http://schemas.openxmlformats.org/officeDocument/2006/relationships" xmlns:m="http://schemas.openxmlformats.org/officeDocument/2006/math" xmlns:v="urn:schemas-microsoft-com:vml" xmlns:wp14="http://schemas.microsoft.com/office/word/2010/wordprocessingDrawing" xmlns:wp="http://schemas.openxmlformats.org/drawingml/2006/wordprocessingDrawing" xmlns:w10="urn:schemas-microsoft-com:office:word" xmlns:w="http://schemas.openxmlformats.org/wordprocessingml/2006/main" xmlns:w14="http://schemas.microsoft.com/office/word/2010/wordml" xmlns:w15="http://schemas.microsoft.com/office/word/2012/wordml" xmlns:wpg="http://schemas.microsoft.com/office/word/2010/wordprocessingGroup" xmlns:wpi="http://schemas.microsoft.com/office/word/2010/wordprocessingInk" xmlns:wne="http://schemas.microsoft.com/office/word/2006/wordml" xmlns:wps="http://schemas.microsoft.com/office/word/2010/wordprocessingShape" mc:Ignorable="w14 w15 wp14">
+<w:glossaryDocument xmlns:wpc="http://schemas.microsoft.com/office/word/2010/wordprocessingCanvas" xmlns:cx="http://schemas.microsoft.com/office/drawing/2014/chartex" xmlns:cx1="http://schemas.microsoft.com/office/drawing/2015/9/8/chartex" xmlns:cx2="http://schemas.microsoft.com/office/drawing/2015/10/21/chartex" xmlns:cx3="http://schemas.microsoft.com/office/drawing/2016/5/9/chartex" xmlns:cx4="http://schemas.microsoft.com/office/drawing/2016/5/10/chartex" xmlns:cx5="http://schemas.microsoft.com/office/drawing/2016/5/11/chartex" xmlns:cx6="http://schemas.microsoft.com/office/drawing/2016/5/12/chartex" xmlns:cx7="http://schemas.microsoft.com/office/drawing/2016/5/13/chartex" xmlns:cx8="http://schemas.microsoft.com/office/drawing/2016/5/14/chartex" xmlns:mc="http://schemas.openxmlformats.org/markup-compatibility/2006" xmlns:aink="http://schemas.microsoft.com/office/drawing/2016/ink" xmlns:am3d="http://schemas.microsoft.com/office/drawing/2017/model3d" xmlns:o="urn:schemas-microsoft-com:office:office" xmlns:r="http://schemas.openxmlformats.org/officeDocument/2006/relationships" xmlns:m="http://schemas.openxmlformats.org/officeDocument/2006/math" xmlns:v="urn:schemas-microsoft-com:vml" xmlns:wp14="http://schemas.microsoft.com/office/word/2010/wordprocessingDrawing" xmlns:wp="http://schemas.openxmlformats.org/drawingml/2006/wordprocessingDrawing" xmlns:w10="urn:schemas-microsoft-com:office:word" xmlns:w="http://schemas.openxmlformats.org/wordprocessingml/2006/main" xmlns:w14="http://schemas.microsoft.com/office/word/2010/wordml" xmlns:w15="http://schemas.microsoft.com/office/word/2012/wordml" xmlns:w16cid="http://schemas.microsoft.com/office/word/2016/wordml/cid" xmlns:w16se="http://schemas.microsoft.com/office/word/2015/wordml/symex" xmlns:wpg="http://schemas.microsoft.com/office/word/2010/wordprocessingGroup" xmlns:wpi="http://schemas.microsoft.com/office/word/2010/wordprocessingInk" xmlns:wne="http://schemas.microsoft.com/office/word/2006/wordml" xmlns:wps="http://schemas.microsoft.com/office/word/2010/wordprocessingShape" mc:Ignorable="w14 w15 w16se w16cid wp14">
   <w:docParts>
     <w:docPart>
       <w:docPartPr>
@@ -11858,7 +12147,7 @@
 </file>
 
 <file path=word/glossary/fontTable.xml><?xml version="1.0" encoding="utf-8"?>
-<w:fonts xmlns:mc="http://schemas.openxmlformats.org/markup-compatibility/2006" xmlns:r="http://schemas.openxmlformats.org/officeDocument/2006/relationships" xmlns:w="http://schemas.openxmlformats.org/wordprocessingml/2006/main" xmlns:w14="http://schemas.microsoft.com/office/word/2010/wordml" xmlns:w15="http://schemas.microsoft.com/office/word/2012/wordml" mc:Ignorable="w14 w15">
+<w:fonts xmlns:mc="http://schemas.openxmlformats.org/markup-compatibility/2006" xmlns:r="http://schemas.openxmlformats.org/officeDocument/2006/relationships" xmlns:w="http://schemas.openxmlformats.org/wordprocessingml/2006/main" xmlns:w14="http://schemas.microsoft.com/office/word/2010/wordml" xmlns:w15="http://schemas.microsoft.com/office/word/2012/wordml" xmlns:w16cid="http://schemas.microsoft.com/office/word/2016/wordml/cid" xmlns:w16se="http://schemas.microsoft.com/office/word/2015/wordml/symex" mc:Ignorable="w14 w15 w16se w16cid">
   <w:font w:name="Symbol">
     <w:panose1 w:val="05050102010706020507"/>
     <w:charset w:val="02"/>
@@ -11871,14 +12160,14 @@
     <w:charset w:val="00"/>
     <w:family w:val="roman"/>
     <w:pitch w:val="variable"/>
-    <w:sig w:usb0="E0002AFF" w:usb1="C0007841" w:usb2="00000009" w:usb3="00000000" w:csb0="000001FF" w:csb1="00000000"/>
+    <w:sig w:usb0="E0002EFF" w:usb1="C000785B" w:usb2="00000009" w:usb3="00000000" w:csb0="000001FF" w:csb1="00000000"/>
   </w:font>
   <w:font w:name="Courier New">
     <w:panose1 w:val="02070309020205020404"/>
     <w:charset w:val="00"/>
     <w:family w:val="modern"/>
     <w:pitch w:val="fixed"/>
-    <w:sig w:usb0="E0002AFF" w:usb1="C0007843" w:usb2="00000009" w:usb3="00000000" w:csb0="000001FF" w:csb1="00000000"/>
+    <w:sig w:usb0="E0002EFF" w:usb1="C0007843" w:usb2="00000009" w:usb3="00000000" w:csb0="000001FF" w:csb1="00000000"/>
   </w:font>
   <w:font w:name="Wingdings">
     <w:panose1 w:val="05000000000000000000"/>
@@ -11892,7 +12181,7 @@
     <w:charset w:val="00"/>
     <w:family w:val="swiss"/>
     <w:pitch w:val="variable"/>
-    <w:sig w:usb0="E0002AFF" w:usb1="C0007843" w:usb2="00000009" w:usb3="00000000" w:csb0="000001FF" w:csb1="00000000"/>
+    <w:sig w:usb0="E0002EFF" w:usb1="C0007843" w:usb2="00000009" w:usb3="00000000" w:csb0="000001FF" w:csb1="00000000"/>
   </w:font>
   <w:font w:name="Tahoma">
     <w:panose1 w:val="020B0604030504040204"/>
@@ -11928,20 +12217,20 @@
     <w:charset w:val="00"/>
     <w:family w:val="swiss"/>
     <w:pitch w:val="variable"/>
-    <w:sig w:usb0="E00002FF" w:usb1="4000ACFF" w:usb2="00000001" w:usb3="00000000" w:csb0="0000019F" w:csb1="00000000"/>
+    <w:sig w:usb0="E0002AFF" w:usb1="C000247B" w:usb2="00000009" w:usb3="00000000" w:csb0="000001FF" w:csb1="00000000"/>
   </w:font>
   <w:font w:name="Calibri Light">
     <w:panose1 w:val="020F0302020204030204"/>
     <w:charset w:val="00"/>
     <w:family w:val="swiss"/>
     <w:pitch w:val="variable"/>
-    <w:sig w:usb0="A00002EF" w:usb1="4000207B" w:usb2="00000000" w:usb3="00000000" w:csb0="0000019F" w:csb1="00000000"/>
+    <w:sig w:usb0="E0002AFF" w:usb1="C000247B" w:usb2="00000009" w:usb3="00000000" w:csb0="000001FF" w:csb1="00000000"/>
   </w:font>
 </w:fonts>
 </file>
 
 <file path=word/glossary/settings.xml><?xml version="1.0" encoding="utf-8"?>
-<w:settings xmlns:mc="http://schemas.openxmlformats.org/markup-compatibility/2006" xmlns:o="urn:schemas-microsoft-com:office:office" xmlns:r="http://schemas.openxmlformats.org/officeDocument/2006/relationships" xmlns:m="http://schemas.openxmlformats.org/officeDocument/2006/math" xmlns:v="urn:schemas-microsoft-com:vml" xmlns:w10="urn:schemas-microsoft-com:office:word" xmlns:w="http://schemas.openxmlformats.org/wordprocessingml/2006/main" xmlns:w14="http://schemas.microsoft.com/office/word/2010/wordml" xmlns:w15="http://schemas.microsoft.com/office/word/2012/wordml" xmlns:sl="http://schemas.openxmlformats.org/schemaLibrary/2006/main" mc:Ignorable="w14 w15">
+<w:settings xmlns:mc="http://schemas.openxmlformats.org/markup-compatibility/2006" xmlns:o="urn:schemas-microsoft-com:office:office" xmlns:r="http://schemas.openxmlformats.org/officeDocument/2006/relationships" xmlns:m="http://schemas.openxmlformats.org/officeDocument/2006/math" xmlns:v="urn:schemas-microsoft-com:vml" xmlns:w10="urn:schemas-microsoft-com:office:word" xmlns:w="http://schemas.openxmlformats.org/wordprocessingml/2006/main" xmlns:w14="http://schemas.microsoft.com/office/word/2010/wordml" xmlns:w15="http://schemas.microsoft.com/office/word/2012/wordml" xmlns:w16cid="http://schemas.microsoft.com/office/word/2016/wordml/cid" xmlns:w16se="http://schemas.microsoft.com/office/word/2015/wordml/symex" xmlns:sl="http://schemas.openxmlformats.org/schemaLibrary/2006/main" mc:Ignorable="w14 w15 w16se w16cid">
   <w:view w:val="normal"/>
   <w:defaultTabStop w:val="708"/>
   <w:hyphenationZone w:val="425"/>
@@ -11953,12 +12242,14 @@
     <w:compatSetting w:name="enableOpenTypeFeatures" w:uri="http://schemas.microsoft.com/office/word" w:val="1"/>
     <w:compatSetting w:name="doNotFlipMirrorIndents" w:uri="http://schemas.microsoft.com/office/word" w:val="1"/>
     <w:compatSetting w:name="differentiateMultirowTableHeaders" w:uri="http://schemas.microsoft.com/office/word" w:val="1"/>
+    <w:compatSetting w:name="useWord2013TrackBottomHyphenation" w:uri="http://schemas.microsoft.com/office/word" w:val="1"/>
   </w:compat>
   <w:rsids>
     <w:rsidRoot w:val="00E22CDF"/>
     <w:rsid w:val="00195A26"/>
     <w:rsid w:val="0031030D"/>
     <w:rsid w:val="003151E7"/>
+    <w:rsid w:val="00B60B08"/>
     <w:rsid w:val="00C34519"/>
     <w:rsid w:val="00CD5227"/>
     <w:rsid w:val="00DB4CA2"/>
@@ -11987,7 +12278,7 @@
 </file>
 
 <file path=word/glossary/styles.xml><?xml version="1.0" encoding="utf-8"?>
-<w:styles xmlns:mc="http://schemas.openxmlformats.org/markup-compatibility/2006" xmlns:r="http://schemas.openxmlformats.org/officeDocument/2006/relationships" xmlns:w="http://schemas.openxmlformats.org/wordprocessingml/2006/main" xmlns:w14="http://schemas.microsoft.com/office/word/2010/wordml" xmlns:w15="http://schemas.microsoft.com/office/word/2012/wordml" mc:Ignorable="w14 w15">
+<w:styles xmlns:mc="http://schemas.openxmlformats.org/markup-compatibility/2006" xmlns:r="http://schemas.openxmlformats.org/officeDocument/2006/relationships" xmlns:w="http://schemas.openxmlformats.org/wordprocessingml/2006/main" xmlns:w14="http://schemas.microsoft.com/office/word/2010/wordml" xmlns:w15="http://schemas.microsoft.com/office/word/2012/wordml" xmlns:w16cid="http://schemas.microsoft.com/office/word/2016/wordml/cid" xmlns:w16se="http://schemas.microsoft.com/office/word/2015/wordml/symex" mc:Ignorable="w14 w15 w16se w16cid">
   <w:docDefaults>
     <w:rPrDefault>
       <w:rPr>
@@ -12003,7 +12294,7 @@
       </w:pPr>
     </w:pPrDefault>
   </w:docDefaults>
-  <w:latentStyles w:defLockedState="0" w:defUIPriority="99" w:defSemiHidden="0" w:defUnhideWhenUsed="0" w:defQFormat="0" w:count="371">
+  <w:latentStyles w:defLockedState="0" w:defUIPriority="99" w:defSemiHidden="0" w:defUnhideWhenUsed="0" w:defQFormat="0" w:count="375">
     <w:lsdException w:name="Normal" w:uiPriority="0" w:qFormat="1"/>
     <w:lsdException w:name="heading 1" w:uiPriority="9" w:qFormat="1"/>
     <w:lsdException w:name="heading 2" w:semiHidden="1" w:uiPriority="9" w:unhideWhenUsed="1" w:qFormat="1"/>
@@ -12109,7 +12400,6 @@
     <w:lsdException w:name="HTML Sample" w:semiHidden="1" w:unhideWhenUsed="1"/>
     <w:lsdException w:name="HTML Typewriter" w:semiHidden="1" w:unhideWhenUsed="1"/>
     <w:lsdException w:name="HTML Variable" w:semiHidden="1" w:unhideWhenUsed="1"/>
-    <w:lsdException w:name="Normal Table" w:semiHidden="1" w:unhideWhenUsed="1"/>
     <w:lsdException w:name="annotation subject" w:semiHidden="1" w:unhideWhenUsed="1"/>
     <w:lsdException w:name="No List" w:semiHidden="1" w:unhideWhenUsed="1"/>
     <w:lsdException w:name="Outline List 1" w:semiHidden="1" w:unhideWhenUsed="1"/>
@@ -12153,10 +12443,8 @@
     <w:lsdException w:name="Table Elegant" w:semiHidden="1" w:unhideWhenUsed="1"/>
     <w:lsdException w:name="Table Professional" w:semiHidden="1" w:unhideWhenUsed="1"/>
     <w:lsdException w:name="Table Subtle 1" w:semiHidden="1" w:unhideWhenUsed="1"/>
-    <w:lsdException w:name="Table Subtle 2" w:semiHidden="1" w:unhideWhenUsed="1"/>
     <w:lsdException w:name="Table Web 1" w:semiHidden="1" w:unhideWhenUsed="1"/>
     <w:lsdException w:name="Table Web 2" w:semiHidden="1" w:unhideWhenUsed="1"/>
-    <w:lsdException w:name="Table Web 3" w:semiHidden="1" w:unhideWhenUsed="1"/>
     <w:lsdException w:name="Balloon Text" w:semiHidden="1" w:unhideWhenUsed="1"/>
     <w:lsdException w:name="Table Grid" w:uiPriority="39"/>
     <w:lsdException w:name="Table Theme" w:semiHidden="1" w:unhideWhenUsed="1"/>
@@ -12375,6 +12663,10 @@
     <w:lsdException w:name="List Table 5 Dark Accent 6" w:uiPriority="50"/>
     <w:lsdException w:name="List Table 6 Colorful Accent 6" w:uiPriority="51"/>
     <w:lsdException w:name="List Table 7 Colorful Accent 6" w:uiPriority="52"/>
+    <w:lsdException w:name="Mention" w:semiHidden="1" w:unhideWhenUsed="1"/>
+    <w:lsdException w:name="Smart Hyperlink" w:semiHidden="1" w:unhideWhenUsed="1"/>
+    <w:lsdException w:name="Hashtag" w:semiHidden="1" w:unhideWhenUsed="1"/>
+    <w:lsdException w:name="Unresolved Mention" w:semiHidden="1" w:unhideWhenUsed="1"/>
   </w:latentStyles>
   <w:style w:type="paragraph" w:default="1" w:styleId="Normal">
     <w:name w:val="Normal"/>
@@ -12425,7 +12717,7 @@
 </file>
 
 <file path=word/glossary/webSettings.xml><?xml version="1.0" encoding="utf-8"?>
-<w:webSettings xmlns:mc="http://schemas.openxmlformats.org/markup-compatibility/2006" xmlns:r="http://schemas.openxmlformats.org/officeDocument/2006/relationships" xmlns:w="http://schemas.openxmlformats.org/wordprocessingml/2006/main" xmlns:w14="http://schemas.microsoft.com/office/word/2010/wordml" xmlns:w15="http://schemas.microsoft.com/office/word/2012/wordml" mc:Ignorable="w14 w15">
+<w:webSettings xmlns:mc="http://schemas.openxmlformats.org/markup-compatibility/2006" xmlns:r="http://schemas.openxmlformats.org/officeDocument/2006/relationships" xmlns:w="http://schemas.openxmlformats.org/wordprocessingml/2006/main" xmlns:w14="http://schemas.microsoft.com/office/word/2010/wordml" xmlns:w15="http://schemas.microsoft.com/office/word/2012/wordml" xmlns:w16cid="http://schemas.microsoft.com/office/word/2016/wordml/cid" xmlns:w16se="http://schemas.microsoft.com/office/word/2015/wordml/symex" mc:Ignorable="w14 w15 w16se w16cid">
   <w:optimizeForBrowser/>
   <w:allowPNG/>
 </w:webSettings>
@@ -12731,7 +13023,7 @@
 </file>
 
 <file path=customXml/itemProps1.xml><?xml version="1.0" encoding="utf-8"?>
-<ds:datastoreItem xmlns:ds="http://schemas.openxmlformats.org/officeDocument/2006/customXml" ds:itemID="{1F0C0F1D-78AE-4B7A-88D9-0F99746B68D2}">
+<ds:datastoreItem xmlns:ds="http://schemas.openxmlformats.org/officeDocument/2006/customXml" ds:itemID="{732CDFCC-50ED-48A7-9E4C-9CE5731D9D64}">
   <ds:schemaRefs>
     <ds:schemaRef ds:uri="http://schemas.openxmlformats.org/officeDocument/2006/bibliography"/>
   </ds:schemaRefs>

</xml_diff>

<commit_message>
Versao 0.004 Plano de Gerencia de Configuracao
</commit_message>
<xml_diff>
--- a/academicci_documentacao/gerencia_config/Academicci_PGC_PlanoGerenciaConfig.docx
+++ b/academicci_documentacao/gerencia_config/Academicci_PGC_PlanoGerenciaConfig.docx
@@ -150,7 +150,7 @@
           <w:sz w:val="28"/>
           <w:lang w:val="pt-BR"/>
         </w:rPr>
-        <w:t>2</w:t>
+        <w:t>4</w:t>
       </w:r>
     </w:p>
     <w:bookmarkEnd w:id="2"/>
@@ -601,6 +601,7 @@
         <w:tc>
           <w:tcPr>
             <w:tcW w:w="1212" w:type="pct"/>
+            <w:vAlign w:val="center"/>
           </w:tcPr>
           <w:p>
             <w:pPr>
@@ -621,6 +622,7 @@
         <w:tc>
           <w:tcPr>
             <w:tcW w:w="606" w:type="pct"/>
+            <w:vAlign w:val="center"/>
           </w:tcPr>
           <w:p>
             <w:pPr>
@@ -634,13 +636,40 @@
               <w:rPr>
                 <w:lang w:val="pt-BR"/>
               </w:rPr>
-              <w:t>0.002</w:t>
+              <w:t>0.00</w:t>
+            </w:r>
+            <w:r>
+              <w:rPr>
+                <w:lang w:val="pt-BR"/>
+              </w:rPr>
+              <w:t>3</w:t>
             </w:r>
           </w:p>
         </w:tc>
         <w:tc>
           <w:tcPr>
             <w:tcW w:w="1970" w:type="pct"/>
+            <w:vAlign w:val="center"/>
+          </w:tcPr>
+          <w:p>
+            <w:pPr>
+              <w:pStyle w:val="Tabletext"/>
+              <w:rPr>
+                <w:lang w:val="pt-BR"/>
+              </w:rPr>
+            </w:pPr>
+            <w:r>
+              <w:rPr>
+                <w:lang w:val="pt-BR"/>
+              </w:rPr>
+              <w:t>Atualização de Ferramentas de Desenvolvimento</w:t>
+            </w:r>
+          </w:p>
+        </w:tc>
+        <w:tc>
+          <w:tcPr>
+            <w:tcW w:w="1212" w:type="pct"/>
+            <w:vAlign w:val="center"/>
           </w:tcPr>
           <w:p>
             <w:pPr>
@@ -654,13 +683,16 @@
               <w:rPr>
                 <w:lang w:val="pt-BR"/>
               </w:rPr>
-              <w:t>Atualização de Ferramentas de Desenvolvimento</w:t>
-            </w:r>
-          </w:p>
-        </w:tc>
+              <w:t>Thaís Tavares</w:t>
+            </w:r>
+          </w:p>
+        </w:tc>
+      </w:tr>
+      <w:tr>
         <w:tc>
           <w:tcPr>
             <w:tcW w:w="1212" w:type="pct"/>
+            <w:vAlign w:val="center"/>
           </w:tcPr>
           <w:p>
             <w:pPr>
@@ -674,10 +706,124 @@
               <w:rPr>
                 <w:lang w:val="pt-BR"/>
               </w:rPr>
-              <w:t>Thaís Tavares</w:t>
+              <w:t>01/04/18</w:t>
+            </w:r>
+          </w:p>
+        </w:tc>
+        <w:tc>
+          <w:tcPr>
+            <w:tcW w:w="606" w:type="pct"/>
+            <w:vAlign w:val="center"/>
+          </w:tcPr>
+          <w:p>
+            <w:pPr>
+              <w:pStyle w:val="Tabletext"/>
+              <w:jc w:val="center"/>
+              <w:rPr>
+                <w:lang w:val="pt-BR"/>
+              </w:rPr>
+            </w:pPr>
+            <w:r>
+              <w:rPr>
+                <w:lang w:val="pt-BR"/>
+              </w:rPr>
+              <w:t>0.004</w:t>
+            </w:r>
+          </w:p>
+        </w:tc>
+        <w:tc>
+          <w:tcPr>
+            <w:tcW w:w="1970" w:type="pct"/>
+            <w:vAlign w:val="center"/>
+          </w:tcPr>
+          <w:p>
+            <w:pPr>
+              <w:pStyle w:val="Tabletext"/>
+              <w:numPr>
+                <w:ilvl w:val="0"/>
+                <w:numId w:val="34"/>
+              </w:numPr>
+              <w:ind w:left="357" w:hanging="357"/>
+              <w:contextualSpacing/>
+              <w:rPr>
+                <w:lang w:val="pt-BR"/>
+              </w:rPr>
+            </w:pPr>
+            <w:r>
+              <w:rPr>
+                <w:lang w:val="pt-BR"/>
+              </w:rPr>
+              <w:t xml:space="preserve">Atualização Ferramentas. </w:t>
+            </w:r>
+          </w:p>
+          <w:p>
+            <w:pPr>
+              <w:pStyle w:val="Tabletext"/>
+              <w:numPr>
+                <w:ilvl w:val="0"/>
+                <w:numId w:val="34"/>
+              </w:numPr>
+              <w:ind w:left="357" w:hanging="357"/>
+              <w:contextualSpacing/>
+              <w:rPr>
+                <w:lang w:val="pt-BR"/>
+              </w:rPr>
+            </w:pPr>
+            <w:r>
+              <w:rPr>
+                <w:lang w:val="pt-BR"/>
+              </w:rPr>
+              <w:t xml:space="preserve">Atualização Identificação </w:t>
             </w:r>
             <w:bookmarkStart w:id="3" w:name="_GoBack"/>
             <w:bookmarkEnd w:id="3"/>
+            <w:r>
+              <w:rPr>
+                <w:lang w:val="pt-BR"/>
+              </w:rPr>
+              <w:t xml:space="preserve">da Configuração; </w:t>
+            </w:r>
+          </w:p>
+          <w:p>
+            <w:pPr>
+              <w:pStyle w:val="Tabletext"/>
+              <w:numPr>
+                <w:ilvl w:val="0"/>
+                <w:numId w:val="34"/>
+              </w:numPr>
+              <w:ind w:left="357" w:hanging="357"/>
+              <w:contextualSpacing/>
+              <w:rPr>
+                <w:lang w:val="pt-BR"/>
+              </w:rPr>
+            </w:pPr>
+            <w:r>
+              <w:rPr>
+                <w:lang w:val="pt-BR"/>
+              </w:rPr>
+              <w:t>Atualização da estrutura do repositório.</w:t>
+            </w:r>
+          </w:p>
+        </w:tc>
+        <w:tc>
+          <w:tcPr>
+            <w:tcW w:w="1212" w:type="pct"/>
+            <w:vAlign w:val="center"/>
+          </w:tcPr>
+          <w:p>
+            <w:pPr>
+              <w:pStyle w:val="Tabletext"/>
+              <w:jc w:val="center"/>
+              <w:rPr>
+                <w:lang w:val="pt-BR"/>
+              </w:rPr>
+            </w:pPr>
+            <w:r>
+              <w:rPr>
+                <w:lang w:val="pt-BR"/>
+              </w:rPr>
+              <w:t>Raphael Guedes</w:t>
+            </w:r>
           </w:p>
         </w:tc>
       </w:tr>
@@ -727,7 +873,7 @@
           <w:rFonts w:asciiTheme="minorHAnsi" w:eastAsiaTheme="minorEastAsia" w:hAnsiTheme="minorHAnsi" w:cstheme="minorBidi"/>
           <w:noProof/>
           <w:szCs w:val="22"/>
-          <w:lang w:val="pt-BR" w:eastAsia="fr-FR"/>
+          <w:lang w:val="fr-FR" w:eastAsia="fr-FR"/>
         </w:rPr>
       </w:pPr>
       <w:r>
@@ -760,7 +906,7 @@
           <w:rFonts w:asciiTheme="minorHAnsi" w:eastAsiaTheme="minorEastAsia" w:hAnsiTheme="minorHAnsi" w:cstheme="minorBidi"/>
           <w:noProof/>
           <w:szCs w:val="22"/>
-          <w:lang w:val="pt-BR" w:eastAsia="fr-FR"/>
+          <w:lang w:val="fr-FR" w:eastAsia="fr-FR"/>
         </w:rPr>
         <w:tab/>
       </w:r>
@@ -787,7 +933,7 @@
         <w:rPr>
           <w:noProof/>
         </w:rPr>
-        <w:instrText xml:space="preserve"> PAGEREF _Toc507962659 \h </w:instrText>
+        <w:instrText xml:space="preserve"> PAGEREF _Toc510305346 \h </w:instrText>
       </w:r>
       <w:r>
         <w:rPr>
@@ -823,7 +969,7 @@
           <w:rFonts w:asciiTheme="minorHAnsi" w:eastAsiaTheme="minorEastAsia" w:hAnsiTheme="minorHAnsi" w:cstheme="minorBidi"/>
           <w:noProof/>
           <w:szCs w:val="22"/>
-          <w:lang w:val="pt-BR" w:eastAsia="fr-FR"/>
+          <w:lang w:val="fr-FR" w:eastAsia="fr-FR"/>
         </w:rPr>
       </w:pPr>
       <w:r>
@@ -838,7 +984,7 @@
           <w:rFonts w:asciiTheme="minorHAnsi" w:eastAsiaTheme="minorEastAsia" w:hAnsiTheme="minorHAnsi" w:cstheme="minorBidi"/>
           <w:noProof/>
           <w:szCs w:val="22"/>
-          <w:lang w:val="pt-BR" w:eastAsia="fr-FR"/>
+          <w:lang w:val="fr-FR" w:eastAsia="fr-FR"/>
         </w:rPr>
         <w:tab/>
       </w:r>
@@ -865,7 +1011,7 @@
         <w:rPr>
           <w:noProof/>
         </w:rPr>
-        <w:instrText xml:space="preserve"> PAGEREF _Toc507962660 \h </w:instrText>
+        <w:instrText xml:space="preserve"> PAGEREF _Toc510305347 \h </w:instrText>
       </w:r>
       <w:r>
         <w:rPr>
@@ -901,7 +1047,7 @@
           <w:rFonts w:asciiTheme="minorHAnsi" w:eastAsiaTheme="minorEastAsia" w:hAnsiTheme="minorHAnsi" w:cstheme="minorBidi"/>
           <w:noProof/>
           <w:szCs w:val="22"/>
-          <w:lang w:val="pt-BR" w:eastAsia="fr-FR"/>
+          <w:lang w:val="fr-FR" w:eastAsia="fr-FR"/>
         </w:rPr>
       </w:pPr>
       <w:r>
@@ -916,7 +1062,7 @@
           <w:rFonts w:asciiTheme="minorHAnsi" w:eastAsiaTheme="minorEastAsia" w:hAnsiTheme="minorHAnsi" w:cstheme="minorBidi"/>
           <w:noProof/>
           <w:szCs w:val="22"/>
-          <w:lang w:val="pt-BR" w:eastAsia="fr-FR"/>
+          <w:lang w:val="fr-FR" w:eastAsia="fr-FR"/>
         </w:rPr>
         <w:tab/>
       </w:r>
@@ -943,7 +1089,7 @@
         <w:rPr>
           <w:noProof/>
         </w:rPr>
-        <w:instrText xml:space="preserve"> PAGEREF _Toc507962661 \h </w:instrText>
+        <w:instrText xml:space="preserve"> PAGEREF _Toc510305348 \h </w:instrText>
       </w:r>
       <w:r>
         <w:rPr>
@@ -979,7 +1125,7 @@
           <w:rFonts w:asciiTheme="minorHAnsi" w:eastAsiaTheme="minorEastAsia" w:hAnsiTheme="minorHAnsi" w:cstheme="minorBidi"/>
           <w:noProof/>
           <w:szCs w:val="22"/>
-          <w:lang w:val="pt-BR" w:eastAsia="fr-FR"/>
+          <w:lang w:val="fr-FR" w:eastAsia="fr-FR"/>
         </w:rPr>
       </w:pPr>
       <w:r>
@@ -994,7 +1140,7 @@
           <w:rFonts w:asciiTheme="minorHAnsi" w:eastAsiaTheme="minorEastAsia" w:hAnsiTheme="minorHAnsi" w:cstheme="minorBidi"/>
           <w:noProof/>
           <w:szCs w:val="22"/>
-          <w:lang w:val="pt-BR" w:eastAsia="fr-FR"/>
+          <w:lang w:val="fr-FR" w:eastAsia="fr-FR"/>
         </w:rPr>
         <w:tab/>
       </w:r>
@@ -1021,7 +1167,7 @@
         <w:rPr>
           <w:noProof/>
         </w:rPr>
-        <w:instrText xml:space="preserve"> PAGEREF _Toc507962662 \h </w:instrText>
+        <w:instrText xml:space="preserve"> PAGEREF _Toc510305349 \h </w:instrText>
       </w:r>
       <w:r>
         <w:rPr>
@@ -1057,7 +1203,7 @@
           <w:rFonts w:asciiTheme="minorHAnsi" w:eastAsiaTheme="minorEastAsia" w:hAnsiTheme="minorHAnsi" w:cstheme="minorBidi"/>
           <w:noProof/>
           <w:szCs w:val="22"/>
-          <w:lang w:val="pt-BR" w:eastAsia="fr-FR"/>
+          <w:lang w:val="fr-FR" w:eastAsia="fr-FR"/>
         </w:rPr>
       </w:pPr>
       <w:r>
@@ -1072,7 +1218,7 @@
           <w:rFonts w:asciiTheme="minorHAnsi" w:eastAsiaTheme="minorEastAsia" w:hAnsiTheme="minorHAnsi" w:cstheme="minorBidi"/>
           <w:noProof/>
           <w:szCs w:val="22"/>
-          <w:lang w:val="pt-BR" w:eastAsia="fr-FR"/>
+          <w:lang w:val="fr-FR" w:eastAsia="fr-FR"/>
         </w:rPr>
         <w:tab/>
       </w:r>
@@ -1099,7 +1245,7 @@
         <w:rPr>
           <w:noProof/>
         </w:rPr>
-        <w:instrText xml:space="preserve"> PAGEREF _Toc507962663 \h </w:instrText>
+        <w:instrText xml:space="preserve"> PAGEREF _Toc510305350 \h </w:instrText>
       </w:r>
       <w:r>
         <w:rPr>
@@ -1164,7 +1310,6 @@
       <w:r>
         <w:rPr>
           <w:noProof/>
-          <w:lang w:val="pt-BR"/>
         </w:rPr>
         <w:tab/>
       </w:r>
@@ -1177,9 +1322,8 @@
       <w:r>
         <w:rPr>
           <w:noProof/>
-          <w:lang w:val="pt-BR"/>
-        </w:rPr>
-        <w:instrText xml:space="preserve"> PAGEREF _Toc507962664 \h </w:instrText>
+        </w:rPr>
+        <w:instrText xml:space="preserve"> PAGEREF _Toc510305351 \h </w:instrText>
       </w:r>
       <w:r>
         <w:rPr>
@@ -1195,7 +1339,6 @@
       <w:r>
         <w:rPr>
           <w:noProof/>
-          <w:lang w:val="pt-BR"/>
         </w:rPr>
         <w:t>4</w:t>
       </w:r>
@@ -1245,7 +1388,6 @@
       <w:r>
         <w:rPr>
           <w:noProof/>
-          <w:lang w:val="pt-BR"/>
         </w:rPr>
         <w:tab/>
       </w:r>
@@ -1258,9 +1400,8 @@
       <w:r>
         <w:rPr>
           <w:noProof/>
-          <w:lang w:val="pt-BR"/>
-        </w:rPr>
-        <w:instrText xml:space="preserve"> PAGEREF _Toc507962665 \h </w:instrText>
+        </w:rPr>
+        <w:instrText xml:space="preserve"> PAGEREF _Toc510305352 \h </w:instrText>
       </w:r>
       <w:r>
         <w:rPr>
@@ -1276,7 +1417,6 @@
       <w:r>
         <w:rPr>
           <w:noProof/>
-          <w:lang w:val="pt-BR"/>
         </w:rPr>
         <w:t>4</w:t>
       </w:r>
@@ -1326,7 +1466,6 @@
       <w:r>
         <w:rPr>
           <w:noProof/>
-          <w:lang w:val="pt-BR"/>
         </w:rPr>
         <w:tab/>
       </w:r>
@@ -1339,9 +1478,8 @@
       <w:r>
         <w:rPr>
           <w:noProof/>
-          <w:lang w:val="pt-BR"/>
-        </w:rPr>
-        <w:instrText xml:space="preserve"> PAGEREF _Toc507962666 \h </w:instrText>
+        </w:rPr>
+        <w:instrText xml:space="preserve"> PAGEREF _Toc510305353 \h </w:instrText>
       </w:r>
       <w:r>
         <w:rPr>
@@ -1357,7 +1495,6 @@
       <w:r>
         <w:rPr>
           <w:noProof/>
-          <w:lang w:val="pt-BR"/>
         </w:rPr>
         <w:t>4</w:t>
       </w:r>
@@ -1398,27 +1535,18 @@
         <w:t>Ferramentas</w:t>
       </w:r>
       <w:r>
-        <w:rPr>
-          <w:lang w:val="pt-BR"/>
-        </w:rPr>
         <w:tab/>
       </w:r>
       <w:r>
         <w:fldChar w:fldCharType="begin"/>
       </w:r>
       <w:r>
-        <w:rPr>
-          <w:lang w:val="pt-BR"/>
-        </w:rPr>
-        <w:instrText xml:space="preserve"> PAGEREF _Toc507962667 \h </w:instrText>
+        <w:instrText xml:space="preserve"> PAGEREF _Toc510305354 \h </w:instrText>
       </w:r>
       <w:r>
         <w:fldChar w:fldCharType="separate"/>
       </w:r>
       <w:r>
-        <w:rPr>
-          <w:lang w:val="pt-BR"/>
-        </w:rPr>
         <w:t>5</w:t>
       </w:r>
       <w:r>
@@ -1455,27 +1583,18 @@
         <w:t>Ambiente</w:t>
       </w:r>
       <w:r>
-        <w:rPr>
-          <w:lang w:val="pt-BR"/>
-        </w:rPr>
         <w:tab/>
       </w:r>
       <w:r>
         <w:fldChar w:fldCharType="begin"/>
       </w:r>
       <w:r>
-        <w:rPr>
-          <w:lang w:val="pt-BR"/>
-        </w:rPr>
-        <w:instrText xml:space="preserve"> PAGEREF _Toc507962668 \h </w:instrText>
+        <w:instrText xml:space="preserve"> PAGEREF _Toc510305355 \h </w:instrText>
       </w:r>
       <w:r>
         <w:fldChar w:fldCharType="separate"/>
       </w:r>
       <w:r>
-        <w:rPr>
-          <w:lang w:val="pt-BR"/>
-        </w:rPr>
         <w:t>5</w:t>
       </w:r>
       <w:r>
@@ -1521,7 +1640,6 @@
       <w:r>
         <w:rPr>
           <w:noProof/>
-          <w:lang w:val="pt-BR"/>
         </w:rPr>
         <w:tab/>
       </w:r>
@@ -1534,9 +1652,8 @@
       <w:r>
         <w:rPr>
           <w:noProof/>
-          <w:lang w:val="pt-BR"/>
-        </w:rPr>
-        <w:instrText xml:space="preserve"> PAGEREF _Toc507962669 \h </w:instrText>
+        </w:rPr>
+        <w:instrText xml:space="preserve"> PAGEREF _Toc510305356 \h </w:instrText>
       </w:r>
       <w:r>
         <w:rPr>
@@ -1552,7 +1669,6 @@
       <w:r>
         <w:rPr>
           <w:noProof/>
-          <w:lang w:val="pt-BR"/>
         </w:rPr>
         <w:t>6</w:t>
       </w:r>
@@ -1602,7 +1718,6 @@
       <w:r>
         <w:rPr>
           <w:noProof/>
-          <w:lang w:val="pt-BR"/>
         </w:rPr>
         <w:tab/>
       </w:r>
@@ -1615,9 +1730,8 @@
       <w:r>
         <w:rPr>
           <w:noProof/>
-          <w:lang w:val="pt-BR"/>
-        </w:rPr>
-        <w:instrText xml:space="preserve"> PAGEREF _Toc507962670 \h </w:instrText>
+        </w:rPr>
+        <w:instrText xml:space="preserve"> PAGEREF _Toc510305357 \h </w:instrText>
       </w:r>
       <w:r>
         <w:rPr>
@@ -1633,7 +1747,6 @@
       <w:r>
         <w:rPr>
           <w:noProof/>
-          <w:lang w:val="pt-BR"/>
         </w:rPr>
         <w:t>6</w:t>
       </w:r>
@@ -1674,27 +1787,18 @@
         <w:t>Métodos de Identificação</w:t>
       </w:r>
       <w:r>
-        <w:rPr>
-          <w:lang w:val="pt-BR"/>
-        </w:rPr>
         <w:tab/>
       </w:r>
       <w:r>
         <w:fldChar w:fldCharType="begin"/>
       </w:r>
       <w:r>
-        <w:rPr>
-          <w:lang w:val="pt-BR"/>
-        </w:rPr>
-        <w:instrText xml:space="preserve"> PAGEREF _Toc507962671 \h </w:instrText>
+        <w:instrText xml:space="preserve"> PAGEREF _Toc510305358 \h </w:instrText>
       </w:r>
       <w:r>
         <w:fldChar w:fldCharType="separate"/>
       </w:r>
       <w:r>
-        <w:rPr>
-          <w:lang w:val="pt-BR"/>
-        </w:rPr>
         <w:t>6</w:t>
       </w:r>
       <w:r>
@@ -1731,27 +1835,18 @@
         <w:t>Métodos de Versionamento</w:t>
       </w:r>
       <w:r>
-        <w:rPr>
-          <w:lang w:val="pt-BR"/>
-        </w:rPr>
         <w:tab/>
       </w:r>
       <w:r>
         <w:fldChar w:fldCharType="begin"/>
       </w:r>
       <w:r>
-        <w:rPr>
-          <w:lang w:val="pt-BR"/>
-        </w:rPr>
-        <w:instrText xml:space="preserve"> PAGEREF _Toc507962672 \h </w:instrText>
+        <w:instrText xml:space="preserve"> PAGEREF _Toc510305359 \h </w:instrText>
       </w:r>
       <w:r>
         <w:fldChar w:fldCharType="separate"/>
       </w:r>
       <w:r>
-        <w:rPr>
-          <w:lang w:val="pt-BR"/>
-        </w:rPr>
         <w:t>7</w:t>
       </w:r>
       <w:r>
@@ -1788,27 +1883,18 @@
         <w:t>Baselines do Projeto</w:t>
       </w:r>
       <w:r>
-        <w:rPr>
-          <w:lang w:val="pt-BR"/>
-        </w:rPr>
         <w:tab/>
       </w:r>
       <w:r>
         <w:fldChar w:fldCharType="begin"/>
       </w:r>
       <w:r>
-        <w:rPr>
-          <w:lang w:val="pt-BR"/>
-        </w:rPr>
-        <w:instrText xml:space="preserve"> PAGEREF _Toc507962673 \h </w:instrText>
+        <w:instrText xml:space="preserve"> PAGEREF _Toc510305360 \h </w:instrText>
       </w:r>
       <w:r>
         <w:fldChar w:fldCharType="separate"/>
       </w:r>
       <w:r>
-        <w:rPr>
-          <w:lang w:val="pt-BR"/>
-        </w:rPr>
         <w:t>7</w:t>
       </w:r>
       <w:r>
@@ -1845,27 +1931,18 @@
         <w:t>Estrutura do Repositório</w:t>
       </w:r>
       <w:r>
-        <w:rPr>
-          <w:lang w:val="pt-BR"/>
-        </w:rPr>
         <w:tab/>
       </w:r>
       <w:r>
         <w:fldChar w:fldCharType="begin"/>
       </w:r>
       <w:r>
-        <w:rPr>
-          <w:lang w:val="pt-BR"/>
-        </w:rPr>
-        <w:instrText xml:space="preserve"> PAGEREF _Toc507962674 \h </w:instrText>
+        <w:instrText xml:space="preserve"> PAGEREF _Toc510305361 \h </w:instrText>
       </w:r>
       <w:r>
         <w:fldChar w:fldCharType="separate"/>
       </w:r>
       <w:r>
-        <w:rPr>
-          <w:lang w:val="pt-BR"/>
-        </w:rPr>
         <w:t>8</w:t>
       </w:r>
       <w:r>
@@ -1911,7 +1988,6 @@
       <w:r>
         <w:rPr>
           <w:noProof/>
-          <w:lang w:val="pt-BR"/>
         </w:rPr>
         <w:tab/>
       </w:r>
@@ -1924,9 +2000,8 @@
       <w:r>
         <w:rPr>
           <w:noProof/>
-          <w:lang w:val="pt-BR"/>
-        </w:rPr>
-        <w:instrText xml:space="preserve"> PAGEREF _Toc507962675 \h </w:instrText>
+        </w:rPr>
+        <w:instrText xml:space="preserve"> PAGEREF _Toc510305362 \h </w:instrText>
       </w:r>
       <w:r>
         <w:rPr>
@@ -1942,7 +2017,6 @@
       <w:r>
         <w:rPr>
           <w:noProof/>
-          <w:lang w:val="pt-BR"/>
         </w:rPr>
         <w:t>8</w:t>
       </w:r>
@@ -1983,27 +2057,18 @@
         <w:t>Processamento e Aprovação de Solicitações de Mudança</w:t>
       </w:r>
       <w:r>
-        <w:rPr>
-          <w:lang w:val="pt-BR"/>
-        </w:rPr>
         <w:tab/>
       </w:r>
       <w:r>
         <w:fldChar w:fldCharType="begin"/>
       </w:r>
       <w:r>
-        <w:rPr>
-          <w:lang w:val="pt-BR"/>
-        </w:rPr>
-        <w:instrText xml:space="preserve"> PAGEREF _Toc507962676 \h </w:instrText>
+        <w:instrText xml:space="preserve"> PAGEREF _Toc510305363 \h </w:instrText>
       </w:r>
       <w:r>
         <w:fldChar w:fldCharType="separate"/>
       </w:r>
       <w:r>
-        <w:rPr>
-          <w:lang w:val="pt-BR"/>
-        </w:rPr>
         <w:t>8</w:t>
       </w:r>
       <w:r>
@@ -2040,28 +2105,19 @@
         <w:t>Comitê de Controle de Mudança (CCB)</w:t>
       </w:r>
       <w:r>
-        <w:rPr>
-          <w:lang w:val="pt-BR"/>
-        </w:rPr>
         <w:tab/>
       </w:r>
       <w:r>
         <w:fldChar w:fldCharType="begin"/>
       </w:r>
       <w:r>
-        <w:rPr>
-          <w:lang w:val="pt-BR"/>
-        </w:rPr>
-        <w:instrText xml:space="preserve"> PAGEREF _Toc507962677 \h </w:instrText>
+        <w:instrText xml:space="preserve"> PAGEREF _Toc510305364 \h </w:instrText>
       </w:r>
       <w:r>
         <w:fldChar w:fldCharType="separate"/>
       </w:r>
       <w:r>
-        <w:rPr>
-          <w:lang w:val="pt-BR"/>
-        </w:rPr>
-        <w:t>8</w:t>
+        <w:t>9</w:t>
       </w:r>
       <w:r>
         <w:fldChar w:fldCharType="end"/>
@@ -2106,7 +2162,6 @@
       <w:r>
         <w:rPr>
           <w:noProof/>
-          <w:lang w:val="pt-BR"/>
         </w:rPr>
         <w:tab/>
       </w:r>
@@ -2119,9 +2174,8 @@
       <w:r>
         <w:rPr>
           <w:noProof/>
-          <w:lang w:val="pt-BR"/>
-        </w:rPr>
-        <w:instrText xml:space="preserve"> PAGEREF _Toc507962678 \h </w:instrText>
+        </w:rPr>
+        <w:instrText xml:space="preserve"> PAGEREF _Toc510305365 \h </w:instrText>
       </w:r>
       <w:r>
         <w:rPr>
@@ -2137,7 +2191,6 @@
       <w:r>
         <w:rPr>
           <w:noProof/>
-          <w:lang w:val="pt-BR"/>
         </w:rPr>
         <w:t>9</w:t>
       </w:r>
@@ -2178,27 +2231,18 @@
         <w:t>Processo de Armazenamento de Mídia e Liberação do Projeto</w:t>
       </w:r>
       <w:r>
-        <w:rPr>
-          <w:lang w:val="pt-BR"/>
-        </w:rPr>
         <w:tab/>
       </w:r>
       <w:r>
         <w:fldChar w:fldCharType="begin"/>
       </w:r>
       <w:r>
-        <w:rPr>
-          <w:lang w:val="pt-BR"/>
-        </w:rPr>
-        <w:instrText xml:space="preserve"> PAGEREF _Toc507962679 \h </w:instrText>
+        <w:instrText xml:space="preserve"> PAGEREF _Toc510305366 \h </w:instrText>
       </w:r>
       <w:r>
         <w:fldChar w:fldCharType="separate"/>
       </w:r>
       <w:r>
-        <w:rPr>
-          <w:lang w:val="pt-BR"/>
-        </w:rPr>
         <w:t>9</w:t>
       </w:r>
       <w:r>
@@ -2244,7 +2288,6 @@
       <w:r>
         <w:rPr>
           <w:noProof/>
-          <w:lang w:val="pt-BR"/>
         </w:rPr>
         <w:tab/>
       </w:r>
@@ -2257,9 +2300,8 @@
       <w:r>
         <w:rPr>
           <w:noProof/>
-          <w:lang w:val="pt-BR"/>
-        </w:rPr>
-        <w:instrText xml:space="preserve"> PAGEREF _Toc507962680 \h </w:instrText>
+        </w:rPr>
+        <w:instrText xml:space="preserve"> PAGEREF _Toc510305367 \h </w:instrText>
       </w:r>
       <w:r>
         <w:rPr>
@@ -2275,7 +2317,6 @@
       <w:r>
         <w:rPr>
           <w:noProof/>
-          <w:lang w:val="pt-BR"/>
         </w:rPr>
         <w:t>9</w:t>
       </w:r>
@@ -2325,7 +2366,6 @@
       <w:r>
         <w:rPr>
           <w:noProof/>
-          <w:lang w:val="pt-BR"/>
         </w:rPr>
         <w:tab/>
       </w:r>
@@ -2338,9 +2378,8 @@
       <w:r>
         <w:rPr>
           <w:noProof/>
-          <w:lang w:val="pt-BR"/>
-        </w:rPr>
-        <w:instrText xml:space="preserve"> PAGEREF _Toc507962681 \h </w:instrText>
+        </w:rPr>
+        <w:instrText xml:space="preserve"> PAGEREF _Toc510305368 \h </w:instrText>
       </w:r>
       <w:r>
         <w:rPr>
@@ -2356,7 +2395,6 @@
       <w:r>
         <w:rPr>
           <w:noProof/>
-          <w:lang w:val="pt-BR"/>
         </w:rPr>
         <w:t>9</w:t>
       </w:r>
@@ -2419,7 +2457,7 @@
         <w:rPr>
           <w:noProof/>
         </w:rPr>
-        <w:instrText xml:space="preserve"> PAGEREF _Toc507962682 \h </w:instrText>
+        <w:instrText xml:space="preserve"> PAGEREF _Toc510305369 \h </w:instrText>
       </w:r>
       <w:r>
         <w:rPr>
@@ -2515,7 +2553,7 @@
         </w:rPr>
       </w:pPr>
       <w:bookmarkStart w:id="6" w:name="1.__________________Introduction"/>
-      <w:bookmarkStart w:id="7" w:name="_Toc507962659"/>
+      <w:bookmarkStart w:id="7" w:name="_Toc510305346"/>
       <w:r>
         <w:rPr>
           <w:lang w:val="pt-BR"/>
@@ -2533,7 +2571,7 @@
           <w:lang w:val="pt-BR"/>
         </w:rPr>
       </w:pPr>
-      <w:bookmarkStart w:id="8" w:name="_Toc507962660"/>
+      <w:bookmarkStart w:id="8" w:name="_Toc510305347"/>
       <w:r>
         <w:rPr>
           <w:lang w:val="pt-BR"/>
@@ -2583,7 +2621,7 @@
           <w:lang w:val="pt-BR"/>
         </w:rPr>
       </w:pPr>
-      <w:bookmarkStart w:id="9" w:name="_Toc507962661"/>
+      <w:bookmarkStart w:id="9" w:name="_Toc510305348"/>
       <w:r>
         <w:rPr>
           <w:lang w:val="pt-BR"/>
@@ -2624,7 +2662,6 @@
           <w:dataBinding w:prefixMappings="xmlns:ns0='http://purl.org/dc/elements/1.1/' xmlns:ns1='http://schemas.openxmlformats.org/package/2006/metadata/core-properties' " w:xpath="/ns1:coreProperties[1]/ns0:subject[1]" w:storeItemID="{6C3C8BC8-F283-45AE-878A-BAB7291924A1}"/>
           <w:text/>
         </w:sdtPr>
-        <w:sdtEndPr/>
         <w:sdtContent>
           <w:r>
             <w:rPr>
@@ -2666,7 +2703,6 @@
           <w:dataBinding w:prefixMappings="xmlns:ns0='http://purl.org/dc/elements/1.1/' xmlns:ns1='http://schemas.openxmlformats.org/package/2006/metadata/core-properties' " w:xpath="/ns1:coreProperties[1]/ns0:subject[1]" w:storeItemID="{6C3C8BC8-F283-45AE-878A-BAB7291924A1}"/>
           <w:text/>
         </w:sdtPr>
-        <w:sdtEndPr/>
         <w:sdtContent>
           <w:r>
             <w:rPr>
@@ -2694,7 +2730,7 @@
           <w:lang w:val="pt-BR"/>
         </w:rPr>
       </w:pPr>
-      <w:bookmarkStart w:id="10" w:name="_Toc507962662"/>
+      <w:bookmarkStart w:id="10" w:name="_Toc510305349"/>
       <w:r>
         <w:rPr>
           <w:lang w:val="pt-BR"/>
@@ -2871,7 +2907,7 @@
           <w:lang w:val="pt-BR"/>
         </w:rPr>
       </w:pPr>
-      <w:bookmarkStart w:id="11" w:name="_Toc507962663"/>
+      <w:bookmarkStart w:id="11" w:name="_Toc510305350"/>
       <w:r>
         <w:rPr>
           <w:lang w:val="pt-BR"/>
@@ -2905,7 +2941,7 @@
           <w:lang w:val="pt-BR"/>
         </w:rPr>
       </w:pPr>
-      <w:bookmarkStart w:id="12" w:name="_Toc507962664"/>
+      <w:bookmarkStart w:id="12" w:name="_Toc510305351"/>
       <w:r>
         <w:rPr>
           <w:lang w:val="pt-BR"/>
@@ -2922,7 +2958,7 @@
           <w:lang w:val="pt-BR"/>
         </w:rPr>
       </w:pPr>
-      <w:bookmarkStart w:id="13" w:name="_Toc507962665"/>
+      <w:bookmarkStart w:id="13" w:name="_Toc510305352"/>
       <w:r>
         <w:rPr>
           <w:lang w:val="pt-BR"/>
@@ -3102,11 +3138,19 @@
                 <w:lang w:val="pt-BR"/>
               </w:rPr>
             </w:pPr>
-            <w:r>
-              <w:rPr>
-                <w:lang w:val="pt-BR"/>
-              </w:rPr>
-              <w:t xml:space="preserve">Product </w:t>
+            <w:proofErr w:type="spellStart"/>
+            <w:r>
+              <w:rPr>
+                <w:lang w:val="pt-BR"/>
+              </w:rPr>
+              <w:t>Product</w:t>
+            </w:r>
+            <w:proofErr w:type="spellEnd"/>
+            <w:r>
+              <w:rPr>
+                <w:lang w:val="pt-BR"/>
+              </w:rPr>
+              <w:t xml:space="preserve"> </w:t>
             </w:r>
             <w:proofErr w:type="spellStart"/>
             <w:r>
@@ -3253,7 +3297,7 @@
           <w:lang w:val="pt-BR"/>
         </w:rPr>
       </w:pPr>
-      <w:bookmarkStart w:id="14" w:name="_Toc507962666"/>
+      <w:bookmarkStart w:id="14" w:name="_Toc510305353"/>
       <w:r>
         <w:rPr>
           <w:lang w:val="pt-BR"/>
@@ -3365,7 +3409,7 @@
           <w:lang w:val="pt-BR"/>
         </w:rPr>
       </w:pPr>
-      <w:bookmarkStart w:id="15" w:name="_Toc507962667"/>
+      <w:bookmarkStart w:id="15" w:name="_Toc510305354"/>
       <w:r>
         <w:rPr>
           <w:lang w:val="pt-BR"/>
@@ -3478,12 +3522,21 @@
               </w:rPr>
             </w:pPr>
             <w:hyperlink r:id="rId14" w:history="1">
+              <w:proofErr w:type="spellStart"/>
               <w:r>
                 <w:rPr>
                   <w:rStyle w:val="Hyperlink"/>
                   <w:lang w:val="pt-BR"/>
                 </w:rPr>
-                <w:t>Astah Community</w:t>
+                <w:t>Astah</w:t>
+              </w:r>
+              <w:proofErr w:type="spellEnd"/>
+              <w:r>
+                <w:rPr>
+                  <w:rStyle w:val="Hyperlink"/>
+                  <w:lang w:val="pt-BR"/>
+                </w:rPr>
+                <w:t xml:space="preserve"> Community</w:t>
               </w:r>
             </w:hyperlink>
           </w:p>
@@ -3510,6 +3563,7 @@
         <w:tc>
           <w:tcPr>
             <w:tcW w:w="1862" w:type="pct"/>
+            <w:vAlign w:val="center"/>
           </w:tcPr>
           <w:p>
             <w:pPr>
@@ -3580,6 +3634,7 @@
         <w:tc>
           <w:tcPr>
             <w:tcW w:w="1862" w:type="pct"/>
+            <w:vAlign w:val="center"/>
           </w:tcPr>
           <w:p>
             <w:pPr>
@@ -3646,6 +3701,7 @@
         <w:tc>
           <w:tcPr>
             <w:tcW w:w="1862" w:type="pct"/>
+            <w:vAlign w:val="center"/>
           </w:tcPr>
           <w:p>
             <w:pPr>
@@ -3681,12 +3737,15 @@
                 <w:lang w:val="pt-BR"/>
               </w:rPr>
             </w:pPr>
-            <w:r>
-              <w:rPr>
-                <w:lang w:val="pt-BR"/>
-              </w:rPr>
-              <w:t>Corel Draw X7</w:t>
-            </w:r>
+            <w:hyperlink r:id="rId17" w:history="1">
+              <w:r>
+                <w:rPr>
+                  <w:rStyle w:val="Hyperlink"/>
+                  <w:lang w:val="pt-BR"/>
+                </w:rPr>
+                <w:t>Corel Draw X7</w:t>
+              </w:r>
+            </w:hyperlink>
           </w:p>
         </w:tc>
         <w:tc>
@@ -3711,6 +3770,7 @@
         <w:tc>
           <w:tcPr>
             <w:tcW w:w="1862" w:type="pct"/>
+            <w:vAlign w:val="center"/>
           </w:tcPr>
           <w:p>
             <w:pPr>
@@ -3746,7 +3806,7 @@
                 <w:lang w:val="pt-BR"/>
               </w:rPr>
             </w:pPr>
-            <w:hyperlink r:id="rId17" w:history="1">
+            <w:hyperlink r:id="rId18" w:history="1">
               <w:r>
                 <w:rPr>
                   <w:rStyle w:val="Hyperlink"/>
@@ -3779,6 +3839,7 @@
         <w:tc>
           <w:tcPr>
             <w:tcW w:w="1862" w:type="pct"/>
+            <w:vAlign w:val="center"/>
           </w:tcPr>
           <w:p>
             <w:pPr>
@@ -3816,149 +3877,26 @@
             <w:pPr>
               <w:pStyle w:val="Corpodetexto"/>
               <w:ind w:left="0"/>
-            </w:pPr>
-            <w:hyperlink r:id="rId18" w:history="1">
-              <w:proofErr w:type="spellStart"/>
-              <w:r>
-                <w:rPr>
-                  <w:rStyle w:val="Hyperlink"/>
-                </w:rPr>
-                <w:t>GitKraken</w:t>
-              </w:r>
-              <w:proofErr w:type="spellEnd"/>
-            </w:hyperlink>
-          </w:p>
-        </w:tc>
-        <w:tc>
-          <w:tcPr>
-            <w:tcW w:w="1921" w:type="pct"/>
-            <w:vAlign w:val="center"/>
-          </w:tcPr>
-          <w:p>
-            <w:pPr>
-              <w:rPr>
-                <w:lang w:val="pt-BR"/>
-              </w:rPr>
-            </w:pPr>
-            <w:r>
-              <w:rPr>
-                <w:lang w:val="pt-BR"/>
-              </w:rPr>
-              <w:t>3.3.4+</w:t>
-            </w:r>
-          </w:p>
-        </w:tc>
-        <w:tc>
-          <w:tcPr>
-            <w:tcW w:w="1862" w:type="pct"/>
-          </w:tcPr>
-          <w:p>
-            <w:pPr>
-              <w:pStyle w:val="Corpodetexto"/>
-              <w:ind w:left="0"/>
-              <w:rPr>
-                <w:lang w:val="pt-BR"/>
-              </w:rPr>
-            </w:pPr>
-            <w:r>
-              <w:rPr>
-                <w:lang w:val="pt-BR"/>
-              </w:rPr>
-              <w:t>Cliente Gráfico Git</w:t>
-            </w:r>
-          </w:p>
-        </w:tc>
-      </w:tr>
-      <w:tr>
-        <w:trPr>
-          <w:jc w:val="center"/>
-        </w:trPr>
-        <w:tc>
-          <w:tcPr>
-            <w:tcW w:w="1217" w:type="pct"/>
-            <w:vAlign w:val="center"/>
-          </w:tcPr>
-          <w:p>
-            <w:pPr>
-              <w:pStyle w:val="Corpodetexto"/>
-              <w:ind w:left="0"/>
+              <w:rPr>
+                <w:lang w:val="pt-BR"/>
+              </w:rPr>
             </w:pPr>
             <w:hyperlink r:id="rId19" w:history="1">
               <w:proofErr w:type="spellStart"/>
               <w:r>
                 <w:rPr>
                   <w:rStyle w:val="Hyperlink"/>
+                  <w:lang w:val="pt-BR"/>
                 </w:rPr>
-                <w:t>GitEye</w:t>
+                <w:t>Git</w:t>
               </w:r>
               <w:proofErr w:type="spellEnd"/>
-            </w:hyperlink>
-          </w:p>
-        </w:tc>
-        <w:tc>
-          <w:tcPr>
-            <w:tcW w:w="1921" w:type="pct"/>
-            <w:vAlign w:val="center"/>
-          </w:tcPr>
-          <w:p>
-            <w:pPr>
-              <w:rPr>
-                <w:lang w:val="pt-BR"/>
-              </w:rPr>
-            </w:pPr>
-            <w:r>
-              <w:rPr>
-                <w:lang w:val="pt-BR"/>
-              </w:rPr>
-              <w:t>2.0.0</w:t>
-            </w:r>
-          </w:p>
-        </w:tc>
-        <w:tc>
-          <w:tcPr>
-            <w:tcW w:w="1862" w:type="pct"/>
-          </w:tcPr>
-          <w:p>
-            <w:pPr>
-              <w:pStyle w:val="Corpodetexto"/>
-              <w:ind w:left="0"/>
-              <w:rPr>
-                <w:lang w:val="pt-BR"/>
-              </w:rPr>
-            </w:pPr>
-            <w:r>
-              <w:rPr>
-                <w:lang w:val="pt-BR"/>
-              </w:rPr>
-              <w:t>Cliente Gráfico Git</w:t>
-            </w:r>
-          </w:p>
-        </w:tc>
-      </w:tr>
-      <w:tr>
-        <w:trPr>
-          <w:jc w:val="center"/>
-        </w:trPr>
-        <w:tc>
-          <w:tcPr>
-            <w:tcW w:w="1217" w:type="pct"/>
-            <w:vAlign w:val="center"/>
-          </w:tcPr>
-          <w:p>
-            <w:pPr>
-              <w:pStyle w:val="Corpodetexto"/>
-              <w:ind w:left="0"/>
-              <w:rPr>
-                <w:lang w:val="pt-BR"/>
-              </w:rPr>
-            </w:pPr>
-            <w:hyperlink r:id="rId20" w:history="1">
               <w:r>
                 <w:rPr>
                   <w:rStyle w:val="Hyperlink"/>
                   <w:lang w:val="pt-BR"/>
                 </w:rPr>
-                <w:t xml:space="preserve">Git </w:t>
+                <w:t xml:space="preserve"> </w:t>
               </w:r>
               <w:proofErr w:type="spellStart"/>
               <w:r>
@@ -3980,15 +3918,11 @@
           <w:p>
             <w:pPr>
               <w:rPr>
-                <w:rFonts w:ascii="Times New Roman" w:hAnsi="Times New Roman"/>
-                <w:iCs/>
-                <w:lang w:val="pt-BR"/>
-              </w:rPr>
-            </w:pPr>
-            <w:r>
-              <w:rPr>
-                <w:rFonts w:ascii="Times New Roman" w:hAnsi="Times New Roman"/>
-                <w:iCs/>
+                <w:lang w:val="pt-BR"/>
+              </w:rPr>
+            </w:pPr>
+            <w:r>
+              <w:rPr>
                 <w:lang w:val="pt-BR"/>
               </w:rPr>
               <w:t>2.0.0</w:t>
@@ -3998,6 +3932,7 @@
         <w:tc>
           <w:tcPr>
             <w:tcW w:w="1862" w:type="pct"/>
+            <w:vAlign w:val="center"/>
           </w:tcPr>
           <w:p>
             <w:pPr>
@@ -4037,16 +3972,659 @@
             <w:pPr>
               <w:pStyle w:val="Corpodetexto"/>
               <w:ind w:left="0"/>
-              <w:rPr>
-                <w:i/>
-                <w:lang w:val="pt-BR"/>
-              </w:rPr>
-            </w:pPr>
-            <w:hyperlink r:id="rId21" w:history="1">
+            </w:pPr>
+            <w:hyperlink r:id="rId20" w:history="1">
+              <w:proofErr w:type="spellStart"/>
               <w:r>
                 <w:rPr>
                   <w:rStyle w:val="Hyperlink"/>
-                  <w:i/>
+                </w:rPr>
+                <w:t>GitEye</w:t>
+              </w:r>
+              <w:proofErr w:type="spellEnd"/>
+            </w:hyperlink>
+          </w:p>
+        </w:tc>
+        <w:tc>
+          <w:tcPr>
+            <w:tcW w:w="1921" w:type="pct"/>
+            <w:vAlign w:val="center"/>
+          </w:tcPr>
+          <w:p>
+            <w:pPr>
+              <w:rPr>
+                <w:lang w:val="pt-BR"/>
+              </w:rPr>
+            </w:pPr>
+            <w:r>
+              <w:rPr>
+                <w:lang w:val="pt-BR"/>
+              </w:rPr>
+              <w:t>2.0.0</w:t>
+            </w:r>
+          </w:p>
+        </w:tc>
+        <w:tc>
+          <w:tcPr>
+            <w:tcW w:w="1862" w:type="pct"/>
+            <w:vAlign w:val="center"/>
+          </w:tcPr>
+          <w:p>
+            <w:pPr>
+              <w:pStyle w:val="Corpodetexto"/>
+              <w:ind w:left="0"/>
+              <w:rPr>
+                <w:lang w:val="pt-BR"/>
+              </w:rPr>
+            </w:pPr>
+            <w:r>
+              <w:rPr>
+                <w:lang w:val="pt-BR"/>
+              </w:rPr>
+              <w:t>Cliente Gráfico Git</w:t>
+            </w:r>
+          </w:p>
+        </w:tc>
+      </w:tr>
+      <w:tr>
+        <w:trPr>
+          <w:jc w:val="center"/>
+        </w:trPr>
+        <w:tc>
+          <w:tcPr>
+            <w:tcW w:w="1217" w:type="pct"/>
+            <w:vAlign w:val="center"/>
+          </w:tcPr>
+          <w:p>
+            <w:pPr>
+              <w:pStyle w:val="Corpodetexto"/>
+              <w:ind w:left="0"/>
+            </w:pPr>
+            <w:hyperlink r:id="rId21" w:history="1">
+              <w:proofErr w:type="spellStart"/>
+              <w:r>
+                <w:rPr>
+                  <w:rStyle w:val="Hyperlink"/>
+                </w:rPr>
+                <w:t>GitKraken</w:t>
+              </w:r>
+              <w:proofErr w:type="spellEnd"/>
+            </w:hyperlink>
+          </w:p>
+        </w:tc>
+        <w:tc>
+          <w:tcPr>
+            <w:tcW w:w="1921" w:type="pct"/>
+            <w:vAlign w:val="center"/>
+          </w:tcPr>
+          <w:p>
+            <w:pPr>
+              <w:rPr>
+                <w:lang w:val="pt-BR"/>
+              </w:rPr>
+            </w:pPr>
+            <w:r>
+              <w:rPr>
+                <w:lang w:val="pt-BR"/>
+              </w:rPr>
+              <w:t>3.3.4+</w:t>
+            </w:r>
+          </w:p>
+        </w:tc>
+        <w:tc>
+          <w:tcPr>
+            <w:tcW w:w="1862" w:type="pct"/>
+            <w:vAlign w:val="center"/>
+          </w:tcPr>
+          <w:p>
+            <w:pPr>
+              <w:pStyle w:val="Corpodetexto"/>
+              <w:ind w:left="0"/>
+              <w:rPr>
+                <w:lang w:val="pt-BR"/>
+              </w:rPr>
+            </w:pPr>
+            <w:r>
+              <w:rPr>
+                <w:lang w:val="pt-BR"/>
+              </w:rPr>
+              <w:t>Cliente Gráfico Git</w:t>
+            </w:r>
+          </w:p>
+        </w:tc>
+      </w:tr>
+      <w:tr>
+        <w:trPr>
+          <w:jc w:val="center"/>
+        </w:trPr>
+        <w:tc>
+          <w:tcPr>
+            <w:tcW w:w="1217" w:type="pct"/>
+            <w:vAlign w:val="center"/>
+          </w:tcPr>
+          <w:p>
+            <w:pPr>
+              <w:rPr>
+                <w:lang w:val="pt-BR"/>
+              </w:rPr>
+            </w:pPr>
+            <w:hyperlink r:id="rId22" w:history="1">
+              <w:proofErr w:type="spellStart"/>
+              <w:r>
+                <w:rPr>
+                  <w:rStyle w:val="Hyperlink"/>
+                  <w:lang w:val="pt-BR"/>
+                </w:rPr>
+                <w:t>GlashFish</w:t>
+              </w:r>
+              <w:proofErr w:type="spellEnd"/>
+            </w:hyperlink>
+            <w:r>
+              <w:rPr>
+                <w:lang w:val="pt-BR"/>
+              </w:rPr>
+              <w:t xml:space="preserve"> </w:t>
+            </w:r>
+          </w:p>
+        </w:tc>
+        <w:tc>
+          <w:tcPr>
+            <w:tcW w:w="1921" w:type="pct"/>
+            <w:vAlign w:val="center"/>
+          </w:tcPr>
+          <w:p>
+            <w:pPr>
+              <w:rPr>
+                <w:lang w:val="pt-BR"/>
+              </w:rPr>
+            </w:pPr>
+            <w:r>
+              <w:rPr>
+                <w:lang w:val="pt-BR"/>
+              </w:rPr>
+              <w:t>4.1.1</w:t>
+            </w:r>
+          </w:p>
+        </w:tc>
+        <w:tc>
+          <w:tcPr>
+            <w:tcW w:w="1862" w:type="pct"/>
+            <w:vAlign w:val="center"/>
+          </w:tcPr>
+          <w:p>
+            <w:pPr>
+              <w:pStyle w:val="Corpodetexto"/>
+              <w:ind w:left="0"/>
+              <w:rPr>
+                <w:lang w:val="pt-BR"/>
+              </w:rPr>
+            </w:pPr>
+            <w:r>
+              <w:rPr>
+                <w:lang w:val="pt-BR"/>
+              </w:rPr>
+              <w:t>Servidor de Aplicação</w:t>
+            </w:r>
+          </w:p>
+        </w:tc>
+      </w:tr>
+      <w:tr>
+        <w:trPr>
+          <w:jc w:val="center"/>
+        </w:trPr>
+        <w:tc>
+          <w:tcPr>
+            <w:tcW w:w="1217" w:type="pct"/>
+            <w:vAlign w:val="center"/>
+          </w:tcPr>
+          <w:p>
+            <w:pPr>
+              <w:pStyle w:val="Corpodetexto"/>
+              <w:ind w:left="0"/>
+              <w:rPr>
+                <w:color w:val="FF0000"/>
+                <w:lang w:val="pt-BR"/>
+              </w:rPr>
+            </w:pPr>
+            <w:hyperlink r:id="rId23" w:history="1">
+              <w:r>
+                <w:rPr>
+                  <w:rStyle w:val="Hyperlink"/>
+                  <w:lang w:val="pt-BR"/>
+                </w:rPr>
+                <w:t xml:space="preserve">Java SE </w:t>
+              </w:r>
+              <w:proofErr w:type="spellStart"/>
+              <w:r>
+                <w:rPr>
+                  <w:rStyle w:val="Hyperlink"/>
+                  <w:lang w:val="pt-BR"/>
+                </w:rPr>
+                <w:t>Development</w:t>
+              </w:r>
+              <w:proofErr w:type="spellEnd"/>
+              <w:r>
+                <w:rPr>
+                  <w:rStyle w:val="Hyperlink"/>
+                  <w:lang w:val="pt-BR"/>
+                </w:rPr>
+                <w:t xml:space="preserve"> Kit</w:t>
+              </w:r>
+            </w:hyperlink>
+          </w:p>
+        </w:tc>
+        <w:tc>
+          <w:tcPr>
+            <w:tcW w:w="1921" w:type="pct"/>
+            <w:vAlign w:val="center"/>
+          </w:tcPr>
+          <w:p>
+            <w:pPr>
+              <w:rPr>
+                <w:lang w:val="pt-BR"/>
+              </w:rPr>
+            </w:pPr>
+            <w:r>
+              <w:rPr>
+                <w:lang w:val="pt-BR"/>
+              </w:rPr>
+              <w:t>8u161</w:t>
+            </w:r>
+          </w:p>
+        </w:tc>
+        <w:tc>
+          <w:tcPr>
+            <w:tcW w:w="1862" w:type="pct"/>
+            <w:vAlign w:val="center"/>
+          </w:tcPr>
+          <w:p>
+            <w:pPr>
+              <w:pStyle w:val="Corpodetexto"/>
+              <w:ind w:left="0"/>
+              <w:rPr>
+                <w:color w:val="FF0000"/>
+                <w:lang w:val="pt-BR"/>
+              </w:rPr>
+            </w:pPr>
+            <w:r>
+              <w:rPr>
+                <w:lang w:val="pt-BR"/>
+              </w:rPr>
+              <w:t>Plataforma</w:t>
+            </w:r>
+            <w:r>
+              <w:rPr>
+                <w:lang w:val="pt-BR"/>
+              </w:rPr>
+              <w:t xml:space="preserve"> de Desenvolvimento da </w:t>
+            </w:r>
+            <w:r>
+              <w:rPr>
+                <w:lang w:val="pt-BR"/>
+              </w:rPr>
+              <w:t>Java</w:t>
+            </w:r>
+          </w:p>
+        </w:tc>
+      </w:tr>
+      <w:tr>
+        <w:trPr>
+          <w:jc w:val="center"/>
+        </w:trPr>
+        <w:tc>
+          <w:tcPr>
+            <w:tcW w:w="1217" w:type="pct"/>
+            <w:vAlign w:val="center"/>
+          </w:tcPr>
+          <w:p>
+            <w:pPr>
+              <w:rPr>
+                <w:lang w:val="pt-BR"/>
+              </w:rPr>
+            </w:pPr>
+            <w:proofErr w:type="spellStart"/>
+            <w:r>
+              <w:rPr>
+                <w:lang w:val="pt-BR"/>
+              </w:rPr>
+              <w:t>JavaServerFaces</w:t>
+            </w:r>
+            <w:proofErr w:type="spellEnd"/>
+          </w:p>
+        </w:tc>
+        <w:tc>
+          <w:tcPr>
+            <w:tcW w:w="1921" w:type="pct"/>
+            <w:vAlign w:val="center"/>
+          </w:tcPr>
+          <w:p>
+            <w:pPr>
+              <w:rPr>
+                <w:lang w:val="pt-BR"/>
+              </w:rPr>
+            </w:pPr>
+            <w:r>
+              <w:rPr>
+                <w:lang w:val="pt-BR"/>
+              </w:rPr>
+              <w:t>2.2</w:t>
+            </w:r>
+          </w:p>
+        </w:tc>
+        <w:tc>
+          <w:tcPr>
+            <w:tcW w:w="1862" w:type="pct"/>
+            <w:vAlign w:val="center"/>
+          </w:tcPr>
+          <w:p>
+            <w:pPr>
+              <w:pStyle w:val="Corpodetexto"/>
+              <w:ind w:left="0"/>
+            </w:pPr>
+            <w:r>
+              <w:t>Framework de Back-End (</w:t>
+            </w:r>
+            <w:proofErr w:type="spellStart"/>
+            <w:r>
+              <w:t>Incluso</w:t>
+            </w:r>
+            <w:proofErr w:type="spellEnd"/>
+            <w:r>
+              <w:t xml:space="preserve"> </w:t>
+            </w:r>
+            <w:proofErr w:type="spellStart"/>
+            <w:r>
+              <w:t>na</w:t>
+            </w:r>
+            <w:proofErr w:type="spellEnd"/>
+            <w:r>
+              <w:t xml:space="preserve"> IDE)</w:t>
+            </w:r>
+          </w:p>
+        </w:tc>
+      </w:tr>
+      <w:tr>
+        <w:trPr>
+          <w:jc w:val="center"/>
+        </w:trPr>
+        <w:tc>
+          <w:tcPr>
+            <w:tcW w:w="1217" w:type="pct"/>
+            <w:vAlign w:val="center"/>
+          </w:tcPr>
+          <w:p>
+            <w:pPr>
+              <w:pStyle w:val="Corpodetexto"/>
+              <w:ind w:left="0"/>
+              <w:rPr>
+                <w:lang w:val="pt-BR"/>
+              </w:rPr>
+            </w:pPr>
+            <w:hyperlink r:id="rId24" w:history="1">
+              <w:r>
+                <w:rPr>
+                  <w:rStyle w:val="Hyperlink"/>
+                  <w:lang w:val="pt-BR"/>
+                </w:rPr>
+                <w:t>Microsoft Office Excel</w:t>
+              </w:r>
+            </w:hyperlink>
+            <w:r>
+              <w:rPr>
+                <w:lang w:val="pt-BR"/>
+              </w:rPr>
+              <w:t xml:space="preserve"> </w:t>
+            </w:r>
+          </w:p>
+        </w:tc>
+        <w:tc>
+          <w:tcPr>
+            <w:tcW w:w="1921" w:type="pct"/>
+            <w:vAlign w:val="center"/>
+          </w:tcPr>
+          <w:p>
+            <w:pPr>
+              <w:rPr>
+                <w:lang w:val="pt-BR"/>
+              </w:rPr>
+            </w:pPr>
+            <w:r>
+              <w:rPr>
+                <w:lang w:val="pt-BR"/>
+              </w:rPr>
+              <w:t>201</w:t>
+            </w:r>
+            <w:r>
+              <w:rPr>
+                <w:lang w:val="pt-BR"/>
+              </w:rPr>
+              <w:t>0</w:t>
+            </w:r>
+            <w:r>
+              <w:rPr>
+                <w:lang w:val="pt-BR"/>
+              </w:rPr>
+              <w:t>+</w:t>
+            </w:r>
+          </w:p>
+        </w:tc>
+        <w:tc>
+          <w:tcPr>
+            <w:tcW w:w="1862" w:type="pct"/>
+            <w:vAlign w:val="center"/>
+          </w:tcPr>
+          <w:p>
+            <w:pPr>
+              <w:pStyle w:val="Corpodetexto"/>
+              <w:ind w:left="0"/>
+              <w:rPr>
+                <w:lang w:val="pt-BR"/>
+              </w:rPr>
+            </w:pPr>
+            <w:r>
+              <w:rPr>
+                <w:lang w:val="pt-BR"/>
+              </w:rPr>
+              <w:t>Editor de Planilhas</w:t>
+            </w:r>
+          </w:p>
+        </w:tc>
+      </w:tr>
+      <w:tr>
+        <w:trPr>
+          <w:jc w:val="center"/>
+        </w:trPr>
+        <w:tc>
+          <w:tcPr>
+            <w:tcW w:w="1217" w:type="pct"/>
+            <w:vAlign w:val="center"/>
+          </w:tcPr>
+          <w:p>
+            <w:pPr>
+              <w:pStyle w:val="Corpodetexto"/>
+              <w:ind w:left="0"/>
+              <w:rPr>
+                <w:lang w:val="pt-BR"/>
+              </w:rPr>
+            </w:pPr>
+            <w:hyperlink r:id="rId25" w:history="1">
+              <w:r>
+                <w:rPr>
+                  <w:rStyle w:val="Hyperlink"/>
+                  <w:lang w:val="pt-BR"/>
+                </w:rPr>
+                <w:t>Microsoft Office Power Point</w:t>
+              </w:r>
+            </w:hyperlink>
+          </w:p>
+        </w:tc>
+        <w:tc>
+          <w:tcPr>
+            <w:tcW w:w="1921" w:type="pct"/>
+            <w:vAlign w:val="center"/>
+          </w:tcPr>
+          <w:p>
+            <w:pPr>
+              <w:rPr>
+                <w:lang w:val="pt-BR"/>
+              </w:rPr>
+            </w:pPr>
+            <w:r>
+              <w:rPr>
+                <w:lang w:val="pt-BR"/>
+              </w:rPr>
+              <w:t>201</w:t>
+            </w:r>
+            <w:r>
+              <w:rPr>
+                <w:lang w:val="pt-BR"/>
+              </w:rPr>
+              <w:t>0</w:t>
+            </w:r>
+            <w:r>
+              <w:rPr>
+                <w:lang w:val="pt-BR"/>
+              </w:rPr>
+              <w:t>+</w:t>
+            </w:r>
+          </w:p>
+        </w:tc>
+        <w:tc>
+          <w:tcPr>
+            <w:tcW w:w="1862" w:type="pct"/>
+            <w:vAlign w:val="center"/>
+          </w:tcPr>
+          <w:p>
+            <w:pPr>
+              <w:pStyle w:val="Corpodetexto"/>
+              <w:ind w:left="0"/>
+              <w:rPr>
+                <w:lang w:val="pt-BR"/>
+              </w:rPr>
+            </w:pPr>
+            <w:r>
+              <w:rPr>
+                <w:lang w:val="pt-BR"/>
+              </w:rPr>
+              <w:t xml:space="preserve">Editor de </w:t>
+            </w:r>
+            <w:r>
+              <w:rPr>
+                <w:lang w:val="pt-BR"/>
+              </w:rPr>
+              <w:t>Slides</w:t>
+            </w:r>
+          </w:p>
+        </w:tc>
+      </w:tr>
+      <w:tr>
+        <w:trPr>
+          <w:jc w:val="center"/>
+        </w:trPr>
+        <w:tc>
+          <w:tcPr>
+            <w:tcW w:w="1217" w:type="pct"/>
+            <w:vAlign w:val="center"/>
+          </w:tcPr>
+          <w:p>
+            <w:pPr>
+              <w:pStyle w:val="Corpodetexto"/>
+              <w:ind w:left="0"/>
+              <w:rPr>
+                <w:lang w:val="pt-BR"/>
+              </w:rPr>
+            </w:pPr>
+            <w:hyperlink r:id="rId26" w:history="1">
+              <w:r>
+                <w:rPr>
+                  <w:rStyle w:val="Hyperlink"/>
+                  <w:lang w:val="pt-BR"/>
+                </w:rPr>
+                <w:t>Microsoft Office Word</w:t>
+              </w:r>
+            </w:hyperlink>
+          </w:p>
+        </w:tc>
+        <w:tc>
+          <w:tcPr>
+            <w:tcW w:w="1921" w:type="pct"/>
+            <w:vAlign w:val="center"/>
+          </w:tcPr>
+          <w:p>
+            <w:pPr>
+              <w:rPr>
+                <w:lang w:val="pt-BR"/>
+              </w:rPr>
+            </w:pPr>
+            <w:r>
+              <w:rPr>
+                <w:lang w:val="pt-BR"/>
+              </w:rPr>
+              <w:t>201</w:t>
+            </w:r>
+            <w:r>
+              <w:rPr>
+                <w:lang w:val="pt-BR"/>
+              </w:rPr>
+              <w:t>0</w:t>
+            </w:r>
+            <w:r>
+              <w:rPr>
+                <w:lang w:val="pt-BR"/>
+              </w:rPr>
+              <w:t>+</w:t>
+            </w:r>
+          </w:p>
+        </w:tc>
+        <w:tc>
+          <w:tcPr>
+            <w:tcW w:w="1862" w:type="pct"/>
+            <w:vAlign w:val="center"/>
+          </w:tcPr>
+          <w:p>
+            <w:pPr>
+              <w:pStyle w:val="Corpodetexto"/>
+              <w:ind w:left="0"/>
+              <w:rPr>
+                <w:lang w:val="pt-BR"/>
+              </w:rPr>
+            </w:pPr>
+            <w:r>
+              <w:rPr>
+                <w:lang w:val="pt-BR"/>
+              </w:rPr>
+              <w:t xml:space="preserve">Editor de </w:t>
+            </w:r>
+            <w:r>
+              <w:rPr>
+                <w:lang w:val="pt-BR"/>
+              </w:rPr>
+              <w:t xml:space="preserve">Textos </w:t>
+            </w:r>
+          </w:p>
+        </w:tc>
+      </w:tr>
+      <w:tr>
+        <w:trPr>
+          <w:jc w:val="center"/>
+        </w:trPr>
+        <w:tc>
+          <w:tcPr>
+            <w:tcW w:w="1217" w:type="pct"/>
+            <w:vAlign w:val="center"/>
+          </w:tcPr>
+          <w:p>
+            <w:pPr>
+              <w:pStyle w:val="Corpodetexto"/>
+              <w:ind w:left="0"/>
+              <w:rPr>
+                <w:lang w:val="pt-BR"/>
+              </w:rPr>
+            </w:pPr>
+            <w:hyperlink r:id="rId27" w:history="1">
+              <w:r>
+                <w:rPr>
+                  <w:rStyle w:val="Hyperlink"/>
                   <w:lang w:val="pt-BR"/>
                 </w:rPr>
                 <w:t>NetBeans</w:t>
@@ -4062,15 +4640,11 @@
           <w:p>
             <w:pPr>
               <w:rPr>
-                <w:rFonts w:ascii="Times New Roman" w:hAnsi="Times New Roman"/>
-                <w:iCs/>
-                <w:lang w:val="pt-BR"/>
-              </w:rPr>
-            </w:pPr>
-            <w:r>
-              <w:rPr>
-                <w:rFonts w:ascii="Times New Roman" w:hAnsi="Times New Roman"/>
-                <w:iCs/>
+                <w:lang w:val="pt-BR"/>
+              </w:rPr>
+            </w:pPr>
+            <w:r>
+              <w:rPr>
                 <w:lang w:val="pt-BR"/>
               </w:rPr>
               <w:t>8.2</w:t>
@@ -4080,6 +4654,7 @@
         <w:tc>
           <w:tcPr>
             <w:tcW w:w="1862" w:type="pct"/>
+            <w:vAlign w:val="center"/>
           </w:tcPr>
           <w:p>
             <w:pPr>
@@ -4112,162 +4687,10 @@
               <w:pStyle w:val="Corpodetexto"/>
               <w:ind w:left="0"/>
               <w:rPr>
-                <w:color w:val="FF0000"/>
-                <w:lang w:val="pt-BR"/>
-              </w:rPr>
-            </w:pPr>
-            <w:hyperlink r:id="rId22" w:history="1">
-              <w:r>
-                <w:rPr>
-                  <w:rStyle w:val="Hyperlink"/>
-                  <w:lang w:val="pt-BR"/>
-                </w:rPr>
-                <w:t>Java SE Development Kit</w:t>
-              </w:r>
-            </w:hyperlink>
-          </w:p>
-        </w:tc>
-        <w:tc>
-          <w:tcPr>
-            <w:tcW w:w="1921" w:type="pct"/>
-            <w:vAlign w:val="center"/>
-          </w:tcPr>
-          <w:p>
-            <w:pPr>
-              <w:rPr>
-                <w:rFonts w:ascii="Times New Roman" w:hAnsi="Times New Roman"/>
-                <w:b/>
-                <w:i/>
-                <w:iCs/>
-                <w:color w:val="FF0000"/>
-                <w:lang w:val="pt-BR"/>
-              </w:rPr>
-            </w:pPr>
-            <w:r>
-              <w:rPr>
-                <w:lang w:val="pt-BR"/>
-              </w:rPr>
-              <w:t>8u161</w:t>
-            </w:r>
-          </w:p>
-        </w:tc>
-        <w:tc>
-          <w:tcPr>
-            <w:tcW w:w="1862" w:type="pct"/>
-          </w:tcPr>
-          <w:p>
-            <w:pPr>
-              <w:pStyle w:val="Corpodetexto"/>
-              <w:ind w:left="0"/>
-              <w:rPr>
-                <w:color w:val="FF0000"/>
-                <w:lang w:val="pt-BR"/>
-              </w:rPr>
-            </w:pPr>
-            <w:r>
-              <w:rPr>
-                <w:lang w:val="pt-BR"/>
-              </w:rPr>
-              <w:t>Plataforma</w:t>
-            </w:r>
-            <w:r>
-              <w:rPr>
-                <w:lang w:val="pt-BR"/>
-              </w:rPr>
-              <w:t xml:space="preserve"> de Desenvolvimento da </w:t>
-            </w:r>
-            <w:r>
-              <w:rPr>
-                <w:lang w:val="pt-BR"/>
-              </w:rPr>
-              <w:t>Java</w:t>
-            </w:r>
-          </w:p>
-        </w:tc>
-      </w:tr>
-      <w:tr>
-        <w:trPr>
-          <w:jc w:val="center"/>
-        </w:trPr>
-        <w:tc>
-          <w:tcPr>
-            <w:tcW w:w="1217" w:type="pct"/>
-            <w:vAlign w:val="center"/>
-          </w:tcPr>
-          <w:p>
-            <w:pPr>
-              <w:pStyle w:val="Corpodetexto"/>
-              <w:ind w:left="0"/>
-              <w:rPr>
-                <w:lang w:val="pt-BR"/>
-              </w:rPr>
-            </w:pPr>
-            <w:r>
-              <w:rPr>
-                <w:lang w:val="pt-BR"/>
-              </w:rPr>
-              <w:t xml:space="preserve">Microsoft Office Excel </w:t>
-            </w:r>
-          </w:p>
-        </w:tc>
-        <w:tc>
-          <w:tcPr>
-            <w:tcW w:w="1921" w:type="pct"/>
-            <w:vAlign w:val="center"/>
-          </w:tcPr>
-          <w:p>
-            <w:pPr>
-              <w:rPr>
-                <w:lang w:val="pt-BR"/>
-              </w:rPr>
-            </w:pPr>
-            <w:r>
-              <w:rPr>
-                <w:lang w:val="pt-BR"/>
-              </w:rPr>
-              <w:t>2017+</w:t>
-            </w:r>
-          </w:p>
-        </w:tc>
-        <w:tc>
-          <w:tcPr>
-            <w:tcW w:w="1862" w:type="pct"/>
-          </w:tcPr>
-          <w:p>
-            <w:pPr>
-              <w:pStyle w:val="Corpodetexto"/>
-              <w:ind w:left="0"/>
-              <w:rPr>
-                <w:lang w:val="pt-BR"/>
-              </w:rPr>
-            </w:pPr>
-            <w:r>
-              <w:rPr>
-                <w:lang w:val="pt-BR"/>
-              </w:rPr>
-              <w:t>Editor de Planilhas</w:t>
-            </w:r>
-          </w:p>
-        </w:tc>
-      </w:tr>
-      <w:tr>
-        <w:trPr>
-          <w:jc w:val="center"/>
-        </w:trPr>
-        <w:tc>
-          <w:tcPr>
-            <w:tcW w:w="1217" w:type="pct"/>
-            <w:vAlign w:val="center"/>
-          </w:tcPr>
-          <w:p>
-            <w:pPr>
-              <w:pStyle w:val="Corpodetexto"/>
-              <w:ind w:left="0"/>
-              <w:rPr>
-                <w:lang w:val="pt-BR"/>
-              </w:rPr>
-            </w:pPr>
-            <w:hyperlink r:id="rId23" w:history="1">
+                <w:lang w:val="pt-BR"/>
+              </w:rPr>
+            </w:pPr>
+            <w:hyperlink r:id="rId28" w:history="1">
               <w:proofErr w:type="spellStart"/>
               <w:r>
                 <w:rPr>
@@ -4287,8 +4710,6 @@
           </w:tcPr>
           <w:p>
             <w:pPr>
-              <w:pStyle w:val="Corpodetexto"/>
-              <w:ind w:left="0"/>
               <w:rPr>
                 <w:lang w:val="pt-BR"/>
               </w:rPr>
@@ -4304,6 +4725,7 @@
         <w:tc>
           <w:tcPr>
             <w:tcW w:w="1862" w:type="pct"/>
+            <w:vAlign w:val="center"/>
           </w:tcPr>
           <w:p>
             <w:pPr>
@@ -4339,7 +4761,7 @@
                 <w:lang w:val="pt-BR"/>
               </w:rPr>
             </w:pPr>
-            <w:hyperlink r:id="rId24" w:history="1">
+            <w:hyperlink r:id="rId29" w:history="1">
               <w:r>
                 <w:rPr>
                   <w:rStyle w:val="Hyperlink"/>
@@ -4372,6 +4794,7 @@
         <w:tc>
           <w:tcPr>
             <w:tcW w:w="1862" w:type="pct"/>
+            <w:vAlign w:val="center"/>
           </w:tcPr>
           <w:p>
             <w:pPr>
@@ -4407,7 +4830,7 @@
                 <w:lang w:val="pt-BR"/>
               </w:rPr>
             </w:pPr>
-            <w:hyperlink r:id="rId25" w:history="1">
+            <w:hyperlink r:id="rId30" w:history="1">
               <w:r>
                 <w:rPr>
                   <w:rStyle w:val="Hyperlink"/>
@@ -4426,11 +4849,6 @@
           <w:p>
             <w:pPr>
               <w:rPr>
-                <w:rFonts w:ascii="Times New Roman" w:hAnsi="Times New Roman"/>
-                <w:b/>
-                <w:i/>
-                <w:iCs/>
-                <w:color w:val="0000FF"/>
                 <w:lang w:val="pt-BR"/>
               </w:rPr>
             </w:pPr>
@@ -4445,6 +4863,7 @@
         <w:tc>
           <w:tcPr>
             <w:tcW w:w="1862" w:type="pct"/>
+            <w:vAlign w:val="center"/>
           </w:tcPr>
           <w:p>
             <w:pPr>
@@ -4474,165 +4893,13 @@
           </w:tcPr>
           <w:p>
             <w:pPr>
-              <w:rPr>
-                <w:lang w:val="pt-BR"/>
-              </w:rPr>
-            </w:pPr>
-            <w:hyperlink r:id="rId26" w:history="1">
-              <w:proofErr w:type="spellStart"/>
-              <w:r>
-                <w:rPr>
-                  <w:rStyle w:val="Hyperlink"/>
-                  <w:lang w:val="pt-BR"/>
-                </w:rPr>
-                <w:t>GlashFish</w:t>
-              </w:r>
-              <w:proofErr w:type="spellEnd"/>
-            </w:hyperlink>
-            <w:r>
-              <w:rPr>
-                <w:lang w:val="pt-BR"/>
-              </w:rPr>
-              <w:t xml:space="preserve"> </w:t>
-            </w:r>
-          </w:p>
-        </w:tc>
-        <w:tc>
-          <w:tcPr>
-            <w:tcW w:w="1921" w:type="pct"/>
-            <w:vAlign w:val="center"/>
-          </w:tcPr>
-          <w:p>
-            <w:pPr>
-              <w:rPr>
-                <w:lang w:val="pt-BR"/>
-              </w:rPr>
-            </w:pPr>
-            <w:r>
-              <w:rPr>
-                <w:lang w:val="pt-BR"/>
-              </w:rPr>
-              <w:t>4.1.1</w:t>
-            </w:r>
-          </w:p>
-        </w:tc>
-        <w:tc>
-          <w:tcPr>
-            <w:tcW w:w="1862" w:type="pct"/>
-          </w:tcPr>
-          <w:p>
-            <w:pPr>
               <w:pStyle w:val="Corpodetexto"/>
               <w:ind w:left="0"/>
               <w:rPr>
                 <w:lang w:val="pt-BR"/>
               </w:rPr>
             </w:pPr>
-            <w:r>
-              <w:rPr>
-                <w:lang w:val="pt-BR"/>
-              </w:rPr>
-              <w:t>Servidor de Aplicação</w:t>
-            </w:r>
-          </w:p>
-        </w:tc>
-      </w:tr>
-      <w:tr>
-        <w:trPr>
-          <w:jc w:val="center"/>
-        </w:trPr>
-        <w:tc>
-          <w:tcPr>
-            <w:tcW w:w="1217" w:type="pct"/>
-            <w:vAlign w:val="center"/>
-          </w:tcPr>
-          <w:p>
-            <w:pPr>
-              <w:rPr>
-                <w:lang w:val="pt-BR"/>
-              </w:rPr>
-            </w:pPr>
-            <w:proofErr w:type="spellStart"/>
-            <w:r>
-              <w:rPr>
-                <w:lang w:val="pt-BR"/>
-              </w:rPr>
-              <w:t>JavaServerFaces</w:t>
-            </w:r>
-            <w:proofErr w:type="spellEnd"/>
-          </w:p>
-        </w:tc>
-        <w:tc>
-          <w:tcPr>
-            <w:tcW w:w="1921" w:type="pct"/>
-            <w:vAlign w:val="center"/>
-          </w:tcPr>
-          <w:p>
-            <w:pPr>
-              <w:rPr>
-                <w:lang w:val="pt-BR"/>
-              </w:rPr>
-            </w:pPr>
-            <w:r>
-              <w:rPr>
-                <w:lang w:val="pt-BR"/>
-              </w:rPr>
-              <w:t>2.2</w:t>
-            </w:r>
-          </w:p>
-        </w:tc>
-        <w:tc>
-          <w:tcPr>
-            <w:tcW w:w="1862" w:type="pct"/>
-          </w:tcPr>
-          <w:p>
-            <w:pPr>
-              <w:pStyle w:val="Corpodetexto"/>
-              <w:ind w:left="0"/>
-            </w:pPr>
-            <w:r>
-              <w:t>Framework de Back-End</w:t>
-            </w:r>
-            <w:r>
-              <w:t xml:space="preserve"> (</w:t>
-            </w:r>
-            <w:proofErr w:type="spellStart"/>
-            <w:r>
-              <w:t>Incluso</w:t>
-            </w:r>
-            <w:proofErr w:type="spellEnd"/>
-            <w:r>
-              <w:t xml:space="preserve"> </w:t>
-            </w:r>
-            <w:proofErr w:type="spellStart"/>
-            <w:r>
-              <w:t>na</w:t>
-            </w:r>
-            <w:proofErr w:type="spellEnd"/>
-            <w:r>
-              <w:t xml:space="preserve"> IDE)</w:t>
-            </w:r>
-          </w:p>
-        </w:tc>
-      </w:tr>
-      <w:tr>
-        <w:trPr>
-          <w:jc w:val="center"/>
-        </w:trPr>
-        <w:tc>
-          <w:tcPr>
-            <w:tcW w:w="1217" w:type="pct"/>
-            <w:vAlign w:val="center"/>
-          </w:tcPr>
-          <w:p>
-            <w:pPr>
-              <w:pStyle w:val="Corpodetexto"/>
-              <w:ind w:left="0"/>
-              <w:rPr>
-                <w:lang w:val="pt-BR"/>
-              </w:rPr>
-            </w:pPr>
-            <w:hyperlink r:id="rId27" w:history="1">
+            <w:hyperlink r:id="rId31" w:history="1">
               <w:r>
                 <w:rPr>
                   <w:rStyle w:val="Hyperlink"/>
@@ -4650,18 +4917,21 @@
           <w:p>
             <w:pPr>
               <w:rPr>
-                <w:rFonts w:ascii="Times New Roman" w:hAnsi="Times New Roman"/>
-                <w:i/>
-                <w:iCs/>
-                <w:color w:val="0000FF"/>
-                <w:lang w:val="pt-BR"/>
-              </w:rPr>
-            </w:pPr>
+                <w:lang w:val="pt-BR"/>
+              </w:rPr>
+            </w:pPr>
+            <w:r>
+              <w:rPr>
+                <w:lang w:val="pt-BR"/>
+              </w:rPr>
+              <w:t>-</w:t>
+            </w:r>
           </w:p>
         </w:tc>
         <w:tc>
           <w:tcPr>
             <w:tcW w:w="1862" w:type="pct"/>
+            <w:vAlign w:val="center"/>
           </w:tcPr>
           <w:p>
             <w:pPr>
@@ -4697,7 +4967,7 @@
                 <w:lang w:val="pt-BR"/>
               </w:rPr>
             </w:pPr>
-            <w:hyperlink r:id="rId28" w:history="1">
+            <w:hyperlink r:id="rId32" w:history="1">
               <w:r>
                 <w:rPr>
                   <w:rStyle w:val="Hyperlink"/>
@@ -4716,10 +4986,6 @@
           <w:p>
             <w:pPr>
               <w:rPr>
-                <w:rFonts w:ascii="Times New Roman" w:hAnsi="Times New Roman"/>
-                <w:i/>
-                <w:iCs/>
-                <w:color w:val="0000FF"/>
                 <w:lang w:val="pt-BR"/>
               </w:rPr>
             </w:pPr>
@@ -4734,6 +5000,7 @@
         <w:tc>
           <w:tcPr>
             <w:tcW w:w="1862" w:type="pct"/>
+            <w:vAlign w:val="center"/>
           </w:tcPr>
           <w:p>
             <w:pPr>
@@ -4769,12 +5036,15 @@
                 <w:lang w:val="pt-BR"/>
               </w:rPr>
             </w:pPr>
-            <w:r>
-              <w:rPr>
-                <w:lang w:val="pt-BR"/>
-              </w:rPr>
-              <w:t>Windows</w:t>
-            </w:r>
+            <w:hyperlink r:id="rId33" w:history="1">
+              <w:r>
+                <w:rPr>
+                  <w:rStyle w:val="Hyperlink"/>
+                  <w:lang w:val="pt-BR"/>
+                </w:rPr>
+                <w:t>Windows</w:t>
+              </w:r>
+            </w:hyperlink>
           </w:p>
         </w:tc>
         <w:tc>
@@ -4785,10 +5055,6 @@
           <w:p>
             <w:pPr>
               <w:rPr>
-                <w:rFonts w:ascii="Times New Roman" w:hAnsi="Times New Roman"/>
-                <w:i/>
-                <w:iCs/>
-                <w:color w:val="0000FF"/>
                 <w:lang w:val="pt-BR"/>
               </w:rPr>
             </w:pPr>
@@ -4803,75 +5069,7 @@
         <w:tc>
           <w:tcPr>
             <w:tcW w:w="1862" w:type="pct"/>
-          </w:tcPr>
-          <w:p>
-            <w:pPr>
-              <w:pStyle w:val="Corpodetexto"/>
-              <w:ind w:left="0"/>
-              <w:rPr>
-                <w:lang w:val="pt-BR"/>
-              </w:rPr>
-            </w:pPr>
-            <w:r>
-              <w:rPr>
-                <w:lang w:val="pt-BR"/>
-              </w:rPr>
-              <w:t>Sistema Operacional</w:t>
-            </w:r>
-          </w:p>
-        </w:tc>
-      </w:tr>
-      <w:tr>
-        <w:trPr>
-          <w:jc w:val="center"/>
-        </w:trPr>
-        <w:tc>
-          <w:tcPr>
-            <w:tcW w:w="1217" w:type="pct"/>
             <w:vAlign w:val="center"/>
-          </w:tcPr>
-          <w:p>
-            <w:pPr>
-              <w:pStyle w:val="Corpodetexto"/>
-              <w:ind w:left="0"/>
-              <w:rPr>
-                <w:lang w:val="pt-BR"/>
-              </w:rPr>
-            </w:pPr>
-            <w:r>
-              <w:rPr>
-                <w:lang w:val="pt-BR"/>
-              </w:rPr>
-              <w:t>Windows</w:t>
-            </w:r>
-          </w:p>
-        </w:tc>
-        <w:tc>
-          <w:tcPr>
-            <w:tcW w:w="1921" w:type="pct"/>
-            <w:vAlign w:val="center"/>
-          </w:tcPr>
-          <w:p>
-            <w:pPr>
-              <w:rPr>
-                <w:rFonts w:ascii="Times New Roman" w:hAnsi="Times New Roman"/>
-                <w:i/>
-                <w:iCs/>
-                <w:color w:val="0000FF"/>
-                <w:lang w:val="pt-BR"/>
-              </w:rPr>
-            </w:pPr>
-            <w:r>
-              <w:rPr>
-                <w:lang w:val="pt-BR"/>
-              </w:rPr>
-              <w:t>Windows 10 PRO</w:t>
-            </w:r>
-          </w:p>
-        </w:tc>
-        <w:tc>
-          <w:tcPr>
-            <w:tcW w:w="1862" w:type="pct"/>
           </w:tcPr>
           <w:p>
             <w:pPr>
@@ -4906,7 +5104,7 @@
           <w:lang w:val="pt-BR"/>
         </w:rPr>
       </w:pPr>
-      <w:bookmarkStart w:id="16" w:name="_Toc507962668"/>
+      <w:bookmarkStart w:id="16" w:name="_Toc510305355"/>
       <w:r>
         <w:rPr>
           <w:lang w:val="pt-BR"/>
@@ -4992,6 +5190,7 @@
         <w:rPr>
           <w:lang w:val="pt-BR"/>
         </w:rPr>
+        <w:lastRenderedPageBreak/>
         <w:t>Conexão com a internet.</w:t>
       </w:r>
     </w:p>
@@ -5035,7 +5234,6 @@
         <w:rPr>
           <w:lang w:val="pt-BR"/>
         </w:rPr>
-        <w:lastRenderedPageBreak/>
         <w:t>Navegador que suporte HTML 5, CSS 3 e JavaScript.</w:t>
       </w:r>
     </w:p>
@@ -5080,28 +5278,12 @@
     </w:p>
     <w:p>
       <w:pPr>
-        <w:spacing w:after="120"/>
-        <w:rPr>
-          <w:lang w:val="pt-BR"/>
-        </w:rPr>
-      </w:pPr>
-    </w:p>
-    <w:p>
-      <w:pPr>
-        <w:spacing w:after="120"/>
-        <w:rPr>
-          <w:lang w:val="pt-BR"/>
-        </w:rPr>
-      </w:pPr>
-    </w:p>
-    <w:p>
-      <w:pPr>
         <w:pStyle w:val="Ttulo1"/>
         <w:rPr>
           <w:lang w:val="pt-BR"/>
         </w:rPr>
       </w:pPr>
-      <w:bookmarkStart w:id="17" w:name="_Toc507962669"/>
+      <w:bookmarkStart w:id="17" w:name="_Toc510305356"/>
       <w:r>
         <w:rPr>
           <w:lang w:val="pt-BR"/>
@@ -5118,7 +5300,7 @@
           <w:lang w:val="pt-BR"/>
         </w:rPr>
       </w:pPr>
-      <w:bookmarkStart w:id="18" w:name="_Toc507962670"/>
+      <w:bookmarkStart w:id="18" w:name="_Toc510305357"/>
       <w:r>
         <w:rPr>
           <w:lang w:val="pt-BR"/>
@@ -5135,7 +5317,7 @@
           <w:lang w:val="pt-BR"/>
         </w:rPr>
       </w:pPr>
-      <w:bookmarkStart w:id="19" w:name="_Toc507962671"/>
+      <w:bookmarkStart w:id="19" w:name="_Toc510305358"/>
       <w:r>
         <w:rPr>
           <w:lang w:val="pt-BR"/>
@@ -6077,7 +6259,7 @@
               <w:rPr>
                 <w:lang w:val="pt-BR"/>
               </w:rPr>
-              <w:t>Documento de Glossário</w:t>
+              <w:t>Documento de Planejamento do Sprint</w:t>
             </w:r>
           </w:p>
         </w:tc>
@@ -6100,7 +6282,7 @@
                 <w:b/>
                 <w:lang w:val="pt-BR"/>
               </w:rPr>
-              <w:t>DGLO</w:t>
+              <w:t>DPS</w:t>
             </w:r>
           </w:p>
         </w:tc>
@@ -6122,7 +6304,7 @@
               <w:rPr>
                 <w:lang w:val="pt-BR"/>
               </w:rPr>
-              <w:t>Documento de Planejamento do Sprint</w:t>
+              <w:t xml:space="preserve">Documento de Plano de Projeto </w:t>
             </w:r>
           </w:p>
         </w:tc>
@@ -6145,7 +6327,7 @@
                 <w:b/>
                 <w:lang w:val="pt-BR"/>
               </w:rPr>
-              <w:t>DPS</w:t>
+              <w:t>DPP</w:t>
             </w:r>
           </w:p>
         </w:tc>
@@ -6168,7 +6350,7 @@
                 <w:lang w:val="pt-BR"/>
               </w:rPr>
               <w:lastRenderedPageBreak/>
-              <w:t xml:space="preserve">Documento de Plano de Projeto </w:t>
+              <w:t>Documento de Regras de Negócio</w:t>
             </w:r>
           </w:p>
         </w:tc>
@@ -6191,7 +6373,7 @@
                 <w:b/>
                 <w:lang w:val="pt-BR"/>
               </w:rPr>
-              <w:t>DPP</w:t>
+              <w:t>DRN</w:t>
             </w:r>
           </w:p>
         </w:tc>
@@ -6213,7 +6395,7 @@
               <w:rPr>
                 <w:lang w:val="pt-BR"/>
               </w:rPr>
-              <w:t>Documento de Regras de Negócio</w:t>
+              <w:t>Documento de Visão</w:t>
             </w:r>
           </w:p>
         </w:tc>
@@ -6236,7 +6418,7 @@
                 <w:b/>
                 <w:lang w:val="pt-BR"/>
               </w:rPr>
-              <w:t>DRN</w:t>
+              <w:t>DVI</w:t>
             </w:r>
           </w:p>
         </w:tc>
@@ -6258,7 +6440,13 @@
               <w:rPr>
                 <w:lang w:val="pt-BR"/>
               </w:rPr>
-              <w:t>Documento de Visão</w:t>
+              <w:t>Fluxo</w:t>
+            </w:r>
+            <w:r>
+              <w:rPr>
+                <w:lang w:val="pt-BR"/>
+              </w:rPr>
+              <w:t xml:space="preserve"> de Processo</w:t>
             </w:r>
           </w:p>
         </w:tc>
@@ -6281,7 +6469,7 @@
                 <w:b/>
                 <w:lang w:val="pt-BR"/>
               </w:rPr>
-              <w:t>DVI</w:t>
+              <w:t>FBPM</w:t>
             </w:r>
           </w:p>
         </w:tc>
@@ -6303,13 +6491,21 @@
               <w:rPr>
                 <w:lang w:val="pt-BR"/>
               </w:rPr>
-              <w:t>Fluxo</w:t>
-            </w:r>
-            <w:r>
-              <w:rPr>
-                <w:lang w:val="pt-BR"/>
-              </w:rPr>
-              <w:t xml:space="preserve"> de Processo</w:t>
+              <w:t xml:space="preserve">Gráfico </w:t>
+            </w:r>
+            <w:proofErr w:type="spellStart"/>
+            <w:r>
+              <w:rPr>
+                <w:lang w:val="pt-BR"/>
+              </w:rPr>
+              <w:t>Burndown</w:t>
+            </w:r>
+            <w:proofErr w:type="spellEnd"/>
+            <w:r>
+              <w:rPr>
+                <w:lang w:val="pt-BR"/>
+              </w:rPr>
+              <w:t xml:space="preserve"> do Projeto </w:t>
             </w:r>
           </w:p>
         </w:tc>
@@ -6332,7 +6528,7 @@
                 <w:b/>
                 <w:lang w:val="pt-BR"/>
               </w:rPr>
-              <w:t>FBPM</w:t>
+              <w:t>GBP</w:t>
             </w:r>
           </w:p>
         </w:tc>
@@ -6368,7 +6564,7 @@
               <w:rPr>
                 <w:lang w:val="pt-BR"/>
               </w:rPr>
-              <w:t xml:space="preserve"> do Projeto </w:t>
+              <w:t xml:space="preserve"> do Sprint</w:t>
             </w:r>
           </w:p>
         </w:tc>
@@ -6391,7 +6587,7 @@
                 <w:b/>
                 <w:lang w:val="pt-BR"/>
               </w:rPr>
-              <w:t>GBP</w:t>
+              <w:t>GBS</w:t>
             </w:r>
           </w:p>
         </w:tc>
@@ -6413,21 +6609,7 @@
               <w:rPr>
                 <w:lang w:val="pt-BR"/>
               </w:rPr>
-              <w:t xml:space="preserve">Gráfico </w:t>
-            </w:r>
-            <w:proofErr w:type="spellStart"/>
-            <w:r>
-              <w:rPr>
-                <w:lang w:val="pt-BR"/>
-              </w:rPr>
-              <w:t>Burndown</w:t>
-            </w:r>
-            <w:proofErr w:type="spellEnd"/>
-            <w:r>
-              <w:rPr>
-                <w:lang w:val="pt-BR"/>
-              </w:rPr>
-              <w:t xml:space="preserve"> do Sprint</w:t>
+              <w:t>Lista de Riscos</w:t>
             </w:r>
           </w:p>
         </w:tc>
@@ -6450,7 +6632,7 @@
                 <w:b/>
                 <w:lang w:val="pt-BR"/>
               </w:rPr>
-              <w:t>GBS</w:t>
+              <w:t>LR</w:t>
             </w:r>
           </w:p>
         </w:tc>
@@ -6472,7 +6654,7 @@
               <w:rPr>
                 <w:lang w:val="pt-BR"/>
               </w:rPr>
-              <w:t>Lista de Riscos</w:t>
+              <w:t>Modelo Entidade-Relacionamento</w:t>
             </w:r>
           </w:p>
         </w:tc>
@@ -6495,7 +6677,7 @@
                 <w:b/>
                 <w:lang w:val="pt-BR"/>
               </w:rPr>
-              <w:t>LR</w:t>
+              <w:t>MER</w:t>
             </w:r>
           </w:p>
         </w:tc>
@@ -6517,7 +6699,7 @@
               <w:rPr>
                 <w:lang w:val="pt-BR"/>
               </w:rPr>
-              <w:t>Modelo Entidade-Relacionamento</w:t>
+              <w:t>Modelo de Processo</w:t>
             </w:r>
           </w:p>
         </w:tc>
@@ -6540,7 +6722,7 @@
                 <w:b/>
                 <w:lang w:val="pt-BR"/>
               </w:rPr>
-              <w:t>MER</w:t>
+              <w:t>MDP</w:t>
             </w:r>
           </w:p>
         </w:tc>
@@ -6562,7 +6744,7 @@
               <w:rPr>
                 <w:lang w:val="pt-BR"/>
               </w:rPr>
-              <w:t>Modelo de Processo</w:t>
+              <w:t xml:space="preserve">Plano de Gerência de Configuração </w:t>
             </w:r>
           </w:p>
         </w:tc>
@@ -6585,7 +6767,7 @@
                 <w:b/>
                 <w:lang w:val="pt-BR"/>
               </w:rPr>
-              <w:t>MDP</w:t>
+              <w:t>PGC</w:t>
             </w:r>
           </w:p>
         </w:tc>
@@ -6607,7 +6789,7 @@
               <w:rPr>
                 <w:lang w:val="pt-BR"/>
               </w:rPr>
-              <w:t xml:space="preserve">Plano de Gerência de Configuração </w:t>
+              <w:t>Product Vision Box</w:t>
             </w:r>
           </w:p>
         </w:tc>
@@ -6630,7 +6812,7 @@
                 <w:b/>
                 <w:lang w:val="pt-BR"/>
               </w:rPr>
-              <w:t>PGC</w:t>
+              <w:t>PVB</w:t>
             </w:r>
           </w:p>
         </w:tc>
@@ -6652,7 +6834,7 @@
               <w:rPr>
                 <w:lang w:val="pt-BR"/>
               </w:rPr>
-              <w:t>Product Vision Box</w:t>
+              <w:t xml:space="preserve">Relatório de Retrospectiva do Sprint </w:t>
             </w:r>
           </w:p>
         </w:tc>
@@ -6675,7 +6857,7 @@
                 <w:b/>
                 <w:lang w:val="pt-BR"/>
               </w:rPr>
-              <w:t>PVB</w:t>
+              <w:t>RRS</w:t>
             </w:r>
           </w:p>
         </w:tc>
@@ -6789,7 +6971,7 @@
           <w:lang w:val="pt-BR"/>
         </w:rPr>
       </w:pPr>
-      <w:bookmarkStart w:id="20" w:name="_Toc507962672"/>
+      <w:bookmarkStart w:id="20" w:name="_Toc510305359"/>
       <w:r>
         <w:rPr>
           <w:lang w:val="pt-BR"/>
@@ -7182,7 +7364,7 @@
         </w:rPr>
         <w:t xml:space="preserve"> </w:t>
       </w:r>
-      <w:hyperlink r:id="rId29" w:history="1">
+      <w:hyperlink r:id="rId34" w:history="1">
         <w:r>
           <w:rPr>
             <w:rStyle w:val="Hyperlink"/>
@@ -7231,7 +7413,7 @@
           <w:lang w:val="pt-BR"/>
         </w:rPr>
       </w:pPr>
-      <w:bookmarkStart w:id="21" w:name="_Toc507962673"/>
+      <w:bookmarkStart w:id="21" w:name="_Toc510305360"/>
       <w:r>
         <w:rPr>
           <w:lang w:val="pt-BR"/>
@@ -7296,7 +7478,7 @@
           <w:lang w:val="pt-BR"/>
         </w:rPr>
       </w:pPr>
-      <w:bookmarkStart w:id="22" w:name="_Toc507962674"/>
+      <w:bookmarkStart w:id="22" w:name="_Toc510305361"/>
       <w:r>
         <w:rPr>
           <w:lang w:val="pt-BR"/>
@@ -7346,7 +7528,6 @@
           <w:dataBinding w:prefixMappings="xmlns:ns0='http://purl.org/dc/elements/1.1/' xmlns:ns1='http://schemas.openxmlformats.org/package/2006/metadata/core-properties' " w:xpath="/ns1:coreProperties[1]/ns0:subject[1]" w:storeItemID="{6C3C8BC8-F283-45AE-878A-BAB7291924A1}"/>
           <w:text/>
         </w:sdtPr>
-        <w:sdtEndPr/>
         <w:sdtContent>
           <w:r>
             <w:rPr>
@@ -7548,14 +7729,12 @@
               </w:rPr>
               <w:t xml:space="preserve">README do </w:t>
             </w:r>
-            <w:proofErr w:type="gramStart"/>
-            <w:r>
-              <w:rPr>
-                <w:lang w:val="pt-BR"/>
-              </w:rPr>
-              <w:t>Projeto .</w:t>
-            </w:r>
-            <w:proofErr w:type="gramEnd"/>
+            <w:r>
+              <w:rPr>
+                <w:lang w:val="pt-BR"/>
+              </w:rPr>
+              <w:t>Projeto.</w:t>
+            </w:r>
           </w:p>
         </w:tc>
       </w:tr>
@@ -8130,6 +8309,74 @@
           </w:p>
         </w:tc>
       </w:tr>
+      <w:tr>
+        <w:trPr>
+          <w:jc w:val="center"/>
+        </w:trPr>
+        <w:tc>
+          <w:tcPr>
+            <w:tcW w:w="0" w:type="auto"/>
+            <w:vAlign w:val="center"/>
+          </w:tcPr>
+          <w:p>
+            <w:pPr>
+              <w:pStyle w:val="Corpodetexto"/>
+              <w:ind w:left="0"/>
+              <w:rPr>
+                <w:lang w:val="pt-BR"/>
+              </w:rPr>
+            </w:pPr>
+            <w:proofErr w:type="gramStart"/>
+            <w:r>
+              <w:rPr>
+                <w:lang w:val="pt-BR"/>
+              </w:rPr>
+              <w:t>.</w:t>
+            </w:r>
+            <w:proofErr w:type="spellStart"/>
+            <w:r>
+              <w:rPr>
+                <w:lang w:val="pt-BR"/>
+              </w:rPr>
+              <w:t>acdemicci</w:t>
+            </w:r>
+            <w:proofErr w:type="gramEnd"/>
+            <w:r>
+              <w:rPr>
+                <w:lang w:val="pt-BR"/>
+              </w:rPr>
+              <w:t>_relatorios</w:t>
+            </w:r>
+            <w:proofErr w:type="spellEnd"/>
+            <w:r>
+              <w:rPr>
+                <w:lang w:val="pt-BR"/>
+              </w:rPr>
+              <w:t>/</w:t>
+            </w:r>
+          </w:p>
+        </w:tc>
+        <w:tc>
+          <w:tcPr>
+            <w:tcW w:w="0" w:type="auto"/>
+          </w:tcPr>
+          <w:p>
+            <w:pPr>
+              <w:pStyle w:val="Corpodetexto"/>
+              <w:ind w:left="0"/>
+              <w:rPr>
+                <w:lang w:val="pt-BR"/>
+              </w:rPr>
+            </w:pPr>
+            <w:r>
+              <w:rPr>
+                <w:lang w:val="pt-BR"/>
+              </w:rPr>
+              <w:t>Relatórios entregas a cada VA.</w:t>
+            </w:r>
+          </w:p>
+        </w:tc>
+      </w:tr>
     </w:tbl>
     <w:p>
       <w:pPr>
@@ -8147,7 +8394,7 @@
           <w:lang w:val="pt-BR"/>
         </w:rPr>
       </w:pPr>
-      <w:bookmarkStart w:id="23" w:name="_Toc507962675"/>
+      <w:bookmarkStart w:id="23" w:name="_Toc510305362"/>
       <w:r>
         <w:rPr>
           <w:lang w:val="pt-BR"/>
@@ -8163,7 +8410,7 @@
           <w:lang w:val="pt-BR"/>
         </w:rPr>
       </w:pPr>
-      <w:bookmarkStart w:id="24" w:name="_Toc507962676"/>
+      <w:bookmarkStart w:id="24" w:name="_Toc510305363"/>
       <w:r>
         <w:rPr>
           <w:lang w:val="pt-BR"/>
@@ -8333,7 +8580,7 @@
           <w:lang w:val="pt-BR"/>
         </w:rPr>
       </w:pPr>
-      <w:bookmarkStart w:id="25" w:name="_Toc507962677"/>
+      <w:bookmarkStart w:id="25" w:name="_Toc510305364"/>
       <w:r>
         <w:rPr>
           <w:lang w:val="pt-BR"/>
@@ -8370,12 +8617,21 @@
         </w:rPr>
         <w:t xml:space="preserve"> o </w:t>
       </w:r>
+      <w:proofErr w:type="spellStart"/>
       <w:r>
         <w:rPr>
           <w:b/>
           <w:lang w:val="pt-BR"/>
         </w:rPr>
-        <w:t xml:space="preserve">Product </w:t>
+        <w:t>Product</w:t>
+      </w:r>
+      <w:proofErr w:type="spellEnd"/>
+      <w:r>
+        <w:rPr>
+          <w:b/>
+          <w:lang w:val="pt-BR"/>
+        </w:rPr>
+        <w:t xml:space="preserve"> </w:t>
       </w:r>
       <w:proofErr w:type="spellStart"/>
       <w:r>
@@ -8428,7 +8684,7 @@
           <w:lang w:val="pt-BR"/>
         </w:rPr>
       </w:pPr>
-      <w:bookmarkStart w:id="26" w:name="_Toc507962678"/>
+      <w:bookmarkStart w:id="26" w:name="_Toc510305365"/>
       <w:r>
         <w:rPr>
           <w:lang w:val="pt-BR"/>
@@ -8444,7 +8700,7 @@
           <w:lang w:val="pt-BR"/>
         </w:rPr>
       </w:pPr>
-      <w:bookmarkStart w:id="27" w:name="_Toc507962679"/>
+      <w:bookmarkStart w:id="27" w:name="_Toc510305366"/>
       <w:r>
         <w:rPr>
           <w:lang w:val="pt-BR"/>
@@ -8507,7 +8763,7 @@
           <w:lang w:val="pt-BR"/>
         </w:rPr>
       </w:pPr>
-      <w:bookmarkStart w:id="28" w:name="_Toc507962680"/>
+      <w:bookmarkStart w:id="28" w:name="_Toc510305367"/>
       <w:r>
         <w:rPr>
           <w:lang w:val="pt-BR"/>
@@ -8538,7 +8794,7 @@
           <w:lang w:val="pt-BR"/>
         </w:rPr>
       </w:pPr>
-      <w:bookmarkStart w:id="29" w:name="_Toc507962681"/>
+      <w:bookmarkStart w:id="29" w:name="_Toc510305368"/>
       <w:r>
         <w:rPr>
           <w:lang w:val="pt-BR"/>
@@ -8575,7 +8831,7 @@
           <w:lang w:val="pt-BR"/>
         </w:rPr>
       </w:pPr>
-      <w:bookmarkStart w:id="30" w:name="_Toc507962682"/>
+      <w:bookmarkStart w:id="30" w:name="_Toc510305369"/>
       <w:r>
         <w:rPr>
           <w:lang w:val="pt-BR"/>
@@ -8825,7 +9081,7 @@
               </w:rPr>
               <w:t xml:space="preserve">Documentação Disponível em: </w:t>
             </w:r>
-            <w:hyperlink r:id="rId30" w:history="1">
+            <w:hyperlink r:id="rId35" w:history="1">
               <w:r>
                 <w:rPr>
                   <w:rStyle w:val="Hyperlink"/>
@@ -8872,7 +9128,7 @@
                 <w:lang w:val="pt-BR"/>
               </w:rPr>
             </w:pPr>
-            <w:hyperlink r:id="rId31" w:history="1">
+            <w:hyperlink r:id="rId36" w:history="1">
               <w:r>
                 <w:rPr>
                   <w:rStyle w:val="Hyperlink"/>
@@ -8900,7 +9156,7 @@
                 <w:lang w:val="pt-BR"/>
               </w:rPr>
             </w:pPr>
-            <w:hyperlink r:id="rId32" w:history="1">
+            <w:hyperlink r:id="rId37" w:history="1">
               <w:r>
                 <w:rPr>
                   <w:rStyle w:val="Hyperlink"/>
@@ -8966,7 +9222,7 @@
               </w:rPr>
               <w:t xml:space="preserve">Disponível em: </w:t>
             </w:r>
-            <w:hyperlink r:id="rId33" w:history="1">
+            <w:hyperlink r:id="rId38" w:history="1">
               <w:r>
                 <w:rPr>
                   <w:rStyle w:val="Hyperlink"/>
@@ -9018,7 +9274,7 @@
               </w:rPr>
               <w:t xml:space="preserve">Disponível em: </w:t>
             </w:r>
-            <w:hyperlink r:id="rId34" w:history="1">
+            <w:hyperlink r:id="rId39" w:history="1">
               <w:r>
                 <w:rPr>
                   <w:rStyle w:val="Hyperlink"/>
@@ -9056,10 +9312,10 @@
       </w:pPr>
     </w:p>
     <w:sectPr>
-      <w:headerReference w:type="default" r:id="rId35"/>
-      <w:footerReference w:type="default" r:id="rId36"/>
-      <w:headerReference w:type="first" r:id="rId37"/>
-      <w:footerReference w:type="first" r:id="rId38"/>
+      <w:headerReference w:type="default" r:id="rId40"/>
+      <w:footerReference w:type="default" r:id="rId41"/>
+      <w:headerReference w:type="first" r:id="rId42"/>
+      <w:footerReference w:type="first" r:id="rId43"/>
       <w:pgSz w:w="12240" w:h="15840" w:code="1"/>
       <w:pgMar w:top="1440" w:right="1440" w:bottom="1440" w:left="1440" w:header="720" w:footer="720" w:gutter="0"/>
       <w:cols w:space="720"/>
@@ -9372,13 +9628,23 @@
       </w:rPr>
       <w:fldChar w:fldCharType="separate"/>
     </w:r>
+    <w:proofErr w:type="spellStart"/>
     <w:r>
       <w:rPr>
         <w:b/>
         <w:sz w:val="36"/>
         <w:lang w:val="pt-BR"/>
       </w:rPr>
-      <w:t>UniEvangélica - Engenharia de Computação</w:t>
+      <w:t>UniEvangélica</w:t>
+    </w:r>
+    <w:proofErr w:type="spellEnd"/>
+    <w:r>
+      <w:rPr>
+        <w:b/>
+        <w:sz w:val="36"/>
+        <w:lang w:val="pt-BR"/>
+      </w:rPr>
+      <w:t xml:space="preserve"> - Engenharia de Computação</w:t>
     </w:r>
     <w:r>
       <w:rPr>
@@ -9487,7 +9753,7 @@
             <w:t xml:space="preserve"> 0.00</w:t>
           </w:r>
           <w:r>
-            <w:t>2</w:t>
+            <w:t>4</w:t>
           </w:r>
         </w:p>
       </w:tc>
@@ -9557,19 +9823,19 @@
             <w:rPr>
               <w:lang w:val="pt-BR"/>
             </w:rPr>
-            <w:t>01</w:t>
+            <w:t>0</w:t>
           </w:r>
           <w:r>
             <w:rPr>
               <w:lang w:val="pt-BR"/>
             </w:rPr>
-            <w:t>/0</w:t>
+            <w:t>1/0</w:t>
           </w:r>
           <w:r>
             <w:rPr>
               <w:lang w:val="pt-BR"/>
             </w:rPr>
-            <w:t>3</w:t>
+            <w:t>1</w:t>
           </w:r>
           <w:r>
             <w:rPr>
@@ -10542,6 +10808,119 @@
     </w:lvl>
   </w:abstractNum>
   <w:abstractNum w:abstractNumId="21" w15:restartNumberingAfterBreak="0">
+    <w:nsid w:val="722952E4"/>
+    <w:multiLevelType w:val="hybridMultilevel"/>
+    <w:tmpl w:val="7C4ABAB6"/>
+    <w:lvl w:ilvl="0" w:tplc="040C0001">
+      <w:start w:val="1"/>
+      <w:numFmt w:val="bullet"/>
+      <w:lvlText w:val=""/>
+      <w:lvlJc w:val="left"/>
+      <w:pPr>
+        <w:ind w:left="720" w:hanging="360"/>
+      </w:pPr>
+      <w:rPr>
+        <w:rFonts w:ascii="Symbol" w:hAnsi="Symbol" w:hint="default"/>
+      </w:rPr>
+    </w:lvl>
+    <w:lvl w:ilvl="1" w:tplc="040C0003" w:tentative="1">
+      <w:start w:val="1"/>
+      <w:numFmt w:val="bullet"/>
+      <w:lvlText w:val="o"/>
+      <w:lvlJc w:val="left"/>
+      <w:pPr>
+        <w:ind w:left="1440" w:hanging="360"/>
+      </w:pPr>
+      <w:rPr>
+        <w:rFonts w:ascii="Courier New" w:hAnsi="Courier New" w:cs="Courier New" w:hint="default"/>
+      </w:rPr>
+    </w:lvl>
+    <w:lvl w:ilvl="2" w:tplc="040C0005" w:tentative="1">
+      <w:start w:val="1"/>
+      <w:numFmt w:val="bullet"/>
+      <w:lvlText w:val=""/>
+      <w:lvlJc w:val="left"/>
+      <w:pPr>
+        <w:ind w:left="2160" w:hanging="360"/>
+      </w:pPr>
+      <w:rPr>
+        <w:rFonts w:ascii="Wingdings" w:hAnsi="Wingdings" w:hint="default"/>
+      </w:rPr>
+    </w:lvl>
+    <w:lvl w:ilvl="3" w:tplc="040C0001" w:tentative="1">
+      <w:start w:val="1"/>
+      <w:numFmt w:val="bullet"/>
+      <w:lvlText w:val=""/>
+      <w:lvlJc w:val="left"/>
+      <w:pPr>
+        <w:ind w:left="2880" w:hanging="360"/>
+      </w:pPr>
+      <w:rPr>
+        <w:rFonts w:ascii="Symbol" w:hAnsi="Symbol" w:hint="default"/>
+      </w:rPr>
+    </w:lvl>
+    <w:lvl w:ilvl="4" w:tplc="040C0003" w:tentative="1">
+      <w:start w:val="1"/>
+      <w:numFmt w:val="bullet"/>
+      <w:lvlText w:val="o"/>
+      <w:lvlJc w:val="left"/>
+      <w:pPr>
+        <w:ind w:left="3600" w:hanging="360"/>
+      </w:pPr>
+      <w:rPr>
+        <w:rFonts w:ascii="Courier New" w:hAnsi="Courier New" w:cs="Courier New" w:hint="default"/>
+      </w:rPr>
+    </w:lvl>
+    <w:lvl w:ilvl="5" w:tplc="040C0005" w:tentative="1">
+      <w:start w:val="1"/>
+      <w:numFmt w:val="bullet"/>
+      <w:lvlText w:val=""/>
+      <w:lvlJc w:val="left"/>
+      <w:pPr>
+        <w:ind w:left="4320" w:hanging="360"/>
+      </w:pPr>
+      <w:rPr>
+        <w:rFonts w:ascii="Wingdings" w:hAnsi="Wingdings" w:hint="default"/>
+      </w:rPr>
+    </w:lvl>
+    <w:lvl w:ilvl="6" w:tplc="040C0001" w:tentative="1">
+      <w:start w:val="1"/>
+      <w:numFmt w:val="bullet"/>
+      <w:lvlText w:val=""/>
+      <w:lvlJc w:val="left"/>
+      <w:pPr>
+        <w:ind w:left="5040" w:hanging="360"/>
+      </w:pPr>
+      <w:rPr>
+        <w:rFonts w:ascii="Symbol" w:hAnsi="Symbol" w:hint="default"/>
+      </w:rPr>
+    </w:lvl>
+    <w:lvl w:ilvl="7" w:tplc="040C0003" w:tentative="1">
+      <w:start w:val="1"/>
+      <w:numFmt w:val="bullet"/>
+      <w:lvlText w:val="o"/>
+      <w:lvlJc w:val="left"/>
+      <w:pPr>
+        <w:ind w:left="5760" w:hanging="360"/>
+      </w:pPr>
+      <w:rPr>
+        <w:rFonts w:ascii="Courier New" w:hAnsi="Courier New" w:cs="Courier New" w:hint="default"/>
+      </w:rPr>
+    </w:lvl>
+    <w:lvl w:ilvl="8" w:tplc="040C0005" w:tentative="1">
+      <w:start w:val="1"/>
+      <w:numFmt w:val="bullet"/>
+      <w:lvlText w:val=""/>
+      <w:lvlJc w:val="left"/>
+      <w:pPr>
+        <w:ind w:left="6480" w:hanging="360"/>
+      </w:pPr>
+      <w:rPr>
+        <w:rFonts w:ascii="Wingdings" w:hAnsi="Wingdings" w:hint="default"/>
+      </w:rPr>
+    </w:lvl>
+  </w:abstractNum>
+  <w:abstractNum w:abstractNumId="22" w15:restartNumberingAfterBreak="0">
     <w:nsid w:val="743601FB"/>
     <w:multiLevelType w:val="singleLevel"/>
     <w:tmpl w:val="04090001"/>
@@ -10561,7 +10940,7 @@
       </w:rPr>
     </w:lvl>
   </w:abstractNum>
-  <w:abstractNum w:abstractNumId="22" w15:restartNumberingAfterBreak="0">
+  <w:abstractNum w:abstractNumId="23" w15:restartNumberingAfterBreak="0">
     <w:nsid w:val="756150CA"/>
     <w:multiLevelType w:val="singleLevel"/>
     <w:tmpl w:val="04090001"/>
@@ -10581,7 +10960,7 @@
       </w:rPr>
     </w:lvl>
   </w:abstractNum>
-  <w:abstractNum w:abstractNumId="23" w15:restartNumberingAfterBreak="0">
+  <w:abstractNum w:abstractNumId="24" w15:restartNumberingAfterBreak="0">
     <w:nsid w:val="77AF4E88"/>
     <w:multiLevelType w:val="multilevel"/>
     <w:tmpl w:val="DA9C56CC"/>
@@ -10695,7 +11074,7 @@
       </w:pPr>
     </w:lvl>
   </w:abstractNum>
-  <w:abstractNum w:abstractNumId="24" w15:restartNumberingAfterBreak="0">
+  <w:abstractNum w:abstractNumId="25" w15:restartNumberingAfterBreak="0">
     <w:nsid w:val="7BE434D7"/>
     <w:multiLevelType w:val="singleLevel"/>
     <w:tmpl w:val="04090001"/>
@@ -10740,7 +11119,7 @@
     <w:abstractNumId w:val="11"/>
   </w:num>
   <w:num w:numId="4">
-    <w:abstractNumId w:val="24"/>
+    <w:abstractNumId w:val="25"/>
   </w:num>
   <w:num w:numId="5">
     <w:abstractNumId w:val="17"/>
@@ -10769,7 +11148,7 @@
     <w:abstractNumId w:val="2"/>
   </w:num>
   <w:num w:numId="9">
-    <w:abstractNumId w:val="22"/>
+    <w:abstractNumId w:val="23"/>
   </w:num>
   <w:num w:numId="10">
     <w:abstractNumId w:val="3"/>
@@ -10781,7 +11160,7 @@
     <w:abstractNumId w:val="10"/>
   </w:num>
   <w:num w:numId="13">
-    <w:abstractNumId w:val="21"/>
+    <w:abstractNumId w:val="22"/>
   </w:num>
   <w:num w:numId="14">
     <w:abstractNumId w:val="9"/>
@@ -10832,7 +11211,7 @@
     <w:abstractNumId w:val="0"/>
   </w:num>
   <w:num w:numId="30">
-    <w:abstractNumId w:val="23"/>
+    <w:abstractNumId w:val="24"/>
   </w:num>
   <w:num w:numId="31">
     <w:abstractNumId w:val="5"/>
@@ -10842,6 +11221,9 @@
   </w:num>
   <w:num w:numId="33">
     <w:abstractNumId w:val="0"/>
+  </w:num>
+  <w:num w:numId="34">
+    <w:abstractNumId w:val="21"/>
   </w:num>
 </w:numbering>
 </file>
@@ -10963,6 +11345,7 @@
     <w:lsdException w:name="HTML Sample" w:semiHidden="1" w:unhideWhenUsed="1"/>
     <w:lsdException w:name="HTML Typewriter" w:semiHidden="1" w:unhideWhenUsed="1"/>
     <w:lsdException w:name="HTML Variable" w:semiHidden="1" w:unhideWhenUsed="1"/>
+    <w:lsdException w:name="Normal Table" w:semiHidden="1" w:unhideWhenUsed="1"/>
     <w:lsdException w:name="annotation subject" w:semiHidden="1" w:unhideWhenUsed="1"/>
     <w:lsdException w:name="No List" w:semiHidden="1" w:unhideWhenUsed="1"/>
     <w:lsdException w:name="Outline List 1" w:semiHidden="1" w:unhideWhenUsed="1"/>
@@ -11006,8 +11389,10 @@
     <w:lsdException w:name="Table Elegant" w:semiHidden="1" w:unhideWhenUsed="1"/>
     <w:lsdException w:name="Table Professional" w:semiHidden="1" w:unhideWhenUsed="1"/>
     <w:lsdException w:name="Table Subtle 1" w:semiHidden="1" w:unhideWhenUsed="1"/>
+    <w:lsdException w:name="Table Subtle 2" w:semiHidden="1" w:unhideWhenUsed="1"/>
     <w:lsdException w:name="Table Web 1" w:semiHidden="1" w:unhideWhenUsed="1"/>
     <w:lsdException w:name="Table Web 2" w:semiHidden="1" w:unhideWhenUsed="1"/>
+    <w:lsdException w:name="Table Web 3" w:semiHidden="1" w:unhideWhenUsed="1"/>
     <w:lsdException w:name="Balloon Text" w:semiHidden="1" w:unhideWhenUsed="1"/>
     <w:lsdException w:name="Table Grid" w:uiPriority="39"/>
     <w:lsdException w:name="Table Theme" w:semiHidden="1" w:unhideWhenUsed="1"/>
@@ -12055,6 +12440,18 @@
       <w:lang w:val="en-US" w:eastAsia="en-US"/>
     </w:rPr>
   </w:style>
+  <w:style w:type="character" w:styleId="MenoPendente">
+    <w:name w:val="Unresolved Mention"/>
+    <w:basedOn w:val="Fontepargpadro"/>
+    <w:uiPriority w:val="99"/>
+    <w:semiHidden/>
+    <w:unhideWhenUsed/>
+    <w:rsid w:val="00457A65"/>
+    <w:rPr>
+      <w:color w:val="808080"/>
+      <w:shd w:val="clear" w:color="auto" w:fill="E6E6E6"/>
+    </w:rPr>
+  </w:style>
 </w:styles>
 </file>
 
@@ -12194,9 +12591,8 @@
     <w:panose1 w:val="020B0604020202020204"/>
     <w:charset w:val="00"/>
     <w:family w:val="swiss"/>
-    <w:notTrueType/>
     <w:pitch w:val="variable"/>
-    <w:sig w:usb0="00000003" w:usb1="00000000" w:usb2="00000000" w:usb3="00000000" w:csb0="00000001" w:csb1="00000000"/>
+    <w:sig w:usb0="E0002EFF" w:usb1="C0007843" w:usb2="00000009" w:usb3="00000000" w:csb0="000001FF" w:csb1="00000000"/>
   </w:font>
   <w:font w:name="Book Antiqua">
     <w:panose1 w:val="02040602050305030304"/>
@@ -12210,7 +12606,7 @@
     <w:charset w:val="00"/>
     <w:family w:val="swiss"/>
     <w:pitch w:val="variable"/>
-    <w:sig w:usb0="E10022FF" w:usb1="C000E47F" w:usb2="00000029" w:usb3="00000000" w:csb0="000001DF" w:csb1="00000000"/>
+    <w:sig w:usb0="E4002EFF" w:usb1="C000E47F" w:usb2="00000009" w:usb3="00000000" w:csb0="000001FF" w:csb1="00000000"/>
   </w:font>
   <w:font w:name="Calibri">
     <w:panose1 w:val="020F0502020204030204"/>
@@ -12254,6 +12650,7 @@
     <w:rsid w:val="00CD5227"/>
     <w:rsid w:val="00DB4CA2"/>
     <w:rsid w:val="00E22CDF"/>
+    <w:rsid w:val="00E92A85"/>
     <w:rsid w:val="00ED1DA8"/>
   </w:rsids>
   <m:mathPr>
@@ -12400,6 +12797,7 @@
     <w:lsdException w:name="HTML Sample" w:semiHidden="1" w:unhideWhenUsed="1"/>
     <w:lsdException w:name="HTML Typewriter" w:semiHidden="1" w:unhideWhenUsed="1"/>
     <w:lsdException w:name="HTML Variable" w:semiHidden="1" w:unhideWhenUsed="1"/>
+    <w:lsdException w:name="Normal Table" w:semiHidden="1" w:unhideWhenUsed="1"/>
     <w:lsdException w:name="annotation subject" w:semiHidden="1" w:unhideWhenUsed="1"/>
     <w:lsdException w:name="No List" w:semiHidden="1" w:unhideWhenUsed="1"/>
     <w:lsdException w:name="Outline List 1" w:semiHidden="1" w:unhideWhenUsed="1"/>
@@ -12443,8 +12841,10 @@
     <w:lsdException w:name="Table Elegant" w:semiHidden="1" w:unhideWhenUsed="1"/>
     <w:lsdException w:name="Table Professional" w:semiHidden="1" w:unhideWhenUsed="1"/>
     <w:lsdException w:name="Table Subtle 1" w:semiHidden="1" w:unhideWhenUsed="1"/>
+    <w:lsdException w:name="Table Subtle 2" w:semiHidden="1" w:unhideWhenUsed="1"/>
     <w:lsdException w:name="Table Web 1" w:semiHidden="1" w:unhideWhenUsed="1"/>
     <w:lsdException w:name="Table Web 2" w:semiHidden="1" w:unhideWhenUsed="1"/>
+    <w:lsdException w:name="Table Web 3" w:semiHidden="1" w:unhideWhenUsed="1"/>
     <w:lsdException w:name="Balloon Text" w:semiHidden="1" w:unhideWhenUsed="1"/>
     <w:lsdException w:name="Table Grid" w:uiPriority="39"/>
     <w:lsdException w:name="Table Theme" w:semiHidden="1" w:unhideWhenUsed="1"/>
@@ -13023,7 +13423,7 @@
 </file>
 
 <file path=customXml/itemProps1.xml><?xml version="1.0" encoding="utf-8"?>
-<ds:datastoreItem xmlns:ds="http://schemas.openxmlformats.org/officeDocument/2006/customXml" ds:itemID="{732CDFCC-50ED-48A7-9E4C-9CE5731D9D64}">
+<ds:datastoreItem xmlns:ds="http://schemas.openxmlformats.org/officeDocument/2006/customXml" ds:itemID="{5387914B-4CA8-45BE-932B-136781CED35D}">
   <ds:schemaRefs>
     <ds:schemaRef ds:uri="http://schemas.openxmlformats.org/officeDocument/2006/bibliography"/>
   </ds:schemaRefs>

</xml_diff>